<commit_message>
Brief and Address level Use Case
wite in chapter 2 about Brief and Address level Use Case
</commit_message>
<xml_diff>
--- a/Docs/SimplyApply_Thesis.docx
+++ b/Docs/SimplyApply_Thesis.docx
@@ -1,6 +1,6 @@
 
 <file path=word/document.xml><?xml version="1.0" encoding="utf-8"?>
-<w:document xmlns:wpc="http://schemas.microsoft.com/office/word/2010/wordprocessingCanvas" xmlns:cx="http://schemas.microsoft.com/office/drawing/2014/chartex" xmlns:cx1="http://schemas.microsoft.com/office/drawing/2015/9/8/chartex" xmlns:mc="http://schemas.openxmlformats.org/markup-compatibility/2006" xmlns:o="urn:schemas-microsoft-com:office:office" xmlns:r="http://schemas.openxmlformats.org/officeDocument/2006/relationships" xmlns:m="http://schemas.openxmlformats.org/officeDocument/2006/math" xmlns:v="urn:schemas-microsoft-com:vml" xmlns:wp14="http://schemas.microsoft.com/office/word/2010/wordprocessingDrawing" xmlns:wp="http://schemas.openxmlformats.org/drawingml/2006/wordprocessingDrawing" xmlns:w10="urn:schemas-microsoft-com:office:word" xmlns:w="http://schemas.openxmlformats.org/wordprocessingml/2006/main" xmlns:w14="http://schemas.microsoft.com/office/word/2010/wordml" xmlns:w15="http://schemas.microsoft.com/office/word/2012/wordml" xmlns:w16se="http://schemas.microsoft.com/office/word/2015/wordml/symex" xmlns:wpg="http://schemas.microsoft.com/office/word/2010/wordprocessingGroup" xmlns:wpi="http://schemas.microsoft.com/office/word/2010/wordprocessingInk" xmlns:wne="http://schemas.microsoft.com/office/word/2006/wordml" xmlns:wps="http://schemas.microsoft.com/office/word/2010/wordprocessingShape" mc:Ignorable="w14 w15 w16se wp14">
+<w:document xmlns:wpc="http://schemas.microsoft.com/office/word/2010/wordprocessingCanvas" xmlns:cx="http://schemas.microsoft.com/office/drawing/2014/chartex" xmlns:cx1="http://schemas.microsoft.com/office/drawing/2015/9/8/chartex" xmlns:cx2="http://schemas.microsoft.com/office/drawing/2015/10/21/chartex" xmlns:cx3="http://schemas.microsoft.com/office/drawing/2016/5/9/chartex" xmlns:cx4="http://schemas.microsoft.com/office/drawing/2016/5/10/chartex" xmlns:cx5="http://schemas.microsoft.com/office/drawing/2016/5/11/chartex" xmlns:cx6="http://schemas.microsoft.com/office/drawing/2016/5/12/chartex" xmlns:cx7="http://schemas.microsoft.com/office/drawing/2016/5/13/chartex" xmlns:cx8="http://schemas.microsoft.com/office/drawing/2016/5/14/chartex" xmlns:mc="http://schemas.openxmlformats.org/markup-compatibility/2006" xmlns:aink="http://schemas.microsoft.com/office/drawing/2016/ink" xmlns:am3d="http://schemas.microsoft.com/office/drawing/2017/model3d" xmlns:o="urn:schemas-microsoft-com:office:office" xmlns:oel="http://schemas.microsoft.com/office/2019/extlst" xmlns:r="http://schemas.openxmlformats.org/officeDocument/2006/relationships" xmlns:m="http://schemas.openxmlformats.org/officeDocument/2006/math" xmlns:v="urn:schemas-microsoft-com:vml" xmlns:wp14="http://schemas.microsoft.com/office/word/2010/wordprocessingDrawing" xmlns:wp="http://schemas.openxmlformats.org/drawingml/2006/wordprocessingDrawing" xmlns:w10="urn:schemas-microsoft-com:office:word" xmlns:w="http://schemas.openxmlformats.org/wordprocessingml/2006/main" xmlns:w14="http://schemas.microsoft.com/office/word/2010/wordml" xmlns:w15="http://schemas.microsoft.com/office/word/2012/wordml" xmlns:w16cex="http://schemas.microsoft.com/office/word/2018/wordml/cex" xmlns:w16cid="http://schemas.microsoft.com/office/word/2016/wordml/cid" xmlns:w16="http://schemas.microsoft.com/office/word/2018/wordml" xmlns:w16sdtdh="http://schemas.microsoft.com/office/word/2020/wordml/sdtdatahash" xmlns:w16se="http://schemas.microsoft.com/office/word/2015/wordml/symex" xmlns:wpg="http://schemas.microsoft.com/office/word/2010/wordprocessingGroup" xmlns:wpi="http://schemas.microsoft.com/office/word/2010/wordprocessingInk" xmlns:wne="http://schemas.microsoft.com/office/word/2006/wordml" xmlns:wps="http://schemas.microsoft.com/office/word/2010/wordprocessingShape" mc:Ignorable="w14 w15 w16se w16cid w16 w16cex w16sdtdh wp14">
   <w:body>
     <w:p>
       <w:pPr>
@@ -479,12 +479,21 @@
           <w:sz w:val="24"/>
         </w:rPr>
       </w:pPr>
-      <w:r>
-        <w:rPr>
-          <w:rFonts w:ascii="Times New Roman" w:hAnsi="Times New Roman" w:cs="Times New Roman"/>
-          <w:sz w:val="24"/>
-        </w:rPr>
-        <w:t>Akhlaq Altaf (SP21-BSE-056)</w:t>
+      <w:proofErr w:type="spellStart"/>
+      <w:r>
+        <w:rPr>
+          <w:rFonts w:ascii="Times New Roman" w:hAnsi="Times New Roman" w:cs="Times New Roman"/>
+          <w:sz w:val="24"/>
+        </w:rPr>
+        <w:t>Akhlaq</w:t>
+      </w:r>
+      <w:proofErr w:type="spellEnd"/>
+      <w:r>
+        <w:rPr>
+          <w:rFonts w:ascii="Times New Roman" w:hAnsi="Times New Roman" w:cs="Times New Roman"/>
+          <w:sz w:val="24"/>
+        </w:rPr>
+        <w:t xml:space="preserve"> Altaf (SP21-BSE-056)</w:t>
       </w:r>
     </w:p>
     <w:p>
@@ -511,12 +520,21 @@
           <w:sz w:val="24"/>
         </w:rPr>
       </w:pPr>
-      <w:r>
-        <w:rPr>
-          <w:rFonts w:ascii="Times New Roman" w:hAnsi="Times New Roman" w:cs="Times New Roman"/>
-          <w:sz w:val="24"/>
-        </w:rPr>
-        <w:t>Laiba Naeem (SP21-BSE-041)</w:t>
+      <w:proofErr w:type="spellStart"/>
+      <w:r>
+        <w:rPr>
+          <w:rFonts w:ascii="Times New Roman" w:hAnsi="Times New Roman" w:cs="Times New Roman"/>
+          <w:sz w:val="24"/>
+        </w:rPr>
+        <w:t>Laiba</w:t>
+      </w:r>
+      <w:proofErr w:type="spellEnd"/>
+      <w:r>
+        <w:rPr>
+          <w:rFonts w:ascii="Times New Roman" w:hAnsi="Times New Roman" w:cs="Times New Roman"/>
+          <w:sz w:val="24"/>
+        </w:rPr>
+        <w:t xml:space="preserve"> Naeem (SP21-BSE-041)</w:t>
       </w:r>
     </w:p>
     <w:p>
@@ -527,12 +545,21 @@
           <w:sz w:val="24"/>
         </w:rPr>
       </w:pPr>
-      <w:r>
-        <w:rPr>
-          <w:rFonts w:ascii="Times New Roman" w:hAnsi="Times New Roman" w:cs="Times New Roman"/>
-          <w:sz w:val="24"/>
-        </w:rPr>
-        <w:t>Laiba Khan (SP21-BSE-074)</w:t>
+      <w:proofErr w:type="spellStart"/>
+      <w:r>
+        <w:rPr>
+          <w:rFonts w:ascii="Times New Roman" w:hAnsi="Times New Roman" w:cs="Times New Roman"/>
+          <w:sz w:val="24"/>
+        </w:rPr>
+        <w:t>Laiba</w:t>
+      </w:r>
+      <w:proofErr w:type="spellEnd"/>
+      <w:r>
+        <w:rPr>
+          <w:rFonts w:ascii="Times New Roman" w:hAnsi="Times New Roman" w:cs="Times New Roman"/>
+          <w:sz w:val="24"/>
+        </w:rPr>
+        <w:t xml:space="preserve"> Khan (SP21-BSE-074)</w:t>
       </w:r>
     </w:p>
     <w:p>
@@ -543,12 +570,37 @@
           <w:sz w:val="24"/>
         </w:rPr>
       </w:pPr>
-      <w:r>
-        <w:rPr>
-          <w:rFonts w:ascii="Times New Roman" w:hAnsi="Times New Roman" w:cs="Times New Roman"/>
-          <w:sz w:val="24"/>
-        </w:rPr>
-        <w:t>Rahila muqqdas (SP21-BSE-095)</w:t>
+      <w:proofErr w:type="spellStart"/>
+      <w:r>
+        <w:rPr>
+          <w:rFonts w:ascii="Times New Roman" w:hAnsi="Times New Roman" w:cs="Times New Roman"/>
+          <w:sz w:val="24"/>
+        </w:rPr>
+        <w:t>Rahila</w:t>
+      </w:r>
+      <w:proofErr w:type="spellEnd"/>
+      <w:r>
+        <w:rPr>
+          <w:rFonts w:ascii="Times New Roman" w:hAnsi="Times New Roman" w:cs="Times New Roman"/>
+          <w:sz w:val="24"/>
+        </w:rPr>
+        <w:t xml:space="preserve"> </w:t>
+      </w:r>
+      <w:proofErr w:type="spellStart"/>
+      <w:r>
+        <w:rPr>
+          <w:rFonts w:ascii="Times New Roman" w:hAnsi="Times New Roman" w:cs="Times New Roman"/>
+          <w:sz w:val="24"/>
+        </w:rPr>
+        <w:t>muqqdas</w:t>
+      </w:r>
+      <w:proofErr w:type="spellEnd"/>
+      <w:r>
+        <w:rPr>
+          <w:rFonts w:ascii="Times New Roman" w:hAnsi="Times New Roman" w:cs="Times New Roman"/>
+          <w:sz w:val="24"/>
+        </w:rPr>
+        <w:t xml:space="preserve"> (SP21-BSE-095)</w:t>
       </w:r>
     </w:p>
     <w:p>
@@ -559,12 +611,21 @@
           <w:sz w:val="24"/>
         </w:rPr>
       </w:pPr>
-      <w:r>
-        <w:rPr>
-          <w:rFonts w:ascii="Times New Roman" w:hAnsi="Times New Roman" w:cs="Times New Roman"/>
-          <w:sz w:val="24"/>
-        </w:rPr>
-        <w:t>Areeba Tanveer (SP21-BSE-0</w:t>
+      <w:proofErr w:type="spellStart"/>
+      <w:r>
+        <w:rPr>
+          <w:rFonts w:ascii="Times New Roman" w:hAnsi="Times New Roman" w:cs="Times New Roman"/>
+          <w:sz w:val="24"/>
+        </w:rPr>
+        <w:t>Areeba</w:t>
+      </w:r>
+      <w:proofErr w:type="spellEnd"/>
+      <w:r>
+        <w:rPr>
+          <w:rFonts w:ascii="Times New Roman" w:hAnsi="Times New Roman" w:cs="Times New Roman"/>
+          <w:sz w:val="24"/>
+        </w:rPr>
+        <w:t xml:space="preserve"> Tanveer (SP21-BSE-0</w:t>
       </w:r>
     </w:p>
     <w:p>
@@ -594,6 +655,7 @@
         <w:rPr>
           <w:rFonts w:ascii="Times New Roman" w:hAnsi="Times New Roman" w:cs="Times New Roman"/>
         </w:rPr>
+        <w:lastRenderedPageBreak/>
         <w:t>…</w:t>
       </w:r>
     </w:p>
@@ -616,7 +678,11 @@
     <w:sdt>
       <w:sdtPr>
         <w:rPr>
-          <w:rFonts w:ascii="Times New Roman" w:hAnsi="Times New Roman" w:cs="Times New Roman"/>
+          <w:rFonts w:ascii="Times New Roman" w:eastAsia="Calibri" w:hAnsi="Times New Roman" w:cs="Times New Roman"/>
+          <w:color w:val="auto"/>
+          <w:sz w:val="22"/>
+          <w:szCs w:val="22"/>
+          <w:lang w:bidi="ur-PK"/>
         </w:rPr>
         <w:id w:val="-810715530"/>
         <w:docPartObj>
@@ -626,14 +692,9 @@
       </w:sdtPr>
       <w:sdtEndPr>
         <w:rPr>
-          <w:rFonts w:eastAsia="Calibri"/>
           <w:b/>
           <w:bCs/>
           <w:noProof/>
-          <w:color w:val="auto"/>
-          <w:sz w:val="22"/>
-          <w:szCs w:val="22"/>
-          <w:lang w:bidi="ur-PK"/>
         </w:rPr>
       </w:sdtEndPr>
       <w:sdtContent>
@@ -1479,7 +1540,21 @@
                 <w:rStyle w:val="Hyperlink"/>
                 <w:noProof/>
               </w:rPr>
-              <w:t>CHAPTER 2 USE CASES</w:t>
+              <w:t xml:space="preserve">CHAPTER 2 </w:t>
+            </w:r>
+            <w:r>
+              <w:rPr>
+                <w:rStyle w:val="Hyperlink"/>
+                <w:noProof/>
+              </w:rPr>
+              <w:t>USES</w:t>
+            </w:r>
+            <w:r>
+              <w:rPr>
+                <w:rStyle w:val="Hyperlink"/>
+                <w:noProof/>
+              </w:rPr>
+              <w:t xml:space="preserve"> CASES</w:t>
             </w:r>
             <w:r>
               <w:rPr>
@@ -1986,7 +2061,65 @@
           <w:rFonts w:ascii="Times New Roman" w:hAnsi="Times New Roman" w:cs="Times New Roman"/>
           <w:sz w:val="24"/>
         </w:rPr>
-        <w:t xml:space="preserve">tudents studying in different colleges and schools of Abbottabad belong to rural areas which are far away from the desired places of study which is a problem for students because they are compelled to travel long way to take admission and do other processes. so that we have decided to build a software which can bring an ease for students in order to complete their admission process along with other primary processes through this software. </w:t>
+        <w:t xml:space="preserve">tudents studying in different colleges and schools of Abbottabad belong to rural areas which are far away from the desired places of study which is a problem for students because they are compelled to travel </w:t>
+      </w:r>
+      <w:r>
+        <w:rPr>
+          <w:rFonts w:ascii="Times New Roman" w:hAnsi="Times New Roman" w:cs="Times New Roman"/>
+          <w:sz w:val="24"/>
+        </w:rPr>
+        <w:t xml:space="preserve">a </w:t>
+      </w:r>
+      <w:r>
+        <w:rPr>
+          <w:rFonts w:ascii="Times New Roman" w:hAnsi="Times New Roman" w:cs="Times New Roman"/>
+          <w:sz w:val="24"/>
+        </w:rPr>
+        <w:t xml:space="preserve">long way to take admission and do other processes. </w:t>
+      </w:r>
+      <w:proofErr w:type="gramStart"/>
+      <w:r>
+        <w:rPr>
+          <w:rFonts w:ascii="Times New Roman" w:hAnsi="Times New Roman" w:cs="Times New Roman"/>
+          <w:sz w:val="24"/>
+        </w:rPr>
+        <w:t>so</w:t>
+      </w:r>
+      <w:proofErr w:type="gramEnd"/>
+      <w:r>
+        <w:rPr>
+          <w:rFonts w:ascii="Times New Roman" w:hAnsi="Times New Roman" w:cs="Times New Roman"/>
+          <w:sz w:val="24"/>
+        </w:rPr>
+        <w:t xml:space="preserve"> we have decided to build software </w:t>
+      </w:r>
+      <w:r>
+        <w:rPr>
+          <w:rFonts w:ascii="Times New Roman" w:hAnsi="Times New Roman" w:cs="Times New Roman"/>
+          <w:sz w:val="24"/>
+        </w:rPr>
+        <w:t>that</w:t>
+      </w:r>
+      <w:r>
+        <w:rPr>
+          <w:rFonts w:ascii="Times New Roman" w:hAnsi="Times New Roman" w:cs="Times New Roman"/>
+          <w:sz w:val="24"/>
+        </w:rPr>
+        <w:t xml:space="preserve"> can bring ease for students </w:t>
+      </w:r>
+      <w:r>
+        <w:rPr>
+          <w:rFonts w:ascii="Times New Roman" w:hAnsi="Times New Roman" w:cs="Times New Roman"/>
+          <w:sz w:val="24"/>
+        </w:rPr>
+        <w:t>to</w:t>
+      </w:r>
+      <w:r>
+        <w:rPr>
+          <w:rFonts w:ascii="Times New Roman" w:hAnsi="Times New Roman" w:cs="Times New Roman"/>
+          <w:sz w:val="24"/>
+        </w:rPr>
+        <w:t xml:space="preserve"> complete their admission process along with other primary processes through this software. </w:t>
       </w:r>
     </w:p>
     <w:p>
@@ -2031,14 +2164,7 @@
           <w:rFonts w:ascii="Times New Roman" w:hAnsi="Times New Roman" w:cs="Times New Roman"/>
           <w:sz w:val="24"/>
         </w:rPr>
-        <w:t xml:space="preserve">In this </w:t>
-      </w:r>
-      <w:r>
-        <w:rPr>
-          <w:rFonts w:ascii="Times New Roman" w:hAnsi="Times New Roman" w:cs="Times New Roman"/>
-          <w:sz w:val="24"/>
-        </w:rPr>
-        <w:t>project,</w:t>
+        <w:t>In this project,</w:t>
       </w:r>
       <w:r>
         <w:rPr>
@@ -2051,77 +2177,37 @@
           <w:rFonts w:ascii="Times New Roman" w:hAnsi="Times New Roman" w:cs="Times New Roman"/>
           <w:sz w:val="24"/>
         </w:rPr>
-        <w:t>there is a section named owner, which will be overall controlled by the institutes that provide admission for students and will allow stude</w:t>
-      </w:r>
-      <w:r>
-        <w:rPr>
-          <w:rFonts w:ascii="Times New Roman" w:hAnsi="Times New Roman" w:cs="Times New Roman"/>
-          <w:sz w:val="24"/>
-        </w:rPr>
-        <w:t>nts to access their i</w:t>
-      </w:r>
-      <w:r>
-        <w:rPr>
-          <w:rFonts w:ascii="Times New Roman" w:hAnsi="Times New Roman" w:cs="Times New Roman"/>
-          <w:sz w:val="24"/>
-        </w:rPr>
-        <w:t>nstitute’s information for primary processes. Later on we have Student section in which student</w:t>
-      </w:r>
-      <w:r>
-        <w:rPr>
-          <w:rFonts w:ascii="Times New Roman" w:hAnsi="Times New Roman" w:cs="Times New Roman"/>
-          <w:sz w:val="24"/>
-        </w:rPr>
-        <w:t>s can search for their desired s</w:t>
-      </w:r>
-      <w:r>
-        <w:rPr>
-          <w:rFonts w:ascii="Times New Roman" w:hAnsi="Times New Roman" w:cs="Times New Roman"/>
-          <w:sz w:val="24"/>
-        </w:rPr>
-        <w:t>chools and colleges and access t</w:t>
-      </w:r>
-      <w:r>
-        <w:rPr>
-          <w:rFonts w:ascii="Times New Roman" w:hAnsi="Times New Roman" w:cs="Times New Roman"/>
-          <w:sz w:val="24"/>
-        </w:rPr>
-        <w:t>heir information regarding the a</w:t>
-      </w:r>
-      <w:r>
-        <w:rPr>
-          <w:rFonts w:ascii="Times New Roman" w:hAnsi="Times New Roman" w:cs="Times New Roman"/>
-          <w:sz w:val="24"/>
-        </w:rPr>
-        <w:t xml:space="preserve">dmission processes and also they can take admission in that desired institute. With this, there is also a section of </w:t>
-      </w:r>
-      <w:r>
-        <w:rPr>
-          <w:rFonts w:ascii="Times New Roman" w:hAnsi="Times New Roman" w:cs="Times New Roman"/>
-          <w:sz w:val="24"/>
-        </w:rPr>
-        <w:t>visitors</w:t>
-      </w:r>
-      <w:r>
-        <w:rPr>
-          <w:rFonts w:ascii="Times New Roman" w:hAnsi="Times New Roman" w:cs="Times New Roman"/>
-          <w:sz w:val="24"/>
-        </w:rPr>
-        <w:t xml:space="preserve"> through which </w:t>
-      </w:r>
-      <w:r>
-        <w:rPr>
-          <w:rFonts w:ascii="Times New Roman" w:hAnsi="Times New Roman" w:cs="Times New Roman"/>
-          <w:sz w:val="24"/>
-        </w:rPr>
-        <w:t>users</w:t>
-      </w:r>
-      <w:r>
-        <w:rPr>
-          <w:rFonts w:ascii="Times New Roman" w:hAnsi="Times New Roman" w:cs="Times New Roman"/>
-          <w:sz w:val="24"/>
-        </w:rPr>
-        <w:t xml:space="preserve"> can visit the website and check about different institutes present inside this software.</w:t>
+        <w:t>there is a section named owner, which will be overall controlled by the institutes that provide admission for students and will allow students to access their institute’s information for primary processes. Later on</w:t>
+      </w:r>
+      <w:r>
+        <w:rPr>
+          <w:rFonts w:ascii="Times New Roman" w:hAnsi="Times New Roman" w:cs="Times New Roman"/>
+          <w:sz w:val="24"/>
+        </w:rPr>
+        <w:t>,</w:t>
+      </w:r>
+      <w:r>
+        <w:rPr>
+          <w:rFonts w:ascii="Times New Roman" w:hAnsi="Times New Roman" w:cs="Times New Roman"/>
+          <w:sz w:val="24"/>
+        </w:rPr>
+        <w:t xml:space="preserve"> we have Student section in which students can search for their desired schools and colleges and access their information regarding the admission processes and </w:t>
+      </w:r>
+      <w:proofErr w:type="gramStart"/>
+      <w:r>
+        <w:rPr>
+          <w:rFonts w:ascii="Times New Roman" w:hAnsi="Times New Roman" w:cs="Times New Roman"/>
+          <w:sz w:val="24"/>
+        </w:rPr>
+        <w:t>also</w:t>
+      </w:r>
+      <w:proofErr w:type="gramEnd"/>
+      <w:r>
+        <w:rPr>
+          <w:rFonts w:ascii="Times New Roman" w:hAnsi="Times New Roman" w:cs="Times New Roman"/>
+          <w:sz w:val="24"/>
+        </w:rPr>
+        <w:t xml:space="preserve"> they can take admission in that desired institute. With this, there is also a section of visitors through which users can visit the website and check about different institutes present inside this software.</w:t>
       </w:r>
     </w:p>
     <w:p>
@@ -2446,152 +2532,88 @@
           <w:sz w:val="24"/>
           <w:szCs w:val="24"/>
         </w:rPr>
-        <w:t xml:space="preserve">                                                           </w:t>
-      </w:r>
+        <w:t xml:space="preserve">                                                           These are some </w:t>
+      </w:r>
+      <w:proofErr w:type="gramStart"/>
       <w:r>
         <w:rPr>
           <w:rFonts w:ascii="Times New Roman" w:hAnsi="Times New Roman" w:cs="Times New Roman"/>
           <w:sz w:val="24"/>
           <w:szCs w:val="24"/>
         </w:rPr>
-        <w:t>These are some Non Functional Requirements as we together in this inception phase. Security requirements are important factors in this system as classified data will be stored in the database. User</w:t>
-      </w:r>
+        <w:t>Non Functional</w:t>
+      </w:r>
+      <w:proofErr w:type="gramEnd"/>
       <w:r>
         <w:rPr>
           <w:rFonts w:ascii="Times New Roman" w:hAnsi="Times New Roman" w:cs="Times New Roman"/>
           <w:sz w:val="24"/>
           <w:szCs w:val="24"/>
         </w:rPr>
-        <w:t xml:space="preserve"> (Principal)</w:t>
-      </w:r>
+        <w:t xml:space="preserve"> Requirements as we together in this inception phase. Security requirements are important factors in this system as classified data will be stored in the database. User (Principal) validation will be done during login to </w:t>
+      </w:r>
+      <w:proofErr w:type="gramStart"/>
       <w:r>
         <w:rPr>
           <w:rFonts w:ascii="Times New Roman" w:hAnsi="Times New Roman" w:cs="Times New Roman"/>
           <w:sz w:val="24"/>
           <w:szCs w:val="24"/>
         </w:rPr>
-        <w:t xml:space="preserve"> validation will be done during login to insure that the user is valid and that the user only has access to his or her permission data. </w:t>
-      </w:r>
+        <w:t>insure</w:t>
+      </w:r>
+      <w:proofErr w:type="gramEnd"/>
       <w:r>
         <w:rPr>
           <w:rFonts w:ascii="Times New Roman" w:hAnsi="Times New Roman" w:cs="Times New Roman"/>
           <w:sz w:val="24"/>
           <w:szCs w:val="24"/>
         </w:rPr>
+        <w:t xml:space="preserve"> that the user is valid and that the user only has access to his or her permission data. General users will only have access through the user interface. The system will have </w:t>
+      </w:r>
+      <w:r>
+        <w:rPr>
+          <w:rFonts w:ascii="Times New Roman" w:hAnsi="Times New Roman" w:cs="Times New Roman"/>
+          <w:sz w:val="24"/>
+          <w:szCs w:val="24"/>
+        </w:rPr>
         <w:lastRenderedPageBreak/>
-        <w:t xml:space="preserve">General users will only have access through the user interface. The system will have consistent interface formats and button </w:t>
-      </w:r>
+        <w:t xml:space="preserve">consistent interface formats and button sets and for all form-based applications, will have a </w:t>
+      </w:r>
+      <w:proofErr w:type="gramStart"/>
       <w:r>
         <w:rPr>
           <w:rFonts w:ascii="Times New Roman" w:hAnsi="Times New Roman" w:cs="Times New Roman"/>
           <w:sz w:val="24"/>
           <w:szCs w:val="24"/>
         </w:rPr>
-        <w:t xml:space="preserve">sets and </w:t>
-      </w:r>
+        <w:t>form based</w:t>
+      </w:r>
+      <w:proofErr w:type="gramEnd"/>
       <w:r>
         <w:rPr>
           <w:rFonts w:ascii="Times New Roman" w:hAnsi="Times New Roman" w:cs="Times New Roman"/>
           <w:sz w:val="24"/>
           <w:szCs w:val="24"/>
         </w:rPr>
-        <w:t xml:space="preserve">for all </w:t>
-      </w:r>
+        <w:t xml:space="preserve"> interface for all data entry and viewing formats. The system will be easily maintained by an authorized trained person (Admin</w:t>
+      </w:r>
+      <w:proofErr w:type="gramStart"/>
       <w:r>
         <w:rPr>
           <w:rFonts w:ascii="Times New Roman" w:hAnsi="Times New Roman" w:cs="Times New Roman"/>
           <w:sz w:val="24"/>
           <w:szCs w:val="24"/>
         </w:rPr>
-        <w:t>form-based</w:t>
-      </w:r>
+        <w:t>)</w:t>
+      </w:r>
+      <w:proofErr w:type="gramEnd"/>
       <w:r>
         <w:rPr>
           <w:rFonts w:ascii="Times New Roman" w:hAnsi="Times New Roman" w:cs="Times New Roman"/>
           <w:sz w:val="24"/>
           <w:szCs w:val="24"/>
         </w:rPr>
-        <w:t xml:space="preserve"> </w:t>
-      </w:r>
-      <w:r>
-        <w:rPr>
-          <w:rFonts w:ascii="Times New Roman" w:hAnsi="Times New Roman" w:cs="Times New Roman"/>
-          <w:sz w:val="24"/>
-          <w:szCs w:val="24"/>
-        </w:rPr>
-        <w:t>applications</w:t>
-      </w:r>
-      <w:r>
-        <w:rPr>
-          <w:rFonts w:ascii="Times New Roman" w:hAnsi="Times New Roman" w:cs="Times New Roman"/>
-          <w:sz w:val="24"/>
-          <w:szCs w:val="24"/>
-        </w:rPr>
-        <w:t xml:space="preserve">, will have a form based interface for all data entry and viewing formats. </w:t>
-      </w:r>
-      <w:r>
-        <w:rPr>
-          <w:rFonts w:ascii="Times New Roman" w:hAnsi="Times New Roman" w:cs="Times New Roman"/>
-          <w:sz w:val="24"/>
-          <w:szCs w:val="24"/>
-        </w:rPr>
-        <w:t xml:space="preserve">The </w:t>
-      </w:r>
-      <w:r>
-        <w:rPr>
-          <w:rFonts w:ascii="Times New Roman" w:hAnsi="Times New Roman" w:cs="Times New Roman"/>
-          <w:sz w:val="24"/>
-          <w:szCs w:val="24"/>
-        </w:rPr>
-        <w:t xml:space="preserve">system will be easily maintained by </w:t>
-      </w:r>
-      <w:r>
-        <w:rPr>
-          <w:rFonts w:ascii="Times New Roman" w:hAnsi="Times New Roman" w:cs="Times New Roman"/>
-          <w:sz w:val="24"/>
-          <w:szCs w:val="24"/>
-        </w:rPr>
-        <w:t xml:space="preserve">an </w:t>
-      </w:r>
-      <w:r>
-        <w:rPr>
-          <w:rFonts w:ascii="Times New Roman" w:hAnsi="Times New Roman" w:cs="Times New Roman"/>
-          <w:sz w:val="24"/>
-          <w:szCs w:val="24"/>
-        </w:rPr>
-        <w:t xml:space="preserve">authorized trained </w:t>
-      </w:r>
-      <w:r>
-        <w:rPr>
-          <w:rFonts w:ascii="Times New Roman" w:hAnsi="Times New Roman" w:cs="Times New Roman"/>
-          <w:sz w:val="24"/>
-          <w:szCs w:val="24"/>
-        </w:rPr>
-        <w:t>person (Admin)</w:t>
-      </w:r>
-      <w:r>
-        <w:rPr>
-          <w:rFonts w:ascii="Times New Roman" w:hAnsi="Times New Roman" w:cs="Times New Roman"/>
-          <w:sz w:val="24"/>
-          <w:szCs w:val="24"/>
-        </w:rPr>
-        <w:t xml:space="preserve"> and it shall </w:t>
-      </w:r>
-      <w:r>
-        <w:rPr>
-          <w:rFonts w:ascii="Times New Roman" w:hAnsi="Times New Roman" w:cs="Times New Roman"/>
-          <w:sz w:val="24"/>
-          <w:szCs w:val="24"/>
-        </w:rPr>
-        <w:t xml:space="preserve">respect reports </w:t>
-      </w:r>
-      <w:r>
-        <w:rPr>
-          <w:rFonts w:ascii="Times New Roman" w:hAnsi="Times New Roman" w:cs="Times New Roman"/>
-          <w:sz w:val="24"/>
-          <w:szCs w:val="24"/>
-        </w:rPr>
-        <w:t>fast as possible in generating report and producing the timetable.</w:t>
+        <w:t xml:space="preserve"> and it shall respect reports fast as possible in generating report and producing the timetable.</w:t>
       </w:r>
     </w:p>
     <w:p>
@@ -2696,24 +2718,42 @@
           <w:sz w:val="24"/>
           <w:szCs w:val="24"/>
         </w:rPr>
-        <w:t xml:space="preserve">                          This only for principal where they will added your school or college.</w:t>
-      </w:r>
-    </w:p>
-    <w:p>
-      <w:pPr>
+        <w:t xml:space="preserve">                          This only for principal where they will </w:t>
+      </w:r>
+      <w:proofErr w:type="gramStart"/>
+      <w:r>
         <w:rPr>
           <w:rFonts w:ascii="Times New Roman" w:hAnsi="Times New Roman" w:cs="Times New Roman"/>
           <w:sz w:val="24"/>
           <w:szCs w:val="24"/>
         </w:rPr>
-      </w:pPr>
-      <w:r>
-        <w:rPr>
-          <w:rFonts w:ascii="Times New Roman" w:hAnsi="Times New Roman" w:cs="Times New Roman"/>
-          <w:b/>
+        <w:t>added</w:t>
+      </w:r>
+      <w:proofErr w:type="gramEnd"/>
+      <w:r>
+        <w:rPr>
+          <w:rFonts w:ascii="Times New Roman" w:hAnsi="Times New Roman" w:cs="Times New Roman"/>
           <w:sz w:val="24"/>
           <w:szCs w:val="24"/>
         </w:rPr>
+        <w:t xml:space="preserve"> your school or college.</w:t>
+      </w:r>
+    </w:p>
+    <w:p>
+      <w:pPr>
+        <w:rPr>
+          <w:rFonts w:ascii="Times New Roman" w:hAnsi="Times New Roman" w:cs="Times New Roman"/>
+          <w:sz w:val="24"/>
+          <w:szCs w:val="24"/>
+        </w:rPr>
+      </w:pPr>
+      <w:r>
+        <w:rPr>
+          <w:rFonts w:ascii="Times New Roman" w:hAnsi="Times New Roman" w:cs="Times New Roman"/>
+          <w:b/>
+          <w:sz w:val="24"/>
+          <w:szCs w:val="24"/>
+        </w:rPr>
         <w:t>Verify institute:</w:t>
       </w:r>
     </w:p>
@@ -2900,33 +2940,32 @@
           <w:sz w:val="24"/>
           <w:szCs w:val="24"/>
         </w:rPr>
-        <w:t>A</w:t>
-      </w:r>
-      <w:r>
-        <w:rPr>
-          <w:rFonts w:ascii="Times New Roman" w:hAnsi="Times New Roman" w:cs="Times New Roman"/>
-          <w:b/>
+        <w:t>Authorized trained person:</w:t>
+      </w:r>
+      <w:r>
+        <w:rPr>
+          <w:rFonts w:ascii="Times New Roman" w:hAnsi="Times New Roman" w:cs="Times New Roman"/>
           <w:sz w:val="24"/>
           <w:szCs w:val="24"/>
         </w:rPr>
-        <w:t>uthorized trained person</w:t>
-      </w:r>
-      <w:r>
-        <w:rPr>
-          <w:rFonts w:ascii="Times New Roman" w:hAnsi="Times New Roman" w:cs="Times New Roman"/>
-          <w:b/>
+        <w:t xml:space="preserve"> </w:t>
+      </w:r>
+    </w:p>
+    <w:p>
+      <w:pPr>
+        <w:rPr>
+          <w:rFonts w:ascii="Times New Roman" w:hAnsi="Times New Roman" w:cs="Times New Roman"/>
           <w:sz w:val="24"/>
           <w:szCs w:val="24"/>
         </w:rPr>
-        <w:t>:</w:t>
-      </w:r>
+      </w:pPr>
       <w:r>
         <w:rPr>
           <w:rFonts w:ascii="Times New Roman" w:hAnsi="Times New Roman" w:cs="Times New Roman"/>
           <w:sz w:val="24"/>
           <w:szCs w:val="24"/>
         </w:rPr>
-        <w:t xml:space="preserve"> </w:t>
+        <w:t xml:space="preserve">                                                 Mean admin.</w:t>
       </w:r>
     </w:p>
     <w:p>
@@ -2940,10 +2979,11 @@
       <w:r>
         <w:rPr>
           <w:rFonts w:ascii="Times New Roman" w:hAnsi="Times New Roman" w:cs="Times New Roman"/>
+          <w:b/>
           <w:sz w:val="24"/>
           <w:szCs w:val="24"/>
         </w:rPr>
-        <w:t xml:space="preserve">                                                 Mean admin.</w:t>
+        <w:t>Owner:</w:t>
       </w:r>
     </w:p>
     <w:p>
@@ -2957,11 +2997,10 @@
       <w:r>
         <w:rPr>
           <w:rFonts w:ascii="Times New Roman" w:hAnsi="Times New Roman" w:cs="Times New Roman"/>
-          <w:b/>
           <w:sz w:val="24"/>
           <w:szCs w:val="24"/>
         </w:rPr>
-        <w:t>Owner:</w:t>
+        <w:t xml:space="preserve">              Mean Principal of institute.</w:t>
       </w:r>
     </w:p>
     <w:p>
@@ -2972,31 +3011,14 @@
           <w:szCs w:val="24"/>
         </w:rPr>
       </w:pPr>
-      <w:r>
+    </w:p>
+    <w:p>
+      <w:pPr>
         <w:rPr>
           <w:rFonts w:ascii="Times New Roman" w:hAnsi="Times New Roman" w:cs="Times New Roman"/>
           <w:sz w:val="24"/>
           <w:szCs w:val="24"/>
         </w:rPr>
-        <w:t xml:space="preserve">              Mean Principal of institute.</w:t>
-      </w:r>
-    </w:p>
-    <w:p>
-      <w:pPr>
-        <w:rPr>
-          <w:rFonts w:ascii="Times New Roman" w:hAnsi="Times New Roman" w:cs="Times New Roman"/>
-          <w:sz w:val="24"/>
-          <w:szCs w:val="24"/>
-        </w:rPr>
-      </w:pPr>
-    </w:p>
-    <w:p>
-      <w:pPr>
-        <w:rPr>
-          <w:rFonts w:ascii="Times New Roman" w:hAnsi="Times New Roman" w:cs="Times New Roman"/>
-          <w:sz w:val="24"/>
-          <w:szCs w:val="24"/>
-        </w:rPr>
       </w:pPr>
     </w:p>
     <w:p>
@@ -3011,6 +3033,7 @@
         <w:rPr>
           <w:rFonts w:ascii="Times New Roman" w:hAnsi="Times New Roman" w:cs="Times New Roman"/>
         </w:rPr>
+        <w:lastRenderedPageBreak/>
         <w:t>Risk List &amp; Risk Management Plan</w:t>
       </w:r>
       <w:bookmarkEnd w:id="13"/>
@@ -3128,7 +3151,23 @@
           <w:color w:val="000000"/>
           <w:spacing w:val="8"/>
         </w:rPr>
-        <w:t>Unauthorized users without permissions who have access to sensitive data can cause harm to educational institutions as a result of theft. There is a risk of the sensitive academic data will be leaked by staff. It becomes easy to lose your storage media with backup data due to misplacement or theft. When you suffer data loss due to various incidents such as mechanical damage, power failure, software crash, disasters or loss of your laptops and mobile devices, it is another way of inadvertent data exposure. Keep all your data safe and secure using role-based access control to ensure confidentiality and privacy. </w:t>
+        <w:t xml:space="preserve">Unauthorized users without permissions who have access to sensitive data can cause harm to educational institutions </w:t>
+      </w:r>
+      <w:proofErr w:type="gramStart"/>
+      <w:r>
+        <w:rPr>
+          <w:color w:val="000000"/>
+          <w:spacing w:val="8"/>
+        </w:rPr>
+        <w:t>as a result of</w:t>
+      </w:r>
+      <w:proofErr w:type="gramEnd"/>
+      <w:r>
+        <w:rPr>
+          <w:color w:val="000000"/>
+          <w:spacing w:val="8"/>
+        </w:rPr>
+        <w:t xml:space="preserve"> theft. There is a risk of the sensitive academic data will be leaked by staff. It becomes easy to lose your storage media with backup data due to misplacement or theft. When you suffer data loss due to various incidents such as mechanical damage, power failure, software crash, disasters or loss of your laptops and mobile devices, it is another way of inadvertent data exposure. Keep all your data safe and secure using role-based access control to ensure confidentiality and privacy. </w:t>
       </w:r>
     </w:p>
     <w:p>
@@ -3196,7 +3235,6 @@
           <w:sz w:val="26"/>
           <w:szCs w:val="20"/>
         </w:rPr>
-        <w:lastRenderedPageBreak/>
         <w:t>3. Unsafe data</w:t>
       </w:r>
       <w:bookmarkEnd w:id="17"/>
@@ -3216,14 +3254,7 @@
           <w:color w:val="000000"/>
           <w:spacing w:val="8"/>
         </w:rPr>
-        <w:t xml:space="preserve">                        </w:t>
-      </w:r>
-      <w:r>
-        <w:rPr>
-          <w:color w:val="000000"/>
-          <w:spacing w:val="8"/>
-        </w:rPr>
-        <w:t>If adequate safety precautions are not taken when files and documents are shared in website, smartphones and tablets via internet networks, the information contained on them might gain access to the devices and get exposed to risks. We can make use of cloud deployments to manage the education system better and better.</w:t>
+        <w:t xml:space="preserve">                        If adequate safety precautions are not taken when files and documents are shared in website, smartphones and tablets via internet networks, the information contained on them might gain access to the devices and get exposed to risks. We can make use of cloud deployments to manage the education system better and better.</w:t>
       </w:r>
     </w:p>
     <w:p>
@@ -3256,6 +3287,7 @@
           <w:sz w:val="26"/>
           <w:szCs w:val="20"/>
         </w:rPr>
+        <w:lastRenderedPageBreak/>
         <w:t>4. Negligence</w:t>
       </w:r>
       <w:bookmarkEnd w:id="18"/>
@@ -3279,16 +3311,7 @@
           <w:sz w:val="26"/>
           <w:szCs w:val="20"/>
         </w:rPr>
-        <w:t xml:space="preserve">                     </w:t>
-      </w:r>
-      <w:r>
-        <w:rPr>
-          <w:color w:val="000000"/>
-          <w:spacing w:val="8"/>
-          <w:sz w:val="26"/>
-          <w:szCs w:val="20"/>
-        </w:rPr>
-        <w:t>When data is stored in computers or laptops, it has become so natural that people lose the information when files are accidentally deleted or even it could fall into the wrong hands. Ensure a proper backup strategy to keep your data on important devices and run them smoothly without hassles.</w:t>
+        <w:t xml:space="preserve">                     When data is stored in computers or laptops, it has become so natural that people lose the information when files are accidentally deleted or even it could fall into the wrong hands. Ensure a proper backup strategy to keep your data on important devices and run them smoothly without hassles.</w:t>
       </w:r>
     </w:p>
     <w:p>
@@ -3303,114 +3326,16 @@
     </w:p>
     <w:p>
       <w:pPr>
-        <w:pStyle w:val="doctext"/>
-        <w:ind w:left="720"/>
-        <w:rPr>
-          <w:b/>
-          <w:i/>
-          <w:color w:val="1F497D" w:themeColor="text2"/>
-        </w:rPr>
-      </w:pPr>
-    </w:p>
-    <w:p>
-      <w:pPr>
-        <w:pStyle w:val="doctext"/>
-        <w:ind w:left="720"/>
-        <w:rPr>
-          <w:b/>
-          <w:i/>
-          <w:color w:val="1F497D" w:themeColor="text2"/>
-        </w:rPr>
-      </w:pPr>
-    </w:p>
-    <w:p>
-      <w:pPr>
-        <w:pStyle w:val="doctext"/>
-        <w:ind w:left="720"/>
-        <w:rPr>
-          <w:b/>
-          <w:i/>
-          <w:color w:val="1F497D" w:themeColor="text2"/>
-        </w:rPr>
-      </w:pPr>
-    </w:p>
-    <w:p>
-      <w:pPr>
-        <w:pStyle w:val="doctext"/>
-        <w:ind w:left="720"/>
-        <w:rPr>
-          <w:b/>
-          <w:i/>
-          <w:color w:val="1F497D" w:themeColor="text2"/>
-        </w:rPr>
-      </w:pPr>
-    </w:p>
-    <w:p>
-      <w:pPr>
-        <w:pStyle w:val="doctext"/>
-        <w:ind w:left="720"/>
-        <w:rPr>
-          <w:b/>
-          <w:i/>
-          <w:color w:val="1F497D" w:themeColor="text2"/>
-        </w:rPr>
-      </w:pPr>
-    </w:p>
-    <w:p>
-      <w:pPr>
-        <w:pStyle w:val="doctext"/>
-        <w:ind w:left="720"/>
-        <w:rPr>
-          <w:b/>
-          <w:i/>
-          <w:color w:val="1F497D" w:themeColor="text2"/>
-        </w:rPr>
-      </w:pPr>
-    </w:p>
-    <w:p>
-      <w:pPr>
-        <w:pStyle w:val="doctext"/>
-        <w:ind w:left="720"/>
-        <w:rPr>
-          <w:b/>
-          <w:i/>
-          <w:color w:val="1F497D" w:themeColor="text2"/>
-        </w:rPr>
-      </w:pPr>
-    </w:p>
-    <w:p>
-      <w:pPr>
-        <w:pStyle w:val="doctext"/>
-        <w:ind w:left="720"/>
-        <w:rPr>
-          <w:b/>
-          <w:i/>
-          <w:color w:val="1F497D" w:themeColor="text2"/>
-        </w:rPr>
-      </w:pPr>
-    </w:p>
-    <w:p>
-      <w:pPr>
-        <w:spacing w:after="0" w:line="240" w:lineRule="auto"/>
+        <w:tabs>
+          <w:tab w:val="left" w:pos="2070"/>
+        </w:tabs>
         <w:rPr>
           <w:rFonts w:ascii="Times New Roman" w:eastAsia="Times New Roman" w:hAnsi="Times New Roman" w:cs="Times New Roman"/>
-          <w:b/>
-          <w:i/>
-          <w:color w:val="1F497D" w:themeColor="text2"/>
           <w:sz w:val="24"/>
           <w:szCs w:val="24"/>
           <w:lang w:bidi="ar-SA"/>
         </w:rPr>
       </w:pPr>
-      <w:r>
-        <w:rPr>
-          <w:rFonts w:ascii="Times New Roman" w:hAnsi="Times New Roman" w:cs="Times New Roman"/>
-          <w:b/>
-          <w:i/>
-          <w:color w:val="1F497D" w:themeColor="text2"/>
-        </w:rPr>
-        <w:br w:type="page"/>
-      </w:r>
     </w:p>
     <w:p>
       <w:pPr>
@@ -3431,13 +3356,6 @@
     </w:p>
     <w:p>
       <w:pPr>
-        <w:rPr>
-          <w:rFonts w:ascii="Times New Roman" w:hAnsi="Times New Roman" w:cs="Times New Roman"/>
-        </w:rPr>
-      </w:pPr>
-    </w:p>
-    <w:p>
-      <w:pPr>
         <w:pStyle w:val="Heading2"/>
         <w:rPr>
           <w:rFonts w:ascii="Times New Roman" w:hAnsi="Times New Roman" w:cs="Times New Roman"/>
@@ -3449,7 +3367,6 @@
         <w:rPr>
           <w:rFonts w:ascii="Times New Roman" w:hAnsi="Times New Roman" w:cs="Times New Roman"/>
         </w:rPr>
-        <w:lastRenderedPageBreak/>
         <w:t>Use Case Diagram</w:t>
       </w:r>
       <w:bookmarkEnd w:id="21"/>
@@ -3523,6 +3440,7 @@
         <w:rPr>
           <w:rFonts w:ascii="Times New Roman" w:hAnsi="Times New Roman" w:cs="Times New Roman"/>
         </w:rPr>
+        <w:lastRenderedPageBreak/>
         <w:t>Brief Level Use Cases</w:t>
       </w:r>
       <w:bookmarkStart w:id="25" w:name="_Toc101427048"/>
@@ -3588,39 +3506,7 @@
           <w:sz w:val="24"/>
           <w:szCs w:val="24"/>
         </w:rPr>
-        <w:t xml:space="preserve">               </w:t>
-      </w:r>
-      <w:r>
-        <w:rPr>
-          <w:rFonts w:ascii="Times New Roman" w:hAnsi="Times New Roman" w:cs="Times New Roman"/>
-          <w:sz w:val="24"/>
-          <w:szCs w:val="24"/>
-        </w:rPr>
-        <w:t xml:space="preserve">                             </w:t>
-      </w:r>
-      <w:r>
-        <w:rPr>
-          <w:rFonts w:ascii="Times New Roman" w:hAnsi="Times New Roman" w:cs="Times New Roman"/>
-          <w:sz w:val="24"/>
-          <w:szCs w:val="24"/>
-        </w:rPr>
-        <w:t xml:space="preserve">Firstly visitors (students) will search simply apply on search engines (Google, Microsoft Edge, fire Box, </w:t>
-      </w:r>
-      <w:r>
-        <w:rPr>
-          <w:rFonts w:ascii="Times New Roman" w:hAnsi="Times New Roman" w:cs="Times New Roman"/>
-          <w:sz w:val="24"/>
-          <w:szCs w:val="24"/>
-        </w:rPr>
-        <w:t>etc.</w:t>
-      </w:r>
-      <w:r>
-        <w:rPr>
-          <w:rFonts w:ascii="Times New Roman" w:hAnsi="Times New Roman" w:cs="Times New Roman"/>
-          <w:sz w:val="24"/>
-          <w:szCs w:val="24"/>
-        </w:rPr>
-        <w:t>) then they will visit this website, click on show interest, and select institutes, so then they select their choice (Schools, Colleges, and academies).</w:t>
+        <w:t xml:space="preserve">                                            Firstly visitors (students) will search simply apply on search engines (Google, Microsoft Edge, fire Box, etc.) then they will visit this website, click on show interest, and select institutes, so then they select their choice (Schools, Colleges, and academies).</w:t>
       </w:r>
     </w:p>
     <w:p>
@@ -3634,13 +3520,7 @@
         <w:rPr>
           <w:rFonts w:ascii="Times New Roman" w:hAnsi="Times New Roman" w:cs="Times New Roman"/>
         </w:rPr>
-        <w:t xml:space="preserve">Use Case: </w:t>
-      </w:r>
-      <w:r>
-        <w:rPr>
-          <w:rFonts w:ascii="Times New Roman" w:hAnsi="Times New Roman" w:cs="Times New Roman"/>
-        </w:rPr>
-        <w:t>Apply</w:t>
+        <w:t>Use Case: Apply</w:t>
       </w:r>
     </w:p>
     <w:p>
@@ -3715,7 +3595,6 @@
         <w:rPr>
           <w:rFonts w:ascii="Times New Roman" w:hAnsi="Times New Roman" w:cs="Times New Roman"/>
         </w:rPr>
-        <w:lastRenderedPageBreak/>
         <w:t>Syed Kashif Ali Shah (SP21-BSE-062</w:t>
       </w:r>
       <w:r>
@@ -3893,19 +3772,15 @@
               <w:t xml:space="preserve">Visitor: </w:t>
             </w:r>
             <w:r>
-              <w:t>If visitor is a</w:t>
-            </w:r>
-            <w:r>
-              <w:t xml:space="preserve"> student </w:t>
-            </w:r>
-            <w:r>
-              <w:t xml:space="preserve">so, they </w:t>
-            </w:r>
-            <w:r>
-              <w:t>can search for their desired schools and colleges and access their information regarding the admission processes and also they can take admission in that desired institute</w:t>
-            </w:r>
-            <w:r>
-              <w:t>.</w:t>
+              <w:t xml:space="preserve">If visitor is a student so, they can search for their desired schools and colleges and access their information regarding the admission processes and </w:t>
+            </w:r>
+            <w:proofErr w:type="gramStart"/>
+            <w:r>
+              <w:t>also</w:t>
+            </w:r>
+            <w:proofErr w:type="gramEnd"/>
+            <w:r>
+              <w:t xml:space="preserve"> they can take admission in that desired institute.</w:t>
             </w:r>
           </w:p>
           <w:p>
@@ -4123,6 +3998,7 @@
           <w:b/>
           <w:bCs/>
         </w:rPr>
+        <w:lastRenderedPageBreak/>
         <w:t>Extensions (or Alternative Flows):</w:t>
       </w:r>
     </w:p>
@@ -4142,19 +4018,7 @@
         <w:rPr>
           <w:bCs/>
         </w:rPr>
-        <w:t xml:space="preserve">If visitor </w:t>
-      </w:r>
-      <w:r>
-        <w:rPr>
-          <w:bCs/>
-        </w:rPr>
-        <w:t>already</w:t>
-      </w:r>
-      <w:r>
-        <w:rPr>
-          <w:bCs/>
-        </w:rPr>
-        <w:t xml:space="preserve"> known about your interested institute so, they can apply directly from home page.</w:t>
+        <w:t>If visitor already known about your interested institute so, they can apply directly from home page.</w:t>
       </w:r>
     </w:p>
     <w:p>
@@ -4173,7 +4037,21 @@
         <w:rPr>
           <w:bCs/>
         </w:rPr>
-        <w:t>If visitor faced some problem so, they can get help from after click the help button.</w:t>
+        <w:t xml:space="preserve">If visitor faced some problem so, they </w:t>
+      </w:r>
+      <w:proofErr w:type="gramStart"/>
+      <w:r>
+        <w:rPr>
+          <w:bCs/>
+        </w:rPr>
+        <w:t>can</w:t>
+      </w:r>
+      <w:proofErr w:type="gramEnd"/>
+      <w:r>
+        <w:rPr>
+          <w:bCs/>
+        </w:rPr>
+        <w:t xml:space="preserve"> get help from after click the help button.</w:t>
       </w:r>
     </w:p>
     <w:p>
@@ -4257,12 +4135,14 @@
           <w:rStyle w:val="docemphstrong"/>
         </w:rPr>
       </w:pPr>
+      <w:proofErr w:type="spellStart"/>
       <w:r>
         <w:rPr>
           <w:rStyle w:val="docemphstrong"/>
         </w:rPr>
         <w:t>IPod</w:t>
       </w:r>
+      <w:proofErr w:type="spellEnd"/>
     </w:p>
     <w:p>
       <w:pPr>
@@ -4350,13 +4230,6 @@
     <w:p>
       <w:pPr>
         <w:pStyle w:val="doclist"/>
-      </w:pPr>
-      <w:bookmarkStart w:id="32" w:name="_GoBack"/>
-      <w:bookmarkEnd w:id="32"/>
-    </w:p>
-    <w:p>
-      <w:pPr>
-        <w:pStyle w:val="doclist"/>
         <w:rPr>
           <w:b/>
           <w:bCs/>
@@ -4366,14 +4239,15 @@
         <w:rPr>
           <w:noProof/>
         </w:rPr>
+        <w:lastRenderedPageBreak/>
         <w:drawing>
-          <wp:anchor distT="0" distB="0" distL="114300" distR="114300" simplePos="0" relativeHeight="251658752" behindDoc="1" locked="0" layoutInCell="1" allowOverlap="1" wp14:anchorId="00657CE6" wp14:editId="65E1425C">
+          <wp:anchor distT="0" distB="0" distL="114300" distR="114300" simplePos="0" relativeHeight="251658752" behindDoc="1" locked="0" layoutInCell="1" allowOverlap="1" wp14:anchorId="00657CE6" wp14:editId="55928C4A">
             <wp:simplePos x="0" y="0"/>
             <wp:positionH relativeFrom="column">
-              <wp:posOffset>-100965</wp:posOffset>
+              <wp:posOffset>-15240</wp:posOffset>
             </wp:positionH>
             <wp:positionV relativeFrom="page">
-              <wp:posOffset>4456430</wp:posOffset>
+              <wp:posOffset>1246505</wp:posOffset>
             </wp:positionV>
             <wp:extent cx="5943600" cy="4485640"/>
             <wp:effectExtent l="0" t="0" r="0" b="0"/>
@@ -4432,6 +4306,967 @@
         <w:t>Screen Shots:</w:t>
       </w:r>
     </w:p>
+    <w:p>
+      <w:pPr>
+        <w:tabs>
+          <w:tab w:val="left" w:pos="1215"/>
+        </w:tabs>
+        <w:rPr>
+          <w:lang w:bidi="ar-SA"/>
+        </w:rPr>
+      </w:pPr>
+    </w:p>
+    <w:p>
+      <w:pPr>
+        <w:tabs>
+          <w:tab w:val="left" w:pos="1215"/>
+        </w:tabs>
+        <w:rPr>
+          <w:lang w:bidi="ar-SA"/>
+        </w:rPr>
+      </w:pPr>
+    </w:p>
+    <w:p>
+      <w:pPr>
+        <w:tabs>
+          <w:tab w:val="left" w:pos="1215"/>
+        </w:tabs>
+        <w:rPr>
+          <w:lang w:bidi="ar-SA"/>
+        </w:rPr>
+      </w:pPr>
+    </w:p>
+    <w:p>
+      <w:pPr>
+        <w:tabs>
+          <w:tab w:val="left" w:pos="1215"/>
+        </w:tabs>
+        <w:rPr>
+          <w:lang w:bidi="ar-SA"/>
+        </w:rPr>
+      </w:pPr>
+    </w:p>
+    <w:p>
+      <w:pPr>
+        <w:tabs>
+          <w:tab w:val="left" w:pos="1215"/>
+        </w:tabs>
+        <w:rPr>
+          <w:lang w:bidi="ar-SA"/>
+        </w:rPr>
+      </w:pPr>
+    </w:p>
+    <w:p>
+      <w:pPr>
+        <w:tabs>
+          <w:tab w:val="left" w:pos="1215"/>
+        </w:tabs>
+        <w:rPr>
+          <w:lang w:bidi="ar-SA"/>
+        </w:rPr>
+      </w:pPr>
+    </w:p>
+    <w:p>
+      <w:pPr>
+        <w:tabs>
+          <w:tab w:val="left" w:pos="1215"/>
+        </w:tabs>
+        <w:rPr>
+          <w:lang w:bidi="ar-SA"/>
+        </w:rPr>
+      </w:pPr>
+    </w:p>
+    <w:p>
+      <w:pPr>
+        <w:tabs>
+          <w:tab w:val="left" w:pos="1215"/>
+        </w:tabs>
+        <w:rPr>
+          <w:lang w:bidi="ar-SA"/>
+        </w:rPr>
+      </w:pPr>
+    </w:p>
+    <w:p>
+      <w:pPr>
+        <w:tabs>
+          <w:tab w:val="left" w:pos="1215"/>
+        </w:tabs>
+        <w:rPr>
+          <w:lang w:bidi="ar-SA"/>
+        </w:rPr>
+      </w:pPr>
+    </w:p>
+    <w:p>
+      <w:pPr>
+        <w:tabs>
+          <w:tab w:val="left" w:pos="1215"/>
+        </w:tabs>
+        <w:rPr>
+          <w:lang w:bidi="ar-SA"/>
+        </w:rPr>
+      </w:pPr>
+    </w:p>
+    <w:p>
+      <w:pPr>
+        <w:pStyle w:val="Heading2"/>
+        <w:rPr>
+          <w:rFonts w:ascii="Times New Roman" w:hAnsi="Times New Roman" w:cs="Times New Roman"/>
+        </w:rPr>
+      </w:pPr>
+      <w:r>
+        <w:rPr>
+          <w:rFonts w:ascii="Times New Roman" w:hAnsi="Times New Roman" w:cs="Times New Roman"/>
+        </w:rPr>
+        <w:lastRenderedPageBreak/>
+        <w:t>Brief Level Use Cases</w:t>
+      </w:r>
+    </w:p>
+    <w:p>
+      <w:r>
+        <w:t>Tanveer Ahmad (SP21-BSE-048)</w:t>
+      </w:r>
+    </w:p>
+    <w:p>
+      <w:pPr>
+        <w:rPr>
+          <w:b/>
+          <w:bCs/>
+          <w:color w:val="548DD4" w:themeColor="text2" w:themeTint="99"/>
+        </w:rPr>
+      </w:pPr>
+      <w:r>
+        <w:rPr>
+          <w:b/>
+          <w:bCs/>
+          <w:color w:val="404040" w:themeColor="text1" w:themeTint="BF"/>
+          <w:sz w:val="28"/>
+          <w:szCs w:val="28"/>
+        </w:rPr>
+        <w:t>Use-</w:t>
+      </w:r>
+      <w:r>
+        <w:rPr>
+          <w:b/>
+          <w:bCs/>
+          <w:color w:val="404040" w:themeColor="text1" w:themeTint="BF"/>
+          <w:sz w:val="28"/>
+          <w:szCs w:val="28"/>
+        </w:rPr>
+        <w:t xml:space="preserve">Case: </w:t>
+      </w:r>
+      <w:r>
+        <w:rPr>
+          <w:b/>
+          <w:bCs/>
+          <w:color w:val="548DD4" w:themeColor="text2" w:themeTint="99"/>
+        </w:rPr>
+        <w:t>Manage Institute</w:t>
+      </w:r>
+    </w:p>
+    <w:p>
+      <w:r>
+        <w:t xml:space="preserve">Mange institute is Admin use case in which admin can perform CRUD operation </w:t>
+      </w:r>
+    </w:p>
+    <w:p>
+      <w:r>
+        <w:t xml:space="preserve">On institute. Admin can ADD Institute, Delete Institute, Update Institute and can Retrieve Institute </w:t>
+      </w:r>
+    </w:p>
+    <w:p>
+      <w:r>
+        <w:t>Information about institute</w:t>
+      </w:r>
+    </w:p>
+    <w:p>
+      <w:pPr>
+        <w:rPr>
+          <w:b/>
+          <w:bCs/>
+          <w:color w:val="548DD4" w:themeColor="text2" w:themeTint="99"/>
+        </w:rPr>
+      </w:pPr>
+      <w:r>
+        <w:rPr>
+          <w:b/>
+          <w:bCs/>
+          <w:color w:val="404040" w:themeColor="text1" w:themeTint="BF"/>
+          <w:sz w:val="28"/>
+          <w:szCs w:val="28"/>
+        </w:rPr>
+        <w:t xml:space="preserve">Use-Case: </w:t>
+      </w:r>
+      <w:r>
+        <w:rPr>
+          <w:b/>
+          <w:bCs/>
+          <w:color w:val="548DD4" w:themeColor="text2" w:themeTint="99"/>
+        </w:rPr>
+        <w:t>Logoff</w:t>
+      </w:r>
+    </w:p>
+    <w:p>
+      <w:r>
+        <w:t xml:space="preserve">In logoff </w:t>
+      </w:r>
+      <w:r>
+        <w:t>use case</w:t>
+      </w:r>
+      <w:r>
+        <w:t xml:space="preserve"> Admin just logoff his account </w:t>
+      </w:r>
+    </w:p>
+    <w:p>
+      <w:pPr>
+        <w:pStyle w:val="Heading1"/>
+      </w:pPr>
+      <w:r>
+        <w:t>Fully Dressed Use Cases</w:t>
+      </w:r>
+    </w:p>
+    <w:p>
+      <w:pPr>
+        <w:rPr>
+          <w:b/>
+          <w:bCs/>
+          <w:color w:val="943634" w:themeColor="accent2" w:themeShade="BF"/>
+        </w:rPr>
+      </w:pPr>
+      <w:r>
+        <w:rPr>
+          <w:b/>
+          <w:bCs/>
+          <w:color w:val="943634" w:themeColor="accent2" w:themeShade="BF"/>
+        </w:rPr>
+        <w:t xml:space="preserve"> Tanveer </w:t>
+      </w:r>
+      <w:r>
+        <w:rPr>
+          <w:b/>
+          <w:bCs/>
+          <w:color w:val="943634" w:themeColor="accent2" w:themeShade="BF"/>
+        </w:rPr>
+        <w:t>Ahmad (</w:t>
+      </w:r>
+      <w:r>
+        <w:rPr>
+          <w:b/>
+          <w:bCs/>
+          <w:color w:val="943634" w:themeColor="accent2" w:themeShade="BF"/>
+        </w:rPr>
+        <w:t>SP21-BSE-048</w:t>
+      </w:r>
+      <w:r>
+        <w:rPr>
+          <w:b/>
+          <w:bCs/>
+          <w:color w:val="943634" w:themeColor="accent2" w:themeShade="BF"/>
+        </w:rPr>
+        <w:t>)</w:t>
+      </w:r>
+    </w:p>
+    <w:p>
+      <w:pPr>
+        <w:tabs>
+          <w:tab w:val="left" w:pos="1215"/>
+        </w:tabs>
+        <w:rPr>
+          <w:b/>
+          <w:bCs/>
+          <w:color w:val="17365D" w:themeColor="text2" w:themeShade="BF"/>
+          <w:sz w:val="24"/>
+          <w:szCs w:val="24"/>
+          <w:lang w:bidi="ar-SA"/>
+        </w:rPr>
+      </w:pPr>
+      <w:r>
+        <w:rPr>
+          <w:b/>
+          <w:bCs/>
+          <w:sz w:val="24"/>
+          <w:szCs w:val="24"/>
+          <w:lang w:bidi="ar-SA"/>
+        </w:rPr>
+        <w:t>Use Case</w:t>
+      </w:r>
+      <w:r>
+        <w:rPr>
+          <w:lang w:bidi="ar-SA"/>
+        </w:rPr>
+        <w:t xml:space="preserve">: </w:t>
+      </w:r>
+      <w:r>
+        <w:rPr>
+          <w:b/>
+          <w:bCs/>
+          <w:color w:val="17365D" w:themeColor="text2" w:themeShade="BF"/>
+          <w:sz w:val="24"/>
+          <w:szCs w:val="24"/>
+          <w:lang w:bidi="ar-SA"/>
+        </w:rPr>
+        <w:t>Manage Institute</w:t>
+      </w:r>
+    </w:p>
+    <w:p>
+      <w:pPr>
+        <w:tabs>
+          <w:tab w:val="left" w:pos="1215"/>
+        </w:tabs>
+        <w:rPr>
+          <w:b/>
+          <w:bCs/>
+          <w:sz w:val="24"/>
+          <w:szCs w:val="24"/>
+          <w:lang w:bidi="ar-SA"/>
+        </w:rPr>
+      </w:pPr>
+      <w:r>
+        <w:rPr>
+          <w:b/>
+          <w:bCs/>
+          <w:sz w:val="28"/>
+          <w:szCs w:val="28"/>
+          <w:lang w:bidi="ar-SA"/>
+        </w:rPr>
+        <w:t>Scope:</w:t>
+      </w:r>
+      <w:r>
+        <w:rPr>
+          <w:b/>
+          <w:bCs/>
+          <w:sz w:val="24"/>
+          <w:szCs w:val="24"/>
+          <w:lang w:bidi="ar-SA"/>
+        </w:rPr>
+        <w:t xml:space="preserve"> </w:t>
+      </w:r>
+      <w:r>
+        <w:rPr>
+          <w:b/>
+          <w:bCs/>
+          <w:color w:val="17365D" w:themeColor="text2" w:themeShade="BF"/>
+          <w:sz w:val="24"/>
+          <w:szCs w:val="24"/>
+          <w:lang w:bidi="ar-SA"/>
+        </w:rPr>
+        <w:t>Management</w:t>
+      </w:r>
+    </w:p>
+    <w:p>
+      <w:pPr>
+        <w:tabs>
+          <w:tab w:val="left" w:pos="1215"/>
+        </w:tabs>
+        <w:rPr>
+          <w:b/>
+          <w:bCs/>
+          <w:color w:val="548DD4" w:themeColor="text2" w:themeTint="99"/>
+          <w:lang w:bidi="ar-SA"/>
+        </w:rPr>
+      </w:pPr>
+      <w:r>
+        <w:rPr>
+          <w:b/>
+          <w:bCs/>
+          <w:sz w:val="24"/>
+          <w:szCs w:val="24"/>
+          <w:lang w:bidi="ar-SA"/>
+        </w:rPr>
+        <w:t>Primary-Actor</w:t>
+      </w:r>
+      <w:r>
+        <w:rPr>
+          <w:lang w:bidi="ar-SA"/>
+        </w:rPr>
+        <w:t xml:space="preserve">: </w:t>
+      </w:r>
+      <w:r>
+        <w:rPr>
+          <w:b/>
+          <w:bCs/>
+          <w:color w:val="548DD4" w:themeColor="text2" w:themeTint="99"/>
+          <w:lang w:bidi="ar-SA"/>
+        </w:rPr>
+        <w:t>ADMIN</w:t>
+      </w:r>
+    </w:p>
+    <w:p>
+      <w:pPr>
+        <w:pStyle w:val="doctext"/>
+      </w:pPr>
+      <w:r>
+        <w:rPr>
+          <w:rStyle w:val="docemphstrong"/>
+          <w:b/>
+          <w:bCs/>
+        </w:rPr>
+        <w:t>Stakeholders and Interests</w:t>
+      </w:r>
+      <w:r>
+        <w:t>:</w:t>
+      </w:r>
+    </w:p>
+    <w:p>
+      <w:pPr>
+        <w:pStyle w:val="doctext"/>
+      </w:pPr>
+      <w:r>
+        <w:t>Institutes and Owner</w:t>
+      </w:r>
+    </w:p>
+    <w:p>
+      <w:pPr>
+        <w:pStyle w:val="doctext"/>
+      </w:pPr>
+    </w:p>
+    <w:p>
+      <w:pPr>
+        <w:pStyle w:val="doctext"/>
+      </w:pPr>
+    </w:p>
+    <w:p>
+      <w:pPr>
+        <w:tabs>
+          <w:tab w:val="left" w:pos="1215"/>
+        </w:tabs>
+        <w:rPr>
+          <w:b/>
+          <w:bCs/>
+          <w:sz w:val="24"/>
+          <w:szCs w:val="24"/>
+          <w:lang w:bidi="ar-SA"/>
+        </w:rPr>
+      </w:pPr>
+      <w:r>
+        <w:rPr>
+          <w:b/>
+          <w:bCs/>
+          <w:sz w:val="24"/>
+          <w:szCs w:val="24"/>
+          <w:lang w:bidi="ar-SA"/>
+        </w:rPr>
+        <w:t>Admin:</w:t>
+      </w:r>
+    </w:p>
+    <w:p>
+      <w:pPr>
+        <w:tabs>
+          <w:tab w:val="left" w:pos="1215"/>
+        </w:tabs>
+        <w:rPr>
+          <w:lang w:bidi="ar-SA"/>
+        </w:rPr>
+      </w:pPr>
+      <w:r>
+        <w:rPr>
+          <w:lang w:bidi="ar-SA"/>
+        </w:rPr>
+        <w:t xml:space="preserve">Admin request to Manage Institute then system response to </w:t>
+      </w:r>
+      <w:r>
+        <w:rPr>
+          <w:lang w:bidi="ar-SA"/>
+        </w:rPr>
+        <w:t xml:space="preserve">show the ADD Institute, Delete Institute, Update Institute, and Retrieve Institute Details. </w:t>
+      </w:r>
+      <w:r>
+        <w:rPr>
+          <w:lang w:bidi="ar-SA"/>
+        </w:rPr>
+        <w:t>Admins</w:t>
+      </w:r>
+      <w:r>
+        <w:rPr>
+          <w:lang w:bidi="ar-SA"/>
+        </w:rPr>
+        <w:t xml:space="preserve"> perform one operation at </w:t>
+      </w:r>
+      <w:r>
+        <w:rPr>
+          <w:lang w:bidi="ar-SA"/>
+        </w:rPr>
+        <w:t>time.</w:t>
+      </w:r>
+    </w:p>
+    <w:p>
+      <w:pPr>
+        <w:pStyle w:val="doctext"/>
+        <w:rPr>
+          <w:b/>
+          <w:bCs/>
+        </w:rPr>
+      </w:pPr>
+      <w:r>
+        <w:rPr>
+          <w:rStyle w:val="docemphstrong"/>
+          <w:b/>
+          <w:bCs/>
+        </w:rPr>
+        <w:t>Main Success Scenario (or Basic Flow)</w:t>
+      </w:r>
+      <w:r>
+        <w:rPr>
+          <w:b/>
+          <w:bCs/>
+        </w:rPr>
+        <w:t>:</w:t>
+      </w:r>
+    </w:p>
+    <w:p>
+      <w:pPr>
+        <w:pStyle w:val="doclist"/>
+        <w:numPr>
+          <w:ilvl w:val="0"/>
+          <w:numId w:val="12"/>
+        </w:numPr>
+      </w:pPr>
+      <w:r>
+        <w:t xml:space="preserve">Admin logged in and </w:t>
+      </w:r>
+      <w:r>
+        <w:t>Request to Manage Institutes</w:t>
+      </w:r>
+    </w:p>
+    <w:p>
+      <w:pPr>
+        <w:pStyle w:val="doclist"/>
+        <w:numPr>
+          <w:ilvl w:val="0"/>
+          <w:numId w:val="12"/>
+        </w:numPr>
+      </w:pPr>
+      <w:r>
+        <w:t xml:space="preserve">System Response and Show ADD Institute, Remove </w:t>
+      </w:r>
+      <w:r>
+        <w:t>Institute, Update</w:t>
+      </w:r>
+      <w:r>
+        <w:t xml:space="preserve"> Institute, retrieve </w:t>
+      </w:r>
+      <w:r>
+        <w:t>Institute</w:t>
+      </w:r>
+    </w:p>
+    <w:p>
+      <w:pPr>
+        <w:pStyle w:val="doclist"/>
+        <w:numPr>
+          <w:ilvl w:val="0"/>
+          <w:numId w:val="12"/>
+        </w:numPr>
+      </w:pPr>
+      <w:r>
+        <w:t>Admin request to Add Institutes and Perform Action</w:t>
+      </w:r>
+    </w:p>
+    <w:p>
+      <w:pPr>
+        <w:pStyle w:val="doclist"/>
+        <w:numPr>
+          <w:ilvl w:val="0"/>
+          <w:numId w:val="12"/>
+        </w:numPr>
+      </w:pPr>
+      <w:r>
+        <w:t xml:space="preserve">Admin request to </w:t>
+      </w:r>
+      <w:r>
+        <w:t>Remove</w:t>
+      </w:r>
+      <w:r>
+        <w:t xml:space="preserve"> Institutes and Perform Action</w:t>
+      </w:r>
+    </w:p>
+    <w:p>
+      <w:pPr>
+        <w:pStyle w:val="doclist"/>
+        <w:numPr>
+          <w:ilvl w:val="0"/>
+          <w:numId w:val="12"/>
+        </w:numPr>
+      </w:pPr>
+      <w:r>
+        <w:t xml:space="preserve">Admin request to </w:t>
+      </w:r>
+      <w:r>
+        <w:t>Update</w:t>
+      </w:r>
+      <w:r>
+        <w:t xml:space="preserve"> Institutes and Perform Action</w:t>
+      </w:r>
+    </w:p>
+    <w:p>
+      <w:pPr>
+        <w:pStyle w:val="doclist"/>
+        <w:numPr>
+          <w:ilvl w:val="0"/>
+          <w:numId w:val="12"/>
+        </w:numPr>
+      </w:pPr>
+      <w:r>
+        <w:t>Admin request to</w:t>
+      </w:r>
+      <w:r>
+        <w:t xml:space="preserve"> </w:t>
+      </w:r>
+      <w:r>
+        <w:t>Retrieve</w:t>
+      </w:r>
+      <w:r>
+        <w:t xml:space="preserve"> Institutes and Perform Action</w:t>
+      </w:r>
+    </w:p>
+    <w:p>
+      <w:pPr>
+        <w:tabs>
+          <w:tab w:val="left" w:pos="1215"/>
+        </w:tabs>
+        <w:rPr>
+          <w:b/>
+          <w:bCs/>
+          <w:sz w:val="24"/>
+          <w:szCs w:val="24"/>
+          <w:lang w:bidi="ar-SA"/>
+        </w:rPr>
+      </w:pPr>
+    </w:p>
+    <w:p>
+      <w:pPr>
+        <w:tabs>
+          <w:tab w:val="left" w:pos="1215"/>
+        </w:tabs>
+        <w:rPr>
+          <w:b/>
+          <w:bCs/>
+          <w:sz w:val="24"/>
+          <w:szCs w:val="24"/>
+          <w:lang w:bidi="ar-SA"/>
+        </w:rPr>
+      </w:pPr>
+    </w:p>
+    <w:p>
+      <w:pPr>
+        <w:tabs>
+          <w:tab w:val="left" w:pos="1215"/>
+        </w:tabs>
+        <w:rPr>
+          <w:color w:val="632423" w:themeColor="accent2" w:themeShade="80"/>
+          <w:lang w:bidi="ar-SA"/>
+        </w:rPr>
+      </w:pPr>
+      <w:r>
+        <w:rPr>
+          <w:b/>
+          <w:bCs/>
+          <w:sz w:val="24"/>
+          <w:szCs w:val="24"/>
+          <w:lang w:bidi="ar-SA"/>
+        </w:rPr>
+        <w:t>Use Case</w:t>
+      </w:r>
+      <w:r>
+        <w:rPr>
+          <w:lang w:bidi="ar-SA"/>
+        </w:rPr>
+        <w:t xml:space="preserve">: </w:t>
+      </w:r>
+      <w:r>
+        <w:rPr>
+          <w:color w:val="632423" w:themeColor="accent2" w:themeShade="80"/>
+          <w:lang w:bidi="ar-SA"/>
+        </w:rPr>
+        <w:t xml:space="preserve">ADD Institute </w:t>
+      </w:r>
+    </w:p>
+    <w:p>
+      <w:r>
+        <w:t xml:space="preserve">When Admin request to Add institute then the System Response to show add institution registration </w:t>
+      </w:r>
+      <w:r>
+        <w:t>form and</w:t>
+      </w:r>
+      <w:r>
+        <w:t xml:space="preserve"> admin fill the form and request to submit. </w:t>
+      </w:r>
+    </w:p>
+    <w:p>
+      <w:pPr>
+        <w:rPr>
+          <w:color w:val="943634" w:themeColor="accent2" w:themeShade="BF"/>
+        </w:rPr>
+      </w:pPr>
+      <w:r>
+        <w:rPr>
+          <w:b/>
+          <w:bCs/>
+          <w:sz w:val="24"/>
+          <w:szCs w:val="24"/>
+        </w:rPr>
+        <w:t>Use Case</w:t>
+      </w:r>
+      <w:r>
+        <w:t xml:space="preserve">: </w:t>
+      </w:r>
+      <w:r>
+        <w:rPr>
+          <w:color w:val="943634" w:themeColor="accent2" w:themeShade="BF"/>
+        </w:rPr>
+        <w:t>Delete Institute</w:t>
+      </w:r>
+      <w:r>
+        <w:rPr>
+          <w:color w:val="943634" w:themeColor="accent2" w:themeShade="BF"/>
+        </w:rPr>
+        <w:t>:</w:t>
+      </w:r>
+    </w:p>
+    <w:p>
+      <w:r>
+        <w:t xml:space="preserve">admin request to deleted account then system response to show </w:t>
+      </w:r>
+      <w:r>
+        <w:t xml:space="preserve">deletion </w:t>
+      </w:r>
+      <w:r>
+        <w:t>form in which have institute name and id to be deleted</w:t>
+      </w:r>
+      <w:r>
+        <w:t xml:space="preserve"> and </w:t>
+      </w:r>
+      <w:r>
+        <w:t>institute will be deleted from database. In future</w:t>
+      </w:r>
+      <w:r>
+        <w:t xml:space="preserve"> information of institute will not be shown on SimplyApply</w:t>
+      </w:r>
+      <w:r>
+        <w:t>.</w:t>
+      </w:r>
+    </w:p>
+    <w:p>
+      <w:pPr>
+        <w:rPr>
+          <w:color w:val="943634" w:themeColor="accent2" w:themeShade="BF"/>
+        </w:rPr>
+      </w:pPr>
+      <w:r>
+        <w:rPr>
+          <w:b/>
+          <w:bCs/>
+          <w:sz w:val="24"/>
+          <w:szCs w:val="24"/>
+        </w:rPr>
+        <w:t>Use Case</w:t>
+      </w:r>
+      <w:r>
+        <w:t xml:space="preserve">: </w:t>
+      </w:r>
+      <w:r>
+        <w:rPr>
+          <w:color w:val="943634" w:themeColor="accent2" w:themeShade="BF"/>
+        </w:rPr>
+        <w:t>Update</w:t>
+      </w:r>
+      <w:r>
+        <w:rPr>
+          <w:color w:val="943634" w:themeColor="accent2" w:themeShade="BF"/>
+        </w:rPr>
+        <w:t xml:space="preserve"> Institute:</w:t>
+      </w:r>
+    </w:p>
+    <w:p>
+      <w:r>
+        <w:t xml:space="preserve">admin request to </w:t>
+      </w:r>
+      <w:r>
+        <w:t xml:space="preserve">Update </w:t>
+      </w:r>
+      <w:r>
+        <w:t xml:space="preserve">account then system response to show </w:t>
+      </w:r>
+      <w:r>
+        <w:t>updating institute</w:t>
+      </w:r>
+      <w:r>
+        <w:t xml:space="preserve"> </w:t>
+      </w:r>
+      <w:r>
+        <w:t>and change will occur in Database.</w:t>
+      </w:r>
+    </w:p>
+    <w:p>
+      <w:pPr>
+        <w:rPr>
+          <w:color w:val="943634" w:themeColor="accent2" w:themeShade="BF"/>
+        </w:rPr>
+      </w:pPr>
+      <w:r>
+        <w:rPr>
+          <w:b/>
+          <w:bCs/>
+          <w:sz w:val="24"/>
+          <w:szCs w:val="24"/>
+        </w:rPr>
+        <w:t>Use Case</w:t>
+      </w:r>
+      <w:r>
+        <w:t xml:space="preserve">: </w:t>
+      </w:r>
+      <w:r>
+        <w:rPr>
+          <w:color w:val="943634" w:themeColor="accent2" w:themeShade="BF"/>
+        </w:rPr>
+        <w:t>Retrieve</w:t>
+      </w:r>
+      <w:r>
+        <w:rPr>
+          <w:color w:val="943634" w:themeColor="accent2" w:themeShade="BF"/>
+        </w:rPr>
+        <w:t xml:space="preserve"> Institute:</w:t>
+      </w:r>
+    </w:p>
+    <w:p>
+      <w:r>
+        <w:t xml:space="preserve">admin request to </w:t>
+      </w:r>
+      <w:proofErr w:type="gramStart"/>
+      <w:r>
+        <w:t>retrieve  institute</w:t>
+      </w:r>
+      <w:proofErr w:type="gramEnd"/>
+      <w:r>
+        <w:t xml:space="preserve"> information and System show all information about institutes </w:t>
+      </w:r>
+    </w:p>
+    <w:p>
+      <w:pPr>
+        <w:rPr>
+          <w:b/>
+          <w:bCs/>
+          <w:sz w:val="24"/>
+          <w:szCs w:val="24"/>
+        </w:rPr>
+      </w:pPr>
+      <w:r>
+        <w:rPr>
+          <w:b/>
+          <w:bCs/>
+          <w:sz w:val="24"/>
+          <w:szCs w:val="24"/>
+        </w:rPr>
+        <w:lastRenderedPageBreak/>
+        <w:t>Screenshots</w:t>
+      </w:r>
+      <w:r>
+        <w:rPr>
+          <w:b/>
+          <w:bCs/>
+          <w:sz w:val="24"/>
+          <w:szCs w:val="24"/>
+        </w:rPr>
+        <w:t>:</w:t>
+      </w:r>
+      <w:r>
+        <w:rPr>
+          <w:b/>
+          <w:bCs/>
+          <w:noProof/>
+          <w:sz w:val="24"/>
+          <w:szCs w:val="24"/>
+        </w:rPr>
+        <w:t xml:space="preserve"> </w:t>
+      </w:r>
+      <w:r>
+        <w:rPr>
+          <w:b/>
+          <w:bCs/>
+          <w:noProof/>
+          <w:sz w:val="24"/>
+          <w:szCs w:val="24"/>
+        </w:rPr>
+        <w:drawing>
+          <wp:anchor distT="0" distB="0" distL="114300" distR="114300" simplePos="0" relativeHeight="251659776" behindDoc="1" locked="0" layoutInCell="1" allowOverlap="1" wp14:anchorId="1C6EE9A8" wp14:editId="1F66E117">
+            <wp:simplePos x="0" y="0"/>
+            <wp:positionH relativeFrom="column">
+              <wp:posOffset>0</wp:posOffset>
+            </wp:positionH>
+            <wp:positionV relativeFrom="page">
+              <wp:posOffset>1123950</wp:posOffset>
+            </wp:positionV>
+            <wp:extent cx="5943600" cy="4882515"/>
+            <wp:effectExtent l="0" t="0" r="0" b="0"/>
+            <wp:wrapTight wrapText="bothSides">
+              <wp:wrapPolygon edited="0">
+                <wp:start x="0" y="0"/>
+                <wp:lineTo x="0" y="21490"/>
+                <wp:lineTo x="21531" y="21490"/>
+                <wp:lineTo x="21531" y="0"/>
+                <wp:lineTo x="0" y="0"/>
+              </wp:wrapPolygon>
+            </wp:wrapTight>
+            <wp:docPr id="1" name="Picture 1" descr="Graphical user interface, text, application&#10;&#10;Description automatically generated"/>
+            <wp:cNvGraphicFramePr>
+              <a:graphicFrameLocks xmlns:a="http://schemas.openxmlformats.org/drawingml/2006/main" noChangeAspect="1"/>
+            </wp:cNvGraphicFramePr>
+            <a:graphic xmlns:a="http://schemas.openxmlformats.org/drawingml/2006/main">
+              <a:graphicData uri="http://schemas.openxmlformats.org/drawingml/2006/picture">
+                <pic:pic xmlns:pic="http://schemas.openxmlformats.org/drawingml/2006/picture">
+                  <pic:nvPicPr>
+                    <pic:cNvPr id="1" name="Picture 1" descr="Graphical user interface, text, application&#10;&#10;Description automatically generated"/>
+                    <pic:cNvPicPr/>
+                  </pic:nvPicPr>
+                  <pic:blipFill>
+                    <a:blip r:embed="rId11"/>
+                    <a:stretch>
+                      <a:fillRect/>
+                    </a:stretch>
+                  </pic:blipFill>
+                  <pic:spPr>
+                    <a:xfrm>
+                      <a:off x="0" y="0"/>
+                      <a:ext cx="5943600" cy="4882515"/>
+                    </a:xfrm>
+                    <a:prstGeom prst="rect">
+                      <a:avLst/>
+                    </a:prstGeom>
+                  </pic:spPr>
+                </pic:pic>
+              </a:graphicData>
+            </a:graphic>
+          </wp:anchor>
+        </w:drawing>
+      </w:r>
+    </w:p>
+    <w:p>
+      <w:pPr>
+        <w:rPr>
+          <w:b/>
+          <w:bCs/>
+          <w:sz w:val="24"/>
+          <w:szCs w:val="24"/>
+        </w:rPr>
+      </w:pPr>
+    </w:p>
+    <w:p>
+      <w:pPr>
+        <w:rPr>
+          <w:color w:val="943634" w:themeColor="accent2" w:themeShade="BF"/>
+        </w:rPr>
+      </w:pPr>
+    </w:p>
+    <w:p/>
+    <w:p/>
+    <w:p/>
+    <w:p/>
+    <w:p>
+      <w:pPr>
+        <w:rPr>
+          <w:color w:val="943634" w:themeColor="accent2" w:themeShade="BF"/>
+        </w:rPr>
+      </w:pPr>
+    </w:p>
+    <w:p/>
     <w:sectPr>
       <w:pgSz w:w="12240" w:h="15840"/>
       <w:pgMar w:top="1440" w:right="1440" w:bottom="1440" w:left="1440" w:header="720" w:footer="720" w:gutter="0"/>
@@ -4443,7 +5278,7 @@
 </file>
 
 <file path=word/endnotes.xml><?xml version="1.0" encoding="utf-8"?>
-<w:endnotes xmlns:wpc="http://schemas.microsoft.com/office/word/2010/wordprocessingCanvas" xmlns:cx="http://schemas.microsoft.com/office/drawing/2014/chartex" xmlns:cx1="http://schemas.microsoft.com/office/drawing/2015/9/8/chartex" xmlns:mc="http://schemas.openxmlformats.org/markup-compatibility/2006" xmlns:o="urn:schemas-microsoft-com:office:office" xmlns:r="http://schemas.openxmlformats.org/officeDocument/2006/relationships" xmlns:m="http://schemas.openxmlformats.org/officeDocument/2006/math" xmlns:v="urn:schemas-microsoft-com:vml" xmlns:wp14="http://schemas.microsoft.com/office/word/2010/wordprocessingDrawing" xmlns:wp="http://schemas.openxmlformats.org/drawingml/2006/wordprocessingDrawing" xmlns:w10="urn:schemas-microsoft-com:office:word" xmlns:w="http://schemas.openxmlformats.org/wordprocessingml/2006/main" xmlns:w14="http://schemas.microsoft.com/office/word/2010/wordml" xmlns:w15="http://schemas.microsoft.com/office/word/2012/wordml" xmlns:w16se="http://schemas.microsoft.com/office/word/2015/wordml/symex" xmlns:wpg="http://schemas.microsoft.com/office/word/2010/wordprocessingGroup" xmlns:wpi="http://schemas.microsoft.com/office/word/2010/wordprocessingInk" xmlns:wne="http://schemas.microsoft.com/office/word/2006/wordml" xmlns:wps="http://schemas.microsoft.com/office/word/2010/wordprocessingShape" mc:Ignorable="w14 w15 w16se wp14">
+<w:endnotes xmlns:wpc="http://schemas.microsoft.com/office/word/2010/wordprocessingCanvas" xmlns:cx="http://schemas.microsoft.com/office/drawing/2014/chartex" xmlns:cx1="http://schemas.microsoft.com/office/drawing/2015/9/8/chartex" xmlns:cx2="http://schemas.microsoft.com/office/drawing/2015/10/21/chartex" xmlns:cx3="http://schemas.microsoft.com/office/drawing/2016/5/9/chartex" xmlns:cx4="http://schemas.microsoft.com/office/drawing/2016/5/10/chartex" xmlns:cx5="http://schemas.microsoft.com/office/drawing/2016/5/11/chartex" xmlns:cx6="http://schemas.microsoft.com/office/drawing/2016/5/12/chartex" xmlns:cx7="http://schemas.microsoft.com/office/drawing/2016/5/13/chartex" xmlns:cx8="http://schemas.microsoft.com/office/drawing/2016/5/14/chartex" xmlns:mc="http://schemas.openxmlformats.org/markup-compatibility/2006" xmlns:aink="http://schemas.microsoft.com/office/drawing/2016/ink" xmlns:am3d="http://schemas.microsoft.com/office/drawing/2017/model3d" xmlns:o="urn:schemas-microsoft-com:office:office" xmlns:oel="http://schemas.microsoft.com/office/2019/extlst" xmlns:r="http://schemas.openxmlformats.org/officeDocument/2006/relationships" xmlns:m="http://schemas.openxmlformats.org/officeDocument/2006/math" xmlns:v="urn:schemas-microsoft-com:vml" xmlns:wp14="http://schemas.microsoft.com/office/word/2010/wordprocessingDrawing" xmlns:wp="http://schemas.openxmlformats.org/drawingml/2006/wordprocessingDrawing" xmlns:w10="urn:schemas-microsoft-com:office:word" xmlns:w="http://schemas.openxmlformats.org/wordprocessingml/2006/main" xmlns:w14="http://schemas.microsoft.com/office/word/2010/wordml" xmlns:w15="http://schemas.microsoft.com/office/word/2012/wordml" xmlns:w16cex="http://schemas.microsoft.com/office/word/2018/wordml/cex" xmlns:w16cid="http://schemas.microsoft.com/office/word/2016/wordml/cid" xmlns:w16="http://schemas.microsoft.com/office/word/2018/wordml" xmlns:w16sdtdh="http://schemas.microsoft.com/office/word/2020/wordml/sdtdatahash" xmlns:w16se="http://schemas.microsoft.com/office/word/2015/wordml/symex" xmlns:wpg="http://schemas.microsoft.com/office/word/2010/wordprocessingGroup" xmlns:wpi="http://schemas.microsoft.com/office/word/2010/wordprocessingInk" xmlns:wne="http://schemas.microsoft.com/office/word/2006/wordml" xmlns:wps="http://schemas.microsoft.com/office/word/2010/wordprocessingShape" mc:Ignorable="w14 w15 w16se w16cid w16 w16cex w16sdtdh wp14">
   <w:endnote w:type="separator" w:id="-1">
     <w:p>
       <w:pPr>
@@ -4468,7 +5303,7 @@
 </file>
 
 <file path=word/footnotes.xml><?xml version="1.0" encoding="utf-8"?>
-<w:footnotes xmlns:wpc="http://schemas.microsoft.com/office/word/2010/wordprocessingCanvas" xmlns:cx="http://schemas.microsoft.com/office/drawing/2014/chartex" xmlns:cx1="http://schemas.microsoft.com/office/drawing/2015/9/8/chartex" xmlns:mc="http://schemas.openxmlformats.org/markup-compatibility/2006" xmlns:o="urn:schemas-microsoft-com:office:office" xmlns:r="http://schemas.openxmlformats.org/officeDocument/2006/relationships" xmlns:m="http://schemas.openxmlformats.org/officeDocument/2006/math" xmlns:v="urn:schemas-microsoft-com:vml" xmlns:wp14="http://schemas.microsoft.com/office/word/2010/wordprocessingDrawing" xmlns:wp="http://schemas.openxmlformats.org/drawingml/2006/wordprocessingDrawing" xmlns:w10="urn:schemas-microsoft-com:office:word" xmlns:w="http://schemas.openxmlformats.org/wordprocessingml/2006/main" xmlns:w14="http://schemas.microsoft.com/office/word/2010/wordml" xmlns:w15="http://schemas.microsoft.com/office/word/2012/wordml" xmlns:w16se="http://schemas.microsoft.com/office/word/2015/wordml/symex" xmlns:wpg="http://schemas.microsoft.com/office/word/2010/wordprocessingGroup" xmlns:wpi="http://schemas.microsoft.com/office/word/2010/wordprocessingInk" xmlns:wne="http://schemas.microsoft.com/office/word/2006/wordml" xmlns:wps="http://schemas.microsoft.com/office/word/2010/wordprocessingShape" mc:Ignorable="w14 w15 w16se wp14">
+<w:footnotes xmlns:wpc="http://schemas.microsoft.com/office/word/2010/wordprocessingCanvas" xmlns:cx="http://schemas.microsoft.com/office/drawing/2014/chartex" xmlns:cx1="http://schemas.microsoft.com/office/drawing/2015/9/8/chartex" xmlns:cx2="http://schemas.microsoft.com/office/drawing/2015/10/21/chartex" xmlns:cx3="http://schemas.microsoft.com/office/drawing/2016/5/9/chartex" xmlns:cx4="http://schemas.microsoft.com/office/drawing/2016/5/10/chartex" xmlns:cx5="http://schemas.microsoft.com/office/drawing/2016/5/11/chartex" xmlns:cx6="http://schemas.microsoft.com/office/drawing/2016/5/12/chartex" xmlns:cx7="http://schemas.microsoft.com/office/drawing/2016/5/13/chartex" xmlns:cx8="http://schemas.microsoft.com/office/drawing/2016/5/14/chartex" xmlns:mc="http://schemas.openxmlformats.org/markup-compatibility/2006" xmlns:aink="http://schemas.microsoft.com/office/drawing/2016/ink" xmlns:am3d="http://schemas.microsoft.com/office/drawing/2017/model3d" xmlns:o="urn:schemas-microsoft-com:office:office" xmlns:oel="http://schemas.microsoft.com/office/2019/extlst" xmlns:r="http://schemas.openxmlformats.org/officeDocument/2006/relationships" xmlns:m="http://schemas.openxmlformats.org/officeDocument/2006/math" xmlns:v="urn:schemas-microsoft-com:vml" xmlns:wp14="http://schemas.microsoft.com/office/word/2010/wordprocessingDrawing" xmlns:wp="http://schemas.openxmlformats.org/drawingml/2006/wordprocessingDrawing" xmlns:w10="urn:schemas-microsoft-com:office:word" xmlns:w="http://schemas.openxmlformats.org/wordprocessingml/2006/main" xmlns:w14="http://schemas.microsoft.com/office/word/2010/wordml" xmlns:w15="http://schemas.microsoft.com/office/word/2012/wordml" xmlns:w16cex="http://schemas.microsoft.com/office/word/2018/wordml/cex" xmlns:w16cid="http://schemas.microsoft.com/office/word/2016/wordml/cid" xmlns:w16="http://schemas.microsoft.com/office/word/2018/wordml" xmlns:w16sdtdh="http://schemas.microsoft.com/office/word/2020/wordml/sdtdatahash" xmlns:w16se="http://schemas.microsoft.com/office/word/2015/wordml/symex" xmlns:wpg="http://schemas.microsoft.com/office/word/2010/wordprocessingGroup" xmlns:wpi="http://schemas.microsoft.com/office/word/2010/wordprocessingInk" xmlns:wne="http://schemas.microsoft.com/office/word/2006/wordml" xmlns:wps="http://schemas.microsoft.com/office/word/2010/wordprocessingShape" mc:Ignorable="w14 w15 w16se w16cid w16 w16cex w16sdtdh wp14">
   <w:footnote w:type="separator" w:id="-1">
     <w:p>
       <w:pPr>
@@ -4493,7 +5328,7 @@
 </file>
 
 <file path=word/numbering.xml><?xml version="1.0" encoding="utf-8"?>
-<w:numbering xmlns:wpc="http://schemas.microsoft.com/office/word/2010/wordprocessingCanvas" xmlns:cx="http://schemas.microsoft.com/office/drawing/2014/chartex" xmlns:cx1="http://schemas.microsoft.com/office/drawing/2015/9/8/chartex" xmlns:mc="http://schemas.openxmlformats.org/markup-compatibility/2006" xmlns:o="urn:schemas-microsoft-com:office:office" xmlns:r="http://schemas.openxmlformats.org/officeDocument/2006/relationships" xmlns:m="http://schemas.openxmlformats.org/officeDocument/2006/math" xmlns:v="urn:schemas-microsoft-com:vml" xmlns:wp14="http://schemas.microsoft.com/office/word/2010/wordprocessingDrawing" xmlns:wp="http://schemas.openxmlformats.org/drawingml/2006/wordprocessingDrawing" xmlns:w10="urn:schemas-microsoft-com:office:word" xmlns:w="http://schemas.openxmlformats.org/wordprocessingml/2006/main" xmlns:w14="http://schemas.microsoft.com/office/word/2010/wordml" xmlns:w15="http://schemas.microsoft.com/office/word/2012/wordml" xmlns:w16se="http://schemas.microsoft.com/office/word/2015/wordml/symex" xmlns:wpg="http://schemas.microsoft.com/office/word/2010/wordprocessingGroup" xmlns:wpi="http://schemas.microsoft.com/office/word/2010/wordprocessingInk" xmlns:wne="http://schemas.microsoft.com/office/word/2006/wordml" xmlns:wps="http://schemas.microsoft.com/office/word/2010/wordprocessingShape" mc:Ignorable="w14 w15 w16se wp14">
+<w:numbering xmlns:wpc="http://schemas.microsoft.com/office/word/2010/wordprocessingCanvas" xmlns:cx="http://schemas.microsoft.com/office/drawing/2014/chartex" xmlns:cx1="http://schemas.microsoft.com/office/drawing/2015/9/8/chartex" xmlns:cx2="http://schemas.microsoft.com/office/drawing/2015/10/21/chartex" xmlns:cx3="http://schemas.microsoft.com/office/drawing/2016/5/9/chartex" xmlns:cx4="http://schemas.microsoft.com/office/drawing/2016/5/10/chartex" xmlns:cx5="http://schemas.microsoft.com/office/drawing/2016/5/11/chartex" xmlns:cx6="http://schemas.microsoft.com/office/drawing/2016/5/12/chartex" xmlns:cx7="http://schemas.microsoft.com/office/drawing/2016/5/13/chartex" xmlns:cx8="http://schemas.microsoft.com/office/drawing/2016/5/14/chartex" xmlns:mc="http://schemas.openxmlformats.org/markup-compatibility/2006" xmlns:aink="http://schemas.microsoft.com/office/drawing/2016/ink" xmlns:am3d="http://schemas.microsoft.com/office/drawing/2017/model3d" xmlns:o="urn:schemas-microsoft-com:office:office" xmlns:oel="http://schemas.microsoft.com/office/2019/extlst" xmlns:r="http://schemas.openxmlformats.org/officeDocument/2006/relationships" xmlns:m="http://schemas.openxmlformats.org/officeDocument/2006/math" xmlns:v="urn:schemas-microsoft-com:vml" xmlns:wp14="http://schemas.microsoft.com/office/word/2010/wordprocessingDrawing" xmlns:wp="http://schemas.openxmlformats.org/drawingml/2006/wordprocessingDrawing" xmlns:w10="urn:schemas-microsoft-com:office:word" xmlns:w="http://schemas.openxmlformats.org/wordprocessingml/2006/main" xmlns:w14="http://schemas.microsoft.com/office/word/2010/wordml" xmlns:w15="http://schemas.microsoft.com/office/word/2012/wordml" xmlns:w16cex="http://schemas.microsoft.com/office/word/2018/wordml/cex" xmlns:w16cid="http://schemas.microsoft.com/office/word/2016/wordml/cid" xmlns:w16="http://schemas.microsoft.com/office/word/2018/wordml" xmlns:w16sdtdh="http://schemas.microsoft.com/office/word/2020/wordml/sdtdatahash" xmlns:w16se="http://schemas.microsoft.com/office/word/2015/wordml/symex" xmlns:wpg="http://schemas.microsoft.com/office/word/2010/wordprocessingGroup" xmlns:wpi="http://schemas.microsoft.com/office/word/2010/wordprocessingInk" xmlns:wne="http://schemas.microsoft.com/office/word/2006/wordml" xmlns:wps="http://schemas.microsoft.com/office/word/2010/wordprocessingShape" mc:Ignorable="w14 w15 w16se w16cid w16 w16cex w16sdtdh wp14">
   <w:abstractNum w:abstractNumId="0" w15:restartNumberingAfterBreak="0">
     <w:nsid w:val="0D7B5573"/>
     <w:multiLevelType w:val="multilevel"/>
@@ -6287,59 +7122,59 @@
       </w:rPr>
     </w:lvl>
   </w:abstractNum>
-  <w:num w:numId="1">
+  <w:num w:numId="1" w16cid:durableId="556749167">
     <w:abstractNumId w:val="11"/>
   </w:num>
-  <w:num w:numId="2">
+  <w:num w:numId="2" w16cid:durableId="966164302">
     <w:abstractNumId w:val="8"/>
   </w:num>
-  <w:num w:numId="3">
+  <w:num w:numId="3" w16cid:durableId="1370375773">
     <w:abstractNumId w:val="2"/>
   </w:num>
-  <w:num w:numId="4">
+  <w:num w:numId="4" w16cid:durableId="326397068">
     <w:abstractNumId w:val="3"/>
   </w:num>
-  <w:num w:numId="5">
+  <w:num w:numId="5" w16cid:durableId="2063097153">
     <w:abstractNumId w:val="0"/>
   </w:num>
-  <w:num w:numId="6">
+  <w:num w:numId="6" w16cid:durableId="1588268780">
     <w:abstractNumId w:val="9"/>
   </w:num>
-  <w:num w:numId="7">
+  <w:num w:numId="7" w16cid:durableId="252131690">
     <w:abstractNumId w:val="6"/>
   </w:num>
-  <w:num w:numId="8">
+  <w:num w:numId="8" w16cid:durableId="1028021364">
     <w:abstractNumId w:val="4"/>
   </w:num>
-  <w:num w:numId="9">
+  <w:num w:numId="9" w16cid:durableId="357043421">
     <w:abstractNumId w:val="7"/>
   </w:num>
-  <w:num w:numId="10">
+  <w:num w:numId="10" w16cid:durableId="1218320357">
     <w:abstractNumId w:val="14"/>
   </w:num>
-  <w:num w:numId="11">
+  <w:num w:numId="11" w16cid:durableId="58791515">
     <w:abstractNumId w:val="5"/>
   </w:num>
-  <w:num w:numId="12">
+  <w:num w:numId="12" w16cid:durableId="1944457666">
     <w:abstractNumId w:val="15"/>
   </w:num>
-  <w:num w:numId="13">
+  <w:num w:numId="13" w16cid:durableId="253442923">
     <w:abstractNumId w:val="10"/>
   </w:num>
-  <w:num w:numId="14">
+  <w:num w:numId="14" w16cid:durableId="147137802">
     <w:abstractNumId w:val="1"/>
   </w:num>
-  <w:num w:numId="15">
+  <w:num w:numId="15" w16cid:durableId="510418674">
     <w:abstractNumId w:val="13"/>
   </w:num>
-  <w:num w:numId="16">
+  <w:num w:numId="16" w16cid:durableId="457258125">
     <w:abstractNumId w:val="12"/>
   </w:num>
 </w:numbering>
 </file>
 
 <file path=word/styles.xml><?xml version="1.0" encoding="utf-8"?>
-<w:styles xmlns:mc="http://schemas.openxmlformats.org/markup-compatibility/2006" xmlns:r="http://schemas.openxmlformats.org/officeDocument/2006/relationships" xmlns:w="http://schemas.openxmlformats.org/wordprocessingml/2006/main" xmlns:w14="http://schemas.microsoft.com/office/word/2010/wordml" xmlns:w15="http://schemas.microsoft.com/office/word/2012/wordml" xmlns:w16se="http://schemas.microsoft.com/office/word/2015/wordml/symex" mc:Ignorable="w14 w15 w16se">
+<w:styles xmlns:mc="http://schemas.openxmlformats.org/markup-compatibility/2006" xmlns:r="http://schemas.openxmlformats.org/officeDocument/2006/relationships" xmlns:w="http://schemas.openxmlformats.org/wordprocessingml/2006/main" xmlns:w14="http://schemas.microsoft.com/office/word/2010/wordml" xmlns:w15="http://schemas.microsoft.com/office/word/2012/wordml" xmlns:w16cex="http://schemas.microsoft.com/office/word/2018/wordml/cex" xmlns:w16cid="http://schemas.microsoft.com/office/word/2016/wordml/cid" xmlns:w16="http://schemas.microsoft.com/office/word/2018/wordml" xmlns:w16sdtdh="http://schemas.microsoft.com/office/word/2020/wordml/sdtdatahash" xmlns:w16se="http://schemas.microsoft.com/office/word/2015/wordml/symex" mc:Ignorable="w14 w15 w16se w16cid w16 w16cex w16sdtdh">
   <w:docDefaults>
     <w:rPrDefault>
       <w:rPr>
@@ -6349,7 +7184,7 @@
     </w:rPrDefault>
     <w:pPrDefault/>
   </w:docDefaults>
-  <w:latentStyles w:defLockedState="0" w:defUIPriority="99" w:defSemiHidden="0" w:defUnhideWhenUsed="0" w:defQFormat="0" w:count="371">
+  <w:latentStyles w:defLockedState="0" w:defUIPriority="99" w:defSemiHidden="0" w:defUnhideWhenUsed="0" w:defQFormat="0" w:count="376">
     <w:lsdException w:name="Normal" w:locked="1" w:uiPriority="0" w:qFormat="1"/>
     <w:lsdException w:name="heading 1" w:locked="1" w:uiPriority="0" w:qFormat="1"/>
     <w:lsdException w:name="heading 2" w:locked="1" w:semiHidden="1" w:uiPriority="0" w:unhideWhenUsed="1" w:qFormat="1"/>
@@ -6721,6 +7556,11 @@
     <w:lsdException w:name="List Table 5 Dark Accent 6" w:uiPriority="50"/>
     <w:lsdException w:name="List Table 6 Colorful Accent 6" w:uiPriority="51"/>
     <w:lsdException w:name="List Table 7 Colorful Accent 6" w:uiPriority="52"/>
+    <w:lsdException w:name="Mention" w:semiHidden="1" w:unhideWhenUsed="1"/>
+    <w:lsdException w:name="Smart Hyperlink" w:semiHidden="1" w:unhideWhenUsed="1"/>
+    <w:lsdException w:name="Hashtag" w:semiHidden="1" w:unhideWhenUsed="1"/>
+    <w:lsdException w:name="Unresolved Mention" w:semiHidden="1" w:unhideWhenUsed="1"/>
+    <w:lsdException w:name="Smart Link" w:semiHidden="1" w:unhideWhenUsed="1"/>
   </w:latentStyles>
   <w:style w:type="paragraph" w:default="1" w:styleId="Normal">
     <w:name w:val="Normal"/>
@@ -7245,573 +8085,6 @@
 </w:styles>
 </file>
 
-<file path=word/glossary/document.xml><?xml version="1.0" encoding="utf-8"?>
-<w:glossaryDocument xmlns:wpc="http://schemas.microsoft.com/office/word/2010/wordprocessingCanvas" xmlns:cx="http://schemas.microsoft.com/office/drawing/2014/chartex" xmlns:cx1="http://schemas.microsoft.com/office/drawing/2015/9/8/chartex" xmlns:mc="http://schemas.openxmlformats.org/markup-compatibility/2006" xmlns:o="urn:schemas-microsoft-com:office:office" xmlns:r="http://schemas.openxmlformats.org/officeDocument/2006/relationships" xmlns:m="http://schemas.openxmlformats.org/officeDocument/2006/math" xmlns:v="urn:schemas-microsoft-com:vml" xmlns:wp14="http://schemas.microsoft.com/office/word/2010/wordprocessingDrawing" xmlns:wp="http://schemas.openxmlformats.org/drawingml/2006/wordprocessingDrawing" xmlns:w10="urn:schemas-microsoft-com:office:word" xmlns:w="http://schemas.openxmlformats.org/wordprocessingml/2006/main" xmlns:w14="http://schemas.microsoft.com/office/word/2010/wordml" xmlns:w15="http://schemas.microsoft.com/office/word/2012/wordml" xmlns:w16se="http://schemas.microsoft.com/office/word/2015/wordml/symex" xmlns:wpg="http://schemas.microsoft.com/office/word/2010/wordprocessingGroup" xmlns:wpi="http://schemas.microsoft.com/office/word/2010/wordprocessingInk" xmlns:wne="http://schemas.microsoft.com/office/word/2006/wordml" xmlns:wps="http://schemas.microsoft.com/office/word/2010/wordprocessingShape" mc:Ignorable="w14 w15 w16se wp14"/>
-</file>
-
-<file path=word/glossary/fontTable.xml><?xml version="1.0" encoding="utf-8"?>
-<w:fonts xmlns:mc="http://schemas.openxmlformats.org/markup-compatibility/2006" xmlns:r="http://schemas.openxmlformats.org/officeDocument/2006/relationships" xmlns:w="http://schemas.openxmlformats.org/wordprocessingml/2006/main" xmlns:w14="http://schemas.microsoft.com/office/word/2010/wordml" xmlns:w15="http://schemas.microsoft.com/office/word/2012/wordml" xmlns:w16se="http://schemas.microsoft.com/office/word/2015/wordml/symex" mc:Ignorable="w14 w15 w16se">
-  <w:font w:name="Symbol">
-    <w:panose1 w:val="05050102010706020507"/>
-    <w:charset w:val="02"/>
-    <w:family w:val="roman"/>
-    <w:pitch w:val="variable"/>
-    <w:sig w:usb0="00000000" w:usb1="10000000" w:usb2="00000000" w:usb3="00000000" w:csb0="80000000" w:csb1="00000000"/>
-  </w:font>
-  <w:font w:name="Times New Roman">
-    <w:panose1 w:val="02020603050405020304"/>
-    <w:charset w:val="00"/>
-    <w:family w:val="roman"/>
-    <w:pitch w:val="variable"/>
-    <w:sig w:usb0="E0002AFF" w:usb1="C0007843" w:usb2="00000009" w:usb3="00000000" w:csb0="000001FF" w:csb1="00000000"/>
-  </w:font>
-  <w:font w:name="Courier New">
-    <w:panose1 w:val="02070309020205020404"/>
-    <w:charset w:val="00"/>
-    <w:family w:val="modern"/>
-    <w:pitch w:val="fixed"/>
-    <w:sig w:usb0="E0002EFF" w:usb1="C0007843" w:usb2="00000009" w:usb3="00000000" w:csb0="000001FF" w:csb1="00000000"/>
-  </w:font>
-  <w:font w:name="Wingdings">
-    <w:panose1 w:val="05000000000000000000"/>
-    <w:charset w:val="02"/>
-    <w:family w:val="auto"/>
-    <w:pitch w:val="variable"/>
-    <w:sig w:usb0="00000000" w:usb1="10000000" w:usb2="00000000" w:usb3="00000000" w:csb0="80000000" w:csb1="00000000"/>
-  </w:font>
-  <w:font w:name="Calibri">
-    <w:panose1 w:val="020F0502020204030204"/>
-    <w:charset w:val="00"/>
-    <w:family w:val="swiss"/>
-    <w:pitch w:val="variable"/>
-    <w:sig w:usb0="E00002FF" w:usb1="4000ACFF" w:usb2="00000001" w:usb3="00000000" w:csb0="0000019F" w:csb1="00000000"/>
-  </w:font>
-  <w:font w:name="Arial">
-    <w:panose1 w:val="020B0604020202020204"/>
-    <w:charset w:val="00"/>
-    <w:family w:val="swiss"/>
-    <w:pitch w:val="variable"/>
-    <w:sig w:usb0="E0002AFF" w:usb1="C0007843" w:usb2="00000009" w:usb3="00000000" w:csb0="000001FF" w:csb1="00000000"/>
-  </w:font>
-  <w:font w:name="Cambria">
-    <w:panose1 w:val="02040503050406030204"/>
-    <w:charset w:val="00"/>
-    <w:family w:val="roman"/>
-    <w:pitch w:val="variable"/>
-    <w:sig w:usb0="E00006FF" w:usb1="420024FF" w:usb2="02000000" w:usb3="00000000" w:csb0="0000019F" w:csb1="00000000"/>
-  </w:font>
-  <w:font w:name="Verdana">
-    <w:panose1 w:val="020B0604030504040204"/>
-    <w:charset w:val="00"/>
-    <w:family w:val="swiss"/>
-    <w:pitch w:val="variable"/>
-    <w:sig w:usb0="A00006FF" w:usb1="4000205B" w:usb2="00000010" w:usb3="00000000" w:csb0="0000019F" w:csb1="00000000"/>
-  </w:font>
-  <w:font w:name="Arial Narrow">
-    <w:panose1 w:val="020B0606020202030204"/>
-    <w:charset w:val="00"/>
-    <w:family w:val="swiss"/>
-    <w:pitch w:val="variable"/>
-    <w:sig w:usb0="00000287" w:usb1="00000800" w:usb2="00000000" w:usb3="00000000" w:csb0="0000009F" w:csb1="00000000"/>
-  </w:font>
-  <w:font w:name="Tahoma">
-    <w:panose1 w:val="020B0604030504040204"/>
-    <w:charset w:val="00"/>
-    <w:family w:val="swiss"/>
-    <w:pitch w:val="variable"/>
-    <w:sig w:usb0="E1002EFF" w:usb1="C000605B" w:usb2="00000029" w:usb3="00000000" w:csb0="000101FF" w:csb1="00000000"/>
-  </w:font>
-  <w:font w:name="Calibri Light">
-    <w:panose1 w:val="020F0302020204030204"/>
-    <w:charset w:val="00"/>
-    <w:family w:val="swiss"/>
-    <w:pitch w:val="variable"/>
-    <w:sig w:usb0="A00002EF" w:usb1="4000207B" w:usb2="00000000" w:usb3="00000000" w:csb0="0000009F" w:csb1="00000000"/>
-  </w:font>
-</w:fonts>
-</file>
-
-<file path=word/glossary/settings.xml><?xml version="1.0" encoding="utf-8"?>
-<w:settings xmlns:mc="http://schemas.openxmlformats.org/markup-compatibility/2006" xmlns:o="urn:schemas-microsoft-com:office:office" xmlns:r="http://schemas.openxmlformats.org/officeDocument/2006/relationships" xmlns:m="http://schemas.openxmlformats.org/officeDocument/2006/math" xmlns:v="urn:schemas-microsoft-com:vml" xmlns:w10="urn:schemas-microsoft-com:office:word" xmlns:w="http://schemas.openxmlformats.org/wordprocessingml/2006/main" xmlns:w14="http://schemas.microsoft.com/office/word/2010/wordml" xmlns:w15="http://schemas.microsoft.com/office/word/2012/wordml" xmlns:w16se="http://schemas.microsoft.com/office/word/2015/wordml/symex" xmlns:sl="http://schemas.openxmlformats.org/schemaLibrary/2006/main" mc:Ignorable="w14 w15 w16se">
-  <w:view w:val="normal"/>
-  <w:defaultTabStop w:val="720"/>
-  <w:characterSpacingControl w:val="doNotCompress"/>
-  <w:compat>
-    <w:useFELayout/>
-    <w:compatSetting w:name="compatibilityMode" w:uri="http://schemas.microsoft.com/office/word" w:val="15"/>
-    <w:compatSetting w:name="overrideTableStyleFontSizeAndJustification" w:uri="http://schemas.microsoft.com/office/word" w:val="1"/>
-    <w:compatSetting w:name="enableOpenTypeFeatures" w:uri="http://schemas.microsoft.com/office/word" w:val="1"/>
-    <w:compatSetting w:name="doNotFlipMirrorIndents" w:uri="http://schemas.microsoft.com/office/word" w:val="1"/>
-    <w:compatSetting w:name="differentiateMultirowTableHeaders" w:uri="http://schemas.microsoft.com/office/word" w:val="1"/>
-  </w:compat>
-  <w:rsids>
-    <w:rsidRoot w:val="00796EF7"/>
-    <w:rsid w:val="00796EF7"/>
-  </w:rsids>
-  <m:mathPr>
-    <m:mathFont m:val="Cambria Math"/>
-    <m:brkBin m:val="before"/>
-    <m:brkBinSub m:val="--"/>
-    <m:smallFrac m:val="0"/>
-    <m:dispDef/>
-    <m:lMargin m:val="0"/>
-    <m:rMargin m:val="0"/>
-    <m:defJc m:val="centerGroup"/>
-    <m:wrapIndent m:val="1440"/>
-    <m:intLim m:val="subSup"/>
-    <m:naryLim m:val="undOvr"/>
-  </m:mathPr>
-  <w:themeFontLang w:val="en-US"/>
-  <w:clrSchemeMapping w:bg1="light1" w:t1="dark1" w:bg2="light2" w:t2="dark2" w:accent1="accent1" w:accent2="accent2" w:accent3="accent3" w:accent4="accent4" w:accent5="accent5" w:accent6="accent6" w:hyperlink="hyperlink" w:followedHyperlink="followedHyperlink"/>
-  <w:decimalSymbol w:val="."/>
-  <w:listSeparator w:val=","/>
-  <w15:chartTrackingRefBased/>
-</w:settings>
-</file>
-
-<file path=word/glossary/styles.xml><?xml version="1.0" encoding="utf-8"?>
-<w:styles xmlns:mc="http://schemas.openxmlformats.org/markup-compatibility/2006" xmlns:r="http://schemas.openxmlformats.org/officeDocument/2006/relationships" xmlns:w="http://schemas.openxmlformats.org/wordprocessingml/2006/main" xmlns:w14="http://schemas.microsoft.com/office/word/2010/wordml" xmlns:w15="http://schemas.microsoft.com/office/word/2012/wordml" xmlns:w16se="http://schemas.microsoft.com/office/word/2015/wordml/symex" mc:Ignorable="w14 w15 w16se">
-  <w:docDefaults>
-    <w:rPrDefault>
-      <w:rPr>
-        <w:rFonts w:asciiTheme="minorHAnsi" w:eastAsiaTheme="minorEastAsia" w:hAnsiTheme="minorHAnsi" w:cstheme="minorBidi"/>
-        <w:sz w:val="22"/>
-        <w:szCs w:val="22"/>
-        <w:lang w:val="en-US" w:eastAsia="en-US" w:bidi="ar-SA"/>
-      </w:rPr>
-    </w:rPrDefault>
-    <w:pPrDefault>
-      <w:pPr>
-        <w:spacing w:after="160" w:line="259" w:lineRule="auto"/>
-      </w:pPr>
-    </w:pPrDefault>
-  </w:docDefaults>
-  <w:latentStyles w:defLockedState="0" w:defUIPriority="99" w:defSemiHidden="0" w:defUnhideWhenUsed="0" w:defQFormat="0" w:count="371">
-    <w:lsdException w:name="Normal" w:uiPriority="0" w:qFormat="1"/>
-    <w:lsdException w:name="heading 1" w:uiPriority="9" w:qFormat="1"/>
-    <w:lsdException w:name="heading 2" w:semiHidden="1" w:uiPriority="9" w:unhideWhenUsed="1" w:qFormat="1"/>
-    <w:lsdException w:name="heading 3" w:semiHidden="1" w:uiPriority="9" w:unhideWhenUsed="1" w:qFormat="1"/>
-    <w:lsdException w:name="heading 4" w:semiHidden="1" w:uiPriority="9" w:unhideWhenUsed="1" w:qFormat="1"/>
-    <w:lsdException w:name="heading 5" w:semiHidden="1" w:uiPriority="9" w:unhideWhenUsed="1" w:qFormat="1"/>
-    <w:lsdException w:name="heading 6" w:semiHidden="1" w:uiPriority="9" w:unhideWhenUsed="1" w:qFormat="1"/>
-    <w:lsdException w:name="heading 7" w:semiHidden="1" w:uiPriority="9" w:unhideWhenUsed="1" w:qFormat="1"/>
-    <w:lsdException w:name="heading 8" w:semiHidden="1" w:uiPriority="9" w:unhideWhenUsed="1" w:qFormat="1"/>
-    <w:lsdException w:name="heading 9" w:semiHidden="1" w:uiPriority="9" w:unhideWhenUsed="1" w:qFormat="1"/>
-    <w:lsdException w:name="index 1" w:semiHidden="1" w:unhideWhenUsed="1"/>
-    <w:lsdException w:name="index 2" w:semiHidden="1" w:unhideWhenUsed="1"/>
-    <w:lsdException w:name="index 3" w:semiHidden="1" w:unhideWhenUsed="1"/>
-    <w:lsdException w:name="index 4" w:semiHidden="1" w:unhideWhenUsed="1"/>
-    <w:lsdException w:name="index 5" w:semiHidden="1" w:unhideWhenUsed="1"/>
-    <w:lsdException w:name="index 6" w:semiHidden="1" w:unhideWhenUsed="1"/>
-    <w:lsdException w:name="index 7" w:semiHidden="1" w:unhideWhenUsed="1"/>
-    <w:lsdException w:name="index 8" w:semiHidden="1" w:unhideWhenUsed="1"/>
-    <w:lsdException w:name="index 9" w:semiHidden="1" w:unhideWhenUsed="1"/>
-    <w:lsdException w:name="toc 1" w:semiHidden="1" w:uiPriority="39" w:unhideWhenUsed="1"/>
-    <w:lsdException w:name="toc 2" w:semiHidden="1" w:uiPriority="39" w:unhideWhenUsed="1"/>
-    <w:lsdException w:name="toc 3" w:semiHidden="1" w:uiPriority="39" w:unhideWhenUsed="1"/>
-    <w:lsdException w:name="toc 4" w:semiHidden="1" w:uiPriority="39" w:unhideWhenUsed="1"/>
-    <w:lsdException w:name="toc 5" w:semiHidden="1" w:uiPriority="39" w:unhideWhenUsed="1"/>
-    <w:lsdException w:name="toc 6" w:semiHidden="1" w:uiPriority="39" w:unhideWhenUsed="1"/>
-    <w:lsdException w:name="toc 7" w:semiHidden="1" w:uiPriority="39" w:unhideWhenUsed="1"/>
-    <w:lsdException w:name="toc 8" w:semiHidden="1" w:uiPriority="39" w:unhideWhenUsed="1"/>
-    <w:lsdException w:name="toc 9" w:semiHidden="1" w:uiPriority="39" w:unhideWhenUsed="1"/>
-    <w:lsdException w:name="Normal Indent" w:semiHidden="1" w:unhideWhenUsed="1"/>
-    <w:lsdException w:name="footnote text" w:semiHidden="1" w:unhideWhenUsed="1"/>
-    <w:lsdException w:name="annotation text" w:semiHidden="1" w:unhideWhenUsed="1"/>
-    <w:lsdException w:name="header" w:semiHidden="1" w:unhideWhenUsed="1"/>
-    <w:lsdException w:name="footer" w:semiHidden="1" w:unhideWhenUsed="1"/>
-    <w:lsdException w:name="index heading" w:semiHidden="1" w:unhideWhenUsed="1"/>
-    <w:lsdException w:name="caption" w:semiHidden="1" w:uiPriority="35" w:unhideWhenUsed="1" w:qFormat="1"/>
-    <w:lsdException w:name="table of figures" w:semiHidden="1" w:unhideWhenUsed="1"/>
-    <w:lsdException w:name="envelope address" w:semiHidden="1" w:unhideWhenUsed="1"/>
-    <w:lsdException w:name="envelope return" w:semiHidden="1" w:unhideWhenUsed="1"/>
-    <w:lsdException w:name="footnote reference" w:semiHidden="1" w:unhideWhenUsed="1"/>
-    <w:lsdException w:name="annotation reference" w:semiHidden="1" w:unhideWhenUsed="1"/>
-    <w:lsdException w:name="line number" w:semiHidden="1" w:unhideWhenUsed="1"/>
-    <w:lsdException w:name="page number" w:semiHidden="1" w:unhideWhenUsed="1"/>
-    <w:lsdException w:name="endnote reference" w:semiHidden="1" w:unhideWhenUsed="1"/>
-    <w:lsdException w:name="endnote text" w:semiHidden="1" w:unhideWhenUsed="1"/>
-    <w:lsdException w:name="table of authorities" w:semiHidden="1" w:unhideWhenUsed="1"/>
-    <w:lsdException w:name="macro" w:semiHidden="1" w:unhideWhenUsed="1"/>
-    <w:lsdException w:name="toa heading" w:semiHidden="1" w:unhideWhenUsed="1"/>
-    <w:lsdException w:name="List" w:semiHidden="1" w:unhideWhenUsed="1"/>
-    <w:lsdException w:name="List Bullet" w:semiHidden="1" w:unhideWhenUsed="1"/>
-    <w:lsdException w:name="List Number" w:semiHidden="1" w:unhideWhenUsed="1"/>
-    <w:lsdException w:name="List 2" w:semiHidden="1" w:unhideWhenUsed="1"/>
-    <w:lsdException w:name="List 3" w:semiHidden="1" w:unhideWhenUsed="1"/>
-    <w:lsdException w:name="List 4" w:semiHidden="1" w:unhideWhenUsed="1"/>
-    <w:lsdException w:name="List 5" w:semiHidden="1" w:unhideWhenUsed="1"/>
-    <w:lsdException w:name="List Bullet 2" w:semiHidden="1" w:unhideWhenUsed="1"/>
-    <w:lsdException w:name="List Bullet 3" w:semiHidden="1" w:unhideWhenUsed="1"/>
-    <w:lsdException w:name="List Bullet 4" w:semiHidden="1" w:unhideWhenUsed="1"/>
-    <w:lsdException w:name="List Bullet 5" w:semiHidden="1" w:unhideWhenUsed="1"/>
-    <w:lsdException w:name="List Number 2" w:semiHidden="1" w:unhideWhenUsed="1"/>
-    <w:lsdException w:name="List Number 3" w:semiHidden="1" w:unhideWhenUsed="1"/>
-    <w:lsdException w:name="List Number 4" w:semiHidden="1" w:unhideWhenUsed="1"/>
-    <w:lsdException w:name="List Number 5" w:semiHidden="1" w:unhideWhenUsed="1"/>
-    <w:lsdException w:name="Title" w:uiPriority="10" w:qFormat="1"/>
-    <w:lsdException w:name="Closing" w:semiHidden="1" w:unhideWhenUsed="1"/>
-    <w:lsdException w:name="Signature" w:semiHidden="1" w:unhideWhenUsed="1"/>
-    <w:lsdException w:name="Default Paragraph Font" w:semiHidden="1" w:uiPriority="1" w:unhideWhenUsed="1"/>
-    <w:lsdException w:name="Body Text" w:semiHidden="1" w:unhideWhenUsed="1"/>
-    <w:lsdException w:name="Body Text Indent" w:semiHidden="1" w:unhideWhenUsed="1"/>
-    <w:lsdException w:name="List Continue" w:semiHidden="1" w:unhideWhenUsed="1"/>
-    <w:lsdException w:name="List Continue 2" w:semiHidden="1" w:unhideWhenUsed="1"/>
-    <w:lsdException w:name="List Continue 3" w:semiHidden="1" w:unhideWhenUsed="1"/>
-    <w:lsdException w:name="List Continue 4" w:semiHidden="1" w:unhideWhenUsed="1"/>
-    <w:lsdException w:name="List Continue 5" w:semiHidden="1" w:unhideWhenUsed="1"/>
-    <w:lsdException w:name="Message Header" w:semiHidden="1" w:unhideWhenUsed="1"/>
-    <w:lsdException w:name="Subtitle" w:uiPriority="11" w:qFormat="1"/>
-    <w:lsdException w:name="Salutation" w:semiHidden="1" w:unhideWhenUsed="1"/>
-    <w:lsdException w:name="Date" w:semiHidden="1" w:unhideWhenUsed="1"/>
-    <w:lsdException w:name="Body Text First Indent" w:semiHidden="1" w:unhideWhenUsed="1"/>
-    <w:lsdException w:name="Body Text First Indent 2" w:semiHidden="1" w:unhideWhenUsed="1"/>
-    <w:lsdException w:name="Note Heading" w:semiHidden="1" w:unhideWhenUsed="1"/>
-    <w:lsdException w:name="Body Text 2" w:semiHidden="1" w:unhideWhenUsed="1"/>
-    <w:lsdException w:name="Body Text 3" w:semiHidden="1" w:unhideWhenUsed="1"/>
-    <w:lsdException w:name="Body Text Indent 2" w:semiHidden="1" w:unhideWhenUsed="1"/>
-    <w:lsdException w:name="Body Text Indent 3" w:semiHidden="1" w:unhideWhenUsed="1"/>
-    <w:lsdException w:name="Block Text" w:semiHidden="1" w:unhideWhenUsed="1"/>
-    <w:lsdException w:name="Hyperlink" w:semiHidden="1" w:unhideWhenUsed="1"/>
-    <w:lsdException w:name="FollowedHyperlink" w:semiHidden="1" w:unhideWhenUsed="1"/>
-    <w:lsdException w:name="Strong" w:uiPriority="22" w:qFormat="1"/>
-    <w:lsdException w:name="Emphasis" w:uiPriority="20" w:qFormat="1"/>
-    <w:lsdException w:name="Document Map" w:semiHidden="1" w:unhideWhenUsed="1"/>
-    <w:lsdException w:name="Plain Text" w:semiHidden="1" w:unhideWhenUsed="1"/>
-    <w:lsdException w:name="E-mail Signature" w:semiHidden="1" w:unhideWhenUsed="1"/>
-    <w:lsdException w:name="HTML Top of Form" w:semiHidden="1" w:unhideWhenUsed="1"/>
-    <w:lsdException w:name="HTML Bottom of Form" w:semiHidden="1" w:unhideWhenUsed="1"/>
-    <w:lsdException w:name="Normal (Web)" w:semiHidden="1" w:unhideWhenUsed="1"/>
-    <w:lsdException w:name="HTML Acronym" w:semiHidden="1" w:unhideWhenUsed="1"/>
-    <w:lsdException w:name="HTML Address" w:semiHidden="1" w:unhideWhenUsed="1"/>
-    <w:lsdException w:name="HTML Cite" w:semiHidden="1" w:unhideWhenUsed="1"/>
-    <w:lsdException w:name="HTML Code" w:semiHidden="1" w:unhideWhenUsed="1"/>
-    <w:lsdException w:name="HTML Definition" w:semiHidden="1" w:unhideWhenUsed="1"/>
-    <w:lsdException w:name="HTML Keyboard" w:semiHidden="1" w:unhideWhenUsed="1"/>
-    <w:lsdException w:name="HTML Preformatted" w:semiHidden="1" w:unhideWhenUsed="1"/>
-    <w:lsdException w:name="HTML Sample" w:semiHidden="1" w:unhideWhenUsed="1"/>
-    <w:lsdException w:name="HTML Typewriter" w:semiHidden="1" w:unhideWhenUsed="1"/>
-    <w:lsdException w:name="HTML Variable" w:semiHidden="1" w:unhideWhenUsed="1"/>
-    <w:lsdException w:name="Normal Table" w:semiHidden="1" w:unhideWhenUsed="1"/>
-    <w:lsdException w:name="annotation subject" w:semiHidden="1" w:unhideWhenUsed="1"/>
-    <w:lsdException w:name="No List" w:semiHidden="1" w:unhideWhenUsed="1"/>
-    <w:lsdException w:name="Outline List 1" w:semiHidden="1" w:unhideWhenUsed="1"/>
-    <w:lsdException w:name="Outline List 2" w:semiHidden="1" w:unhideWhenUsed="1"/>
-    <w:lsdException w:name="Outline List 3" w:semiHidden="1" w:unhideWhenUsed="1"/>
-    <w:lsdException w:name="Table Simple 1" w:semiHidden="1" w:unhideWhenUsed="1"/>
-    <w:lsdException w:name="Table Simple 2" w:semiHidden="1" w:unhideWhenUsed="1"/>
-    <w:lsdException w:name="Table Simple 3" w:semiHidden="1" w:unhideWhenUsed="1"/>
-    <w:lsdException w:name="Table Classic 1" w:semiHidden="1" w:unhideWhenUsed="1"/>
-    <w:lsdException w:name="Table Classic 2" w:semiHidden="1" w:unhideWhenUsed="1"/>
-    <w:lsdException w:name="Table Classic 3" w:semiHidden="1" w:unhideWhenUsed="1"/>
-    <w:lsdException w:name="Table Classic 4" w:semiHidden="1" w:unhideWhenUsed="1"/>
-    <w:lsdException w:name="Table Colorful 1" w:semiHidden="1" w:unhideWhenUsed="1"/>
-    <w:lsdException w:name="Table Colorful 2" w:semiHidden="1" w:unhideWhenUsed="1"/>
-    <w:lsdException w:name="Table Colorful 3" w:semiHidden="1" w:unhideWhenUsed="1"/>
-    <w:lsdException w:name="Table Columns 1" w:semiHidden="1" w:unhideWhenUsed="1"/>
-    <w:lsdException w:name="Table Columns 2" w:semiHidden="1" w:unhideWhenUsed="1"/>
-    <w:lsdException w:name="Table Columns 3" w:semiHidden="1" w:unhideWhenUsed="1"/>
-    <w:lsdException w:name="Table Columns 4" w:semiHidden="1" w:unhideWhenUsed="1"/>
-    <w:lsdException w:name="Table Columns 5" w:semiHidden="1" w:unhideWhenUsed="1"/>
-    <w:lsdException w:name="Table Grid 1" w:semiHidden="1" w:unhideWhenUsed="1"/>
-    <w:lsdException w:name="Table Grid 2" w:semiHidden="1" w:unhideWhenUsed="1"/>
-    <w:lsdException w:name="Table Grid 3" w:semiHidden="1" w:unhideWhenUsed="1"/>
-    <w:lsdException w:name="Table Grid 4" w:semiHidden="1" w:unhideWhenUsed="1"/>
-    <w:lsdException w:name="Table Grid 5" w:semiHidden="1" w:unhideWhenUsed="1"/>
-    <w:lsdException w:name="Table Grid 6" w:semiHidden="1" w:unhideWhenUsed="1"/>
-    <w:lsdException w:name="Table Grid 7" w:semiHidden="1" w:unhideWhenUsed="1"/>
-    <w:lsdException w:name="Table Grid 8" w:semiHidden="1" w:unhideWhenUsed="1"/>
-    <w:lsdException w:name="Table List 1" w:semiHidden="1" w:unhideWhenUsed="1"/>
-    <w:lsdException w:name="Table List 2" w:semiHidden="1" w:unhideWhenUsed="1"/>
-    <w:lsdException w:name="Table List 3" w:semiHidden="1" w:unhideWhenUsed="1"/>
-    <w:lsdException w:name="Table List 4" w:semiHidden="1" w:unhideWhenUsed="1"/>
-    <w:lsdException w:name="Table List 5" w:semiHidden="1" w:unhideWhenUsed="1"/>
-    <w:lsdException w:name="Table List 6" w:semiHidden="1" w:unhideWhenUsed="1"/>
-    <w:lsdException w:name="Table List 7" w:semiHidden="1" w:unhideWhenUsed="1"/>
-    <w:lsdException w:name="Table List 8" w:semiHidden="1" w:unhideWhenUsed="1"/>
-    <w:lsdException w:name="Table 3D effects 1" w:semiHidden="1" w:unhideWhenUsed="1"/>
-    <w:lsdException w:name="Table 3D effects 2" w:semiHidden="1" w:unhideWhenUsed="1"/>
-    <w:lsdException w:name="Table 3D effects 3" w:semiHidden="1" w:unhideWhenUsed="1"/>
-    <w:lsdException w:name="Table Contemporary" w:semiHidden="1" w:unhideWhenUsed="1"/>
-    <w:lsdException w:name="Table Elegant" w:semiHidden="1" w:unhideWhenUsed="1"/>
-    <w:lsdException w:name="Table Professional" w:semiHidden="1" w:unhideWhenUsed="1"/>
-    <w:lsdException w:name="Table Subtle 1" w:semiHidden="1" w:unhideWhenUsed="1"/>
-    <w:lsdException w:name="Table Subtle 2" w:semiHidden="1" w:unhideWhenUsed="1"/>
-    <w:lsdException w:name="Table Web 1" w:semiHidden="1" w:unhideWhenUsed="1"/>
-    <w:lsdException w:name="Table Web 2" w:semiHidden="1" w:unhideWhenUsed="1"/>
-    <w:lsdException w:name="Table Web 3" w:semiHidden="1" w:unhideWhenUsed="1"/>
-    <w:lsdException w:name="Balloon Text" w:semiHidden="1" w:unhideWhenUsed="1"/>
-    <w:lsdException w:name="Table Grid" w:uiPriority="39"/>
-    <w:lsdException w:name="Table Theme" w:semiHidden="1" w:unhideWhenUsed="1"/>
-    <w:lsdException w:name="Placeholder Text" w:semiHidden="1"/>
-    <w:lsdException w:name="No Spacing" w:uiPriority="1" w:qFormat="1"/>
-    <w:lsdException w:name="Light Shading" w:uiPriority="60"/>
-    <w:lsdException w:name="Light List" w:uiPriority="61"/>
-    <w:lsdException w:name="Light Grid" w:uiPriority="62"/>
-    <w:lsdException w:name="Medium Shading 1" w:uiPriority="63"/>
-    <w:lsdException w:name="Medium Shading 2" w:uiPriority="64"/>
-    <w:lsdException w:name="Medium List 1" w:uiPriority="65"/>
-    <w:lsdException w:name="Medium List 2" w:uiPriority="66"/>
-    <w:lsdException w:name="Medium Grid 1" w:uiPriority="67"/>
-    <w:lsdException w:name="Medium Grid 2" w:uiPriority="68"/>
-    <w:lsdException w:name="Medium Grid 3" w:uiPriority="69"/>
-    <w:lsdException w:name="Dark List" w:uiPriority="70"/>
-    <w:lsdException w:name="Colorful Shading" w:uiPriority="71"/>
-    <w:lsdException w:name="Colorful List" w:uiPriority="72"/>
-    <w:lsdException w:name="Colorful Grid" w:uiPriority="73"/>
-    <w:lsdException w:name="Light Shading Accent 1" w:uiPriority="60"/>
-    <w:lsdException w:name="Light List Accent 1" w:uiPriority="61"/>
-    <w:lsdException w:name="Light Grid Accent 1" w:uiPriority="62"/>
-    <w:lsdException w:name="Medium Shading 1 Accent 1" w:uiPriority="63"/>
-    <w:lsdException w:name="Medium Shading 2 Accent 1" w:uiPriority="64"/>
-    <w:lsdException w:name="Medium List 1 Accent 1" w:uiPriority="65"/>
-    <w:lsdException w:name="Revision" w:semiHidden="1"/>
-    <w:lsdException w:name="List Paragraph" w:uiPriority="34" w:qFormat="1"/>
-    <w:lsdException w:name="Quote" w:uiPriority="29" w:qFormat="1"/>
-    <w:lsdException w:name="Intense Quote" w:uiPriority="30" w:qFormat="1"/>
-    <w:lsdException w:name="Medium List 2 Accent 1" w:uiPriority="66"/>
-    <w:lsdException w:name="Medium Grid 1 Accent 1" w:uiPriority="67"/>
-    <w:lsdException w:name="Medium Grid 2 Accent 1" w:uiPriority="68"/>
-    <w:lsdException w:name="Medium Grid 3 Accent 1" w:uiPriority="69"/>
-    <w:lsdException w:name="Dark List Accent 1" w:uiPriority="70"/>
-    <w:lsdException w:name="Colorful Shading Accent 1" w:uiPriority="71"/>
-    <w:lsdException w:name="Colorful List Accent 1" w:uiPriority="72"/>
-    <w:lsdException w:name="Colorful Grid Accent 1" w:uiPriority="73"/>
-    <w:lsdException w:name="Light Shading Accent 2" w:uiPriority="60"/>
-    <w:lsdException w:name="Light List Accent 2" w:uiPriority="61"/>
-    <w:lsdException w:name="Light Grid Accent 2" w:uiPriority="62"/>
-    <w:lsdException w:name="Medium Shading 1 Accent 2" w:uiPriority="63"/>
-    <w:lsdException w:name="Medium Shading 2 Accent 2" w:uiPriority="64"/>
-    <w:lsdException w:name="Medium List 1 Accent 2" w:uiPriority="65"/>
-    <w:lsdException w:name="Medium List 2 Accent 2" w:uiPriority="66"/>
-    <w:lsdException w:name="Medium Grid 1 Accent 2" w:uiPriority="67"/>
-    <w:lsdException w:name="Medium Grid 2 Accent 2" w:uiPriority="68"/>
-    <w:lsdException w:name="Medium Grid 3 Accent 2" w:uiPriority="69"/>
-    <w:lsdException w:name="Dark List Accent 2" w:uiPriority="70"/>
-    <w:lsdException w:name="Colorful Shading Accent 2" w:uiPriority="71"/>
-    <w:lsdException w:name="Colorful List Accent 2" w:uiPriority="72"/>
-    <w:lsdException w:name="Colorful Grid Accent 2" w:uiPriority="73"/>
-    <w:lsdException w:name="Light Shading Accent 3" w:uiPriority="60"/>
-    <w:lsdException w:name="Light List Accent 3" w:uiPriority="61"/>
-    <w:lsdException w:name="Light Grid Accent 3" w:uiPriority="62"/>
-    <w:lsdException w:name="Medium Shading 1 Accent 3" w:uiPriority="63"/>
-    <w:lsdException w:name="Medium Shading 2 Accent 3" w:uiPriority="64"/>
-    <w:lsdException w:name="Medium List 1 Accent 3" w:uiPriority="65"/>
-    <w:lsdException w:name="Medium List 2 Accent 3" w:uiPriority="66"/>
-    <w:lsdException w:name="Medium Grid 1 Accent 3" w:uiPriority="67"/>
-    <w:lsdException w:name="Medium Grid 2 Accent 3" w:uiPriority="68"/>
-    <w:lsdException w:name="Medium Grid 3 Accent 3" w:uiPriority="69"/>
-    <w:lsdException w:name="Dark List Accent 3" w:uiPriority="70"/>
-    <w:lsdException w:name="Colorful Shading Accent 3" w:uiPriority="71"/>
-    <w:lsdException w:name="Colorful List Accent 3" w:uiPriority="72"/>
-    <w:lsdException w:name="Colorful Grid Accent 3" w:uiPriority="73"/>
-    <w:lsdException w:name="Light Shading Accent 4" w:uiPriority="60"/>
-    <w:lsdException w:name="Light List Accent 4" w:uiPriority="61"/>
-    <w:lsdException w:name="Light Grid Accent 4" w:uiPriority="62"/>
-    <w:lsdException w:name="Medium Shading 1 Accent 4" w:uiPriority="63"/>
-    <w:lsdException w:name="Medium Shading 2 Accent 4" w:uiPriority="64"/>
-    <w:lsdException w:name="Medium List 1 Accent 4" w:uiPriority="65"/>
-    <w:lsdException w:name="Medium List 2 Accent 4" w:uiPriority="66"/>
-    <w:lsdException w:name="Medium Grid 1 Accent 4" w:uiPriority="67"/>
-    <w:lsdException w:name="Medium Grid 2 Accent 4" w:uiPriority="68"/>
-    <w:lsdException w:name="Medium Grid 3 Accent 4" w:uiPriority="69"/>
-    <w:lsdException w:name="Dark List Accent 4" w:uiPriority="70"/>
-    <w:lsdException w:name="Colorful Shading Accent 4" w:uiPriority="71"/>
-    <w:lsdException w:name="Colorful List Accent 4" w:uiPriority="72"/>
-    <w:lsdException w:name="Colorful Grid Accent 4" w:uiPriority="73"/>
-    <w:lsdException w:name="Light Shading Accent 5" w:uiPriority="60"/>
-    <w:lsdException w:name="Light List Accent 5" w:uiPriority="61"/>
-    <w:lsdException w:name="Light Grid Accent 5" w:uiPriority="62"/>
-    <w:lsdException w:name="Medium Shading 1 Accent 5" w:uiPriority="63"/>
-    <w:lsdException w:name="Medium Shading 2 Accent 5" w:uiPriority="64"/>
-    <w:lsdException w:name="Medium List 1 Accent 5" w:uiPriority="65"/>
-    <w:lsdException w:name="Medium List 2 Accent 5" w:uiPriority="66"/>
-    <w:lsdException w:name="Medium Grid 1 Accent 5" w:uiPriority="67"/>
-    <w:lsdException w:name="Medium Grid 2 Accent 5" w:uiPriority="68"/>
-    <w:lsdException w:name="Medium Grid 3 Accent 5" w:uiPriority="69"/>
-    <w:lsdException w:name="Dark List Accent 5" w:uiPriority="70"/>
-    <w:lsdException w:name="Colorful Shading Accent 5" w:uiPriority="71"/>
-    <w:lsdException w:name="Colorful List Accent 5" w:uiPriority="72"/>
-    <w:lsdException w:name="Colorful Grid Accent 5" w:uiPriority="73"/>
-    <w:lsdException w:name="Light Shading Accent 6" w:uiPriority="60"/>
-    <w:lsdException w:name="Light List Accent 6" w:uiPriority="61"/>
-    <w:lsdException w:name="Light Grid Accent 6" w:uiPriority="62"/>
-    <w:lsdException w:name="Medium Shading 1 Accent 6" w:uiPriority="63"/>
-    <w:lsdException w:name="Medium Shading 2 Accent 6" w:uiPriority="64"/>
-    <w:lsdException w:name="Medium List 1 Accent 6" w:uiPriority="65"/>
-    <w:lsdException w:name="Medium List 2 Accent 6" w:uiPriority="66"/>
-    <w:lsdException w:name="Medium Grid 1 Accent 6" w:uiPriority="67"/>
-    <w:lsdException w:name="Medium Grid 2 Accent 6" w:uiPriority="68"/>
-    <w:lsdException w:name="Medium Grid 3 Accent 6" w:uiPriority="69"/>
-    <w:lsdException w:name="Dark List Accent 6" w:uiPriority="70"/>
-    <w:lsdException w:name="Colorful Shading Accent 6" w:uiPriority="71"/>
-    <w:lsdException w:name="Colorful List Accent 6" w:uiPriority="72"/>
-    <w:lsdException w:name="Colorful Grid Accent 6" w:uiPriority="73"/>
-    <w:lsdException w:name="Subtle Emphasis" w:uiPriority="19" w:qFormat="1"/>
-    <w:lsdException w:name="Intense Emphasis" w:uiPriority="21" w:qFormat="1"/>
-    <w:lsdException w:name="Subtle Reference" w:uiPriority="31" w:qFormat="1"/>
-    <w:lsdException w:name="Intense Reference" w:uiPriority="32" w:qFormat="1"/>
-    <w:lsdException w:name="Book Title" w:uiPriority="33" w:qFormat="1"/>
-    <w:lsdException w:name="Bibliography" w:semiHidden="1" w:uiPriority="37" w:unhideWhenUsed="1"/>
-    <w:lsdException w:name="TOC Heading" w:semiHidden="1" w:uiPriority="39" w:unhideWhenUsed="1" w:qFormat="1"/>
-    <w:lsdException w:name="Plain Table 1" w:uiPriority="41"/>
-    <w:lsdException w:name="Plain Table 2" w:uiPriority="42"/>
-    <w:lsdException w:name="Plain Table 3" w:uiPriority="43"/>
-    <w:lsdException w:name="Plain Table 4" w:uiPriority="44"/>
-    <w:lsdException w:name="Plain Table 5" w:uiPriority="45"/>
-    <w:lsdException w:name="Grid Table Light" w:uiPriority="40"/>
-    <w:lsdException w:name="Grid Table 1 Light" w:uiPriority="46"/>
-    <w:lsdException w:name="Grid Table 2" w:uiPriority="47"/>
-    <w:lsdException w:name="Grid Table 3" w:uiPriority="48"/>
-    <w:lsdException w:name="Grid Table 4" w:uiPriority="49"/>
-    <w:lsdException w:name="Grid Table 5 Dark" w:uiPriority="50"/>
-    <w:lsdException w:name="Grid Table 6 Colorful" w:uiPriority="51"/>
-    <w:lsdException w:name="Grid Table 7 Colorful" w:uiPriority="52"/>
-    <w:lsdException w:name="Grid Table 1 Light Accent 1" w:uiPriority="46"/>
-    <w:lsdException w:name="Grid Table 2 Accent 1" w:uiPriority="47"/>
-    <w:lsdException w:name="Grid Table 3 Accent 1" w:uiPriority="48"/>
-    <w:lsdException w:name="Grid Table 4 Accent 1" w:uiPriority="49"/>
-    <w:lsdException w:name="Grid Table 5 Dark Accent 1" w:uiPriority="50"/>
-    <w:lsdException w:name="Grid Table 6 Colorful Accent 1" w:uiPriority="51"/>
-    <w:lsdException w:name="Grid Table 7 Colorful Accent 1" w:uiPriority="52"/>
-    <w:lsdException w:name="Grid Table 1 Light Accent 2" w:uiPriority="46"/>
-    <w:lsdException w:name="Grid Table 2 Accent 2" w:uiPriority="47"/>
-    <w:lsdException w:name="Grid Table 3 Accent 2" w:uiPriority="48"/>
-    <w:lsdException w:name="Grid Table 4 Accent 2" w:uiPriority="49"/>
-    <w:lsdException w:name="Grid Table 5 Dark Accent 2" w:uiPriority="50"/>
-    <w:lsdException w:name="Grid Table 6 Colorful Accent 2" w:uiPriority="51"/>
-    <w:lsdException w:name="Grid Table 7 Colorful Accent 2" w:uiPriority="52"/>
-    <w:lsdException w:name="Grid Table 1 Light Accent 3" w:uiPriority="46"/>
-    <w:lsdException w:name="Grid Table 2 Accent 3" w:uiPriority="47"/>
-    <w:lsdException w:name="Grid Table 3 Accent 3" w:uiPriority="48"/>
-    <w:lsdException w:name="Grid Table 4 Accent 3" w:uiPriority="49"/>
-    <w:lsdException w:name="Grid Table 5 Dark Accent 3" w:uiPriority="50"/>
-    <w:lsdException w:name="Grid Table 6 Colorful Accent 3" w:uiPriority="51"/>
-    <w:lsdException w:name="Grid Table 7 Colorful Accent 3" w:uiPriority="52"/>
-    <w:lsdException w:name="Grid Table 1 Light Accent 4" w:uiPriority="46"/>
-    <w:lsdException w:name="Grid Table 2 Accent 4" w:uiPriority="47"/>
-    <w:lsdException w:name="Grid Table 3 Accent 4" w:uiPriority="48"/>
-    <w:lsdException w:name="Grid Table 4 Accent 4" w:uiPriority="49"/>
-    <w:lsdException w:name="Grid Table 5 Dark Accent 4" w:uiPriority="50"/>
-    <w:lsdException w:name="Grid Table 6 Colorful Accent 4" w:uiPriority="51"/>
-    <w:lsdException w:name="Grid Table 7 Colorful Accent 4" w:uiPriority="52"/>
-    <w:lsdException w:name="Grid Table 1 Light Accent 5" w:uiPriority="46"/>
-    <w:lsdException w:name="Grid Table 2 Accent 5" w:uiPriority="47"/>
-    <w:lsdException w:name="Grid Table 3 Accent 5" w:uiPriority="48"/>
-    <w:lsdException w:name="Grid Table 4 Accent 5" w:uiPriority="49"/>
-    <w:lsdException w:name="Grid Table 5 Dark Accent 5" w:uiPriority="50"/>
-    <w:lsdException w:name="Grid Table 6 Colorful Accent 5" w:uiPriority="51"/>
-    <w:lsdException w:name="Grid Table 7 Colorful Accent 5" w:uiPriority="52"/>
-    <w:lsdException w:name="Grid Table 1 Light Accent 6" w:uiPriority="46"/>
-    <w:lsdException w:name="Grid Table 2 Accent 6" w:uiPriority="47"/>
-    <w:lsdException w:name="Grid Table 3 Accent 6" w:uiPriority="48"/>
-    <w:lsdException w:name="Grid Table 4 Accent 6" w:uiPriority="49"/>
-    <w:lsdException w:name="Grid Table 5 Dark Accent 6" w:uiPriority="50"/>
-    <w:lsdException w:name="Grid Table 6 Colorful Accent 6" w:uiPriority="51"/>
-    <w:lsdException w:name="Grid Table 7 Colorful Accent 6" w:uiPriority="52"/>
-    <w:lsdException w:name="List Table 1 Light" w:uiPriority="46"/>
-    <w:lsdException w:name="List Table 2" w:uiPriority="47"/>
-    <w:lsdException w:name="List Table 3" w:uiPriority="48"/>
-    <w:lsdException w:name="List Table 4" w:uiPriority="49"/>
-    <w:lsdException w:name="List Table 5 Dark" w:uiPriority="50"/>
-    <w:lsdException w:name="List Table 6 Colorful" w:uiPriority="51"/>
-    <w:lsdException w:name="List Table 7 Colorful" w:uiPriority="52"/>
-    <w:lsdException w:name="List Table 1 Light Accent 1" w:uiPriority="46"/>
-    <w:lsdException w:name="List Table 2 Accent 1" w:uiPriority="47"/>
-    <w:lsdException w:name="List Table 3 Accent 1" w:uiPriority="48"/>
-    <w:lsdException w:name="List Table 4 Accent 1" w:uiPriority="49"/>
-    <w:lsdException w:name="List Table 5 Dark Accent 1" w:uiPriority="50"/>
-    <w:lsdException w:name="List Table 6 Colorful Accent 1" w:uiPriority="51"/>
-    <w:lsdException w:name="List Table 7 Colorful Accent 1" w:uiPriority="52"/>
-    <w:lsdException w:name="List Table 1 Light Accent 2" w:uiPriority="46"/>
-    <w:lsdException w:name="List Table 2 Accent 2" w:uiPriority="47"/>
-    <w:lsdException w:name="List Table 3 Accent 2" w:uiPriority="48"/>
-    <w:lsdException w:name="List Table 4 Accent 2" w:uiPriority="49"/>
-    <w:lsdException w:name="List Table 5 Dark Accent 2" w:uiPriority="50"/>
-    <w:lsdException w:name="List Table 6 Colorful Accent 2" w:uiPriority="51"/>
-    <w:lsdException w:name="List Table 7 Colorful Accent 2" w:uiPriority="52"/>
-    <w:lsdException w:name="List Table 1 Light Accent 3" w:uiPriority="46"/>
-    <w:lsdException w:name="List Table 2 Accent 3" w:uiPriority="47"/>
-    <w:lsdException w:name="List Table 3 Accent 3" w:uiPriority="48"/>
-    <w:lsdException w:name="List Table 4 Accent 3" w:uiPriority="49"/>
-    <w:lsdException w:name="List Table 5 Dark Accent 3" w:uiPriority="50"/>
-    <w:lsdException w:name="List Table 6 Colorful Accent 3" w:uiPriority="51"/>
-    <w:lsdException w:name="List Table 7 Colorful Accent 3" w:uiPriority="52"/>
-    <w:lsdException w:name="List Table 1 Light Accent 4" w:uiPriority="46"/>
-    <w:lsdException w:name="List Table 2 Accent 4" w:uiPriority="47"/>
-    <w:lsdException w:name="List Table 3 Accent 4" w:uiPriority="48"/>
-    <w:lsdException w:name="List Table 4 Accent 4" w:uiPriority="49"/>
-    <w:lsdException w:name="List Table 5 Dark Accent 4" w:uiPriority="50"/>
-    <w:lsdException w:name="List Table 6 Colorful Accent 4" w:uiPriority="51"/>
-    <w:lsdException w:name="List Table 7 Colorful Accent 4" w:uiPriority="52"/>
-    <w:lsdException w:name="List Table 1 Light Accent 5" w:uiPriority="46"/>
-    <w:lsdException w:name="List Table 2 Accent 5" w:uiPriority="47"/>
-    <w:lsdException w:name="List Table 3 Accent 5" w:uiPriority="48"/>
-    <w:lsdException w:name="List Table 4 Accent 5" w:uiPriority="49"/>
-    <w:lsdException w:name="List Table 5 Dark Accent 5" w:uiPriority="50"/>
-    <w:lsdException w:name="List Table 6 Colorful Accent 5" w:uiPriority="51"/>
-    <w:lsdException w:name="List Table 7 Colorful Accent 5" w:uiPriority="52"/>
-    <w:lsdException w:name="List Table 1 Light Accent 6" w:uiPriority="46"/>
-    <w:lsdException w:name="List Table 2 Accent 6" w:uiPriority="47"/>
-    <w:lsdException w:name="List Table 3 Accent 6" w:uiPriority="48"/>
-    <w:lsdException w:name="List Table 4 Accent 6" w:uiPriority="49"/>
-    <w:lsdException w:name="List Table 5 Dark Accent 6" w:uiPriority="50"/>
-    <w:lsdException w:name="List Table 6 Colorful Accent 6" w:uiPriority="51"/>
-    <w:lsdException w:name="List Table 7 Colorful Accent 6" w:uiPriority="52"/>
-  </w:latentStyles>
-  <w:style w:type="paragraph" w:default="1" w:styleId="Normal">
-    <w:name w:val="Normal"/>
-    <w:qFormat/>
-  </w:style>
-  <w:style w:type="character" w:default="1" w:styleId="DefaultParagraphFont">
-    <w:name w:val="Default Paragraph Font"/>
-    <w:uiPriority w:val="1"/>
-    <w:semiHidden/>
-    <w:unhideWhenUsed/>
-  </w:style>
-  <w:style w:type="table" w:default="1" w:styleId="TableNormal">
-    <w:name w:val="Normal Table"/>
-    <w:uiPriority w:val="99"/>
-    <w:semiHidden/>
-    <w:unhideWhenUsed/>
-    <w:tblPr>
-      <w:tblInd w:w="0" w:type="dxa"/>
-      <w:tblCellMar>
-        <w:top w:w="0" w:type="dxa"/>
-        <w:left w:w="108" w:type="dxa"/>
-        <w:bottom w:w="0" w:type="dxa"/>
-        <w:right w:w="108" w:type="dxa"/>
-      </w:tblCellMar>
-    </w:tblPr>
-  </w:style>
-  <w:style w:type="numbering" w:default="1" w:styleId="NoList">
-    <w:name w:val="No List"/>
-    <w:uiPriority w:val="99"/>
-    <w:semiHidden/>
-    <w:unhideWhenUsed/>
-  </w:style>
-  <w:style w:type="paragraph" w:customStyle="1" w:styleId="7549108453054050BC7DFA9A55517C45">
-    <w:name w:val="7549108453054050BC7DFA9A55517C45"/>
-    <w:rsid w:val="00796EF7"/>
-  </w:style>
-  <w:style w:type="paragraph" w:customStyle="1" w:styleId="09C6F7345ED24BB7A5742932279E1C25">
-    <w:name w:val="09C6F7345ED24BB7A5742932279E1C25"/>
-    <w:rsid w:val="00796EF7"/>
-  </w:style>
-  <w:style w:type="paragraph" w:customStyle="1" w:styleId="9C41349484834F80A87EAC20DBE3E25B">
-    <w:name w:val="9C41349484834F80A87EAC20DBE3E25B"/>
-    <w:rsid w:val="00796EF7"/>
-  </w:style>
-</w:styles>
-</file>
-
-<file path=word/glossary/webSettings.xml><?xml version="1.0" encoding="utf-8"?>
-<w:webSettings xmlns:mc="http://schemas.openxmlformats.org/markup-compatibility/2006" xmlns:r="http://schemas.openxmlformats.org/officeDocument/2006/relationships" xmlns:w="http://schemas.openxmlformats.org/wordprocessingml/2006/main" xmlns:w14="http://schemas.microsoft.com/office/word/2010/wordml" xmlns:w15="http://schemas.microsoft.com/office/word/2012/wordml" xmlns:w16se="http://schemas.microsoft.com/office/word/2015/wordml/symex" mc:Ignorable="w14 w15 w16se">
-  <w:optimizeForBrowser/>
-  <w:allowPNG/>
-</w:webSettings>
-</file>
-
 <file path=word/theme/theme1.xml><?xml version="1.0" encoding="utf-8"?>
 <a:theme xmlns:a="http://schemas.openxmlformats.org/drawingml/2006/main" name="Office Theme">
   <a:themeElements>

</xml_diff>

<commit_message>
added my brief level use cases
</commit_message>
<xml_diff>
--- a/Docs/SimplyApply_Thesis.docx
+++ b/Docs/SimplyApply_Thesis.docx
@@ -1,6 +1,6 @@
 
 <file path=word/document.xml><?xml version="1.0" encoding="utf-8"?>
-<w:document xmlns:wpc="http://schemas.microsoft.com/office/word/2010/wordprocessingCanvas" xmlns:cx="http://schemas.microsoft.com/office/drawing/2014/chartex" xmlns:cx1="http://schemas.microsoft.com/office/drawing/2015/9/8/chartex" xmlns:cx2="http://schemas.microsoft.com/office/drawing/2015/10/21/chartex" xmlns:cx3="http://schemas.microsoft.com/office/drawing/2016/5/9/chartex" xmlns:cx4="http://schemas.microsoft.com/office/drawing/2016/5/10/chartex" xmlns:cx5="http://schemas.microsoft.com/office/drawing/2016/5/11/chartex" xmlns:cx6="http://schemas.microsoft.com/office/drawing/2016/5/12/chartex" xmlns:cx7="http://schemas.microsoft.com/office/drawing/2016/5/13/chartex" xmlns:cx8="http://schemas.microsoft.com/office/drawing/2016/5/14/chartex" xmlns:mc="http://schemas.openxmlformats.org/markup-compatibility/2006" xmlns:aink="http://schemas.microsoft.com/office/drawing/2016/ink" xmlns:am3d="http://schemas.microsoft.com/office/drawing/2017/model3d" xmlns:o="urn:schemas-microsoft-com:office:office" xmlns:oel="http://schemas.microsoft.com/office/2019/extlst" xmlns:r="http://schemas.openxmlformats.org/officeDocument/2006/relationships" xmlns:m="http://schemas.openxmlformats.org/officeDocument/2006/math" xmlns:v="urn:schemas-microsoft-com:vml" xmlns:wp14="http://schemas.microsoft.com/office/word/2010/wordprocessingDrawing" xmlns:wp="http://schemas.openxmlformats.org/drawingml/2006/wordprocessingDrawing" xmlns:w10="urn:schemas-microsoft-com:office:word" xmlns:w="http://schemas.openxmlformats.org/wordprocessingml/2006/main" xmlns:w14="http://schemas.microsoft.com/office/word/2010/wordml" xmlns:w15="http://schemas.microsoft.com/office/word/2012/wordml" xmlns:w16cex="http://schemas.microsoft.com/office/word/2018/wordml/cex" xmlns:w16cid="http://schemas.microsoft.com/office/word/2016/wordml/cid" xmlns:w16="http://schemas.microsoft.com/office/word/2018/wordml" xmlns:w16sdtdh="http://schemas.microsoft.com/office/word/2020/wordml/sdtdatahash" xmlns:w16se="http://schemas.microsoft.com/office/word/2015/wordml/symex" xmlns:wpg="http://schemas.microsoft.com/office/word/2010/wordprocessingGroup" xmlns:wpi="http://schemas.microsoft.com/office/word/2010/wordprocessingInk" xmlns:wne="http://schemas.microsoft.com/office/word/2006/wordml" xmlns:wps="http://schemas.microsoft.com/office/word/2010/wordprocessingShape" mc:Ignorable="w14 w15 w16se w16cid w16 w16cex w16sdtdh wp14">
+<w:document xmlns:wpc="http://schemas.microsoft.com/office/word/2010/wordprocessingCanvas" xmlns:cx="http://schemas.microsoft.com/office/drawing/2014/chartex" xmlns:cx1="http://schemas.microsoft.com/office/drawing/2015/9/8/chartex" xmlns:mc="http://schemas.openxmlformats.org/markup-compatibility/2006" xmlns:o="urn:schemas-microsoft-com:office:office" xmlns:r="http://schemas.openxmlformats.org/officeDocument/2006/relationships" xmlns:m="http://schemas.openxmlformats.org/officeDocument/2006/math" xmlns:v="urn:schemas-microsoft-com:vml" xmlns:wp14="http://schemas.microsoft.com/office/word/2010/wordprocessingDrawing" xmlns:wp="http://schemas.openxmlformats.org/drawingml/2006/wordprocessingDrawing" xmlns:w10="urn:schemas-microsoft-com:office:word" xmlns:w="http://schemas.openxmlformats.org/wordprocessingml/2006/main" xmlns:w14="http://schemas.microsoft.com/office/word/2010/wordml" xmlns:w15="http://schemas.microsoft.com/office/word/2012/wordml" xmlns:w16se="http://schemas.microsoft.com/office/word/2015/wordml/symex" xmlns:wpg="http://schemas.microsoft.com/office/word/2010/wordprocessingGroup" xmlns:wpi="http://schemas.microsoft.com/office/word/2010/wordprocessingInk" xmlns:wne="http://schemas.microsoft.com/office/word/2006/wordml" xmlns:wps="http://schemas.microsoft.com/office/word/2010/wordprocessingShape" mc:Ignorable="w14 w15 w16se wp14">
   <w:body>
     <w:p>
       <w:pPr>
@@ -20,6 +20,7 @@
           <w:noProof/>
           <w:sz w:val="30"/>
           <w:szCs w:val="30"/>
+          <w:lang w:bidi="ar-SA"/>
         </w:rPr>
         <w:drawing>
           <wp:anchor distT="0" distB="0" distL="114300" distR="114300" simplePos="0" relativeHeight="251660288" behindDoc="0" locked="0" layoutInCell="1" allowOverlap="1" wp14:anchorId="3AF27BCF" wp14:editId="038495FC">
@@ -471,13 +472,130 @@
           <w:r>
             <w:fldChar w:fldCharType="separate"/>
           </w:r>
-          <w:hyperlink w:anchor="_Toc101427096" w:history="1">
+          <w:bookmarkStart w:id="2" w:name="_GoBack"/>
+          <w:bookmarkEnd w:id="2"/>
+          <w:r>
+            <w:rPr>
+              <w:rStyle w:val="Hyperlink"/>
+              <w:noProof/>
+            </w:rPr>
+            <w:fldChar w:fldCharType="begin"/>
+          </w:r>
+          <w:r>
+            <w:rPr>
+              <w:rStyle w:val="Hyperlink"/>
+              <w:noProof/>
+            </w:rPr>
+            <w:instrText xml:space="preserve"> </w:instrText>
+          </w:r>
+          <w:r>
+            <w:rPr>
+              <w:noProof/>
+            </w:rPr>
+            <w:instrText>HYPERLINK \l "_Toc117263873"</w:instrText>
+          </w:r>
+          <w:r>
+            <w:rPr>
+              <w:rStyle w:val="Hyperlink"/>
+              <w:noProof/>
+            </w:rPr>
+            <w:instrText xml:space="preserve"> </w:instrText>
+          </w:r>
+          <w:r>
+            <w:rPr>
+              <w:rStyle w:val="Hyperlink"/>
+              <w:noProof/>
+            </w:rPr>
+          </w:r>
+          <w:r>
+            <w:rPr>
+              <w:rStyle w:val="Hyperlink"/>
+              <w:noProof/>
+            </w:rPr>
+            <w:fldChar w:fldCharType="separate"/>
+          </w:r>
+          <w:r>
+            <w:rPr>
+              <w:rStyle w:val="Hyperlink"/>
+              <w:noProof/>
+            </w:rPr>
+            <w:t>CHAPTER 1 PROJECT PROPOSAL</w:t>
+          </w:r>
+          <w:r>
+            <w:rPr>
+              <w:noProof/>
+              <w:webHidden/>
+            </w:rPr>
+            <w:tab/>
+          </w:r>
+          <w:r>
+            <w:rPr>
+              <w:noProof/>
+              <w:webHidden/>
+            </w:rPr>
+            <w:fldChar w:fldCharType="begin"/>
+          </w:r>
+          <w:r>
+            <w:rPr>
+              <w:noProof/>
+              <w:webHidden/>
+            </w:rPr>
+            <w:instrText xml:space="preserve"> PAGEREF _Toc117263873 \h </w:instrText>
+          </w:r>
+          <w:r>
+            <w:rPr>
+              <w:noProof/>
+              <w:webHidden/>
+            </w:rPr>
+          </w:r>
+          <w:r>
+            <w:rPr>
+              <w:noProof/>
+              <w:webHidden/>
+            </w:rPr>
+            <w:fldChar w:fldCharType="separate"/>
+          </w:r>
+          <w:r>
+            <w:rPr>
+              <w:noProof/>
+              <w:webHidden/>
+            </w:rPr>
+            <w:t>3</w:t>
+          </w:r>
+          <w:r>
+            <w:rPr>
+              <w:noProof/>
+              <w:webHidden/>
+            </w:rPr>
+            <w:fldChar w:fldCharType="end"/>
+          </w:r>
+          <w:r>
+            <w:rPr>
+              <w:rStyle w:val="Hyperlink"/>
+              <w:noProof/>
+            </w:rPr>
+            <w:fldChar w:fldCharType="end"/>
+          </w:r>
+        </w:p>
+        <w:p>
+          <w:pPr>
+            <w:pStyle w:val="TOC2"/>
+            <w:tabs>
+              <w:tab w:val="right" w:leader="dot" w:pos="9350"/>
+            </w:tabs>
+            <w:rPr>
+              <w:rFonts w:asciiTheme="minorHAnsi" w:eastAsiaTheme="minorEastAsia" w:hAnsiTheme="minorHAnsi" w:cstheme="minorBidi"/>
+              <w:noProof/>
+              <w:lang w:bidi="ar-SA"/>
+            </w:rPr>
+          </w:pPr>
+          <w:hyperlink w:anchor="_Toc117263874" w:history="1">
             <w:r>
               <w:rPr>
                 <w:rStyle w:val="Hyperlink"/>
                 <w:noProof/>
               </w:rPr>
-              <w:t>CHAPTER 1 PROJECT PROPOSAL</w:t>
+              <w:t>Introduction</w:t>
             </w:r>
             <w:r>
               <w:rPr>
@@ -498,7 +616,7 @@
                 <w:noProof/>
                 <w:webHidden/>
               </w:rPr>
-              <w:instrText xml:space="preserve"> PAGEREF _Toc101427096 \h </w:instrText>
+              <w:instrText xml:space="preserve"> PAGEREF _Toc117263874 \h </w:instrText>
             </w:r>
             <w:r>
               <w:rPr>
@@ -541,13 +659,13 @@
               <w:lang w:bidi="ar-SA"/>
             </w:rPr>
           </w:pPr>
-          <w:hyperlink w:anchor="_Toc101427097" w:history="1">
+          <w:hyperlink w:anchor="_Toc117263875" w:history="1">
             <w:r>
               <w:rPr>
                 <w:rStyle w:val="Hyperlink"/>
                 <w:noProof/>
               </w:rPr>
-              <w:t>Introduction</w:t>
+              <w:t>Vision and Business Case</w:t>
             </w:r>
             <w:r>
               <w:rPr>
@@ -568,7 +686,7 @@
                 <w:noProof/>
                 <w:webHidden/>
               </w:rPr>
-              <w:instrText xml:space="preserve"> PAGEREF _Toc101427097 \h </w:instrText>
+              <w:instrText xml:space="preserve"> PAGEREF _Toc117263875 \h </w:instrText>
             </w:r>
             <w:r>
               <w:rPr>
@@ -611,13 +729,13 @@
               <w:lang w:bidi="ar-SA"/>
             </w:rPr>
           </w:pPr>
-          <w:hyperlink w:anchor="_Toc101427098" w:history="1">
+          <w:hyperlink w:anchor="_Toc117263876" w:history="1">
             <w:r>
               <w:rPr>
                 <w:rStyle w:val="Hyperlink"/>
                 <w:noProof/>
               </w:rPr>
-              <w:t>Vision and Business Case</w:t>
+              <w:t>Use-Case Model</w:t>
             </w:r>
             <w:r>
               <w:rPr>
@@ -638,7 +756,7 @@
                 <w:noProof/>
                 <w:webHidden/>
               </w:rPr>
-              <w:instrText xml:space="preserve"> PAGEREF _Toc101427098 \h </w:instrText>
+              <w:instrText xml:space="preserve"> PAGEREF _Toc117263876 \h </w:instrText>
             </w:r>
             <w:r>
               <w:rPr>
@@ -681,13 +799,13 @@
               <w:lang w:bidi="ar-SA"/>
             </w:rPr>
           </w:pPr>
-          <w:hyperlink w:anchor="_Toc101427099" w:history="1">
+          <w:hyperlink w:anchor="_Toc117263877" w:history="1">
             <w:r>
               <w:rPr>
                 <w:rStyle w:val="Hyperlink"/>
                 <w:noProof/>
               </w:rPr>
-              <w:t>Use-Case Model</w:t>
+              <w:t>Supplementary Specification</w:t>
             </w:r>
             <w:r>
               <w:rPr>
@@ -708,7 +826,7 @@
                 <w:noProof/>
                 <w:webHidden/>
               </w:rPr>
-              <w:instrText xml:space="preserve"> PAGEREF _Toc101427099 \h </w:instrText>
+              <w:instrText xml:space="preserve"> PAGEREF _Toc117263877 \h </w:instrText>
             </w:r>
             <w:r>
               <w:rPr>
@@ -751,13 +869,13 @@
               <w:lang w:bidi="ar-SA"/>
             </w:rPr>
           </w:pPr>
-          <w:hyperlink w:anchor="_Toc101427100" w:history="1">
+          <w:hyperlink w:anchor="_Toc117263878" w:history="1">
             <w:r>
               <w:rPr>
                 <w:rStyle w:val="Hyperlink"/>
                 <w:noProof/>
               </w:rPr>
-              <w:t>Supplementary Specification</w:t>
+              <w:t>Glossary</w:t>
             </w:r>
             <w:r>
               <w:rPr>
@@ -778,7 +896,7 @@
                 <w:noProof/>
                 <w:webHidden/>
               </w:rPr>
-              <w:instrText xml:space="preserve"> PAGEREF _Toc101427100 \h </w:instrText>
+              <w:instrText xml:space="preserve"> PAGEREF _Toc117263878 \h </w:instrText>
             </w:r>
             <w:r>
               <w:rPr>
@@ -821,13 +939,13 @@
               <w:lang w:bidi="ar-SA"/>
             </w:rPr>
           </w:pPr>
-          <w:hyperlink w:anchor="_Toc101427101" w:history="1">
+          <w:hyperlink w:anchor="_Toc117263879" w:history="1">
             <w:r>
               <w:rPr>
                 <w:rStyle w:val="Hyperlink"/>
                 <w:noProof/>
               </w:rPr>
-              <w:t>Glossary</w:t>
+              <w:t>Risk List &amp; Risk Management Plan</w:t>
             </w:r>
             <w:r>
               <w:rPr>
@@ -848,7 +966,77 @@
                 <w:noProof/>
                 <w:webHidden/>
               </w:rPr>
-              <w:instrText xml:space="preserve"> PAGEREF _Toc101427101 \h </w:instrText>
+              <w:instrText xml:space="preserve"> PAGEREF _Toc117263879 \h </w:instrText>
+            </w:r>
+            <w:r>
+              <w:rPr>
+                <w:noProof/>
+                <w:webHidden/>
+              </w:rPr>
+            </w:r>
+            <w:r>
+              <w:rPr>
+                <w:noProof/>
+                <w:webHidden/>
+              </w:rPr>
+              <w:fldChar w:fldCharType="separate"/>
+            </w:r>
+            <w:r>
+              <w:rPr>
+                <w:noProof/>
+                <w:webHidden/>
+              </w:rPr>
+              <w:t>3</w:t>
+            </w:r>
+            <w:r>
+              <w:rPr>
+                <w:noProof/>
+                <w:webHidden/>
+              </w:rPr>
+              <w:fldChar w:fldCharType="end"/>
+            </w:r>
+          </w:hyperlink>
+        </w:p>
+        <w:p>
+          <w:pPr>
+            <w:pStyle w:val="TOC1"/>
+            <w:tabs>
+              <w:tab w:val="right" w:leader="dot" w:pos="9350"/>
+            </w:tabs>
+            <w:rPr>
+              <w:rFonts w:asciiTheme="minorHAnsi" w:eastAsiaTheme="minorEastAsia" w:hAnsiTheme="minorHAnsi" w:cstheme="minorBidi"/>
+              <w:noProof/>
+              <w:lang w:bidi="ar-SA"/>
+            </w:rPr>
+          </w:pPr>
+          <w:hyperlink w:anchor="_Toc117263880" w:history="1">
+            <w:r>
+              <w:rPr>
+                <w:rStyle w:val="Hyperlink"/>
+                <w:noProof/>
+              </w:rPr>
+              <w:t>CHAPTER 2 USE CASES</w:t>
+            </w:r>
+            <w:r>
+              <w:rPr>
+                <w:noProof/>
+                <w:webHidden/>
+              </w:rPr>
+              <w:tab/>
+            </w:r>
+            <w:r>
+              <w:rPr>
+                <w:noProof/>
+                <w:webHidden/>
+              </w:rPr>
+              <w:fldChar w:fldCharType="begin"/>
+            </w:r>
+            <w:r>
+              <w:rPr>
+                <w:noProof/>
+                <w:webHidden/>
+              </w:rPr>
+              <w:instrText xml:space="preserve"> PAGEREF _Toc117263880 \h </w:instrText>
             </w:r>
             <w:r>
               <w:rPr>
@@ -891,13 +1079,13 @@
               <w:lang w:bidi="ar-SA"/>
             </w:rPr>
           </w:pPr>
-          <w:hyperlink w:anchor="_Toc101427102" w:history="1">
+          <w:hyperlink w:anchor="_Toc117263881" w:history="1">
             <w:r>
               <w:rPr>
                 <w:rStyle w:val="Hyperlink"/>
                 <w:noProof/>
               </w:rPr>
-              <w:t>Risk List &amp; Risk Management Plan</w:t>
+              <w:t>Use Case Diagram</w:t>
             </w:r>
             <w:r>
               <w:rPr>
@@ -918,77 +1106,7 @@
                 <w:noProof/>
                 <w:webHidden/>
               </w:rPr>
-              <w:instrText xml:space="preserve"> PAGEREF _Toc101427102 \h </w:instrText>
-            </w:r>
-            <w:r>
-              <w:rPr>
-                <w:noProof/>
-                <w:webHidden/>
-              </w:rPr>
-            </w:r>
-            <w:r>
-              <w:rPr>
-                <w:noProof/>
-                <w:webHidden/>
-              </w:rPr>
-              <w:fldChar w:fldCharType="separate"/>
-            </w:r>
-            <w:r>
-              <w:rPr>
-                <w:noProof/>
-                <w:webHidden/>
-              </w:rPr>
-              <w:t>3</w:t>
-            </w:r>
-            <w:r>
-              <w:rPr>
-                <w:noProof/>
-                <w:webHidden/>
-              </w:rPr>
-              <w:fldChar w:fldCharType="end"/>
-            </w:r>
-          </w:hyperlink>
-        </w:p>
-        <w:p>
-          <w:pPr>
-            <w:pStyle w:val="TOC1"/>
-            <w:tabs>
-              <w:tab w:val="right" w:leader="dot" w:pos="9350"/>
-            </w:tabs>
-            <w:rPr>
-              <w:rFonts w:asciiTheme="minorHAnsi" w:eastAsiaTheme="minorEastAsia" w:hAnsiTheme="minorHAnsi" w:cstheme="minorBidi"/>
-              <w:noProof/>
-              <w:lang w:bidi="ar-SA"/>
-            </w:rPr>
-          </w:pPr>
-          <w:hyperlink w:anchor="_Toc101427103" w:history="1">
-            <w:r>
-              <w:rPr>
-                <w:rStyle w:val="Hyperlink"/>
-                <w:noProof/>
-              </w:rPr>
-              <w:t>CHAPTER 2 USE CASES</w:t>
-            </w:r>
-            <w:r>
-              <w:rPr>
-                <w:noProof/>
-                <w:webHidden/>
-              </w:rPr>
-              <w:tab/>
-            </w:r>
-            <w:r>
-              <w:rPr>
-                <w:noProof/>
-                <w:webHidden/>
-              </w:rPr>
-              <w:fldChar w:fldCharType="begin"/>
-            </w:r>
-            <w:r>
-              <w:rPr>
-                <w:noProof/>
-                <w:webHidden/>
-              </w:rPr>
-              <w:instrText xml:space="preserve"> PAGEREF _Toc101427103 \h </w:instrText>
+              <w:instrText xml:space="preserve"> PAGEREF _Toc117263881 \h </w:instrText>
             </w:r>
             <w:r>
               <w:rPr>
@@ -1031,13 +1149,13 @@
               <w:lang w:bidi="ar-SA"/>
             </w:rPr>
           </w:pPr>
-          <w:hyperlink w:anchor="_Toc101427104" w:history="1">
+          <w:hyperlink w:anchor="_Toc117263882" w:history="1">
             <w:r>
               <w:rPr>
                 <w:rStyle w:val="Hyperlink"/>
                 <w:noProof/>
               </w:rPr>
-              <w:t>Use Case Diagram</w:t>
+              <w:t>Brief Level Use Cases</w:t>
             </w:r>
             <w:r>
               <w:rPr>
@@ -1058,77 +1176,7 @@
                 <w:noProof/>
                 <w:webHidden/>
               </w:rPr>
-              <w:instrText xml:space="preserve"> PAGEREF _Toc101427104 \h </w:instrText>
-            </w:r>
-            <w:r>
-              <w:rPr>
-                <w:noProof/>
-                <w:webHidden/>
-              </w:rPr>
-            </w:r>
-            <w:r>
-              <w:rPr>
-                <w:noProof/>
-                <w:webHidden/>
-              </w:rPr>
-              <w:fldChar w:fldCharType="separate"/>
-            </w:r>
-            <w:r>
-              <w:rPr>
-                <w:noProof/>
-                <w:webHidden/>
-              </w:rPr>
-              <w:t>4</w:t>
-            </w:r>
-            <w:r>
-              <w:rPr>
-                <w:noProof/>
-                <w:webHidden/>
-              </w:rPr>
-              <w:fldChar w:fldCharType="end"/>
-            </w:r>
-          </w:hyperlink>
-        </w:p>
-        <w:p>
-          <w:pPr>
-            <w:pStyle w:val="TOC2"/>
-            <w:tabs>
-              <w:tab w:val="right" w:leader="dot" w:pos="9350"/>
-            </w:tabs>
-            <w:rPr>
-              <w:rFonts w:asciiTheme="minorHAnsi" w:eastAsiaTheme="minorEastAsia" w:hAnsiTheme="minorHAnsi" w:cstheme="minorBidi"/>
-              <w:noProof/>
-              <w:lang w:bidi="ar-SA"/>
-            </w:rPr>
-          </w:pPr>
-          <w:hyperlink w:anchor="_Toc101427105" w:history="1">
-            <w:r>
-              <w:rPr>
-                <w:rStyle w:val="Hyperlink"/>
-                <w:noProof/>
-              </w:rPr>
-              <w:t>Brief Level Use Cases</w:t>
-            </w:r>
-            <w:r>
-              <w:rPr>
-                <w:noProof/>
-                <w:webHidden/>
-              </w:rPr>
-              <w:tab/>
-            </w:r>
-            <w:r>
-              <w:rPr>
-                <w:noProof/>
-                <w:webHidden/>
-              </w:rPr>
-              <w:fldChar w:fldCharType="begin"/>
-            </w:r>
-            <w:r>
-              <w:rPr>
-                <w:noProof/>
-                <w:webHidden/>
-              </w:rPr>
-              <w:instrText xml:space="preserve"> PAGEREF _Toc101427105 \h </w:instrText>
+              <w:instrText xml:space="preserve"> PAGEREF _Toc117263882 \h </w:instrText>
             </w:r>
             <w:r>
               <w:rPr>
@@ -1171,13 +1219,13 @@
               <w:lang w:bidi="ar-SA"/>
             </w:rPr>
           </w:pPr>
-          <w:hyperlink w:anchor="_Toc101427106" w:history="1">
+          <w:hyperlink w:anchor="_Toc117263883" w:history="1">
             <w:r>
               <w:rPr>
                 <w:rStyle w:val="Hyperlink"/>
                 <w:noProof/>
               </w:rPr>
-              <w:t>Student Name 1 (Registration Number 1)</w:t>
+              <w:t>Laiba naeem (sp21-bse-041)</w:t>
             </w:r>
             <w:r>
               <w:rPr>
@@ -1198,7 +1246,7 @@
                 <w:noProof/>
                 <w:webHidden/>
               </w:rPr>
-              <w:instrText xml:space="preserve"> PAGEREF _Toc101427106 \h </w:instrText>
+              <w:instrText xml:space="preserve"> PAGEREF _Toc117263883 \h </w:instrText>
             </w:r>
             <w:r>
               <w:rPr>
@@ -1241,7 +1289,7 @@
               <w:lang w:bidi="ar-SA"/>
             </w:rPr>
           </w:pPr>
-          <w:hyperlink w:anchor="_Toc101427107" w:history="1">
+          <w:hyperlink w:anchor="_Toc117263884" w:history="1">
             <w:r>
               <w:rPr>
                 <w:rStyle w:val="Hyperlink"/>
@@ -1268,7 +1316,7 @@
                 <w:noProof/>
                 <w:webHidden/>
               </w:rPr>
-              <w:instrText xml:space="preserve"> PAGEREF _Toc101427107 \h </w:instrText>
+              <w:instrText xml:space="preserve"> PAGEREF _Toc117263884 \h </w:instrText>
             </w:r>
             <w:r>
               <w:rPr>
@@ -1288,7 +1336,7 @@
                 <w:noProof/>
                 <w:webHidden/>
               </w:rPr>
-              <w:t>5</w:t>
+              <w:t>4</w:t>
             </w:r>
             <w:r>
               <w:rPr>
@@ -1330,13 +1378,13 @@
       <w:pPr>
         <w:pStyle w:val="Heading1"/>
       </w:pPr>
-      <w:bookmarkStart w:id="2" w:name="_Toc101427096"/>
+      <w:bookmarkStart w:id="3" w:name="_Toc117263873"/>
       <w:r>
         <w:lastRenderedPageBreak/>
         <w:t>CHAPTER 1 PROJECT PROPOSAL</w:t>
       </w:r>
       <w:bookmarkEnd w:id="1"/>
-      <w:bookmarkEnd w:id="2"/>
+      <w:bookmarkEnd w:id="3"/>
     </w:p>
     <w:p>
       <w:pPr>
@@ -1349,13 +1397,13 @@
       <w:pPr>
         <w:pStyle w:val="Heading2"/>
       </w:pPr>
-      <w:bookmarkStart w:id="3" w:name="_Toc101427039"/>
-      <w:bookmarkStart w:id="4" w:name="_Toc101427097"/>
+      <w:bookmarkStart w:id="4" w:name="_Toc101427039"/>
+      <w:bookmarkStart w:id="5" w:name="_Toc117263874"/>
       <w:r>
         <w:t>Introduction</w:t>
       </w:r>
-      <w:bookmarkEnd w:id="3"/>
       <w:bookmarkEnd w:id="4"/>
+      <w:bookmarkEnd w:id="5"/>
     </w:p>
     <w:p>
       <w:pPr>
@@ -1462,13 +1510,13 @@
       <w:pPr>
         <w:pStyle w:val="Heading2"/>
       </w:pPr>
-      <w:bookmarkStart w:id="5" w:name="_Toc101427040"/>
-      <w:bookmarkStart w:id="6" w:name="_Toc101427098"/>
+      <w:bookmarkStart w:id="6" w:name="_Toc101427040"/>
+      <w:bookmarkStart w:id="7" w:name="_Toc117263875"/>
       <w:r>
         <w:t>Vision and Business Case</w:t>
       </w:r>
-      <w:bookmarkEnd w:id="5"/>
       <w:bookmarkEnd w:id="6"/>
+      <w:bookmarkEnd w:id="7"/>
     </w:p>
     <w:p>
       <w:pPr>
@@ -1493,13 +1541,13 @@
       <w:pPr>
         <w:pStyle w:val="Heading2"/>
       </w:pPr>
-      <w:bookmarkStart w:id="7" w:name="_Toc101427041"/>
-      <w:bookmarkStart w:id="8" w:name="_Toc101427099"/>
+      <w:bookmarkStart w:id="8" w:name="_Toc101427041"/>
+      <w:bookmarkStart w:id="9" w:name="_Toc117263876"/>
       <w:r>
         <w:t>Use-Case Model</w:t>
       </w:r>
-      <w:bookmarkEnd w:id="7"/>
       <w:bookmarkEnd w:id="8"/>
+      <w:bookmarkEnd w:id="9"/>
     </w:p>
     <w:p>
       <w:pPr>
@@ -1507,15 +1555,7 @@
         <w:ind w:left="720"/>
       </w:pPr>
       <w:r>
-        <w:t xml:space="preserve">Describes the functional requirements. During inception, the names of most use cases will </w:t>
-      </w:r>
-      <w:proofErr w:type="gramStart"/>
-      <w:r>
-        <w:t>be identified</w:t>
-      </w:r>
-      <w:proofErr w:type="gramEnd"/>
-      <w:r>
-        <w:t xml:space="preserve">, and </w:t>
+        <w:t xml:space="preserve">Describes the functional requirements. During inception, the names of most use cases will be identified, and </w:t>
       </w:r>
       <w:r>
         <w:t>10%</w:t>
@@ -1528,13 +1568,13 @@
       <w:pPr>
         <w:pStyle w:val="Heading2"/>
       </w:pPr>
-      <w:bookmarkStart w:id="9" w:name="_Toc101427042"/>
-      <w:bookmarkStart w:id="10" w:name="_Toc101427100"/>
+      <w:bookmarkStart w:id="10" w:name="_Toc101427042"/>
+      <w:bookmarkStart w:id="11" w:name="_Toc117263877"/>
       <w:r>
         <w:t>Supplementary Specification</w:t>
       </w:r>
-      <w:bookmarkEnd w:id="9"/>
       <w:bookmarkEnd w:id="10"/>
+      <w:bookmarkEnd w:id="11"/>
     </w:p>
     <w:p>
       <w:pPr>
@@ -1552,44 +1592,58 @@
           <w:i/>
           <w:color w:val="1F497D" w:themeColor="text2"/>
         </w:rPr>
-        <w:t xml:space="preserve">Describes other requirements, mostly non-functional. During inception, it is useful to have </w:t>
-      </w:r>
-      <w:proofErr w:type="gramStart"/>
-      <w:r>
+        <w:t>Describes other requirements, mostly non-functional. During inception, it is useful to have some idea of the key non-functional requirements that have will have a major impact on the architecture.</w:t>
+      </w:r>
+    </w:p>
+    <w:p>
+      <w:pPr>
+        <w:pStyle w:val="Heading2"/>
+      </w:pPr>
+      <w:bookmarkStart w:id="12" w:name="_Toc101427043"/>
+      <w:bookmarkStart w:id="13" w:name="_Toc117263878"/>
+      <w:r>
+        <w:t>Glossary</w:t>
+      </w:r>
+      <w:bookmarkEnd w:id="12"/>
+      <w:bookmarkEnd w:id="13"/>
+    </w:p>
+    <w:p>
+      <w:pPr>
+        <w:pStyle w:val="doctext"/>
+        <w:ind w:firstLine="720"/>
         <w:rPr>
           <w:b/>
           <w:i/>
           <w:color w:val="1F497D" w:themeColor="text2"/>
         </w:rPr>
-        <w:t>some</w:t>
-      </w:r>
-      <w:proofErr w:type="gramEnd"/>
+      </w:pPr>
       <w:r>
         <w:rPr>
           <w:b/>
           <w:i/>
           <w:color w:val="1F497D" w:themeColor="text2"/>
         </w:rPr>
-        <w:t xml:space="preserve"> idea of the key non-functional requirements that have will have a major impact on the architecture.</w:t>
+        <w:t>Key domain terminology, and data dictionary.</w:t>
       </w:r>
     </w:p>
     <w:p>
       <w:pPr>
         <w:pStyle w:val="Heading2"/>
       </w:pPr>
-      <w:bookmarkStart w:id="11" w:name="_Toc101427043"/>
-      <w:bookmarkStart w:id="12" w:name="_Toc101427101"/>
-      <w:r>
-        <w:t>Glossary</w:t>
-      </w:r>
-      <w:bookmarkEnd w:id="11"/>
-      <w:bookmarkEnd w:id="12"/>
+      <w:bookmarkStart w:id="14" w:name="_Toc101427044"/>
+      <w:bookmarkStart w:id="15" w:name="_Toc117263879"/>
+      <w:r>
+        <w:t>Risk List &amp; Risk Management Plan</w:t>
+      </w:r>
+      <w:bookmarkEnd w:id="14"/>
+      <w:bookmarkEnd w:id="15"/>
     </w:p>
     <w:p>
       <w:pPr>
         <w:pStyle w:val="doctext"/>
-        <w:ind w:firstLine="720"/>
-        <w:rPr>
+        <w:ind w:left="720"/>
+        <w:rPr>
+          <w:rFonts w:ascii="Verdana" w:hAnsi="Verdana"/>
           <w:b/>
           <w:i/>
           <w:color w:val="1F497D" w:themeColor="text2"/>
@@ -1601,47 +1655,15 @@
           <w:i/>
           <w:color w:val="1F497D" w:themeColor="text2"/>
         </w:rPr>
-        <w:t>Key domain terminology, and data dictionary.</w:t>
-      </w:r>
-    </w:p>
-    <w:p>
-      <w:pPr>
-        <w:pStyle w:val="Heading2"/>
-      </w:pPr>
-      <w:bookmarkStart w:id="13" w:name="_Toc101427044"/>
-      <w:bookmarkStart w:id="14" w:name="_Toc101427102"/>
-      <w:r>
-        <w:t>Risk List &amp; Risk Management Plan</w:t>
-      </w:r>
-      <w:bookmarkEnd w:id="13"/>
-      <w:bookmarkEnd w:id="14"/>
-    </w:p>
-    <w:p>
-      <w:pPr>
-        <w:pStyle w:val="doctext"/>
-        <w:ind w:left="720"/>
+        <w:t>Describes the risks (business, technical, resource, schedule) and ideas for their mitigation or response.</w:t>
+      </w:r>
+      <w:r>
         <w:rPr>
           <w:rFonts w:ascii="Verdana" w:hAnsi="Verdana"/>
           <w:b/>
           <w:i/>
           <w:color w:val="1F497D" w:themeColor="text2"/>
         </w:rPr>
-      </w:pPr>
-      <w:r>
-        <w:rPr>
-          <w:b/>
-          <w:i/>
-          <w:color w:val="1F497D" w:themeColor="text2"/>
-        </w:rPr>
-        <w:t>Describes the risks (business, technical, resource, schedule) and ideas for their mitigation or response.</w:t>
-      </w:r>
-      <w:r>
-        <w:rPr>
-          <w:rFonts w:ascii="Verdana" w:hAnsi="Verdana"/>
-          <w:b/>
-          <w:i/>
-          <w:color w:val="1F497D" w:themeColor="text2"/>
-        </w:rPr>
         <w:t xml:space="preserve"> </w:t>
       </w:r>
     </w:p>
@@ -1654,65 +1676,171 @@
       <w:pPr>
         <w:pStyle w:val="Heading1"/>
       </w:pPr>
-      <w:bookmarkStart w:id="15" w:name="_Toc101427045"/>
-      <w:bookmarkStart w:id="16" w:name="_Toc101427103"/>
+      <w:bookmarkStart w:id="16" w:name="_Toc101427045"/>
+      <w:bookmarkStart w:id="17" w:name="_Toc117263880"/>
       <w:r>
         <w:t>CHAPTER 2 USE CASES</w:t>
       </w:r>
-      <w:bookmarkEnd w:id="15"/>
       <w:bookmarkEnd w:id="16"/>
+      <w:bookmarkEnd w:id="17"/>
     </w:p>
     <w:p/>
     <w:p>
       <w:pPr>
         <w:pStyle w:val="Heading2"/>
       </w:pPr>
-      <w:bookmarkStart w:id="17" w:name="_Toc101427046"/>
-      <w:bookmarkStart w:id="18" w:name="_Toc101427104"/>
+      <w:bookmarkStart w:id="18" w:name="_Toc101427046"/>
+      <w:bookmarkStart w:id="19" w:name="_Toc117263881"/>
       <w:r>
         <w:lastRenderedPageBreak/>
         <w:t>Use Case Diagram</w:t>
       </w:r>
-      <w:bookmarkEnd w:id="17"/>
       <w:bookmarkEnd w:id="18"/>
+      <w:bookmarkEnd w:id="19"/>
     </w:p>
     <w:p>
       <w:pPr>
         <w:pStyle w:val="Heading2"/>
       </w:pPr>
-      <w:bookmarkStart w:id="19" w:name="_Toc101427047"/>
-      <w:bookmarkStart w:id="20" w:name="_Toc101427105"/>
+      <w:bookmarkStart w:id="20" w:name="_Toc101427047"/>
+      <w:bookmarkStart w:id="21" w:name="_Toc117263882"/>
       <w:r>
         <w:t>Brief Level Use Cases</w:t>
       </w:r>
-      <w:bookmarkEnd w:id="19"/>
       <w:bookmarkEnd w:id="20"/>
+      <w:bookmarkEnd w:id="21"/>
     </w:p>
     <w:p>
       <w:pPr>
         <w:pStyle w:val="Heading3"/>
       </w:pPr>
-      <w:bookmarkStart w:id="21" w:name="_Toc101427048"/>
-      <w:bookmarkStart w:id="22" w:name="_Toc101427106"/>
-      <w:r>
-        <w:t>Student Name 1 (Registration Number 1)</w:t>
-      </w:r>
-      <w:bookmarkEnd w:id="21"/>
+      <w:bookmarkStart w:id="22" w:name="_Toc101427048"/>
+      <w:bookmarkStart w:id="23" w:name="_Toc117263883"/>
+      <w:r>
+        <w:t>Laiba naeem</w:t>
+      </w:r>
+      <w:r>
+        <w:t xml:space="preserve"> (</w:t>
+      </w:r>
+      <w:r>
+        <w:t>sp21-bse-041</w:t>
+      </w:r>
+      <w:r>
+        <w:t>)</w:t>
+      </w:r>
       <w:bookmarkEnd w:id="22"/>
+      <w:bookmarkEnd w:id="23"/>
     </w:p>
     <w:p>
       <w:pPr>
         <w:pStyle w:val="Heading4"/>
       </w:pPr>
-      <w:bookmarkStart w:id="23" w:name="_Toc101427049"/>
+      <w:bookmarkStart w:id="24" w:name="_Toc101427049"/>
       <w:r>
         <w:t xml:space="preserve">Use Case: </w:t>
       </w:r>
       <w:r>
-        <w:t>Process Sale</w:t>
-      </w:r>
-      <w:bookmarkEnd w:id="23"/>
-    </w:p>
+        <w:t>Process Sal</w:t>
+      </w:r>
+      <w:bookmarkEnd w:id="24"/>
+      <w:r>
+        <w:t>e</w:t>
+      </w:r>
+    </w:p>
+    <w:p>
+      <w:pPr>
+        <w:pStyle w:val="Heading4"/>
+      </w:pPr>
+      <w:r>
+        <w:t>Use case:                          Add institute</w:t>
+      </w:r>
+    </w:p>
+    <w:p>
+      <w:pPr>
+        <w:rPr>
+          <w:rFonts w:asciiTheme="majorHAnsi" w:hAnsiTheme="majorHAnsi" w:cstheme="majorHAnsi"/>
+          <w:sz w:val="24"/>
+          <w:szCs w:val="24"/>
+        </w:rPr>
+      </w:pPr>
+      <w:r>
+        <w:rPr>
+          <w:rFonts w:asciiTheme="majorHAnsi" w:hAnsiTheme="majorHAnsi" w:cstheme="majorHAnsi"/>
+          <w:sz w:val="24"/>
+          <w:szCs w:val="24"/>
+        </w:rPr>
+        <w:t xml:space="preserve">               When the owner wants to add institute he will click on the button “Add institute” then a form will appear in which the owner add the details of the institute he wants to add if the information is correct the institute will be added else he will be notified to correct the errors.</w:t>
+      </w:r>
+    </w:p>
+    <w:p>
+      <w:pPr>
+        <w:pStyle w:val="Heading4"/>
+      </w:pPr>
+      <w:r>
+        <w:t>Use case:                          Verify institute</w:t>
+      </w:r>
+    </w:p>
+    <w:p>
+      <w:pPr>
+        <w:rPr>
+          <w:rFonts w:asciiTheme="majorHAnsi" w:hAnsiTheme="majorHAnsi" w:cstheme="majorHAnsi"/>
+          <w:sz w:val="24"/>
+          <w:szCs w:val="24"/>
+        </w:rPr>
+      </w:pPr>
+      <w:r>
+        <w:rPr>
+          <w:rFonts w:asciiTheme="majorHAnsi" w:hAnsiTheme="majorHAnsi" w:cstheme="majorHAnsi"/>
+          <w:b/>
+          <w:sz w:val="24"/>
+          <w:szCs w:val="24"/>
+        </w:rPr>
+        <w:t xml:space="preserve">                </w:t>
+      </w:r>
+      <w:r>
+        <w:rPr>
+          <w:rFonts w:asciiTheme="majorHAnsi" w:hAnsiTheme="majorHAnsi" w:cstheme="majorHAnsi"/>
+          <w:sz w:val="24"/>
+          <w:szCs w:val="24"/>
+        </w:rPr>
+        <w:t>When the owner submits the form of adding institute the system will check if that institute is verified by the board or not if its verified the institute will be added else the owner will write application to board to verify the institute.</w:t>
+      </w:r>
+    </w:p>
+    <w:p>
+      <w:pPr>
+        <w:pStyle w:val="Heading4"/>
+      </w:pPr>
+      <w:r>
+        <w:t>Use case:                          Check requests</w:t>
+      </w:r>
+    </w:p>
+    <w:p>
+      <w:pPr>
+        <w:rPr>
+          <w:rFonts w:asciiTheme="majorHAnsi" w:hAnsiTheme="majorHAnsi" w:cstheme="majorHAnsi"/>
+          <w:sz w:val="24"/>
+          <w:szCs w:val="24"/>
+        </w:rPr>
+      </w:pPr>
+      <w:r>
+        <w:rPr>
+          <w:rFonts w:asciiTheme="majorHAnsi" w:hAnsiTheme="majorHAnsi" w:cstheme="majorHAnsi"/>
+          <w:b/>
+          <w:sz w:val="24"/>
+          <w:szCs w:val="24"/>
+        </w:rPr>
+        <w:t xml:space="preserve">                </w:t>
+      </w:r>
+      <w:r>
+        <w:rPr>
+          <w:rFonts w:asciiTheme="majorHAnsi" w:hAnsiTheme="majorHAnsi" w:cstheme="majorHAnsi"/>
+          <w:sz w:val="24"/>
+          <w:szCs w:val="24"/>
+        </w:rPr>
+        <w:t>After adding and verifying the institute in the website the Owner (Principal of institute) and admin (admin of website) can check the requests of the students who showed interest and registered themselves for institutes.</w:t>
+      </w:r>
+    </w:p>
+    <w:p/>
     <w:p>
       <w:pPr>
         <w:pStyle w:val="doclist"/>
@@ -1761,13 +1889,13 @@
       <w:pPr>
         <w:pStyle w:val="Heading3"/>
       </w:pPr>
-      <w:bookmarkStart w:id="24" w:name="_Toc101427050"/>
-      <w:bookmarkStart w:id="25" w:name="_Toc101427107"/>
+      <w:bookmarkStart w:id="25" w:name="_Toc101427050"/>
+      <w:bookmarkStart w:id="26" w:name="_Toc117263884"/>
       <w:r>
         <w:t>Student Name 1 (Registration Number 1)</w:t>
       </w:r>
-      <w:bookmarkEnd w:id="24"/>
       <w:bookmarkEnd w:id="25"/>
+      <w:bookmarkEnd w:id="26"/>
     </w:p>
     <w:tbl>
       <w:tblPr>
@@ -1805,11 +1933,11 @@
             <w:pPr>
               <w:pStyle w:val="Heading4"/>
             </w:pPr>
-            <w:bookmarkStart w:id="26" w:name="_Toc101427051"/>
+            <w:bookmarkStart w:id="27" w:name="_Toc101427051"/>
             <w:r>
               <w:t>Use Case UC1: Process Sale</w:t>
             </w:r>
-            <w:bookmarkEnd w:id="26"/>
+            <w:bookmarkEnd w:id="27"/>
           </w:p>
         </w:tc>
       </w:tr>
@@ -1927,15 +2055,7 @@
               <w:t>:</w:t>
             </w:r>
             <w:r>
-              <w:t xml:space="preserve"> Cashier </w:t>
-            </w:r>
-            <w:proofErr w:type="gramStart"/>
-            <w:r>
-              <w:t>is identified</w:t>
-            </w:r>
-            <w:proofErr w:type="gramEnd"/>
-            <w:r>
-              <w:t xml:space="preserve"> and authenticated.</w:t>
+              <w:t xml:space="preserve"> Cashier is identified and authenticated.</w:t>
             </w:r>
           </w:p>
         </w:tc>
@@ -1974,6 +2094,7 @@
           <w:b/>
           <w:bCs/>
         </w:rPr>
+        <w:lastRenderedPageBreak/>
         <w:t>Main Success Scenario (or Basic Flow)</w:t>
       </w:r>
       <w:r>
@@ -2112,7 +2233,7 @@
 </file>
 
 <file path=word/endnotes.xml><?xml version="1.0" encoding="utf-8"?>
-<w:endnotes xmlns:wpc="http://schemas.microsoft.com/office/word/2010/wordprocessingCanvas" xmlns:cx="http://schemas.microsoft.com/office/drawing/2014/chartex" xmlns:cx1="http://schemas.microsoft.com/office/drawing/2015/9/8/chartex" xmlns:cx2="http://schemas.microsoft.com/office/drawing/2015/10/21/chartex" xmlns:cx3="http://schemas.microsoft.com/office/drawing/2016/5/9/chartex" xmlns:cx4="http://schemas.microsoft.com/office/drawing/2016/5/10/chartex" xmlns:cx5="http://schemas.microsoft.com/office/drawing/2016/5/11/chartex" xmlns:cx6="http://schemas.microsoft.com/office/drawing/2016/5/12/chartex" xmlns:cx7="http://schemas.microsoft.com/office/drawing/2016/5/13/chartex" xmlns:cx8="http://schemas.microsoft.com/office/drawing/2016/5/14/chartex" xmlns:mc="http://schemas.openxmlformats.org/markup-compatibility/2006" xmlns:aink="http://schemas.microsoft.com/office/drawing/2016/ink" xmlns:am3d="http://schemas.microsoft.com/office/drawing/2017/model3d" xmlns:o="urn:schemas-microsoft-com:office:office" xmlns:oel="http://schemas.microsoft.com/office/2019/extlst" xmlns:r="http://schemas.openxmlformats.org/officeDocument/2006/relationships" xmlns:m="http://schemas.openxmlformats.org/officeDocument/2006/math" xmlns:v="urn:schemas-microsoft-com:vml" xmlns:wp14="http://schemas.microsoft.com/office/word/2010/wordprocessingDrawing" xmlns:wp="http://schemas.openxmlformats.org/drawingml/2006/wordprocessingDrawing" xmlns:w10="urn:schemas-microsoft-com:office:word" xmlns:w="http://schemas.openxmlformats.org/wordprocessingml/2006/main" xmlns:w14="http://schemas.microsoft.com/office/word/2010/wordml" xmlns:w15="http://schemas.microsoft.com/office/word/2012/wordml" xmlns:w16cex="http://schemas.microsoft.com/office/word/2018/wordml/cex" xmlns:w16cid="http://schemas.microsoft.com/office/word/2016/wordml/cid" xmlns:w16="http://schemas.microsoft.com/office/word/2018/wordml" xmlns:w16sdtdh="http://schemas.microsoft.com/office/word/2020/wordml/sdtdatahash" xmlns:w16se="http://schemas.microsoft.com/office/word/2015/wordml/symex" xmlns:wpg="http://schemas.microsoft.com/office/word/2010/wordprocessingGroup" xmlns:wpi="http://schemas.microsoft.com/office/word/2010/wordprocessingInk" xmlns:wne="http://schemas.microsoft.com/office/word/2006/wordml" xmlns:wps="http://schemas.microsoft.com/office/word/2010/wordprocessingShape" mc:Ignorable="w14 w15 w16se w16cid w16 w16cex w16sdtdh wp14">
+<w:endnotes xmlns:wpc="http://schemas.microsoft.com/office/word/2010/wordprocessingCanvas" xmlns:cx="http://schemas.microsoft.com/office/drawing/2014/chartex" xmlns:cx1="http://schemas.microsoft.com/office/drawing/2015/9/8/chartex" xmlns:mc="http://schemas.openxmlformats.org/markup-compatibility/2006" xmlns:o="urn:schemas-microsoft-com:office:office" xmlns:r="http://schemas.openxmlformats.org/officeDocument/2006/relationships" xmlns:m="http://schemas.openxmlformats.org/officeDocument/2006/math" xmlns:v="urn:schemas-microsoft-com:vml" xmlns:wp14="http://schemas.microsoft.com/office/word/2010/wordprocessingDrawing" xmlns:wp="http://schemas.openxmlformats.org/drawingml/2006/wordprocessingDrawing" xmlns:w10="urn:schemas-microsoft-com:office:word" xmlns:w="http://schemas.openxmlformats.org/wordprocessingml/2006/main" xmlns:w14="http://schemas.microsoft.com/office/word/2010/wordml" xmlns:w15="http://schemas.microsoft.com/office/word/2012/wordml" xmlns:w16se="http://schemas.microsoft.com/office/word/2015/wordml/symex" xmlns:wpg="http://schemas.microsoft.com/office/word/2010/wordprocessingGroup" xmlns:wpi="http://schemas.microsoft.com/office/word/2010/wordprocessingInk" xmlns:wne="http://schemas.microsoft.com/office/word/2006/wordml" xmlns:wps="http://schemas.microsoft.com/office/word/2010/wordprocessingShape" mc:Ignorable="w14 w15 w16se wp14">
   <w:endnote w:type="separator" w:id="-1">
     <w:p>
       <w:pPr>
@@ -2137,7 +2258,7 @@
 </file>
 
 <file path=word/footnotes.xml><?xml version="1.0" encoding="utf-8"?>
-<w:footnotes xmlns:wpc="http://schemas.microsoft.com/office/word/2010/wordprocessingCanvas" xmlns:cx="http://schemas.microsoft.com/office/drawing/2014/chartex" xmlns:cx1="http://schemas.microsoft.com/office/drawing/2015/9/8/chartex" xmlns:cx2="http://schemas.microsoft.com/office/drawing/2015/10/21/chartex" xmlns:cx3="http://schemas.microsoft.com/office/drawing/2016/5/9/chartex" xmlns:cx4="http://schemas.microsoft.com/office/drawing/2016/5/10/chartex" xmlns:cx5="http://schemas.microsoft.com/office/drawing/2016/5/11/chartex" xmlns:cx6="http://schemas.microsoft.com/office/drawing/2016/5/12/chartex" xmlns:cx7="http://schemas.microsoft.com/office/drawing/2016/5/13/chartex" xmlns:cx8="http://schemas.microsoft.com/office/drawing/2016/5/14/chartex" xmlns:mc="http://schemas.openxmlformats.org/markup-compatibility/2006" xmlns:aink="http://schemas.microsoft.com/office/drawing/2016/ink" xmlns:am3d="http://schemas.microsoft.com/office/drawing/2017/model3d" xmlns:o="urn:schemas-microsoft-com:office:office" xmlns:oel="http://schemas.microsoft.com/office/2019/extlst" xmlns:r="http://schemas.openxmlformats.org/officeDocument/2006/relationships" xmlns:m="http://schemas.openxmlformats.org/officeDocument/2006/math" xmlns:v="urn:schemas-microsoft-com:vml" xmlns:wp14="http://schemas.microsoft.com/office/word/2010/wordprocessingDrawing" xmlns:wp="http://schemas.openxmlformats.org/drawingml/2006/wordprocessingDrawing" xmlns:w10="urn:schemas-microsoft-com:office:word" xmlns:w="http://schemas.openxmlformats.org/wordprocessingml/2006/main" xmlns:w14="http://schemas.microsoft.com/office/word/2010/wordml" xmlns:w15="http://schemas.microsoft.com/office/word/2012/wordml" xmlns:w16cex="http://schemas.microsoft.com/office/word/2018/wordml/cex" xmlns:w16cid="http://schemas.microsoft.com/office/word/2016/wordml/cid" xmlns:w16="http://schemas.microsoft.com/office/word/2018/wordml" xmlns:w16sdtdh="http://schemas.microsoft.com/office/word/2020/wordml/sdtdatahash" xmlns:w16se="http://schemas.microsoft.com/office/word/2015/wordml/symex" xmlns:wpg="http://schemas.microsoft.com/office/word/2010/wordprocessingGroup" xmlns:wpi="http://schemas.microsoft.com/office/word/2010/wordprocessingInk" xmlns:wne="http://schemas.microsoft.com/office/word/2006/wordml" xmlns:wps="http://schemas.microsoft.com/office/word/2010/wordprocessingShape" mc:Ignorable="w14 w15 w16se w16cid w16 w16cex w16sdtdh wp14">
+<w:footnotes xmlns:wpc="http://schemas.microsoft.com/office/word/2010/wordprocessingCanvas" xmlns:cx="http://schemas.microsoft.com/office/drawing/2014/chartex" xmlns:cx1="http://schemas.microsoft.com/office/drawing/2015/9/8/chartex" xmlns:mc="http://schemas.openxmlformats.org/markup-compatibility/2006" xmlns:o="urn:schemas-microsoft-com:office:office" xmlns:r="http://schemas.openxmlformats.org/officeDocument/2006/relationships" xmlns:m="http://schemas.openxmlformats.org/officeDocument/2006/math" xmlns:v="urn:schemas-microsoft-com:vml" xmlns:wp14="http://schemas.microsoft.com/office/word/2010/wordprocessingDrawing" xmlns:wp="http://schemas.openxmlformats.org/drawingml/2006/wordprocessingDrawing" xmlns:w10="urn:schemas-microsoft-com:office:word" xmlns:w="http://schemas.openxmlformats.org/wordprocessingml/2006/main" xmlns:w14="http://schemas.microsoft.com/office/word/2010/wordml" xmlns:w15="http://schemas.microsoft.com/office/word/2012/wordml" xmlns:w16se="http://schemas.microsoft.com/office/word/2015/wordml/symex" xmlns:wpg="http://schemas.microsoft.com/office/word/2010/wordprocessingGroup" xmlns:wpi="http://schemas.microsoft.com/office/word/2010/wordprocessingInk" xmlns:wne="http://schemas.microsoft.com/office/word/2006/wordml" xmlns:wps="http://schemas.microsoft.com/office/word/2010/wordprocessingShape" mc:Ignorable="w14 w15 w16se wp14">
   <w:footnote w:type="separator" w:id="-1">
     <w:p>
       <w:pPr>
@@ -2162,7 +2283,7 @@
 </file>
 
 <file path=word/numbering.xml><?xml version="1.0" encoding="utf-8"?>
-<w:numbering xmlns:wpc="http://schemas.microsoft.com/office/word/2010/wordprocessingCanvas" xmlns:cx="http://schemas.microsoft.com/office/drawing/2014/chartex" xmlns:cx1="http://schemas.microsoft.com/office/drawing/2015/9/8/chartex" xmlns:cx2="http://schemas.microsoft.com/office/drawing/2015/10/21/chartex" xmlns:cx3="http://schemas.microsoft.com/office/drawing/2016/5/9/chartex" xmlns:cx4="http://schemas.microsoft.com/office/drawing/2016/5/10/chartex" xmlns:cx5="http://schemas.microsoft.com/office/drawing/2016/5/11/chartex" xmlns:cx6="http://schemas.microsoft.com/office/drawing/2016/5/12/chartex" xmlns:cx7="http://schemas.microsoft.com/office/drawing/2016/5/13/chartex" xmlns:cx8="http://schemas.microsoft.com/office/drawing/2016/5/14/chartex" xmlns:mc="http://schemas.openxmlformats.org/markup-compatibility/2006" xmlns:aink="http://schemas.microsoft.com/office/drawing/2016/ink" xmlns:am3d="http://schemas.microsoft.com/office/drawing/2017/model3d" xmlns:o="urn:schemas-microsoft-com:office:office" xmlns:oel="http://schemas.microsoft.com/office/2019/extlst" xmlns:r="http://schemas.openxmlformats.org/officeDocument/2006/relationships" xmlns:m="http://schemas.openxmlformats.org/officeDocument/2006/math" xmlns:v="urn:schemas-microsoft-com:vml" xmlns:wp14="http://schemas.microsoft.com/office/word/2010/wordprocessingDrawing" xmlns:wp="http://schemas.openxmlformats.org/drawingml/2006/wordprocessingDrawing" xmlns:w10="urn:schemas-microsoft-com:office:word" xmlns:w="http://schemas.openxmlformats.org/wordprocessingml/2006/main" xmlns:w14="http://schemas.microsoft.com/office/word/2010/wordml" xmlns:w15="http://schemas.microsoft.com/office/word/2012/wordml" xmlns:w16cex="http://schemas.microsoft.com/office/word/2018/wordml/cex" xmlns:w16cid="http://schemas.microsoft.com/office/word/2016/wordml/cid" xmlns:w16="http://schemas.microsoft.com/office/word/2018/wordml" xmlns:w16sdtdh="http://schemas.microsoft.com/office/word/2020/wordml/sdtdatahash" xmlns:w16se="http://schemas.microsoft.com/office/word/2015/wordml/symex" xmlns:wpg="http://schemas.microsoft.com/office/word/2010/wordprocessingGroup" xmlns:wpi="http://schemas.microsoft.com/office/word/2010/wordprocessingInk" xmlns:wne="http://schemas.microsoft.com/office/word/2006/wordml" xmlns:wps="http://schemas.microsoft.com/office/word/2010/wordprocessingShape" mc:Ignorable="w14 w15 w16se w16cid w16 w16cex w16sdtdh wp14">
+<w:numbering xmlns:wpc="http://schemas.microsoft.com/office/word/2010/wordprocessingCanvas" xmlns:cx="http://schemas.microsoft.com/office/drawing/2014/chartex" xmlns:cx1="http://schemas.microsoft.com/office/drawing/2015/9/8/chartex" xmlns:mc="http://schemas.openxmlformats.org/markup-compatibility/2006" xmlns:o="urn:schemas-microsoft-com:office:office" xmlns:r="http://schemas.openxmlformats.org/officeDocument/2006/relationships" xmlns:m="http://schemas.openxmlformats.org/officeDocument/2006/math" xmlns:v="urn:schemas-microsoft-com:vml" xmlns:wp14="http://schemas.microsoft.com/office/word/2010/wordprocessingDrawing" xmlns:wp="http://schemas.openxmlformats.org/drawingml/2006/wordprocessingDrawing" xmlns:w10="urn:schemas-microsoft-com:office:word" xmlns:w="http://schemas.openxmlformats.org/wordprocessingml/2006/main" xmlns:w14="http://schemas.microsoft.com/office/word/2010/wordml" xmlns:w15="http://schemas.microsoft.com/office/word/2012/wordml" xmlns:w16se="http://schemas.microsoft.com/office/word/2015/wordml/symex" xmlns:wpg="http://schemas.microsoft.com/office/word/2010/wordprocessingGroup" xmlns:wpi="http://schemas.microsoft.com/office/word/2010/wordprocessingInk" xmlns:wne="http://schemas.microsoft.com/office/word/2006/wordml" xmlns:wps="http://schemas.microsoft.com/office/word/2010/wordprocessingShape" mc:Ignorable="w14 w15 w16se wp14">
   <w:abstractNum w:abstractNumId="0" w15:restartNumberingAfterBreak="0">
     <w:nsid w:val="0D7B5573"/>
     <w:multiLevelType w:val="multilevel"/>
@@ -3305,41 +3426,41 @@
       </w:pPr>
     </w:lvl>
   </w:abstractNum>
-  <w:num w:numId="1" w16cid:durableId="1186094002">
+  <w:num w:numId="1">
     <w:abstractNumId w:val="8"/>
   </w:num>
-  <w:num w:numId="2" w16cid:durableId="1435780395">
+  <w:num w:numId="2">
     <w:abstractNumId w:val="6"/>
   </w:num>
-  <w:num w:numId="3" w16cid:durableId="1710178117">
+  <w:num w:numId="3">
     <w:abstractNumId w:val="1"/>
   </w:num>
-  <w:num w:numId="4" w16cid:durableId="604582787">
+  <w:num w:numId="4">
     <w:abstractNumId w:val="2"/>
   </w:num>
-  <w:num w:numId="5" w16cid:durableId="1737513266">
+  <w:num w:numId="5">
     <w:abstractNumId w:val="0"/>
   </w:num>
-  <w:num w:numId="6" w16cid:durableId="1510215267">
+  <w:num w:numId="6">
     <w:abstractNumId w:val="7"/>
   </w:num>
-  <w:num w:numId="7" w16cid:durableId="702901333">
+  <w:num w:numId="7">
     <w:abstractNumId w:val="4"/>
   </w:num>
-  <w:num w:numId="8" w16cid:durableId="1387872875">
+  <w:num w:numId="8">
     <w:abstractNumId w:val="3"/>
   </w:num>
-  <w:num w:numId="9" w16cid:durableId="515778819">
+  <w:num w:numId="9">
     <w:abstractNumId w:val="5"/>
   </w:num>
-  <w:num w:numId="10" w16cid:durableId="1306275531">
+  <w:num w:numId="10">
     <w:abstractNumId w:val="9"/>
   </w:num>
 </w:numbering>
 </file>
 
 <file path=word/styles.xml><?xml version="1.0" encoding="utf-8"?>
-<w:styles xmlns:mc="http://schemas.openxmlformats.org/markup-compatibility/2006" xmlns:r="http://schemas.openxmlformats.org/officeDocument/2006/relationships" xmlns:w="http://schemas.openxmlformats.org/wordprocessingml/2006/main" xmlns:w14="http://schemas.microsoft.com/office/word/2010/wordml" xmlns:w15="http://schemas.microsoft.com/office/word/2012/wordml" xmlns:w16cex="http://schemas.microsoft.com/office/word/2018/wordml/cex" xmlns:w16cid="http://schemas.microsoft.com/office/word/2016/wordml/cid" xmlns:w16="http://schemas.microsoft.com/office/word/2018/wordml" xmlns:w16sdtdh="http://schemas.microsoft.com/office/word/2020/wordml/sdtdatahash" xmlns:w16se="http://schemas.microsoft.com/office/word/2015/wordml/symex" mc:Ignorable="w14 w15 w16se w16cid w16 w16cex w16sdtdh">
+<w:styles xmlns:mc="http://schemas.openxmlformats.org/markup-compatibility/2006" xmlns:r="http://schemas.openxmlformats.org/officeDocument/2006/relationships" xmlns:w="http://schemas.openxmlformats.org/wordprocessingml/2006/main" xmlns:w14="http://schemas.microsoft.com/office/word/2010/wordml" xmlns:w15="http://schemas.microsoft.com/office/word/2012/wordml" xmlns:w16se="http://schemas.microsoft.com/office/word/2015/wordml/symex" mc:Ignorable="w14 w15 w16se">
   <w:docDefaults>
     <w:rPrDefault>
       <w:rPr>
@@ -3349,7 +3470,7 @@
     </w:rPrDefault>
     <w:pPrDefault/>
   </w:docDefaults>
-  <w:latentStyles w:defLockedState="0" w:defUIPriority="99" w:defSemiHidden="0" w:defUnhideWhenUsed="0" w:defQFormat="0" w:count="376">
+  <w:latentStyles w:defLockedState="0" w:defUIPriority="99" w:defSemiHidden="0" w:defUnhideWhenUsed="0" w:defQFormat="0" w:count="371">
     <w:lsdException w:name="Normal" w:locked="1" w:uiPriority="0" w:qFormat="1"/>
     <w:lsdException w:name="heading 1" w:locked="1" w:uiPriority="0" w:qFormat="1"/>
     <w:lsdException w:name="heading 2" w:locked="1" w:semiHidden="1" w:uiPriority="0" w:unhideWhenUsed="1" w:qFormat="1"/>
@@ -3721,11 +3842,6 @@
     <w:lsdException w:name="List Table 5 Dark Accent 6" w:uiPriority="50"/>
     <w:lsdException w:name="List Table 6 Colorful Accent 6" w:uiPriority="51"/>
     <w:lsdException w:name="List Table 7 Colorful Accent 6" w:uiPriority="52"/>
-    <w:lsdException w:name="Mention" w:semiHidden="1" w:unhideWhenUsed="1"/>
-    <w:lsdException w:name="Smart Hyperlink" w:semiHidden="1" w:unhideWhenUsed="1"/>
-    <w:lsdException w:name="Hashtag" w:semiHidden="1" w:unhideWhenUsed="1"/>
-    <w:lsdException w:name="Unresolved Mention" w:semiHidden="1" w:unhideWhenUsed="1"/>
-    <w:lsdException w:name="Smart Link" w:semiHidden="1" w:unhideWhenUsed="1"/>
   </w:latentStyles>
   <w:style w:type="paragraph" w:default="1" w:styleId="Normal">
     <w:name w:val="Normal"/>
@@ -4509,7 +4625,7 @@
 </file>
 
 <file path=customXml/itemProps1.xml><?xml version="1.0" encoding="utf-8"?>
-<ds:datastoreItem xmlns:ds="http://schemas.openxmlformats.org/officeDocument/2006/customXml" ds:itemID="{337D2DA0-A227-488A-A8C6-E290853D2144}">
+<ds:datastoreItem xmlns:ds="http://schemas.openxmlformats.org/officeDocument/2006/customXml" ds:itemID="{82CB20B7-8D0F-4085-94F0-CAA95A2BA62A}">
   <ds:schemaRefs>
     <ds:schemaRef ds:uri="http://schemas.openxmlformats.org/officeDocument/2006/bibliography"/>
   </ds:schemaRefs>

</xml_diff>

<commit_message>
Chnage in Proposal Chapter 1
</commit_message>
<xml_diff>
--- a/Docs/SimplyApply_Thesis.docx
+++ b/Docs/SimplyApply_Thesis.docx
@@ -479,21 +479,12 @@
           <w:sz w:val="24"/>
         </w:rPr>
       </w:pPr>
-      <w:proofErr w:type="spellStart"/>
-      <w:r>
-        <w:rPr>
-          <w:rFonts w:ascii="Times New Roman" w:hAnsi="Times New Roman" w:cs="Times New Roman"/>
-          <w:sz w:val="24"/>
-        </w:rPr>
-        <w:t>Akhlaq</w:t>
-      </w:r>
-      <w:proofErr w:type="spellEnd"/>
-      <w:r>
-        <w:rPr>
-          <w:rFonts w:ascii="Times New Roman" w:hAnsi="Times New Roman" w:cs="Times New Roman"/>
-          <w:sz w:val="24"/>
-        </w:rPr>
-        <w:t xml:space="preserve"> Altaf (SP21-BSE-056)</w:t>
+      <w:r>
+        <w:rPr>
+          <w:rFonts w:ascii="Times New Roman" w:hAnsi="Times New Roman" w:cs="Times New Roman"/>
+          <w:sz w:val="24"/>
+        </w:rPr>
+        <w:t>Akhlaq Altaf (SP21-BSE-056)</w:t>
       </w:r>
     </w:p>
     <w:p>
@@ -520,21 +511,12 @@
           <w:sz w:val="24"/>
         </w:rPr>
       </w:pPr>
-      <w:proofErr w:type="spellStart"/>
-      <w:r>
-        <w:rPr>
-          <w:rFonts w:ascii="Times New Roman" w:hAnsi="Times New Roman" w:cs="Times New Roman"/>
-          <w:sz w:val="24"/>
-        </w:rPr>
-        <w:t>Laiba</w:t>
-      </w:r>
-      <w:proofErr w:type="spellEnd"/>
-      <w:r>
-        <w:rPr>
-          <w:rFonts w:ascii="Times New Roman" w:hAnsi="Times New Roman" w:cs="Times New Roman"/>
-          <w:sz w:val="24"/>
-        </w:rPr>
-        <w:t xml:space="preserve"> Naeem (SP21-BSE-041)</w:t>
+      <w:r>
+        <w:rPr>
+          <w:rFonts w:ascii="Times New Roman" w:hAnsi="Times New Roman" w:cs="Times New Roman"/>
+          <w:sz w:val="24"/>
+        </w:rPr>
+        <w:t>Laiba Naeem (SP21-BSE-041)</w:t>
       </w:r>
     </w:p>
     <w:p>
@@ -545,21 +527,26 @@
           <w:sz w:val="24"/>
         </w:rPr>
       </w:pPr>
-      <w:proofErr w:type="spellStart"/>
-      <w:r>
-        <w:rPr>
-          <w:rFonts w:ascii="Times New Roman" w:hAnsi="Times New Roman" w:cs="Times New Roman"/>
-          <w:sz w:val="24"/>
-        </w:rPr>
-        <w:t>Laiba</w:t>
-      </w:r>
-      <w:proofErr w:type="spellEnd"/>
-      <w:r>
-        <w:rPr>
-          <w:rFonts w:ascii="Times New Roman" w:hAnsi="Times New Roman" w:cs="Times New Roman"/>
-          <w:sz w:val="24"/>
-        </w:rPr>
-        <w:t xml:space="preserve"> Khan (SP21-BSE-074)</w:t>
+      <w:r>
+        <w:rPr>
+          <w:rFonts w:ascii="Times New Roman" w:hAnsi="Times New Roman" w:cs="Times New Roman"/>
+          <w:sz w:val="24"/>
+        </w:rPr>
+        <w:t>La</w:t>
+      </w:r>
+      <w:r>
+        <w:rPr>
+          <w:rFonts w:ascii="Times New Roman" w:hAnsi="Times New Roman" w:cs="Times New Roman"/>
+          <w:sz w:val="24"/>
+        </w:rPr>
+        <w:t>iba</w:t>
+      </w:r>
+      <w:r>
+        <w:rPr>
+          <w:rFonts w:ascii="Times New Roman" w:hAnsi="Times New Roman" w:cs="Times New Roman"/>
+          <w:sz w:val="24"/>
+        </w:rPr>
+        <w:t>Khan (SP21-BSE-074)</w:t>
       </w:r>
     </w:p>
     <w:p>
@@ -570,15 +557,13 @@
           <w:sz w:val="24"/>
         </w:rPr>
       </w:pPr>
-      <w:proofErr w:type="spellStart"/>
-      <w:r>
-        <w:rPr>
-          <w:rFonts w:ascii="Times New Roman" w:hAnsi="Times New Roman" w:cs="Times New Roman"/>
-          <w:sz w:val="24"/>
-        </w:rPr>
-        <w:t>Rahila</w:t>
-      </w:r>
-      <w:proofErr w:type="spellEnd"/>
+      <w:r>
+        <w:rPr>
+          <w:rFonts w:ascii="Times New Roman" w:hAnsi="Times New Roman" w:cs="Times New Roman"/>
+          <w:sz w:val="24"/>
+        </w:rPr>
+        <w:t>Rahil</w:t>
+      </w:r>
       <w:r>
         <w:rPr>
           <w:rFonts w:ascii="Times New Roman" w:hAnsi="Times New Roman" w:cs="Times New Roman"/>
@@ -586,21 +571,26 @@
         </w:rPr>
         <w:t xml:space="preserve"> </w:t>
       </w:r>
-      <w:proofErr w:type="spellStart"/>
-      <w:r>
-        <w:rPr>
-          <w:rFonts w:ascii="Times New Roman" w:hAnsi="Times New Roman" w:cs="Times New Roman"/>
-          <w:sz w:val="24"/>
-        </w:rPr>
-        <w:t>muqqdas</w:t>
-      </w:r>
-      <w:proofErr w:type="spellEnd"/>
-      <w:r>
-        <w:rPr>
-          <w:rFonts w:ascii="Times New Roman" w:hAnsi="Times New Roman" w:cs="Times New Roman"/>
-          <w:sz w:val="24"/>
-        </w:rPr>
-        <w:t xml:space="preserve"> (SP21-BSE-095)</w:t>
+      <w:r>
+        <w:rPr>
+          <w:rFonts w:ascii="Times New Roman" w:hAnsi="Times New Roman" w:cs="Times New Roman"/>
+          <w:sz w:val="24"/>
+        </w:rPr>
+        <w:t>M</w:t>
+      </w:r>
+      <w:r>
+        <w:rPr>
+          <w:rFonts w:ascii="Times New Roman" w:hAnsi="Times New Roman" w:cs="Times New Roman"/>
+          <w:sz w:val="24"/>
+        </w:rPr>
+        <w:t>uqaddam</w:t>
+      </w:r>
+      <w:r>
+        <w:rPr>
+          <w:rFonts w:ascii="Times New Roman" w:hAnsi="Times New Roman" w:cs="Times New Roman"/>
+          <w:sz w:val="24"/>
+        </w:rPr>
+        <w:t>(SP21-BSE-095)</w:t>
       </w:r>
     </w:p>
     <w:p>
@@ -611,15 +601,13 @@
           <w:sz w:val="24"/>
         </w:rPr>
       </w:pPr>
-      <w:proofErr w:type="spellStart"/>
-      <w:r>
-        <w:rPr>
-          <w:rFonts w:ascii="Times New Roman" w:hAnsi="Times New Roman" w:cs="Times New Roman"/>
-          <w:sz w:val="24"/>
-        </w:rPr>
-        <w:t>Areeba</w:t>
-      </w:r>
-      <w:proofErr w:type="spellEnd"/>
+      <w:r>
+        <w:rPr>
+          <w:rFonts w:ascii="Times New Roman" w:hAnsi="Times New Roman" w:cs="Times New Roman"/>
+          <w:sz w:val="24"/>
+        </w:rPr>
+        <w:t>Abeeba</w:t>
+      </w:r>
       <w:r>
         <w:rPr>
           <w:rFonts w:ascii="Times New Roman" w:hAnsi="Times New Roman" w:cs="Times New Roman"/>
@@ -742,7 +730,7 @@
             </w:rPr>
             <w:fldChar w:fldCharType="separate"/>
           </w:r>
-          <w:hyperlink w:anchor="_Toc117151426" w:history="1">
+          <w:hyperlink w:anchor="_Toc117267360" w:history="1">
             <w:r>
               <w:rPr>
                 <w:rStyle w:val="Hyperlink"/>
@@ -769,7 +757,7 @@
                 <w:noProof/>
                 <w:webHidden/>
               </w:rPr>
-              <w:instrText xml:space="preserve"> PAGEREF _Toc117151426 \h </w:instrText>
+              <w:instrText xml:space="preserve"> PAGEREF _Toc117267360 \h </w:instrText>
             </w:r>
             <w:r>
               <w:rPr>
@@ -812,7 +800,7 @@
               <w:lang w:bidi="ar-SA"/>
             </w:rPr>
           </w:pPr>
-          <w:hyperlink w:anchor="_Toc117151427" w:history="1">
+          <w:hyperlink w:anchor="_Toc117267361" w:history="1">
             <w:r>
               <w:rPr>
                 <w:rStyle w:val="Hyperlink"/>
@@ -840,7 +828,7 @@
                 <w:noProof/>
                 <w:webHidden/>
               </w:rPr>
-              <w:instrText xml:space="preserve"> PAGEREF _Toc117151427 \h </w:instrText>
+              <w:instrText xml:space="preserve"> PAGEREF _Toc117267361 \h </w:instrText>
             </w:r>
             <w:r>
               <w:rPr>
@@ -883,7 +871,7 @@
               <w:lang w:bidi="ar-SA"/>
             </w:rPr>
           </w:pPr>
-          <w:hyperlink w:anchor="_Toc117151428" w:history="1">
+          <w:hyperlink w:anchor="_Toc117267362" w:history="1">
             <w:r>
               <w:rPr>
                 <w:rStyle w:val="Hyperlink"/>
@@ -911,7 +899,7 @@
                 <w:noProof/>
                 <w:webHidden/>
               </w:rPr>
-              <w:instrText xml:space="preserve"> PAGEREF _Toc117151428 \h </w:instrText>
+              <w:instrText xml:space="preserve"> PAGEREF _Toc117267362 \h </w:instrText>
             </w:r>
             <w:r>
               <w:rPr>
@@ -954,7 +942,7 @@
               <w:lang w:bidi="ar-SA"/>
             </w:rPr>
           </w:pPr>
-          <w:hyperlink w:anchor="_Toc117151429" w:history="1">
+          <w:hyperlink w:anchor="_Toc117267363" w:history="1">
             <w:r>
               <w:rPr>
                 <w:rStyle w:val="Hyperlink"/>
@@ -982,7 +970,7 @@
                 <w:noProof/>
                 <w:webHidden/>
               </w:rPr>
-              <w:instrText xml:space="preserve"> PAGEREF _Toc117151429 \h </w:instrText>
+              <w:instrText xml:space="preserve"> PAGEREF _Toc117267363 \h </w:instrText>
             </w:r>
             <w:r>
               <w:rPr>
@@ -1025,7 +1013,7 @@
               <w:lang w:bidi="ar-SA"/>
             </w:rPr>
           </w:pPr>
-          <w:hyperlink w:anchor="_Toc117151430" w:history="1">
+          <w:hyperlink w:anchor="_Toc117267364" w:history="1">
             <w:r>
               <w:rPr>
                 <w:rStyle w:val="Hyperlink"/>
@@ -1053,7 +1041,7 @@
                 <w:noProof/>
                 <w:webHidden/>
               </w:rPr>
-              <w:instrText xml:space="preserve"> PAGEREF _Toc117151430 \h </w:instrText>
+              <w:instrText xml:space="preserve"> PAGEREF _Toc117267364 \h </w:instrText>
             </w:r>
             <w:r>
               <w:rPr>
@@ -1096,7 +1084,7 @@
               <w:lang w:bidi="ar-SA"/>
             </w:rPr>
           </w:pPr>
-          <w:hyperlink w:anchor="_Toc117151431" w:history="1">
+          <w:hyperlink w:anchor="_Toc117267365" w:history="1">
             <w:r>
               <w:rPr>
                 <w:rStyle w:val="Hyperlink"/>
@@ -1124,7 +1112,7 @@
                 <w:noProof/>
                 <w:webHidden/>
               </w:rPr>
-              <w:instrText xml:space="preserve"> PAGEREF _Toc117151431 \h </w:instrText>
+              <w:instrText xml:space="preserve"> PAGEREF _Toc117267365 \h </w:instrText>
             </w:r>
             <w:r>
               <w:rPr>
@@ -1167,7 +1155,7 @@
               <w:lang w:bidi="ar-SA"/>
             </w:rPr>
           </w:pPr>
-          <w:hyperlink w:anchor="_Toc117151432" w:history="1">
+          <w:hyperlink w:anchor="_Toc117267366" w:history="1">
             <w:r>
               <w:rPr>
                 <w:rStyle w:val="Hyperlink"/>
@@ -1195,7 +1183,7 @@
                 <w:noProof/>
                 <w:webHidden/>
               </w:rPr>
-              <w:instrText xml:space="preserve"> PAGEREF _Toc117151432 \h </w:instrText>
+              <w:instrText xml:space="preserve"> PAGEREF _Toc117267366 \h </w:instrText>
             </w:r>
             <w:r>
               <w:rPr>
@@ -1238,7 +1226,7 @@
               <w:lang w:bidi="ar-SA"/>
             </w:rPr>
           </w:pPr>
-          <w:hyperlink w:anchor="_Toc117151433" w:history="1">
+          <w:hyperlink w:anchor="_Toc117267367" w:history="1">
             <w:r>
               <w:rPr>
                 <w:rStyle w:val="Hyperlink"/>
@@ -1269,7 +1257,7 @@
                 <w:noProof/>
                 <w:webHidden/>
               </w:rPr>
-              <w:instrText xml:space="preserve"> PAGEREF _Toc117151433 \h </w:instrText>
+              <w:instrText xml:space="preserve"> PAGEREF _Toc117267367 \h </w:instrText>
             </w:r>
             <w:r>
               <w:rPr>
@@ -1312,7 +1300,7 @@
               <w:lang w:bidi="ar-SA"/>
             </w:rPr>
           </w:pPr>
-          <w:hyperlink w:anchor="_Toc117151434" w:history="1">
+          <w:hyperlink w:anchor="_Toc117267368" w:history="1">
             <w:r>
               <w:rPr>
                 <w:rStyle w:val="Hyperlink"/>
@@ -1343,7 +1331,7 @@
                 <w:noProof/>
                 <w:webHidden/>
               </w:rPr>
-              <w:instrText xml:space="preserve"> PAGEREF _Toc117151434 \h </w:instrText>
+              <w:instrText xml:space="preserve"> PAGEREF _Toc117267368 \h </w:instrText>
             </w:r>
             <w:r>
               <w:rPr>
@@ -1386,7 +1374,7 @@
               <w:lang w:bidi="ar-SA"/>
             </w:rPr>
           </w:pPr>
-          <w:hyperlink w:anchor="_Toc117151435" w:history="1">
+          <w:hyperlink w:anchor="_Toc117267369" w:history="1">
             <w:r>
               <w:rPr>
                 <w:rStyle w:val="Hyperlink"/>
@@ -1417,7 +1405,7 @@
                 <w:noProof/>
                 <w:webHidden/>
               </w:rPr>
-              <w:instrText xml:space="preserve"> PAGEREF _Toc117151435 \h </w:instrText>
+              <w:instrText xml:space="preserve"> PAGEREF _Toc117267369 \h </w:instrText>
             </w:r>
             <w:r>
               <w:rPr>
@@ -1460,7 +1448,7 @@
               <w:lang w:bidi="ar-SA"/>
             </w:rPr>
           </w:pPr>
-          <w:hyperlink w:anchor="_Toc117151436" w:history="1">
+          <w:hyperlink w:anchor="_Toc117267370" w:history="1">
             <w:r>
               <w:rPr>
                 <w:rStyle w:val="Hyperlink"/>
@@ -1491,7 +1479,7 @@
                 <w:noProof/>
                 <w:webHidden/>
               </w:rPr>
-              <w:instrText xml:space="preserve"> PAGEREF _Toc117151436 \h </w:instrText>
+              <w:instrText xml:space="preserve"> PAGEREF _Toc117267370 \h </w:instrText>
             </w:r>
             <w:r>
               <w:rPr>
@@ -1534,27 +1522,13 @@
               <w:lang w:bidi="ar-SA"/>
             </w:rPr>
           </w:pPr>
-          <w:hyperlink w:anchor="_Toc117151437" w:history="1">
+          <w:hyperlink w:anchor="_Toc117267371" w:history="1">
             <w:r>
               <w:rPr>
                 <w:rStyle w:val="Hyperlink"/>
                 <w:noProof/>
               </w:rPr>
-              <w:t xml:space="preserve">CHAPTER 2 </w:t>
-            </w:r>
-            <w:r>
-              <w:rPr>
-                <w:rStyle w:val="Hyperlink"/>
-                <w:noProof/>
-              </w:rPr>
-              <w:t>USES</w:t>
-            </w:r>
-            <w:r>
-              <w:rPr>
-                <w:rStyle w:val="Hyperlink"/>
-                <w:noProof/>
-              </w:rPr>
-              <w:t xml:space="preserve"> CASES</w:t>
+              <w:t>CHAPTER 2 USE CASES</w:t>
             </w:r>
             <w:r>
               <w:rPr>
@@ -1575,7 +1549,7 @@
                 <w:noProof/>
                 <w:webHidden/>
               </w:rPr>
-              <w:instrText xml:space="preserve"> PAGEREF _Toc117151437 \h </w:instrText>
+              <w:instrText xml:space="preserve"> PAGEREF _Toc117267371 \h </w:instrText>
             </w:r>
             <w:r>
               <w:rPr>
@@ -1595,7 +1569,7 @@
                 <w:noProof/>
                 <w:webHidden/>
               </w:rPr>
-              <w:t>7</w:t>
+              <w:t>6</w:t>
             </w:r>
             <w:r>
               <w:rPr>
@@ -1618,7 +1592,7 @@
               <w:lang w:bidi="ar-SA"/>
             </w:rPr>
           </w:pPr>
-          <w:hyperlink w:anchor="_Toc117151438" w:history="1">
+          <w:hyperlink w:anchor="_Toc117267372" w:history="1">
             <w:r>
               <w:rPr>
                 <w:rStyle w:val="Hyperlink"/>
@@ -1646,7 +1620,7 @@
                 <w:noProof/>
                 <w:webHidden/>
               </w:rPr>
-              <w:instrText xml:space="preserve"> PAGEREF _Toc117151438 \h </w:instrText>
+              <w:instrText xml:space="preserve"> PAGEREF _Toc117267372 \h </w:instrText>
             </w:r>
             <w:r>
               <w:rPr>
@@ -1666,7 +1640,7 @@
                 <w:noProof/>
                 <w:webHidden/>
               </w:rPr>
-              <w:t>7</w:t>
+              <w:t>6</w:t>
             </w:r>
             <w:r>
               <w:rPr>
@@ -1689,7 +1663,7 @@
               <w:lang w:bidi="ar-SA"/>
             </w:rPr>
           </w:pPr>
-          <w:hyperlink w:anchor="_Toc117151439" w:history="1">
+          <w:hyperlink w:anchor="_Toc117267373" w:history="1">
             <w:r>
               <w:rPr>
                 <w:rStyle w:val="Hyperlink"/>
@@ -1717,7 +1691,7 @@
                 <w:noProof/>
                 <w:webHidden/>
               </w:rPr>
-              <w:instrText xml:space="preserve"> PAGEREF _Toc117151439 \h </w:instrText>
+              <w:instrText xml:space="preserve"> PAGEREF _Toc117267373 \h </w:instrText>
             </w:r>
             <w:r>
               <w:rPr>
@@ -1738,6 +1712,286 @@
                 <w:webHidden/>
               </w:rPr>
               <w:t>7</w:t>
+            </w:r>
+            <w:r>
+              <w:rPr>
+                <w:noProof/>
+                <w:webHidden/>
+              </w:rPr>
+              <w:fldChar w:fldCharType="end"/>
+            </w:r>
+          </w:hyperlink>
+        </w:p>
+        <w:p>
+          <w:pPr>
+            <w:pStyle w:val="TOC3"/>
+            <w:tabs>
+              <w:tab w:val="right" w:leader="dot" w:pos="9350"/>
+            </w:tabs>
+            <w:rPr>
+              <w:rFonts w:asciiTheme="minorHAnsi" w:eastAsiaTheme="minorEastAsia" w:hAnsiTheme="minorHAnsi" w:cstheme="minorBidi"/>
+              <w:noProof/>
+              <w:lang w:bidi="ar-SA"/>
+            </w:rPr>
+          </w:pPr>
+          <w:hyperlink w:anchor="_Toc117267374" w:history="1">
+            <w:r>
+              <w:rPr>
+                <w:rStyle w:val="Hyperlink"/>
+                <w:noProof/>
+              </w:rPr>
+              <w:t>Laiba naeem (sp21-bse-041)</w:t>
+            </w:r>
+            <w:r>
+              <w:rPr>
+                <w:noProof/>
+                <w:webHidden/>
+              </w:rPr>
+              <w:tab/>
+            </w:r>
+            <w:r>
+              <w:rPr>
+                <w:noProof/>
+                <w:webHidden/>
+              </w:rPr>
+              <w:fldChar w:fldCharType="begin"/>
+            </w:r>
+            <w:r>
+              <w:rPr>
+                <w:noProof/>
+                <w:webHidden/>
+              </w:rPr>
+              <w:instrText xml:space="preserve"> PAGEREF _Toc117267374 \h </w:instrText>
+            </w:r>
+            <w:r>
+              <w:rPr>
+                <w:noProof/>
+                <w:webHidden/>
+              </w:rPr>
+            </w:r>
+            <w:r>
+              <w:rPr>
+                <w:noProof/>
+                <w:webHidden/>
+              </w:rPr>
+              <w:fldChar w:fldCharType="separate"/>
+            </w:r>
+            <w:r>
+              <w:rPr>
+                <w:noProof/>
+                <w:webHidden/>
+              </w:rPr>
+              <w:t>7</w:t>
+            </w:r>
+            <w:r>
+              <w:rPr>
+                <w:noProof/>
+                <w:webHidden/>
+              </w:rPr>
+              <w:fldChar w:fldCharType="end"/>
+            </w:r>
+          </w:hyperlink>
+        </w:p>
+        <w:p>
+          <w:pPr>
+            <w:pStyle w:val="TOC3"/>
+            <w:tabs>
+              <w:tab w:val="right" w:leader="dot" w:pos="9350"/>
+            </w:tabs>
+            <w:rPr>
+              <w:rFonts w:asciiTheme="minorHAnsi" w:eastAsiaTheme="minorEastAsia" w:hAnsiTheme="minorHAnsi" w:cstheme="minorBidi"/>
+              <w:noProof/>
+              <w:lang w:bidi="ar-SA"/>
+            </w:rPr>
+          </w:pPr>
+          <w:hyperlink w:anchor="_Toc117267375" w:history="1">
+            <w:r>
+              <w:rPr>
+                <w:rStyle w:val="Hyperlink"/>
+                <w:noProof/>
+              </w:rPr>
+              <w:t>Tanveer Ahmad (SP21-BSE-048)</w:t>
+            </w:r>
+            <w:r>
+              <w:rPr>
+                <w:noProof/>
+                <w:webHidden/>
+              </w:rPr>
+              <w:tab/>
+            </w:r>
+            <w:r>
+              <w:rPr>
+                <w:noProof/>
+                <w:webHidden/>
+              </w:rPr>
+              <w:fldChar w:fldCharType="begin"/>
+            </w:r>
+            <w:r>
+              <w:rPr>
+                <w:noProof/>
+                <w:webHidden/>
+              </w:rPr>
+              <w:instrText xml:space="preserve"> PAGEREF _Toc117267375 \h </w:instrText>
+            </w:r>
+            <w:r>
+              <w:rPr>
+                <w:noProof/>
+                <w:webHidden/>
+              </w:rPr>
+            </w:r>
+            <w:r>
+              <w:rPr>
+                <w:noProof/>
+                <w:webHidden/>
+              </w:rPr>
+              <w:fldChar w:fldCharType="separate"/>
+            </w:r>
+            <w:r>
+              <w:rPr>
+                <w:noProof/>
+                <w:webHidden/>
+              </w:rPr>
+              <w:t>7</w:t>
+            </w:r>
+            <w:r>
+              <w:rPr>
+                <w:noProof/>
+                <w:webHidden/>
+              </w:rPr>
+              <w:fldChar w:fldCharType="end"/>
+            </w:r>
+          </w:hyperlink>
+        </w:p>
+        <w:p>
+          <w:pPr>
+            <w:pStyle w:val="TOC3"/>
+            <w:tabs>
+              <w:tab w:val="right" w:leader="dot" w:pos="9350"/>
+            </w:tabs>
+            <w:rPr>
+              <w:rFonts w:asciiTheme="minorHAnsi" w:eastAsiaTheme="minorEastAsia" w:hAnsiTheme="minorHAnsi" w:cstheme="minorBidi"/>
+              <w:noProof/>
+              <w:lang w:bidi="ar-SA"/>
+            </w:rPr>
+          </w:pPr>
+          <w:hyperlink w:anchor="_Toc117267376" w:history="1">
+            <w:r>
+              <w:rPr>
+                <w:rStyle w:val="Hyperlink"/>
+                <w:noProof/>
+              </w:rPr>
+              <w:t>Syed Kashif Ali Shah (SP21-BSE-062)</w:t>
+            </w:r>
+            <w:r>
+              <w:rPr>
+                <w:noProof/>
+                <w:webHidden/>
+              </w:rPr>
+              <w:tab/>
+            </w:r>
+            <w:r>
+              <w:rPr>
+                <w:noProof/>
+                <w:webHidden/>
+              </w:rPr>
+              <w:fldChar w:fldCharType="begin"/>
+            </w:r>
+            <w:r>
+              <w:rPr>
+                <w:noProof/>
+                <w:webHidden/>
+              </w:rPr>
+              <w:instrText xml:space="preserve"> PAGEREF _Toc117267376 \h </w:instrText>
+            </w:r>
+            <w:r>
+              <w:rPr>
+                <w:noProof/>
+                <w:webHidden/>
+              </w:rPr>
+            </w:r>
+            <w:r>
+              <w:rPr>
+                <w:noProof/>
+                <w:webHidden/>
+              </w:rPr>
+              <w:fldChar w:fldCharType="separate"/>
+            </w:r>
+            <w:r>
+              <w:rPr>
+                <w:noProof/>
+                <w:webHidden/>
+              </w:rPr>
+              <w:t>7</w:t>
+            </w:r>
+            <w:r>
+              <w:rPr>
+                <w:noProof/>
+                <w:webHidden/>
+              </w:rPr>
+              <w:fldChar w:fldCharType="end"/>
+            </w:r>
+          </w:hyperlink>
+        </w:p>
+        <w:p>
+          <w:pPr>
+            <w:pStyle w:val="TOC1"/>
+            <w:tabs>
+              <w:tab w:val="right" w:leader="dot" w:pos="9350"/>
+            </w:tabs>
+            <w:rPr>
+              <w:rFonts w:asciiTheme="minorHAnsi" w:eastAsiaTheme="minorEastAsia" w:hAnsiTheme="minorHAnsi" w:cstheme="minorBidi"/>
+              <w:noProof/>
+              <w:lang w:bidi="ar-SA"/>
+            </w:rPr>
+          </w:pPr>
+          <w:hyperlink w:anchor="_Toc117267377" w:history="1">
+            <w:r>
+              <w:rPr>
+                <w:rStyle w:val="Hyperlink"/>
+                <w:noProof/>
+              </w:rPr>
+              <w:t>Fully Dressed Use Cases</w:t>
+            </w:r>
+            <w:r>
+              <w:rPr>
+                <w:noProof/>
+                <w:webHidden/>
+              </w:rPr>
+              <w:tab/>
+            </w:r>
+            <w:r>
+              <w:rPr>
+                <w:noProof/>
+                <w:webHidden/>
+              </w:rPr>
+              <w:fldChar w:fldCharType="begin"/>
+            </w:r>
+            <w:r>
+              <w:rPr>
+                <w:noProof/>
+                <w:webHidden/>
+              </w:rPr>
+              <w:instrText xml:space="preserve"> PAGEREF _Toc117267377 \h </w:instrText>
+            </w:r>
+            <w:r>
+              <w:rPr>
+                <w:noProof/>
+                <w:webHidden/>
+              </w:rPr>
+            </w:r>
+            <w:r>
+              <w:rPr>
+                <w:noProof/>
+                <w:webHidden/>
+              </w:rPr>
+              <w:fldChar w:fldCharType="separate"/>
+            </w:r>
+            <w:r>
+              <w:rPr>
+                <w:noProof/>
+                <w:webHidden/>
+              </w:rPr>
+              <w:t>8</w:t>
             </w:r>
             <w:r>
               <w:rPr>
@@ -1760,7 +2014,7 @@
               <w:lang w:bidi="ar-SA"/>
             </w:rPr>
           </w:pPr>
-          <w:hyperlink w:anchor="_Toc117151440" w:history="1">
+          <w:hyperlink w:anchor="_Toc117267378" w:history="1">
             <w:r>
               <w:rPr>
                 <w:rStyle w:val="Hyperlink"/>
@@ -1788,7 +2042,7 @@
                 <w:noProof/>
                 <w:webHidden/>
               </w:rPr>
-              <w:instrText xml:space="preserve"> PAGEREF _Toc117151440 \h </w:instrText>
+              <w:instrText xml:space="preserve"> PAGEREF _Toc117267378 \h </w:instrText>
             </w:r>
             <w:r>
               <w:rPr>
@@ -1808,7 +2062,78 @@
                 <w:noProof/>
                 <w:webHidden/>
               </w:rPr>
-              <w:t>7</w:t>
+              <w:t>8</w:t>
+            </w:r>
+            <w:r>
+              <w:rPr>
+                <w:noProof/>
+                <w:webHidden/>
+              </w:rPr>
+              <w:fldChar w:fldCharType="end"/>
+            </w:r>
+          </w:hyperlink>
+        </w:p>
+        <w:p>
+          <w:pPr>
+            <w:pStyle w:val="TOC2"/>
+            <w:tabs>
+              <w:tab w:val="right" w:leader="dot" w:pos="9350"/>
+            </w:tabs>
+            <w:rPr>
+              <w:rFonts w:asciiTheme="minorHAnsi" w:eastAsiaTheme="minorEastAsia" w:hAnsiTheme="minorHAnsi" w:cstheme="minorBidi"/>
+              <w:noProof/>
+              <w:lang w:bidi="ar-SA"/>
+            </w:rPr>
+          </w:pPr>
+          <w:hyperlink w:anchor="_Toc117267379" w:history="1">
+            <w:r>
+              <w:rPr>
+                <w:rStyle w:val="Hyperlink"/>
+                <w:rFonts w:ascii="Times New Roman" w:hAnsi="Times New Roman"/>
+                <w:noProof/>
+              </w:rPr>
+              <w:t>Brief Level Use Cases</w:t>
+            </w:r>
+            <w:r>
+              <w:rPr>
+                <w:noProof/>
+                <w:webHidden/>
+              </w:rPr>
+              <w:tab/>
+            </w:r>
+            <w:r>
+              <w:rPr>
+                <w:noProof/>
+                <w:webHidden/>
+              </w:rPr>
+              <w:fldChar w:fldCharType="begin"/>
+            </w:r>
+            <w:r>
+              <w:rPr>
+                <w:noProof/>
+                <w:webHidden/>
+              </w:rPr>
+              <w:instrText xml:space="preserve"> PAGEREF _Toc117267379 \h </w:instrText>
+            </w:r>
+            <w:r>
+              <w:rPr>
+                <w:noProof/>
+                <w:webHidden/>
+              </w:rPr>
+            </w:r>
+            <w:r>
+              <w:rPr>
+                <w:noProof/>
+                <w:webHidden/>
+              </w:rPr>
+              <w:fldChar w:fldCharType="separate"/>
+            </w:r>
+            <w:r>
+              <w:rPr>
+                <w:noProof/>
+                <w:webHidden/>
+              </w:rPr>
+              <w:t>10</w:t>
             </w:r>
             <w:r>
               <w:rPr>
@@ -1831,7 +2156,7 @@
               <w:lang w:bidi="ar-SA"/>
             </w:rPr>
           </w:pPr>
-          <w:hyperlink w:anchor="_Toc117151441" w:history="1">
+          <w:hyperlink w:anchor="_Toc117267380" w:history="1">
             <w:r>
               <w:rPr>
                 <w:rStyle w:val="Hyperlink"/>
@@ -1858,7 +2183,7 @@
                 <w:noProof/>
                 <w:webHidden/>
               </w:rPr>
-              <w:instrText xml:space="preserve"> PAGEREF _Toc117151441 \h </w:instrText>
+              <w:instrText xml:space="preserve"> PAGEREF _Toc117267380 \h </w:instrText>
             </w:r>
             <w:r>
               <w:rPr>
@@ -1878,78 +2203,7 @@
                 <w:noProof/>
                 <w:webHidden/>
               </w:rPr>
-              <w:t>8</w:t>
-            </w:r>
-            <w:r>
-              <w:rPr>
-                <w:noProof/>
-                <w:webHidden/>
-              </w:rPr>
-              <w:fldChar w:fldCharType="end"/>
-            </w:r>
-          </w:hyperlink>
-        </w:p>
-        <w:p>
-          <w:pPr>
-            <w:pStyle w:val="TOC2"/>
-            <w:tabs>
-              <w:tab w:val="right" w:leader="dot" w:pos="9350"/>
-            </w:tabs>
-            <w:rPr>
-              <w:rFonts w:asciiTheme="minorHAnsi" w:eastAsiaTheme="minorEastAsia" w:hAnsiTheme="minorHAnsi" w:cstheme="minorBidi"/>
-              <w:noProof/>
-              <w:lang w:bidi="ar-SA"/>
-            </w:rPr>
-          </w:pPr>
-          <w:hyperlink w:anchor="_Toc117151442" w:history="1">
-            <w:r>
-              <w:rPr>
-                <w:rStyle w:val="Hyperlink"/>
-                <w:rFonts w:ascii="Times New Roman" w:hAnsi="Times New Roman"/>
-                <w:noProof/>
-              </w:rPr>
-              <w:t>Syed Kashif Ali Shah (SP21-BSE-062)</w:t>
-            </w:r>
-            <w:r>
-              <w:rPr>
-                <w:noProof/>
-                <w:webHidden/>
-              </w:rPr>
-              <w:tab/>
-            </w:r>
-            <w:r>
-              <w:rPr>
-                <w:noProof/>
-                <w:webHidden/>
-              </w:rPr>
-              <w:fldChar w:fldCharType="begin"/>
-            </w:r>
-            <w:r>
-              <w:rPr>
-                <w:noProof/>
-                <w:webHidden/>
-              </w:rPr>
-              <w:instrText xml:space="preserve"> PAGEREF _Toc117151442 \h </w:instrText>
-            </w:r>
-            <w:r>
-              <w:rPr>
-                <w:noProof/>
-                <w:webHidden/>
-              </w:rPr>
-            </w:r>
-            <w:r>
-              <w:rPr>
-                <w:noProof/>
-                <w:webHidden/>
-              </w:rPr>
-              <w:fldChar w:fldCharType="separate"/>
-            </w:r>
-            <w:r>
-              <w:rPr>
-                <w:noProof/>
-                <w:webHidden/>
-              </w:rPr>
-              <w:t>8</w:t>
+              <w:t>10</w:t>
             </w:r>
             <w:r>
               <w:rPr>
@@ -2000,7 +2254,7 @@
       <w:pPr>
         <w:pStyle w:val="Heading1"/>
       </w:pPr>
-      <w:bookmarkStart w:id="2" w:name="_Toc117151426"/>
+      <w:bookmarkStart w:id="2" w:name="_Toc117267360"/>
       <w:r>
         <w:lastRenderedPageBreak/>
         <w:t>CHAPTER 1 PROJECT PROPOSAL</w:t>
@@ -2024,7 +2278,7 @@
         </w:rPr>
       </w:pPr>
       <w:bookmarkStart w:id="3" w:name="_Toc101427039"/>
-      <w:bookmarkStart w:id="4" w:name="_Toc117151427"/>
+      <w:bookmarkStart w:id="4" w:name="_Toc117267361"/>
       <w:r>
         <w:rPr>
           <w:rFonts w:ascii="Times New Roman" w:hAnsi="Times New Roman" w:cs="Times New Roman"/>
@@ -2075,23 +2329,7 @@
           <w:rFonts w:ascii="Times New Roman" w:hAnsi="Times New Roman" w:cs="Times New Roman"/>
           <w:sz w:val="24"/>
         </w:rPr>
-        <w:t xml:space="preserve">long way to take admission and do other processes. </w:t>
-      </w:r>
-      <w:proofErr w:type="gramStart"/>
-      <w:r>
-        <w:rPr>
-          <w:rFonts w:ascii="Times New Roman" w:hAnsi="Times New Roman" w:cs="Times New Roman"/>
-          <w:sz w:val="24"/>
-        </w:rPr>
-        <w:t>so</w:t>
-      </w:r>
-      <w:proofErr w:type="gramEnd"/>
-      <w:r>
-        <w:rPr>
-          <w:rFonts w:ascii="Times New Roman" w:hAnsi="Times New Roman" w:cs="Times New Roman"/>
-          <w:sz w:val="24"/>
-        </w:rPr>
-        <w:t xml:space="preserve"> we have decided to build software </w:t>
+        <w:t xml:space="preserve">long way to take admission and do other processes. so we have decided to build software </w:t>
       </w:r>
       <w:r>
         <w:rPr>
@@ -2135,7 +2373,7 @@
         </w:rPr>
       </w:pPr>
       <w:bookmarkStart w:id="5" w:name="_Toc101427040"/>
-      <w:bookmarkStart w:id="6" w:name="_Toc117151428"/>
+      <w:bookmarkStart w:id="6" w:name="_Toc117267362"/>
       <w:r>
         <w:rPr>
           <w:rFonts w:ascii="Times New Roman" w:hAnsi="Times New Roman" w:cs="Times New Roman"/>
@@ -2191,23 +2429,7 @@
           <w:rFonts w:ascii="Times New Roman" w:hAnsi="Times New Roman" w:cs="Times New Roman"/>
           <w:sz w:val="24"/>
         </w:rPr>
-        <w:t xml:space="preserve"> we have Student section in which students can search for their desired schools and colleges and access their information regarding the admission processes and </w:t>
-      </w:r>
-      <w:proofErr w:type="gramStart"/>
-      <w:r>
-        <w:rPr>
-          <w:rFonts w:ascii="Times New Roman" w:hAnsi="Times New Roman" w:cs="Times New Roman"/>
-          <w:sz w:val="24"/>
-        </w:rPr>
-        <w:t>also</w:t>
-      </w:r>
-      <w:proofErr w:type="gramEnd"/>
-      <w:r>
-        <w:rPr>
-          <w:rFonts w:ascii="Times New Roman" w:hAnsi="Times New Roman" w:cs="Times New Roman"/>
-          <w:sz w:val="24"/>
-        </w:rPr>
-        <w:t xml:space="preserve"> they can take admission in that desired institute. With this, there is also a section of visitors through which users can visit the website and check about different institutes present inside this software.</w:t>
+        <w:t xml:space="preserve"> we have Student section in which students can search for their desired schools and colleges and access their information regarding the admission processes and also they can take admission in that desired institute. With this, there is also a section of visitors through which users can visit the website and check about different institutes present inside this software.</w:t>
       </w:r>
     </w:p>
     <w:p>
@@ -2227,7 +2449,7 @@
         </w:rPr>
       </w:pPr>
       <w:bookmarkStart w:id="7" w:name="_Toc101427041"/>
-      <w:bookmarkStart w:id="8" w:name="_Toc117151429"/>
+      <w:bookmarkStart w:id="8" w:name="_Toc117267363"/>
       <w:r>
         <w:rPr>
           <w:rFonts w:ascii="Times New Roman" w:hAnsi="Times New Roman" w:cs="Times New Roman"/>
@@ -2507,7 +2729,7 @@
           <w:rFonts w:ascii="Times New Roman" w:hAnsi="Times New Roman" w:cs="Times New Roman"/>
         </w:rPr>
       </w:pPr>
-      <w:bookmarkStart w:id="10" w:name="_Toc117151430"/>
+      <w:bookmarkStart w:id="10" w:name="_Toc117267364"/>
       <w:r>
         <w:rPr>
           <w:rFonts w:ascii="Times New Roman" w:hAnsi="Times New Roman" w:cs="Times New Roman"/>
@@ -2532,88 +2754,16 @@
           <w:sz w:val="24"/>
           <w:szCs w:val="24"/>
         </w:rPr>
-        <w:t xml:space="preserve">                                                           These are some </w:t>
-      </w:r>
-      <w:proofErr w:type="gramStart"/>
+        <w:t xml:space="preserve">                                                           These are some Non Functional Requirements as we together in this inception phase. Security requirements are important factors in this system as classified data will be stored in the database. User (Principal) validation will be done during login to insure that the user is valid and that the user only has access to his or her permission data. General users will only have access through the user interface. The system will have </w:t>
+      </w:r>
       <w:r>
         <w:rPr>
           <w:rFonts w:ascii="Times New Roman" w:hAnsi="Times New Roman" w:cs="Times New Roman"/>
           <w:sz w:val="24"/>
           <w:szCs w:val="24"/>
         </w:rPr>
-        <w:t>Non Functional</w:t>
-      </w:r>
-      <w:proofErr w:type="gramEnd"/>
-      <w:r>
-        <w:rPr>
-          <w:rFonts w:ascii="Times New Roman" w:hAnsi="Times New Roman" w:cs="Times New Roman"/>
-          <w:sz w:val="24"/>
-          <w:szCs w:val="24"/>
-        </w:rPr>
-        <w:t xml:space="preserve"> Requirements as we together in this inception phase. Security requirements are important factors in this system as classified data will be stored in the database. User (Principal) validation will be done during login to </w:t>
-      </w:r>
-      <w:proofErr w:type="gramStart"/>
-      <w:r>
-        <w:rPr>
-          <w:rFonts w:ascii="Times New Roman" w:hAnsi="Times New Roman" w:cs="Times New Roman"/>
-          <w:sz w:val="24"/>
-          <w:szCs w:val="24"/>
-        </w:rPr>
-        <w:t>insure</w:t>
-      </w:r>
-      <w:proofErr w:type="gramEnd"/>
-      <w:r>
-        <w:rPr>
-          <w:rFonts w:ascii="Times New Roman" w:hAnsi="Times New Roman" w:cs="Times New Roman"/>
-          <w:sz w:val="24"/>
-          <w:szCs w:val="24"/>
-        </w:rPr>
-        <w:t xml:space="preserve"> that the user is valid and that the user only has access to his or her permission data. General users will only have access through the user interface. The system will have </w:t>
-      </w:r>
-      <w:r>
-        <w:rPr>
-          <w:rFonts w:ascii="Times New Roman" w:hAnsi="Times New Roman" w:cs="Times New Roman"/>
-          <w:sz w:val="24"/>
-          <w:szCs w:val="24"/>
-        </w:rPr>
         <w:lastRenderedPageBreak/>
-        <w:t xml:space="preserve">consistent interface formats and button sets and for all form-based applications, will have a </w:t>
-      </w:r>
-      <w:proofErr w:type="gramStart"/>
-      <w:r>
-        <w:rPr>
-          <w:rFonts w:ascii="Times New Roman" w:hAnsi="Times New Roman" w:cs="Times New Roman"/>
-          <w:sz w:val="24"/>
-          <w:szCs w:val="24"/>
-        </w:rPr>
-        <w:t>form based</w:t>
-      </w:r>
-      <w:proofErr w:type="gramEnd"/>
-      <w:r>
-        <w:rPr>
-          <w:rFonts w:ascii="Times New Roman" w:hAnsi="Times New Roman" w:cs="Times New Roman"/>
-          <w:sz w:val="24"/>
-          <w:szCs w:val="24"/>
-        </w:rPr>
-        <w:t xml:space="preserve"> interface for all data entry and viewing formats. The system will be easily maintained by an authorized trained person (Admin</w:t>
-      </w:r>
-      <w:proofErr w:type="gramStart"/>
-      <w:r>
-        <w:rPr>
-          <w:rFonts w:ascii="Times New Roman" w:hAnsi="Times New Roman" w:cs="Times New Roman"/>
-          <w:sz w:val="24"/>
-          <w:szCs w:val="24"/>
-        </w:rPr>
-        <w:t>)</w:t>
-      </w:r>
-      <w:proofErr w:type="gramEnd"/>
-      <w:r>
-        <w:rPr>
-          <w:rFonts w:ascii="Times New Roman" w:hAnsi="Times New Roman" w:cs="Times New Roman"/>
-          <w:sz w:val="24"/>
-          <w:szCs w:val="24"/>
-        </w:rPr>
-        <w:t xml:space="preserve"> and it shall respect reports fast as possible in generating report and producing the timetable.</w:t>
+        <w:t>consistent interface formats and button sets and for all form-based applications, will have a form based interface for all data entry and viewing formats. The system will be easily maintained by an authorized trained person (Admin) and it shall respect reports fast as possible in generating report and producing the timetable.</w:t>
       </w:r>
     </w:p>
     <w:p>
@@ -2623,7 +2773,7 @@
           <w:rFonts w:ascii="Times New Roman" w:hAnsi="Times New Roman" w:cs="Times New Roman"/>
         </w:rPr>
       </w:pPr>
-      <w:bookmarkStart w:id="12" w:name="_Toc117151431"/>
+      <w:bookmarkStart w:id="12" w:name="_Toc117267365"/>
       <w:r>
         <w:rPr>
           <w:rFonts w:ascii="Times New Roman" w:hAnsi="Times New Roman" w:cs="Times New Roman"/>
@@ -2718,25 +2868,25 @@
           <w:sz w:val="24"/>
           <w:szCs w:val="24"/>
         </w:rPr>
-        <w:t xml:space="preserve">                          This only for principal where they will </w:t>
-      </w:r>
-      <w:proofErr w:type="gramStart"/>
-      <w:r>
+        <w:t xml:space="preserve">                          This only for principal where they will added your school or college.</w:t>
+      </w:r>
+    </w:p>
+    <w:p>
+      <w:pPr>
         <w:rPr>
           <w:rFonts w:ascii="Times New Roman" w:hAnsi="Times New Roman" w:cs="Times New Roman"/>
           <w:sz w:val="24"/>
           <w:szCs w:val="24"/>
         </w:rPr>
-        <w:t>added</w:t>
-      </w:r>
-      <w:proofErr w:type="gramEnd"/>
-      <w:r>
-        <w:rPr>
-          <w:rFonts w:ascii="Times New Roman" w:hAnsi="Times New Roman" w:cs="Times New Roman"/>
+      </w:pPr>
+      <w:r>
+        <w:rPr>
+          <w:rFonts w:ascii="Times New Roman" w:hAnsi="Times New Roman" w:cs="Times New Roman"/>
+          <w:b/>
           <w:sz w:val="24"/>
           <w:szCs w:val="24"/>
         </w:rPr>
-        <w:t xml:space="preserve"> your school or college.</w:t>
+        <w:t>Verify institute:</w:t>
       </w:r>
     </w:p>
     <w:p>
@@ -2750,17 +2900,17 @@
       <w:r>
         <w:rPr>
           <w:rFonts w:ascii="Times New Roman" w:hAnsi="Times New Roman" w:cs="Times New Roman"/>
-          <w:b/>
           <w:sz w:val="24"/>
           <w:szCs w:val="24"/>
         </w:rPr>
-        <w:t>Verify institute:</w:t>
-      </w:r>
-    </w:p>
-    <w:p>
-      <w:pPr>
-        <w:rPr>
-          <w:rFonts w:ascii="Times New Roman" w:hAnsi="Times New Roman" w:cs="Times New Roman"/>
+        <w:t xml:space="preserve">                             Board and admin will verify their institute.</w:t>
+      </w:r>
+    </w:p>
+    <w:p>
+      <w:pPr>
+        <w:rPr>
+          <w:rFonts w:ascii="Times New Roman" w:hAnsi="Times New Roman" w:cs="Times New Roman"/>
+          <w:b/>
           <w:sz w:val="24"/>
           <w:szCs w:val="24"/>
         </w:rPr>
@@ -2768,17 +2918,17 @@
       <w:r>
         <w:rPr>
           <w:rFonts w:ascii="Times New Roman" w:hAnsi="Times New Roman" w:cs="Times New Roman"/>
+          <w:b/>
           <w:sz w:val="24"/>
           <w:szCs w:val="24"/>
         </w:rPr>
-        <w:t xml:space="preserve">                             Board and admin will verify their institute.</w:t>
-      </w:r>
-    </w:p>
-    <w:p>
-      <w:pPr>
-        <w:rPr>
-          <w:rFonts w:ascii="Times New Roman" w:hAnsi="Times New Roman" w:cs="Times New Roman"/>
-          <w:b/>
+        <w:t>View institute:</w:t>
+      </w:r>
+    </w:p>
+    <w:p>
+      <w:pPr>
+        <w:rPr>
+          <w:rFonts w:ascii="Times New Roman" w:hAnsi="Times New Roman" w:cs="Times New Roman"/>
           <w:sz w:val="24"/>
           <w:szCs w:val="24"/>
         </w:rPr>
@@ -2786,17 +2936,17 @@
       <w:r>
         <w:rPr>
           <w:rFonts w:ascii="Times New Roman" w:hAnsi="Times New Roman" w:cs="Times New Roman"/>
-          <w:b/>
           <w:sz w:val="24"/>
           <w:szCs w:val="24"/>
         </w:rPr>
-        <w:t>View institute:</w:t>
-      </w:r>
-    </w:p>
-    <w:p>
-      <w:pPr>
-        <w:rPr>
-          <w:rFonts w:ascii="Times New Roman" w:hAnsi="Times New Roman" w:cs="Times New Roman"/>
+        <w:t xml:space="preserve">                            Principal can view your institute page (e.g.: performance, feedback, etc.).</w:t>
+      </w:r>
+    </w:p>
+    <w:p>
+      <w:pPr>
+        <w:rPr>
+          <w:rFonts w:ascii="Times New Roman" w:hAnsi="Times New Roman" w:cs="Times New Roman"/>
+          <w:b/>
           <w:sz w:val="24"/>
           <w:szCs w:val="24"/>
         </w:rPr>
@@ -2804,17 +2954,17 @@
       <w:r>
         <w:rPr>
           <w:rFonts w:ascii="Times New Roman" w:hAnsi="Times New Roman" w:cs="Times New Roman"/>
+          <w:b/>
           <w:sz w:val="24"/>
           <w:szCs w:val="24"/>
         </w:rPr>
-        <w:t xml:space="preserve">                            Principal can view your institute page (e.g.: performance, feedback, etc.).</w:t>
-      </w:r>
-    </w:p>
-    <w:p>
-      <w:pPr>
-        <w:rPr>
-          <w:rFonts w:ascii="Times New Roman" w:hAnsi="Times New Roman" w:cs="Times New Roman"/>
-          <w:b/>
+        <w:t xml:space="preserve">Add advertisements: </w:t>
+      </w:r>
+    </w:p>
+    <w:p>
+      <w:pPr>
+        <w:rPr>
+          <w:rFonts w:ascii="Times New Roman" w:hAnsi="Times New Roman" w:cs="Times New Roman"/>
           <w:sz w:val="24"/>
           <w:szCs w:val="24"/>
         </w:rPr>
@@ -2826,87 +2976,173 @@
           <w:sz w:val="24"/>
           <w:szCs w:val="24"/>
         </w:rPr>
-        <w:t xml:space="preserve">Add advertisements: </w:t>
-      </w:r>
-    </w:p>
-    <w:p>
-      <w:pPr>
+        <w:t xml:space="preserve"> </w:t>
+      </w:r>
+      <w:r>
         <w:rPr>
           <w:rFonts w:ascii="Times New Roman" w:hAnsi="Times New Roman" w:cs="Times New Roman"/>
           <w:sz w:val="24"/>
           <w:szCs w:val="24"/>
         </w:rPr>
-      </w:pPr>
-      <w:r>
-        <w:rPr>
-          <w:rFonts w:ascii="Times New Roman" w:hAnsi="Times New Roman" w:cs="Times New Roman"/>
-          <w:b/>
+        <w:t xml:space="preserve">                                      Principal can add advertisements about your institute.</w:t>
+      </w:r>
+    </w:p>
+    <w:p>
+      <w:pPr>
+        <w:rPr>
+          <w:rFonts w:ascii="Times New Roman" w:hAnsi="Times New Roman" w:cs="Times New Roman"/>
           <w:sz w:val="24"/>
           <w:szCs w:val="24"/>
         </w:rPr>
+      </w:pPr>
+      <w:r>
+        <w:rPr>
+          <w:rFonts w:ascii="Times New Roman" w:hAnsi="Times New Roman" w:cs="Times New Roman"/>
+          <w:b/>
+          <w:sz w:val="24"/>
+          <w:szCs w:val="24"/>
+        </w:rPr>
+        <w:t>Manage owner:</w:t>
+      </w:r>
+    </w:p>
+    <w:p>
+      <w:pPr>
+        <w:rPr>
+          <w:rFonts w:ascii="Times New Roman" w:hAnsi="Times New Roman" w:cs="Times New Roman"/>
+          <w:sz w:val="24"/>
+          <w:szCs w:val="24"/>
+        </w:rPr>
+      </w:pPr>
+      <w:r>
+        <w:rPr>
+          <w:rFonts w:ascii="Times New Roman" w:hAnsi="Times New Roman" w:cs="Times New Roman"/>
+          <w:sz w:val="24"/>
+          <w:szCs w:val="24"/>
+        </w:rPr>
+        <w:t xml:space="preserve">                            Admin will manage all the institutes principals.</w:t>
+      </w:r>
+    </w:p>
+    <w:p>
+      <w:pPr>
+        <w:rPr>
+          <w:rFonts w:ascii="Times New Roman" w:hAnsi="Times New Roman" w:cs="Times New Roman"/>
+          <w:sz w:val="24"/>
+          <w:szCs w:val="24"/>
+        </w:rPr>
+      </w:pPr>
+      <w:r>
+        <w:rPr>
+          <w:rFonts w:ascii="Times New Roman" w:hAnsi="Times New Roman" w:cs="Times New Roman"/>
+          <w:b/>
+          <w:sz w:val="24"/>
+          <w:szCs w:val="24"/>
+        </w:rPr>
+        <w:t>Manage institutes:</w:t>
+      </w:r>
+    </w:p>
+    <w:p>
+      <w:pPr>
+        <w:rPr>
+          <w:rFonts w:ascii="Times New Roman" w:hAnsi="Times New Roman" w:cs="Times New Roman"/>
+          <w:sz w:val="24"/>
+          <w:szCs w:val="24"/>
+        </w:rPr>
+      </w:pPr>
+      <w:r>
+        <w:rPr>
+          <w:rFonts w:ascii="Times New Roman" w:hAnsi="Times New Roman" w:cs="Times New Roman"/>
+          <w:sz w:val="24"/>
+          <w:szCs w:val="24"/>
+        </w:rPr>
+        <w:t xml:space="preserve">                                   Admin will manage all the institutes.</w:t>
+      </w:r>
+    </w:p>
+    <w:p>
+      <w:pPr>
+        <w:rPr>
+          <w:rFonts w:ascii="Times New Roman" w:hAnsi="Times New Roman" w:cs="Times New Roman"/>
+          <w:sz w:val="24"/>
+          <w:szCs w:val="24"/>
+        </w:rPr>
+      </w:pPr>
+      <w:r>
+        <w:rPr>
+          <w:rFonts w:ascii="Times New Roman" w:hAnsi="Times New Roman" w:cs="Times New Roman"/>
+          <w:b/>
+          <w:sz w:val="24"/>
+          <w:szCs w:val="24"/>
+        </w:rPr>
+        <w:t>Authorized trained person:</w:t>
+      </w:r>
+      <w:r>
+        <w:rPr>
+          <w:rFonts w:ascii="Times New Roman" w:hAnsi="Times New Roman" w:cs="Times New Roman"/>
+          <w:sz w:val="24"/>
+          <w:szCs w:val="24"/>
+        </w:rPr>
         <w:t xml:space="preserve"> </w:t>
       </w:r>
-      <w:r>
+    </w:p>
+    <w:p>
+      <w:pPr>
         <w:rPr>
           <w:rFonts w:ascii="Times New Roman" w:hAnsi="Times New Roman" w:cs="Times New Roman"/>
           <w:sz w:val="24"/>
           <w:szCs w:val="24"/>
         </w:rPr>
-        <w:t xml:space="preserve">                                      Principal can add advertisements about your institute.</w:t>
-      </w:r>
-    </w:p>
-    <w:p>
-      <w:pPr>
+      </w:pPr>
+      <w:r>
         <w:rPr>
           <w:rFonts w:ascii="Times New Roman" w:hAnsi="Times New Roman" w:cs="Times New Roman"/>
           <w:sz w:val="24"/>
           <w:szCs w:val="24"/>
         </w:rPr>
-      </w:pPr>
-      <w:r>
-        <w:rPr>
-          <w:rFonts w:ascii="Times New Roman" w:hAnsi="Times New Roman" w:cs="Times New Roman"/>
-          <w:b/>
+        <w:t xml:space="preserve">                                                 Mean admin.</w:t>
+      </w:r>
+    </w:p>
+    <w:p>
+      <w:pPr>
+        <w:rPr>
+          <w:rFonts w:ascii="Times New Roman" w:hAnsi="Times New Roman" w:cs="Times New Roman"/>
           <w:sz w:val="24"/>
           <w:szCs w:val="24"/>
         </w:rPr>
-        <w:t>Manage owner:</w:t>
-      </w:r>
-    </w:p>
-    <w:p>
-      <w:pPr>
-        <w:rPr>
-          <w:rFonts w:ascii="Times New Roman" w:hAnsi="Times New Roman" w:cs="Times New Roman"/>
+      </w:pPr>
+      <w:r>
+        <w:rPr>
+          <w:rFonts w:ascii="Times New Roman" w:hAnsi="Times New Roman" w:cs="Times New Roman"/>
+          <w:b/>
           <w:sz w:val="24"/>
           <w:szCs w:val="24"/>
         </w:rPr>
-      </w:pPr>
-      <w:r>
+        <w:t>Owner:</w:t>
+      </w:r>
+    </w:p>
+    <w:p>
+      <w:pPr>
         <w:rPr>
           <w:rFonts w:ascii="Times New Roman" w:hAnsi="Times New Roman" w:cs="Times New Roman"/>
           <w:sz w:val="24"/>
           <w:szCs w:val="24"/>
         </w:rPr>
-        <w:t xml:space="preserve">                            Admin will manage all the institutes principals.</w:t>
-      </w:r>
-    </w:p>
-    <w:p>
-      <w:pPr>
+      </w:pPr>
+      <w:r>
         <w:rPr>
           <w:rFonts w:ascii="Times New Roman" w:hAnsi="Times New Roman" w:cs="Times New Roman"/>
           <w:sz w:val="24"/>
           <w:szCs w:val="24"/>
         </w:rPr>
-      </w:pPr>
-      <w:r>
-        <w:rPr>
-          <w:rFonts w:ascii="Times New Roman" w:hAnsi="Times New Roman" w:cs="Times New Roman"/>
-          <w:b/>
+        <w:t xml:space="preserve">              Mean Principal of institute.</w:t>
+      </w:r>
+    </w:p>
+    <w:p>
+      <w:pPr>
+        <w:rPr>
+          <w:rFonts w:ascii="Times New Roman" w:hAnsi="Times New Roman" w:cs="Times New Roman"/>
           <w:sz w:val="24"/>
           <w:szCs w:val="24"/>
         </w:rPr>
-        <w:t>Manage institutes:</w:t>
-      </w:r>
+      </w:pPr>
     </w:p>
     <w:p>
       <w:pPr>
@@ -2916,110 +3152,6 @@
           <w:szCs w:val="24"/>
         </w:rPr>
       </w:pPr>
-      <w:r>
-        <w:rPr>
-          <w:rFonts w:ascii="Times New Roman" w:hAnsi="Times New Roman" w:cs="Times New Roman"/>
-          <w:sz w:val="24"/>
-          <w:szCs w:val="24"/>
-        </w:rPr>
-        <w:t xml:space="preserve">                                   Admin will manage all the institutes.</w:t>
-      </w:r>
-    </w:p>
-    <w:p>
-      <w:pPr>
-        <w:rPr>
-          <w:rFonts w:ascii="Times New Roman" w:hAnsi="Times New Roman" w:cs="Times New Roman"/>
-          <w:sz w:val="24"/>
-          <w:szCs w:val="24"/>
-        </w:rPr>
-      </w:pPr>
-      <w:r>
-        <w:rPr>
-          <w:rFonts w:ascii="Times New Roman" w:hAnsi="Times New Roman" w:cs="Times New Roman"/>
-          <w:b/>
-          <w:sz w:val="24"/>
-          <w:szCs w:val="24"/>
-        </w:rPr>
-        <w:t>Authorized trained person:</w:t>
-      </w:r>
-      <w:r>
-        <w:rPr>
-          <w:rFonts w:ascii="Times New Roman" w:hAnsi="Times New Roman" w:cs="Times New Roman"/>
-          <w:sz w:val="24"/>
-          <w:szCs w:val="24"/>
-        </w:rPr>
-        <w:t xml:space="preserve"> </w:t>
-      </w:r>
-    </w:p>
-    <w:p>
-      <w:pPr>
-        <w:rPr>
-          <w:rFonts w:ascii="Times New Roman" w:hAnsi="Times New Roman" w:cs="Times New Roman"/>
-          <w:sz w:val="24"/>
-          <w:szCs w:val="24"/>
-        </w:rPr>
-      </w:pPr>
-      <w:r>
-        <w:rPr>
-          <w:rFonts w:ascii="Times New Roman" w:hAnsi="Times New Roman" w:cs="Times New Roman"/>
-          <w:sz w:val="24"/>
-          <w:szCs w:val="24"/>
-        </w:rPr>
-        <w:t xml:space="preserve">                                                 Mean admin.</w:t>
-      </w:r>
-    </w:p>
-    <w:p>
-      <w:pPr>
-        <w:rPr>
-          <w:rFonts w:ascii="Times New Roman" w:hAnsi="Times New Roman" w:cs="Times New Roman"/>
-          <w:sz w:val="24"/>
-          <w:szCs w:val="24"/>
-        </w:rPr>
-      </w:pPr>
-      <w:r>
-        <w:rPr>
-          <w:rFonts w:ascii="Times New Roman" w:hAnsi="Times New Roman" w:cs="Times New Roman"/>
-          <w:b/>
-          <w:sz w:val="24"/>
-          <w:szCs w:val="24"/>
-        </w:rPr>
-        <w:t>Owner:</w:t>
-      </w:r>
-    </w:p>
-    <w:p>
-      <w:pPr>
-        <w:rPr>
-          <w:rFonts w:ascii="Times New Roman" w:hAnsi="Times New Roman" w:cs="Times New Roman"/>
-          <w:sz w:val="24"/>
-          <w:szCs w:val="24"/>
-        </w:rPr>
-      </w:pPr>
-      <w:r>
-        <w:rPr>
-          <w:rFonts w:ascii="Times New Roman" w:hAnsi="Times New Roman" w:cs="Times New Roman"/>
-          <w:sz w:val="24"/>
-          <w:szCs w:val="24"/>
-        </w:rPr>
-        <w:t xml:space="preserve">              Mean Principal of institute.</w:t>
-      </w:r>
-    </w:p>
-    <w:p>
-      <w:pPr>
-        <w:rPr>
-          <w:rFonts w:ascii="Times New Roman" w:hAnsi="Times New Roman" w:cs="Times New Roman"/>
-          <w:sz w:val="24"/>
-          <w:szCs w:val="24"/>
-        </w:rPr>
-      </w:pPr>
-    </w:p>
-    <w:p>
-      <w:pPr>
-        <w:rPr>
-          <w:rFonts w:ascii="Times New Roman" w:hAnsi="Times New Roman" w:cs="Times New Roman"/>
-          <w:sz w:val="24"/>
-          <w:szCs w:val="24"/>
-        </w:rPr>
-      </w:pPr>
     </w:p>
     <w:p>
       <w:pPr>
@@ -3028,7 +3160,7 @@
           <w:rFonts w:ascii="Times New Roman" w:hAnsi="Times New Roman" w:cs="Times New Roman"/>
         </w:rPr>
       </w:pPr>
-      <w:bookmarkStart w:id="14" w:name="_Toc117151432"/>
+      <w:bookmarkStart w:id="14" w:name="_Toc117267366"/>
       <w:r>
         <w:rPr>
           <w:rFonts w:ascii="Times New Roman" w:hAnsi="Times New Roman" w:cs="Times New Roman"/>
@@ -3054,7 +3186,7 @@
           <w:lang w:bidi="ar-SA"/>
         </w:rPr>
       </w:pPr>
-      <w:bookmarkStart w:id="15" w:name="_Toc117151433"/>
+      <w:bookmarkStart w:id="15" w:name="_Toc117267367"/>
       <w:r>
         <w:rPr>
           <w:rStyle w:val="Strong"/>
@@ -3113,7 +3245,7 @@
           <w:rFonts w:ascii="Times New Roman" w:hAnsi="Times New Roman" w:cs="Times New Roman"/>
         </w:rPr>
       </w:pPr>
-      <w:bookmarkStart w:id="16" w:name="_Toc117151434"/>
+      <w:bookmarkStart w:id="16" w:name="_Toc117267368"/>
       <w:r>
         <w:rPr>
           <w:rStyle w:val="Strong"/>
@@ -3151,23 +3283,7 @@
           <w:color w:val="000000"/>
           <w:spacing w:val="8"/>
         </w:rPr>
-        <w:t xml:space="preserve">Unauthorized users without permissions who have access to sensitive data can cause harm to educational institutions </w:t>
-      </w:r>
-      <w:proofErr w:type="gramStart"/>
-      <w:r>
-        <w:rPr>
-          <w:color w:val="000000"/>
-          <w:spacing w:val="8"/>
-        </w:rPr>
-        <w:t>as a result of</w:t>
-      </w:r>
-      <w:proofErr w:type="gramEnd"/>
-      <w:r>
-        <w:rPr>
-          <w:color w:val="000000"/>
-          <w:spacing w:val="8"/>
-        </w:rPr>
-        <w:t xml:space="preserve"> theft. There is a risk of the sensitive academic data will be leaked by staff. It becomes easy to lose your storage media with backup data due to misplacement or theft. When you suffer data loss due to various incidents such as mechanical damage, power failure, software crash, disasters or loss of your laptops and mobile devices, it is another way of inadvertent data exposure. Keep all your data safe and secure using role-based access control to ensure confidentiality and privacy. </w:t>
+        <w:t>Unauthorized users without permissions who have access to sensitive data can cause harm to educational institutions as a result of theft. There is a risk of the sensitive academic data will be leaked by staff. It becomes easy to lose your storage media with backup data due to misplacement or theft. When you suffer data loss due to various incidents such as mechanical damage, power failure, software crash, disasters or loss of your laptops and mobile devices, it is another way of inadvertent data exposure. Keep all your data safe and secure using role-based access control to ensure confidentiality and privacy. </w:t>
       </w:r>
     </w:p>
     <w:p>
@@ -3225,7 +3341,7 @@
           <w:rFonts w:ascii="Times New Roman" w:hAnsi="Times New Roman" w:cs="Times New Roman"/>
         </w:rPr>
       </w:pPr>
-      <w:bookmarkStart w:id="17" w:name="_Toc117151435"/>
+      <w:bookmarkStart w:id="17" w:name="_Toc117267369"/>
       <w:r>
         <w:rPr>
           <w:rStyle w:val="Strong"/>
@@ -3277,7 +3393,7 @@
           <w:rFonts w:ascii="Times New Roman" w:hAnsi="Times New Roman" w:cs="Times New Roman"/>
         </w:rPr>
       </w:pPr>
-      <w:bookmarkStart w:id="18" w:name="_Toc117151436"/>
+      <w:bookmarkStart w:id="18" w:name="_Toc117267370"/>
       <w:r>
         <w:rPr>
           <w:rStyle w:val="Strong"/>
@@ -3347,7 +3463,7 @@
         <w:pStyle w:val="Heading1"/>
       </w:pPr>
       <w:bookmarkStart w:id="19" w:name="_Toc101427045"/>
-      <w:bookmarkStart w:id="20" w:name="_Toc117151437"/>
+      <w:bookmarkStart w:id="20" w:name="_Toc117267371"/>
       <w:r>
         <w:t>CHAPTER 2 USE CASES</w:t>
       </w:r>
@@ -3362,7 +3478,7 @@
         </w:rPr>
       </w:pPr>
       <w:bookmarkStart w:id="21" w:name="_Toc101427046"/>
-      <w:bookmarkStart w:id="22" w:name="_Toc117151438"/>
+      <w:bookmarkStart w:id="22" w:name="_Toc117267372"/>
       <w:r>
         <w:rPr>
           <w:rFonts w:ascii="Times New Roman" w:hAnsi="Times New Roman" w:cs="Times New Roman"/>
@@ -3435,7 +3551,7 @@
         </w:rPr>
       </w:pPr>
       <w:bookmarkStart w:id="23" w:name="_Toc101427047"/>
-      <w:bookmarkStart w:id="24" w:name="_Toc117151439"/>
+      <w:bookmarkStart w:id="24" w:name="_Toc117267373"/>
       <w:r>
         <w:rPr>
           <w:rFonts w:ascii="Times New Roman" w:hAnsi="Times New Roman" w:cs="Times New Roman"/>
@@ -3447,28 +3563,201 @@
       <w:bookmarkEnd w:id="23"/>
       <w:bookmarkEnd w:id="24"/>
     </w:p>
-    <w:p>
-      <w:pPr>
-        <w:pStyle w:val="Heading2"/>
-        <w:rPr>
-          <w:rFonts w:ascii="Times New Roman" w:hAnsi="Times New Roman" w:cs="Times New Roman"/>
-        </w:rPr>
-      </w:pPr>
-      <w:bookmarkStart w:id="26" w:name="_Toc117151440"/>
-      <w:r>
-        <w:rPr>
-          <w:rFonts w:ascii="Times New Roman" w:hAnsi="Times New Roman" w:cs="Times New Roman"/>
-        </w:rPr>
+    <w:p/>
+    <w:p>
+      <w:pPr>
+        <w:pStyle w:val="Heading3"/>
+      </w:pPr>
+      <w:bookmarkStart w:id="26" w:name="_Toc117263883"/>
+      <w:bookmarkStart w:id="27" w:name="_Toc117267374"/>
+      <w:r>
+        <w:t>Laiba naeem (sp21-bse-041)</w:t>
+      </w:r>
+      <w:bookmarkEnd w:id="26"/>
+      <w:bookmarkEnd w:id="27"/>
+    </w:p>
+    <w:p>
+      <w:pPr>
+        <w:pStyle w:val="Heading4"/>
+      </w:pPr>
+      <w:r>
+        <w:t>Use Case: Process Sale</w:t>
+      </w:r>
+    </w:p>
+    <w:p>
+      <w:pPr>
+        <w:pStyle w:val="Heading4"/>
+      </w:pPr>
+      <w:r>
+        <w:t>Use case:                          Add institute</w:t>
+      </w:r>
+    </w:p>
+    <w:p>
+      <w:pPr>
+        <w:rPr>
+          <w:rFonts w:asciiTheme="majorHAnsi" w:hAnsiTheme="majorHAnsi" w:cstheme="majorHAnsi"/>
+          <w:sz w:val="24"/>
+          <w:szCs w:val="24"/>
+        </w:rPr>
+      </w:pPr>
+      <w:r>
+        <w:rPr>
+          <w:rFonts w:asciiTheme="majorHAnsi" w:hAnsiTheme="majorHAnsi" w:cstheme="majorHAnsi"/>
+          <w:sz w:val="24"/>
+          <w:szCs w:val="24"/>
+        </w:rPr>
+        <w:t xml:space="preserve">               When the owner wants to add institute he will click on the button “Add institute” then a form will appear in which the owner add the details of the institute he wants to add if the information is correct the institute will be added else he will be notified to correct the errors.</w:t>
+      </w:r>
+    </w:p>
+    <w:p>
+      <w:pPr>
+        <w:pStyle w:val="Heading4"/>
+      </w:pPr>
+      <w:r>
+        <w:t>Use case:                          Verify institute</w:t>
+      </w:r>
+    </w:p>
+    <w:p>
+      <w:pPr>
+        <w:rPr>
+          <w:rFonts w:asciiTheme="majorHAnsi" w:hAnsiTheme="majorHAnsi" w:cstheme="majorHAnsi"/>
+          <w:sz w:val="24"/>
+          <w:szCs w:val="24"/>
+        </w:rPr>
+      </w:pPr>
+      <w:r>
+        <w:rPr>
+          <w:rFonts w:asciiTheme="majorHAnsi" w:hAnsiTheme="majorHAnsi" w:cstheme="majorHAnsi"/>
+          <w:b/>
+          <w:sz w:val="24"/>
+          <w:szCs w:val="24"/>
+        </w:rPr>
+        <w:t xml:space="preserve">                </w:t>
+      </w:r>
+      <w:r>
+        <w:rPr>
+          <w:rFonts w:asciiTheme="majorHAnsi" w:hAnsiTheme="majorHAnsi" w:cstheme="majorHAnsi"/>
+          <w:sz w:val="24"/>
+          <w:szCs w:val="24"/>
+        </w:rPr>
+        <w:t>When the owner submits the form of adding institute the system will check if that institute is verified by the board or not if its verified the institute will be added else the owner will write application to board to verify the institute.</w:t>
+      </w:r>
+    </w:p>
+    <w:p>
+      <w:pPr>
+        <w:pStyle w:val="Heading4"/>
+      </w:pPr>
+      <w:r>
+        <w:t>Use case:                          Check requests</w:t>
+      </w:r>
+    </w:p>
+    <w:p>
+      <w:pPr>
+        <w:rPr>
+          <w:rFonts w:asciiTheme="majorHAnsi" w:hAnsiTheme="majorHAnsi" w:cstheme="majorHAnsi"/>
+          <w:sz w:val="24"/>
+          <w:szCs w:val="24"/>
+        </w:rPr>
+      </w:pPr>
+      <w:r>
+        <w:rPr>
+          <w:rFonts w:asciiTheme="majorHAnsi" w:hAnsiTheme="majorHAnsi" w:cstheme="majorHAnsi"/>
+          <w:b/>
+          <w:sz w:val="24"/>
+          <w:szCs w:val="24"/>
+        </w:rPr>
+        <w:t xml:space="preserve">                </w:t>
+      </w:r>
+      <w:r>
+        <w:rPr>
+          <w:rFonts w:asciiTheme="majorHAnsi" w:hAnsiTheme="majorHAnsi" w:cstheme="majorHAnsi"/>
+          <w:sz w:val="24"/>
+          <w:szCs w:val="24"/>
+        </w:rPr>
+        <w:t>After adding and verifying the institute in the website the Owner (Principal of institute) and admin (admin of website) can check the requests of the students who showed interest and registered themselves for institutes.</w:t>
+      </w:r>
+    </w:p>
+    <w:p>
+      <w:pPr>
+        <w:pStyle w:val="Heading3"/>
+      </w:pPr>
+      <w:bookmarkStart w:id="28" w:name="_Toc117267375"/>
+      <w:r>
+        <w:t>Tanveer Ahmad (SP21-BSE-048)</w:t>
+      </w:r>
+      <w:bookmarkEnd w:id="28"/>
+    </w:p>
+    <w:p>
+      <w:pPr>
+        <w:pStyle w:val="Heading4"/>
+      </w:pPr>
+      <w:r>
+        <w:rPr>
+          <w:color w:val="404040" w:themeColor="text1" w:themeTint="BF"/>
+          <w:sz w:val="28"/>
+          <w:szCs w:val="28"/>
+        </w:rPr>
+        <w:t xml:space="preserve">Use-Case: </w:t>
+      </w:r>
+      <w:r>
+        <w:t>Manage Institute</w:t>
+      </w:r>
+    </w:p>
+    <w:p>
+      <w:r>
+        <w:t xml:space="preserve">Mange institute is Admin use case in which admin can perform CRUD operation </w:t>
+      </w:r>
+    </w:p>
+    <w:p>
+      <w:r>
+        <w:t xml:space="preserve">On institute. Admin can ADD Institute, Delete Institute, Update Institute and can Retrieve Institute </w:t>
+      </w:r>
+    </w:p>
+    <w:p>
+      <w:r>
+        <w:t>Information about institute</w:t>
+      </w:r>
+    </w:p>
+    <w:p>
+      <w:pPr>
+        <w:pStyle w:val="Heading4"/>
+        <w:rPr>
+          <w:color w:val="548DD4" w:themeColor="text2" w:themeTint="99"/>
+        </w:rPr>
+      </w:pPr>
+      <w:r>
+        <w:t xml:space="preserve">Use-Case: </w:t>
+      </w:r>
+      <w:r>
+        <w:rPr>
+          <w:color w:val="548DD4" w:themeColor="text2" w:themeTint="99"/>
+        </w:rPr>
+        <w:t>Logoff</w:t>
+      </w:r>
+    </w:p>
+    <w:p>
+      <w:r>
+        <w:t xml:space="preserve">In logoff use case Admin just logoff his account </w:t>
+      </w:r>
+    </w:p>
+    <w:p>
+      <w:pPr>
+        <w:pStyle w:val="Heading3"/>
+      </w:pPr>
+    </w:p>
+    <w:p>
+      <w:pPr>
+        <w:pStyle w:val="Heading3"/>
+      </w:pPr>
+      <w:bookmarkStart w:id="29" w:name="_Toc117267376"/>
+      <w:r>
         <w:t>Syed Kashif Ali Shah (SP21-BSE-062</w:t>
       </w:r>
       <w:r>
-        <w:rPr>
-          <w:rFonts w:ascii="Times New Roman" w:hAnsi="Times New Roman" w:cs="Times New Roman"/>
-        </w:rPr>
         <w:t>)</w:t>
       </w:r>
       <w:bookmarkEnd w:id="25"/>
-      <w:bookmarkEnd w:id="26"/>
+      <w:bookmarkEnd w:id="29"/>
     </w:p>
     <w:p>
       <w:pPr>
@@ -3477,14 +3766,14 @@
           <w:rFonts w:ascii="Times New Roman" w:hAnsi="Times New Roman" w:cs="Times New Roman"/>
         </w:rPr>
       </w:pPr>
-      <w:bookmarkStart w:id="27" w:name="_Toc101427049"/>
+      <w:bookmarkStart w:id="30" w:name="_Toc101427049"/>
       <w:r>
         <w:rPr>
           <w:rFonts w:ascii="Times New Roman" w:hAnsi="Times New Roman" w:cs="Times New Roman"/>
         </w:rPr>
         <w:t xml:space="preserve">Use Case: </w:t>
       </w:r>
-      <w:bookmarkEnd w:id="27"/>
+      <w:bookmarkEnd w:id="30"/>
       <w:r>
         <w:rPr>
           <w:rFonts w:ascii="Times New Roman" w:hAnsi="Times New Roman" w:cs="Times New Roman"/>
@@ -3569,6 +3858,7 @@
           <w:color w:val="243F60" w:themeColor="accent1" w:themeShade="7F"/>
           <w:lang w:bidi="ur-PK"/>
         </w:rPr>
+        <w:lastRenderedPageBreak/>
         <w:t>Student Name 3 (Registration Number 3)</w:t>
       </w:r>
     </w:p>
@@ -3576,11 +3866,11 @@
       <w:pPr>
         <w:pStyle w:val="Heading1"/>
       </w:pPr>
-      <w:bookmarkStart w:id="28" w:name="_Toc117151441"/>
+      <w:bookmarkStart w:id="31" w:name="_Toc117267377"/>
       <w:r>
         <w:t>Fully Dressed Use Cases</w:t>
       </w:r>
-      <w:bookmarkEnd w:id="28"/>
+      <w:bookmarkEnd w:id="31"/>
     </w:p>
     <w:p>
       <w:pPr>
@@ -3589,8 +3879,8 @@
           <w:rFonts w:ascii="Times New Roman" w:hAnsi="Times New Roman" w:cs="Times New Roman"/>
         </w:rPr>
       </w:pPr>
-      <w:bookmarkStart w:id="29" w:name="_Toc101427050"/>
-      <w:bookmarkStart w:id="30" w:name="_Toc117151442"/>
+      <w:bookmarkStart w:id="32" w:name="_Toc101427050"/>
+      <w:bookmarkStart w:id="33" w:name="_Toc117267378"/>
       <w:r>
         <w:rPr>
           <w:rFonts w:ascii="Times New Roman" w:hAnsi="Times New Roman" w:cs="Times New Roman"/>
@@ -3603,8 +3893,8 @@
         </w:rPr>
         <w:t>)</w:t>
       </w:r>
-      <w:bookmarkEnd w:id="29"/>
-      <w:bookmarkEnd w:id="30"/>
+      <w:bookmarkEnd w:id="32"/>
+      <w:bookmarkEnd w:id="33"/>
     </w:p>
     <w:tbl>
       <w:tblPr>
@@ -3645,14 +3935,14 @@
                 <w:rFonts w:ascii="Times New Roman" w:hAnsi="Times New Roman" w:cs="Times New Roman"/>
               </w:rPr>
             </w:pPr>
-            <w:bookmarkStart w:id="31" w:name="_Toc101427051"/>
+            <w:bookmarkStart w:id="34" w:name="_Toc101427051"/>
             <w:r>
               <w:rPr>
                 <w:rFonts w:ascii="Times New Roman" w:hAnsi="Times New Roman" w:cs="Times New Roman"/>
               </w:rPr>
               <w:t xml:space="preserve">Use Case UC1: </w:t>
             </w:r>
-            <w:bookmarkEnd w:id="31"/>
+            <w:bookmarkEnd w:id="34"/>
             <w:r>
               <w:rPr>
                 <w:rFonts w:ascii="Times New Roman" w:hAnsi="Times New Roman" w:cs="Times New Roman"/>
@@ -3772,15 +4062,7 @@
               <w:t xml:space="preserve">Visitor: </w:t>
             </w:r>
             <w:r>
-              <w:t xml:space="preserve">If visitor is a student so, they can search for their desired schools and colleges and access their information regarding the admission processes and </w:t>
-            </w:r>
-            <w:proofErr w:type="gramStart"/>
-            <w:r>
-              <w:t>also</w:t>
-            </w:r>
-            <w:proofErr w:type="gramEnd"/>
-            <w:r>
-              <w:t xml:space="preserve"> they can take admission in that desired institute.</w:t>
+              <w:t>If visitor is a student so, they can search for their desired schools and colleges and access their information regarding the admission processes and also they can take admission in that desired institute.</w:t>
             </w:r>
           </w:p>
           <w:p>
@@ -3998,7 +4280,6 @@
           <w:b/>
           <w:bCs/>
         </w:rPr>
-        <w:lastRenderedPageBreak/>
         <w:t>Extensions (or Alternative Flows):</w:t>
       </w:r>
     </w:p>
@@ -4037,21 +4318,7 @@
         <w:rPr>
           <w:bCs/>
         </w:rPr>
-        <w:t xml:space="preserve">If visitor faced some problem so, they </w:t>
-      </w:r>
-      <w:proofErr w:type="gramStart"/>
-      <w:r>
-        <w:rPr>
-          <w:bCs/>
-        </w:rPr>
-        <w:t>can</w:t>
-      </w:r>
-      <w:proofErr w:type="gramEnd"/>
-      <w:r>
-        <w:rPr>
-          <w:bCs/>
-        </w:rPr>
-        <w:t xml:space="preserve"> get help from after click the help button.</w:t>
+        <w:t>If visitor faced some problem so, they can get help from after click the help button.</w:t>
       </w:r>
     </w:p>
     <w:p>
@@ -4121,6 +4388,7 @@
         <w:rPr>
           <w:rStyle w:val="docemphstrong"/>
         </w:rPr>
+        <w:lastRenderedPageBreak/>
         <w:t>Smart Phone</w:t>
       </w:r>
     </w:p>
@@ -4135,14 +4403,12 @@
           <w:rStyle w:val="docemphstrong"/>
         </w:rPr>
       </w:pPr>
-      <w:proofErr w:type="spellStart"/>
       <w:r>
         <w:rPr>
           <w:rStyle w:val="docemphstrong"/>
         </w:rPr>
         <w:t>IPod</w:t>
       </w:r>
-      <w:proofErr w:type="spellEnd"/>
     </w:p>
     <w:p>
       <w:pPr>
@@ -4239,7 +4505,6 @@
         <w:rPr>
           <w:noProof/>
         </w:rPr>
-        <w:lastRenderedPageBreak/>
         <w:drawing>
           <wp:anchor distT="0" distB="0" distL="114300" distR="114300" simplePos="0" relativeHeight="251658752" behindDoc="1" locked="0" layoutInCell="1" allowOverlap="1" wp14:anchorId="00657CE6" wp14:editId="55928C4A">
             <wp:simplePos x="0" y="0"/>
@@ -4413,116 +4678,24 @@
           <w:rFonts w:ascii="Times New Roman" w:hAnsi="Times New Roman" w:cs="Times New Roman"/>
         </w:rPr>
       </w:pPr>
-      <w:r>
-        <w:rPr>
-          <w:rFonts w:ascii="Times New Roman" w:hAnsi="Times New Roman" w:cs="Times New Roman"/>
-        </w:rPr>
-        <w:lastRenderedPageBreak/>
+      <w:bookmarkStart w:id="35" w:name="_Toc117267379"/>
+      <w:r>
+        <w:rPr>
+          <w:rFonts w:ascii="Times New Roman" w:hAnsi="Times New Roman" w:cs="Times New Roman"/>
+        </w:rPr>
         <w:t>Brief Level Use Cases</w:t>
       </w:r>
-    </w:p>
-    <w:p>
-      <w:r>
-        <w:t>Tanveer Ahmad (SP21-BSE-048)</w:t>
-      </w:r>
-    </w:p>
-    <w:p>
-      <w:pPr>
-        <w:rPr>
-          <w:b/>
-          <w:bCs/>
-          <w:color w:val="548DD4" w:themeColor="text2" w:themeTint="99"/>
-        </w:rPr>
-      </w:pPr>
-      <w:r>
-        <w:rPr>
-          <w:b/>
-          <w:bCs/>
-          <w:color w:val="404040" w:themeColor="text1" w:themeTint="BF"/>
-          <w:sz w:val="28"/>
-          <w:szCs w:val="28"/>
-        </w:rPr>
-        <w:t>Use-</w:t>
-      </w:r>
-      <w:r>
-        <w:rPr>
-          <w:b/>
-          <w:bCs/>
-          <w:color w:val="404040" w:themeColor="text1" w:themeTint="BF"/>
-          <w:sz w:val="28"/>
-          <w:szCs w:val="28"/>
-        </w:rPr>
-        <w:t xml:space="preserve">Case: </w:t>
-      </w:r>
-      <w:r>
-        <w:rPr>
-          <w:b/>
-          <w:bCs/>
-          <w:color w:val="548DD4" w:themeColor="text2" w:themeTint="99"/>
-        </w:rPr>
-        <w:t>Manage Institute</w:t>
-      </w:r>
-    </w:p>
-    <w:p>
-      <w:r>
-        <w:t xml:space="preserve">Mange institute is Admin use case in which admin can perform CRUD operation </w:t>
-      </w:r>
-    </w:p>
-    <w:p>
-      <w:r>
-        <w:t xml:space="preserve">On institute. Admin can ADD Institute, Delete Institute, Update Institute and can Retrieve Institute </w:t>
-      </w:r>
-    </w:p>
-    <w:p>
-      <w:r>
-        <w:t>Information about institute</w:t>
-      </w:r>
-    </w:p>
-    <w:p>
-      <w:pPr>
-        <w:rPr>
-          <w:b/>
-          <w:bCs/>
-          <w:color w:val="548DD4" w:themeColor="text2" w:themeTint="99"/>
-        </w:rPr>
-      </w:pPr>
-      <w:r>
-        <w:rPr>
-          <w:b/>
-          <w:bCs/>
-          <w:color w:val="404040" w:themeColor="text1" w:themeTint="BF"/>
-          <w:sz w:val="28"/>
-          <w:szCs w:val="28"/>
-        </w:rPr>
-        <w:t xml:space="preserve">Use-Case: </w:t>
-      </w:r>
-      <w:r>
-        <w:rPr>
-          <w:b/>
-          <w:bCs/>
-          <w:color w:val="548DD4" w:themeColor="text2" w:themeTint="99"/>
-        </w:rPr>
-        <w:t>Logoff</w:t>
-      </w:r>
-    </w:p>
-    <w:p>
-      <w:r>
-        <w:t xml:space="preserve">In logoff </w:t>
-      </w:r>
-      <w:r>
-        <w:t>use case</w:t>
-      </w:r>
-      <w:r>
-        <w:t xml:space="preserve"> Admin just logoff his account </w:t>
-      </w:r>
+      <w:bookmarkEnd w:id="35"/>
     </w:p>
     <w:p>
       <w:pPr>
         <w:pStyle w:val="Heading1"/>
       </w:pPr>
+      <w:bookmarkStart w:id="36" w:name="_Toc117267380"/>
       <w:r>
         <w:t>Fully Dressed Use Cases</w:t>
       </w:r>
+      <w:bookmarkEnd w:id="36"/>
     </w:p>
     <w:p>
       <w:pPr>
@@ -4869,13 +5042,7 @@
         </w:numPr>
       </w:pPr>
       <w:r>
-        <w:t xml:space="preserve">Admin request to </w:t>
-      </w:r>
-      <w:r>
-        <w:t>Remove</w:t>
-      </w:r>
-      <w:r>
-        <w:t xml:space="preserve"> Institutes and Perform Action</w:t>
+        <w:t>Admin request to Remove Institutes and Perform Action</w:t>
       </w:r>
     </w:p>
     <w:p>
@@ -4887,13 +5054,7 @@
         </w:numPr>
       </w:pPr>
       <w:r>
-        <w:t xml:space="preserve">Admin request to </w:t>
-      </w:r>
-      <w:r>
-        <w:t>Update</w:t>
-      </w:r>
-      <w:r>
-        <w:t xml:space="preserve"> Institutes and Perform Action</w:t>
+        <w:t>Admin request to Update Institutes and Perform Action</w:t>
       </w:r>
     </w:p>
     <w:p>
@@ -4905,10 +5066,7 @@
         </w:numPr>
       </w:pPr>
       <w:r>
-        <w:t>Admin request to</w:t>
-      </w:r>
-      <w:r>
-        <w:t xml:space="preserve"> </w:t>
+        <w:t xml:space="preserve">Admin request to </w:t>
       </w:r>
       <w:r>
         <w:t>Retrieve</w:t>
@@ -5077,13 +5235,7 @@
     </w:p>
     <w:p>
       <w:r>
-        <w:t xml:space="preserve">admin request to </w:t>
-      </w:r>
-      <w:r>
-        <w:t xml:space="preserve">Update </w:t>
-      </w:r>
-      <w:r>
-        <w:t xml:space="preserve">account then system response to show </w:t>
+        <w:t xml:space="preserve">admin request to Update account then system response to show </w:t>
       </w:r>
       <w:r>
         <w:t>updating institute</w:t>
@@ -5128,15 +5280,7 @@
     </w:p>
     <w:p>
       <w:r>
-        <w:t xml:space="preserve">admin request to </w:t>
-      </w:r>
-      <w:proofErr w:type="gramStart"/>
-      <w:r>
-        <w:t>retrieve  institute</w:t>
-      </w:r>
-      <w:proofErr w:type="gramEnd"/>
-      <w:r>
-        <w:t xml:space="preserve"> information and System show all information about institutes </w:t>
+        <w:t xml:space="preserve">admin request to retrieve  institute information and System show all information about institutes </w:t>
       </w:r>
     </w:p>
     <w:p>

</xml_diff>

<commit_message>
Brief and Fully dressed
Brief level and fully dressed use cases
</commit_message>
<xml_diff>
--- a/Docs/SimplyApply_Thesis.docx
+++ b/Docs/SimplyApply_Thesis.docx
@@ -1,6 +1,6 @@
 
 <file path=word/document.xml><?xml version="1.0" encoding="utf-8"?>
-<w:document xmlns:wpc="http://schemas.microsoft.com/office/word/2010/wordprocessingCanvas" xmlns:cx="http://schemas.microsoft.com/office/drawing/2014/chartex" xmlns:cx1="http://schemas.microsoft.com/office/drawing/2015/9/8/chartex" xmlns:cx2="http://schemas.microsoft.com/office/drawing/2015/10/21/chartex" xmlns:cx3="http://schemas.microsoft.com/office/drawing/2016/5/9/chartex" xmlns:cx4="http://schemas.microsoft.com/office/drawing/2016/5/10/chartex" xmlns:cx5="http://schemas.microsoft.com/office/drawing/2016/5/11/chartex" xmlns:cx6="http://schemas.microsoft.com/office/drawing/2016/5/12/chartex" xmlns:cx7="http://schemas.microsoft.com/office/drawing/2016/5/13/chartex" xmlns:cx8="http://schemas.microsoft.com/office/drawing/2016/5/14/chartex" xmlns:mc="http://schemas.openxmlformats.org/markup-compatibility/2006" xmlns:aink="http://schemas.microsoft.com/office/drawing/2016/ink" xmlns:am3d="http://schemas.microsoft.com/office/drawing/2017/model3d" xmlns:o="urn:schemas-microsoft-com:office:office" xmlns:oel="http://schemas.microsoft.com/office/2019/extlst" xmlns:r="http://schemas.openxmlformats.org/officeDocument/2006/relationships" xmlns:m="http://schemas.openxmlformats.org/officeDocument/2006/math" xmlns:v="urn:schemas-microsoft-com:vml" xmlns:wp14="http://schemas.microsoft.com/office/word/2010/wordprocessingDrawing" xmlns:wp="http://schemas.openxmlformats.org/drawingml/2006/wordprocessingDrawing" xmlns:w10="urn:schemas-microsoft-com:office:word" xmlns:w="http://schemas.openxmlformats.org/wordprocessingml/2006/main" xmlns:w14="http://schemas.microsoft.com/office/word/2010/wordml" xmlns:w15="http://schemas.microsoft.com/office/word/2012/wordml" xmlns:w16cex="http://schemas.microsoft.com/office/word/2018/wordml/cex" xmlns:w16cid="http://schemas.microsoft.com/office/word/2016/wordml/cid" xmlns:w16="http://schemas.microsoft.com/office/word/2018/wordml" xmlns:w16sdtdh="http://schemas.microsoft.com/office/word/2020/wordml/sdtdatahash" xmlns:w16se="http://schemas.microsoft.com/office/word/2015/wordml/symex" xmlns:wpg="http://schemas.microsoft.com/office/word/2010/wordprocessingGroup" xmlns:wpi="http://schemas.microsoft.com/office/word/2010/wordprocessingInk" xmlns:wne="http://schemas.microsoft.com/office/word/2006/wordml" xmlns:wps="http://schemas.microsoft.com/office/word/2010/wordprocessingShape" mc:Ignorable="w14 w15 w16se w16cid w16 w16cex w16sdtdh wp14">
+<w:document xmlns:wpc="http://schemas.microsoft.com/office/word/2010/wordprocessingCanvas" xmlns:mc="http://schemas.openxmlformats.org/markup-compatibility/2006" xmlns:o="urn:schemas-microsoft-com:office:office" xmlns:r="http://schemas.openxmlformats.org/officeDocument/2006/relationships" xmlns:m="http://schemas.openxmlformats.org/officeDocument/2006/math" xmlns:v="urn:schemas-microsoft-com:vml" xmlns:wp14="http://schemas.microsoft.com/office/word/2010/wordprocessingDrawing" xmlns:wp="http://schemas.openxmlformats.org/drawingml/2006/wordprocessingDrawing" xmlns:w10="urn:schemas-microsoft-com:office:word" xmlns:w="http://schemas.openxmlformats.org/wordprocessingml/2006/main" xmlns:w14="http://schemas.microsoft.com/office/word/2010/wordml" xmlns:w15="http://schemas.microsoft.com/office/word/2012/wordml" xmlns:wpg="http://schemas.microsoft.com/office/word/2010/wordprocessingGroup" xmlns:wpi="http://schemas.microsoft.com/office/word/2010/wordprocessingInk" xmlns:wne="http://schemas.microsoft.com/office/word/2006/wordml" xmlns:wps="http://schemas.microsoft.com/office/word/2010/wordprocessingShape" mc:Ignorable="w14 w15 wp14">
   <w:body>
     <w:p>
       <w:pPr>
@@ -3827,6 +3827,35 @@
     </w:p>
     <w:p>
       <w:pPr>
+        <w:pStyle w:val="Heading4"/>
+        <w:rPr>
+          <w:rFonts w:ascii="Times New Roman" w:hAnsi="Times New Roman" w:cs="Times New Roman"/>
+        </w:rPr>
+      </w:pPr>
+      <w:r>
+        <w:rPr>
+          <w:rFonts w:ascii="Times New Roman" w:hAnsi="Times New Roman" w:cs="Times New Roman"/>
+        </w:rPr>
+        <w:lastRenderedPageBreak/>
+        <w:t>Rahila (SP21-BSE-095)</w:t>
+      </w:r>
+    </w:p>
+    <w:p>
+      <w:pPr>
+        <w:pStyle w:val="Heading4"/>
+        <w:rPr>
+          <w:rFonts w:ascii="Times New Roman" w:hAnsi="Times New Roman" w:cs="Times New Roman"/>
+        </w:rPr>
+      </w:pPr>
+      <w:r>
+        <w:rPr>
+          <w:rFonts w:ascii="Times New Roman" w:hAnsi="Times New Roman" w:cs="Times New Roman"/>
+        </w:rPr>
+        <w:t>Use case:                                                  Login</w:t>
+      </w:r>
+    </w:p>
+    <w:p>
+      <w:pPr>
         <w:pStyle w:val="doclist"/>
         <w:rPr>
           <w:rFonts w:eastAsiaTheme="majorEastAsia"/>
@@ -3836,12 +3865,47 @@
       </w:pPr>
       <w:r>
         <w:rPr>
+          <w:rFonts w:asciiTheme="minorHAnsi" w:hAnsiTheme="minorHAnsi"/>
+        </w:rPr>
+        <w:t xml:space="preserve">The Login use case in our project is the primary section which has to be performed by user if they want to access the admission process of the system. Meanwhile, the Login Use Case includes two basic sections that are mandatory </w:t>
+      </w:r>
+      <w:r>
+        <w:rPr>
+          <w:rFonts w:asciiTheme="minorHAnsi" w:hAnsiTheme="minorHAnsi"/>
+        </w:rPr>
+        <w:t xml:space="preserve">while accessing to system </w:t>
+      </w:r>
+      <w:r>
+        <w:rPr>
+          <w:rFonts w:asciiTheme="minorHAnsi" w:hAnsiTheme="minorHAnsi"/>
+        </w:rPr>
+        <w:t>and the sections are Enter U</w:t>
+      </w:r>
+      <w:r>
+        <w:rPr>
+          <w:rFonts w:asciiTheme="minorHAnsi" w:hAnsiTheme="minorHAnsi"/>
+        </w:rPr>
+        <w:t>sername and</w:t>
+      </w:r>
+      <w:r>
+        <w:rPr>
+          <w:rFonts w:asciiTheme="minorHAnsi" w:hAnsiTheme="minorHAnsi"/>
+        </w:rPr>
+        <w:t xml:space="preserve"> Password which require th</w:t>
+      </w:r>
+      <w:r>
+        <w:t>e basic information of the user in which user enters their name and password and further it will be authenticated by system. So that the user can continue to register process.</w:t>
+      </w:r>
+    </w:p>
+    <w:p>
+      <w:pPr>
+        <w:pStyle w:val="doclist"/>
+        <w:rPr>
           <w:rFonts w:eastAsiaTheme="majorEastAsia"/>
           <w:color w:val="243F60" w:themeColor="accent1" w:themeShade="7F"/>
           <w:lang w:bidi="ur-PK"/>
         </w:rPr>
-        <w:t>Student Name 2 (Registration Number 2)</w:t>
-      </w:r>
+      </w:pPr>
     </w:p>
     <w:p>
       <w:pPr>
@@ -3858,19 +3922,523 @@
           <w:color w:val="243F60" w:themeColor="accent1" w:themeShade="7F"/>
           <w:lang w:bidi="ur-PK"/>
         </w:rPr>
+        <w:t>Student Name 3 (Registration Number 3)</w:t>
+      </w:r>
+    </w:p>
+    <w:p>
+      <w:pPr>
+        <w:pStyle w:val="Heading1"/>
+      </w:pPr>
+      <w:bookmarkStart w:id="31" w:name="_Toc117267377"/>
+      <w:r>
+        <w:t>Fully Dressed Use Cases</w:t>
+      </w:r>
+      <w:bookmarkEnd w:id="31"/>
+    </w:p>
+    <w:tbl>
+      <w:tblPr>
+        <w:tblW w:w="0" w:type="auto"/>
+        <w:tblCellSpacing w:w="0" w:type="dxa"/>
+        <w:tblCellMar>
+          <w:top w:w="75" w:type="dxa"/>
+          <w:left w:w="75" w:type="dxa"/>
+          <w:bottom w:w="75" w:type="dxa"/>
+          <w:right w:w="75" w:type="dxa"/>
+        </w:tblCellMar>
+        <w:tblLook w:val="04A0" w:firstRow="1" w:lastRow="0" w:firstColumn="1" w:lastColumn="0" w:noHBand="0" w:noVBand="1"/>
+      </w:tblPr>
+      <w:tblGrid>
+        <w:gridCol w:w="9360"/>
+      </w:tblGrid>
+      <w:tr>
+        <w:trPr>
+          <w:tblHeader/>
+          <w:tblCellSpacing w:w="0" w:type="dxa"/>
+        </w:trPr>
+        <w:tc>
+          <w:tcPr>
+            <w:tcW w:w="0" w:type="auto"/>
+            <w:hideMark/>
+          </w:tcPr>
+          <w:p>
+            <w:pPr>
+              <w:pStyle w:val="Heading4"/>
+              <w:rPr>
+                <w:rFonts w:ascii="Times New Roman" w:hAnsi="Times New Roman" w:cs="Times New Roman"/>
+              </w:rPr>
+            </w:pPr>
+            <w:r>
+              <w:rPr>
+                <w:rFonts w:ascii="Times New Roman" w:hAnsi="Times New Roman" w:cs="Times New Roman"/>
+              </w:rPr>
+              <w:t>Rahila (sp21-bse-095)</w:t>
+            </w:r>
+            <w:bookmarkStart w:id="32" w:name="_GoBack"/>
+            <w:bookmarkEnd w:id="32"/>
+          </w:p>
+          <w:p>
+            <w:pPr>
+              <w:pStyle w:val="Heading4"/>
+              <w:rPr>
+                <w:rFonts w:ascii="Times New Roman" w:hAnsi="Times New Roman" w:cs="Times New Roman"/>
+              </w:rPr>
+            </w:pPr>
+            <w:r>
+              <w:rPr>
+                <w:rFonts w:ascii="Times New Roman" w:hAnsi="Times New Roman" w:cs="Times New Roman"/>
+              </w:rPr>
+              <w:t>Use Case UCI: Login</w:t>
+            </w:r>
+          </w:p>
+          <w:p>
+            <w:pPr>
+              <w:pStyle w:val="doctext"/>
+            </w:pPr>
+            <w:r>
+              <w:rPr>
+                <w:rStyle w:val="docemphstrong"/>
+                <w:b/>
+                <w:bCs/>
+              </w:rPr>
+              <w:t>Scope</w:t>
+            </w:r>
+            <w:r>
+              <w:t xml:space="preserve">: </w:t>
+            </w:r>
+            <w:r>
+              <w:t>Register</w:t>
+            </w:r>
+          </w:p>
+          <w:p>
+            <w:pPr>
+              <w:pStyle w:val="doctext"/>
+            </w:pPr>
+            <w:r>
+              <w:rPr>
+                <w:rStyle w:val="docemphstrong"/>
+                <w:b/>
+                <w:bCs/>
+              </w:rPr>
+              <w:t>Primary</w:t>
+            </w:r>
+            <w:r>
+              <w:rPr>
+                <w:rStyle w:val="docemphstrong"/>
+              </w:rPr>
+              <w:t xml:space="preserve"> </w:t>
+            </w:r>
+            <w:r>
+              <w:rPr>
+                <w:rStyle w:val="docemphstrong"/>
+                <w:b/>
+                <w:bCs/>
+              </w:rPr>
+              <w:t>Actor</w:t>
+            </w:r>
+            <w:r>
+              <w:t>: Owner</w:t>
+            </w:r>
+          </w:p>
+          <w:p>
+            <w:pPr>
+              <w:pStyle w:val="doctext"/>
+            </w:pPr>
+            <w:r>
+              <w:rPr>
+                <w:rStyle w:val="docemphstrong"/>
+                <w:b/>
+                <w:bCs/>
+              </w:rPr>
+              <w:t>Stakeholders and Interests</w:t>
+            </w:r>
+            <w:r>
+              <w:t>:</w:t>
+            </w:r>
+          </w:p>
+          <w:p>
+            <w:pPr>
+              <w:pStyle w:val="doctext"/>
+            </w:pPr>
+            <w:r>
+              <w:rPr>
+                <w:b/>
+              </w:rPr>
+              <w:t>User:</w:t>
+            </w:r>
+            <w:r>
+              <w:t xml:space="preserve"> user is usually the students who wish to take admission in their desired institute and through login section, they can complete the primary process and will be able to access the system and take admission in selected institute.               </w:t>
+            </w:r>
+          </w:p>
+          <w:p>
+            <w:pPr>
+              <w:pStyle w:val="doctext"/>
+            </w:pPr>
+            <w:r>
+              <w:t xml:space="preserve"> </w:t>
+            </w:r>
+            <w:r>
+              <w:rPr>
+                <w:rStyle w:val="doctext1"/>
+              </w:rPr>
+              <w:t xml:space="preserve">- </w:t>
+            </w:r>
+            <w:r>
+              <w:rPr>
+                <w:rStyle w:val="docemphstrong"/>
+                <w:b/>
+                <w:bCs/>
+              </w:rPr>
+              <w:t>Preconditions</w:t>
+            </w:r>
+            <w:r>
+              <w:rPr>
+                <w:rStyle w:val="docemphstrong"/>
+              </w:rPr>
+              <w:t>:</w:t>
+            </w:r>
+            <w:r>
+              <w:t xml:space="preserve"> need to sign</w:t>
+            </w:r>
+            <w:r>
+              <w:t>.</w:t>
+            </w:r>
+          </w:p>
+        </w:tc>
+      </w:tr>
+    </w:tbl>
+    <w:p>
+      <w:pPr>
+        <w:pStyle w:val="doctext"/>
+        <w:rPr>
+          <w:rStyle w:val="docemphstrong"/>
+          <w:b/>
+          <w:bCs/>
+        </w:rPr>
+      </w:pPr>
+      <w:r>
+        <w:rPr>
+          <w:rStyle w:val="docemphstrong"/>
+          <w:b/>
+          <w:bCs/>
+        </w:rPr>
+        <w:t>Success Guarantee</w:t>
+      </w:r>
+    </w:p>
+    <w:p>
+      <w:pPr>
+        <w:pStyle w:val="doctext"/>
+      </w:pPr>
+      <w:r>
+        <w:rPr>
+          <w:rStyle w:val="docemphstrong"/>
+          <w:b/>
+          <w:bCs/>
+        </w:rPr>
+        <w:t xml:space="preserve">                               </w:t>
+      </w:r>
+      <w:r>
+        <w:rPr>
+          <w:rStyle w:val="docemphstrong"/>
+        </w:rPr>
+        <w:t xml:space="preserve"> </w:t>
+      </w:r>
+      <w:r>
+        <w:rPr>
+          <w:rStyle w:val="docemphstrong"/>
+        </w:rPr>
+        <w:t xml:space="preserve">Students </w:t>
+      </w:r>
+      <w:r>
+        <w:rPr>
+          <w:rStyle w:val="docemphstrong"/>
+        </w:rPr>
+        <w:t>can apply sitting at home.</w:t>
+      </w:r>
+    </w:p>
+    <w:p>
+      <w:pPr>
+        <w:pStyle w:val="doctext"/>
+        <w:rPr>
+          <w:b/>
+          <w:bCs/>
+        </w:rPr>
+      </w:pPr>
+      <w:r>
+        <w:rPr>
+          <w:rStyle w:val="docemphstrong"/>
+          <w:b/>
+          <w:bCs/>
+        </w:rPr>
+        <w:t>Main Success Scenario (or Basic Flow)</w:t>
+      </w:r>
+      <w:r>
+        <w:rPr>
+          <w:b/>
+          <w:bCs/>
+        </w:rPr>
+        <w:t>:</w:t>
+      </w:r>
+    </w:p>
+    <w:p>
+      <w:pPr>
+        <w:pStyle w:val="doclist"/>
+        <w:numPr>
+          <w:ilvl w:val="0"/>
+          <w:numId w:val="12"/>
+        </w:numPr>
+      </w:pPr>
+      <w:r>
+        <w:t>Users can register in the system</w:t>
+      </w:r>
+    </w:p>
+    <w:p>
+      <w:pPr>
+        <w:pStyle w:val="doclist"/>
+        <w:numPr>
+          <w:ilvl w:val="0"/>
+          <w:numId w:val="12"/>
+        </w:numPr>
+      </w:pPr>
+      <w:r>
+        <w:t>Users can Access the system</w:t>
+      </w:r>
+    </w:p>
+    <w:p>
+      <w:pPr>
+        <w:pStyle w:val="doclist"/>
+        <w:numPr>
+          <w:ilvl w:val="0"/>
+          <w:numId w:val="12"/>
+        </w:numPr>
+      </w:pPr>
+      <w:r>
+        <w:t>Users can Apply for admission</w:t>
+      </w:r>
+    </w:p>
+    <w:p>
+      <w:pPr>
+        <w:pStyle w:val="doctext"/>
+        <w:rPr>
+          <w:rStyle w:val="docemphstrong"/>
+          <w:b/>
+          <w:bCs/>
+        </w:rPr>
+      </w:pPr>
+      <w:r>
+        <w:rPr>
+          <w:rStyle w:val="docemphstrong"/>
+          <w:b/>
+          <w:bCs/>
+        </w:rPr>
+        <w:t>Extensions (or Alternative Flows):</w:t>
+      </w:r>
+    </w:p>
+    <w:p>
+      <w:pPr>
+        <w:pStyle w:val="doctext"/>
+        <w:rPr>
+          <w:rStyle w:val="docemphstrong"/>
+          <w:bCs/>
+        </w:rPr>
+      </w:pPr>
+      <w:r>
+        <w:rPr>
+          <w:rStyle w:val="docemphstrong"/>
+          <w:bCs/>
+        </w:rPr>
+        <w:t>No alternative flow is present for login section.</w:t>
+      </w:r>
+    </w:p>
+    <w:p>
+      <w:pPr>
+        <w:pStyle w:val="doctext"/>
+        <w:rPr>
+          <w:rStyle w:val="docemphstrong"/>
+          <w:b/>
+          <w:bCs/>
+        </w:rPr>
+      </w:pPr>
+      <w:r>
+        <w:rPr>
+          <w:rStyle w:val="docemphstrong"/>
+          <w:b/>
+          <w:bCs/>
+        </w:rPr>
+        <w:t>Special Requirements:</w:t>
+      </w:r>
+    </w:p>
+    <w:p>
+      <w:pPr>
+        <w:pStyle w:val="doclist"/>
+        <w:numPr>
+          <w:ilvl w:val="0"/>
+          <w:numId w:val="15"/>
+        </w:numPr>
+      </w:pPr>
+      <w:r>
         <w:lastRenderedPageBreak/>
-        <w:t>Student Name 3 (Registration Number 3)</w:t>
-      </w:r>
-    </w:p>
-    <w:p>
-      <w:pPr>
-        <w:pStyle w:val="Heading1"/>
-      </w:pPr>
-      <w:bookmarkStart w:id="31" w:name="_Toc117267377"/>
-      <w:r>
-        <w:t>Fully Dressed Use Cases</w:t>
-      </w:r>
-      <w:bookmarkEnd w:id="31"/>
+        <w:t>Username</w:t>
+      </w:r>
+    </w:p>
+    <w:p>
+      <w:pPr>
+        <w:pStyle w:val="doclist"/>
+        <w:numPr>
+          <w:ilvl w:val="0"/>
+          <w:numId w:val="15"/>
+        </w:numPr>
+      </w:pPr>
+      <w:r>
+        <w:t>Password</w:t>
+      </w:r>
+    </w:p>
+    <w:p>
+      <w:pPr>
+        <w:pStyle w:val="doctext"/>
+        <w:rPr>
+          <w:rStyle w:val="docemphstrong"/>
+        </w:rPr>
+      </w:pPr>
+      <w:r>
+        <w:rPr>
+          <w:rStyle w:val="docemphstrong"/>
+          <w:b/>
+          <w:bCs/>
+        </w:rPr>
+        <w:t>Technology and Data Variations List</w:t>
+      </w:r>
+      <w:r>
+        <w:rPr>
+          <w:rStyle w:val="docemphstrong"/>
+        </w:rPr>
+        <w:t>:</w:t>
+      </w:r>
+    </w:p>
+    <w:p>
+      <w:pPr>
+        <w:pStyle w:val="doctext"/>
+        <w:numPr>
+          <w:ilvl w:val="0"/>
+          <w:numId w:val="15"/>
+        </w:numPr>
+        <w:rPr>
+          <w:rStyle w:val="docemphstrong"/>
+        </w:rPr>
+      </w:pPr>
+      <w:r>
+        <w:rPr>
+          <w:rStyle w:val="docemphstrong"/>
+        </w:rPr>
+        <w:t>Smart Phone</w:t>
+      </w:r>
+    </w:p>
+    <w:p>
+      <w:pPr>
+        <w:pStyle w:val="doctext"/>
+        <w:numPr>
+          <w:ilvl w:val="0"/>
+          <w:numId w:val="15"/>
+        </w:numPr>
+        <w:rPr>
+          <w:rStyle w:val="docemphstrong"/>
+        </w:rPr>
+      </w:pPr>
+      <w:r>
+        <w:rPr>
+          <w:rStyle w:val="docemphstrong"/>
+        </w:rPr>
+        <w:t>IPod</w:t>
+      </w:r>
+    </w:p>
+    <w:p>
+      <w:pPr>
+        <w:pStyle w:val="doctext"/>
+        <w:numPr>
+          <w:ilvl w:val="0"/>
+          <w:numId w:val="15"/>
+        </w:numPr>
+        <w:rPr>
+          <w:rStyle w:val="docemphstrong"/>
+        </w:rPr>
+      </w:pPr>
+      <w:r>
+        <w:rPr>
+          <w:rStyle w:val="docemphstrong"/>
+        </w:rPr>
+        <w:t>Laptop</w:t>
+      </w:r>
+    </w:p>
+    <w:p>
+      <w:pPr>
+        <w:pStyle w:val="doctext"/>
+        <w:numPr>
+          <w:ilvl w:val="0"/>
+          <w:numId w:val="15"/>
+        </w:numPr>
+        <w:rPr>
+          <w:rStyle w:val="docemphstrong"/>
+        </w:rPr>
+      </w:pPr>
+      <w:r>
+        <w:rPr>
+          <w:rStyle w:val="docemphstrong"/>
+        </w:rPr>
+        <w:t>Computer</w:t>
+      </w:r>
+    </w:p>
+    <w:p>
+      <w:pPr>
+        <w:pStyle w:val="doctext"/>
+      </w:pPr>
+    </w:p>
+    <w:p>
+      <w:pPr>
+        <w:pStyle w:val="doctext"/>
+        <w:rPr>
+          <w:b/>
+          <w:bCs/>
+        </w:rPr>
+      </w:pPr>
+      <w:r>
+        <w:rPr>
+          <w:rStyle w:val="docemphstrong"/>
+          <w:b/>
+          <w:bCs/>
+        </w:rPr>
+        <w:t>Open Issues</w:t>
+      </w:r>
+      <w:r>
+        <w:rPr>
+          <w:b/>
+          <w:bCs/>
+        </w:rPr>
+        <w:t>:</w:t>
+      </w:r>
+    </w:p>
+    <w:p>
+      <w:pPr>
+        <w:pStyle w:val="doctext"/>
+        <w:numPr>
+          <w:ilvl w:val="0"/>
+          <w:numId w:val="16"/>
+        </w:numPr>
+        <w:rPr>
+          <w:bCs/>
+        </w:rPr>
+      </w:pPr>
+      <w:r>
+        <w:rPr>
+          <w:bCs/>
+        </w:rPr>
+        <w:t>Board verification</w:t>
+      </w:r>
+    </w:p>
+    <w:p>
+      <w:pPr>
+        <w:rPr>
+          <w:lang w:bidi="ar-SA"/>
+        </w:rPr>
+      </w:pPr>
     </w:p>
     <w:p>
       <w:pPr>
@@ -3879,8 +4447,8 @@
           <w:rFonts w:ascii="Times New Roman" w:hAnsi="Times New Roman" w:cs="Times New Roman"/>
         </w:rPr>
       </w:pPr>
-      <w:bookmarkStart w:id="32" w:name="_Toc101427050"/>
-      <w:bookmarkStart w:id="33" w:name="_Toc117267378"/>
+      <w:bookmarkStart w:id="33" w:name="_Toc101427050"/>
+      <w:bookmarkStart w:id="34" w:name="_Toc117267378"/>
       <w:r>
         <w:rPr>
           <w:rFonts w:ascii="Times New Roman" w:hAnsi="Times New Roman" w:cs="Times New Roman"/>
@@ -3893,8 +4461,8 @@
         </w:rPr>
         <w:t>)</w:t>
       </w:r>
-      <w:bookmarkEnd w:id="32"/>
       <w:bookmarkEnd w:id="33"/>
+      <w:bookmarkEnd w:id="34"/>
     </w:p>
     <w:tbl>
       <w:tblPr>
@@ -3935,14 +4503,14 @@
                 <w:rFonts w:ascii="Times New Roman" w:hAnsi="Times New Roman" w:cs="Times New Roman"/>
               </w:rPr>
             </w:pPr>
-            <w:bookmarkStart w:id="34" w:name="_Toc101427051"/>
+            <w:bookmarkStart w:id="35" w:name="_Toc101427051"/>
             <w:r>
               <w:rPr>
                 <w:rFonts w:ascii="Times New Roman" w:hAnsi="Times New Roman" w:cs="Times New Roman"/>
               </w:rPr>
               <w:t xml:space="preserve">Use Case UC1: </w:t>
             </w:r>
-            <w:bookmarkEnd w:id="34"/>
+            <w:bookmarkEnd w:id="35"/>
             <w:r>
               <w:rPr>
                 <w:rFonts w:ascii="Times New Roman" w:hAnsi="Times New Roman" w:cs="Times New Roman"/>
@@ -4232,6 +4800,7 @@
         </w:numPr>
       </w:pPr>
       <w:r>
+        <w:lastRenderedPageBreak/>
         <w:t xml:space="preserve">Visitor </w:t>
       </w:r>
       <w:r>
@@ -4388,7 +4957,6 @@
         <w:rPr>
           <w:rStyle w:val="docemphstrong"/>
         </w:rPr>
-        <w:lastRenderedPageBreak/>
         <w:t>Smart Phone</w:t>
       </w:r>
     </w:p>
@@ -4504,7 +5072,9 @@
       <w:r>
         <w:rPr>
           <w:noProof/>
-        </w:rPr>
+          <w:lang/>
+        </w:rPr>
+        <w:lastRenderedPageBreak/>
         <w:drawing>
           <wp:anchor distT="0" distB="0" distL="114300" distR="114300" simplePos="0" relativeHeight="251658752" behindDoc="1" locked="0" layoutInCell="1" allowOverlap="1" wp14:anchorId="00657CE6" wp14:editId="55928C4A">
             <wp:simplePos x="0" y="0"/>
@@ -4678,24 +5248,25 @@
           <w:rFonts w:ascii="Times New Roman" w:hAnsi="Times New Roman" w:cs="Times New Roman"/>
         </w:rPr>
       </w:pPr>
-      <w:bookmarkStart w:id="35" w:name="_Toc117267379"/>
-      <w:r>
-        <w:rPr>
-          <w:rFonts w:ascii="Times New Roman" w:hAnsi="Times New Roman" w:cs="Times New Roman"/>
-        </w:rPr>
+      <w:bookmarkStart w:id="36" w:name="_Toc117267379"/>
+      <w:r>
+        <w:rPr>
+          <w:rFonts w:ascii="Times New Roman" w:hAnsi="Times New Roman" w:cs="Times New Roman"/>
+        </w:rPr>
+        <w:lastRenderedPageBreak/>
         <w:t>Brief Level Use Cases</w:t>
       </w:r>
-      <w:bookmarkEnd w:id="35"/>
+      <w:bookmarkEnd w:id="36"/>
     </w:p>
     <w:p>
       <w:pPr>
         <w:pStyle w:val="Heading1"/>
       </w:pPr>
-      <w:bookmarkStart w:id="36" w:name="_Toc117267380"/>
+      <w:bookmarkStart w:id="37" w:name="_Toc117267380"/>
       <w:r>
         <w:t>Fully Dressed Use Cases</w:t>
       </w:r>
-      <w:bookmarkEnd w:id="36"/>
+      <w:bookmarkEnd w:id="37"/>
     </w:p>
     <w:p>
       <w:pPr>
@@ -5181,6 +5752,7 @@
     </w:p>
     <w:p>
       <w:r>
+        <w:lastRenderedPageBreak/>
         <w:t xml:space="preserve">admin request to deleted account then system response to show </w:t>
       </w:r>
       <w:r>
@@ -5299,7 +5871,6 @@
           <w:sz w:val="24"/>
           <w:szCs w:val="24"/>
         </w:rPr>
-        <w:lastRenderedPageBreak/>
         <w:t>Screenshots</w:t>
       </w:r>
       <w:r>
@@ -5328,6 +5899,7 @@
           <w:noProof/>
           <w:sz w:val="24"/>
           <w:szCs w:val="24"/>
+          <w:lang w:bidi="ar-SA"/>
         </w:rPr>
         <w:drawing>
           <wp:anchor distT="0" distB="0" distL="114300" distR="114300" simplePos="0" relativeHeight="251659776" behindDoc="1" locked="0" layoutInCell="1" allowOverlap="1" wp14:anchorId="1C6EE9A8" wp14:editId="1F66E117">
@@ -5422,7 +5994,7 @@
 </file>
 
 <file path=word/endnotes.xml><?xml version="1.0" encoding="utf-8"?>
-<w:endnotes xmlns:wpc="http://schemas.microsoft.com/office/word/2010/wordprocessingCanvas" xmlns:cx="http://schemas.microsoft.com/office/drawing/2014/chartex" xmlns:cx1="http://schemas.microsoft.com/office/drawing/2015/9/8/chartex" xmlns:cx2="http://schemas.microsoft.com/office/drawing/2015/10/21/chartex" xmlns:cx3="http://schemas.microsoft.com/office/drawing/2016/5/9/chartex" xmlns:cx4="http://schemas.microsoft.com/office/drawing/2016/5/10/chartex" xmlns:cx5="http://schemas.microsoft.com/office/drawing/2016/5/11/chartex" xmlns:cx6="http://schemas.microsoft.com/office/drawing/2016/5/12/chartex" xmlns:cx7="http://schemas.microsoft.com/office/drawing/2016/5/13/chartex" xmlns:cx8="http://schemas.microsoft.com/office/drawing/2016/5/14/chartex" xmlns:mc="http://schemas.openxmlformats.org/markup-compatibility/2006" xmlns:aink="http://schemas.microsoft.com/office/drawing/2016/ink" xmlns:am3d="http://schemas.microsoft.com/office/drawing/2017/model3d" xmlns:o="urn:schemas-microsoft-com:office:office" xmlns:oel="http://schemas.microsoft.com/office/2019/extlst" xmlns:r="http://schemas.openxmlformats.org/officeDocument/2006/relationships" xmlns:m="http://schemas.openxmlformats.org/officeDocument/2006/math" xmlns:v="urn:schemas-microsoft-com:vml" xmlns:wp14="http://schemas.microsoft.com/office/word/2010/wordprocessingDrawing" xmlns:wp="http://schemas.openxmlformats.org/drawingml/2006/wordprocessingDrawing" xmlns:w10="urn:schemas-microsoft-com:office:word" xmlns:w="http://schemas.openxmlformats.org/wordprocessingml/2006/main" xmlns:w14="http://schemas.microsoft.com/office/word/2010/wordml" xmlns:w15="http://schemas.microsoft.com/office/word/2012/wordml" xmlns:w16cex="http://schemas.microsoft.com/office/word/2018/wordml/cex" xmlns:w16cid="http://schemas.microsoft.com/office/word/2016/wordml/cid" xmlns:w16="http://schemas.microsoft.com/office/word/2018/wordml" xmlns:w16sdtdh="http://schemas.microsoft.com/office/word/2020/wordml/sdtdatahash" xmlns:w16se="http://schemas.microsoft.com/office/word/2015/wordml/symex" xmlns:wpg="http://schemas.microsoft.com/office/word/2010/wordprocessingGroup" xmlns:wpi="http://schemas.microsoft.com/office/word/2010/wordprocessingInk" xmlns:wne="http://schemas.microsoft.com/office/word/2006/wordml" xmlns:wps="http://schemas.microsoft.com/office/word/2010/wordprocessingShape" mc:Ignorable="w14 w15 w16se w16cid w16 w16cex w16sdtdh wp14">
+<w:endnotes xmlns:wpc="http://schemas.microsoft.com/office/word/2010/wordprocessingCanvas" xmlns:mc="http://schemas.openxmlformats.org/markup-compatibility/2006" xmlns:o="urn:schemas-microsoft-com:office:office" xmlns:r="http://schemas.openxmlformats.org/officeDocument/2006/relationships" xmlns:m="http://schemas.openxmlformats.org/officeDocument/2006/math" xmlns:v="urn:schemas-microsoft-com:vml" xmlns:wp14="http://schemas.microsoft.com/office/word/2010/wordprocessingDrawing" xmlns:wp="http://schemas.openxmlformats.org/drawingml/2006/wordprocessingDrawing" xmlns:w10="urn:schemas-microsoft-com:office:word" xmlns:w="http://schemas.openxmlformats.org/wordprocessingml/2006/main" xmlns:w14="http://schemas.microsoft.com/office/word/2010/wordml" xmlns:w15="http://schemas.microsoft.com/office/word/2012/wordml" xmlns:wpg="http://schemas.microsoft.com/office/word/2010/wordprocessingGroup" xmlns:wpi="http://schemas.microsoft.com/office/word/2010/wordprocessingInk" xmlns:wne="http://schemas.microsoft.com/office/word/2006/wordml" xmlns:wps="http://schemas.microsoft.com/office/word/2010/wordprocessingShape" mc:Ignorable="w14 w15 wp14">
   <w:endnote w:type="separator" w:id="-1">
     <w:p>
       <w:pPr>
@@ -5447,7 +6019,7 @@
 </file>
 
 <file path=word/footnotes.xml><?xml version="1.0" encoding="utf-8"?>
-<w:footnotes xmlns:wpc="http://schemas.microsoft.com/office/word/2010/wordprocessingCanvas" xmlns:cx="http://schemas.microsoft.com/office/drawing/2014/chartex" xmlns:cx1="http://schemas.microsoft.com/office/drawing/2015/9/8/chartex" xmlns:cx2="http://schemas.microsoft.com/office/drawing/2015/10/21/chartex" xmlns:cx3="http://schemas.microsoft.com/office/drawing/2016/5/9/chartex" xmlns:cx4="http://schemas.microsoft.com/office/drawing/2016/5/10/chartex" xmlns:cx5="http://schemas.microsoft.com/office/drawing/2016/5/11/chartex" xmlns:cx6="http://schemas.microsoft.com/office/drawing/2016/5/12/chartex" xmlns:cx7="http://schemas.microsoft.com/office/drawing/2016/5/13/chartex" xmlns:cx8="http://schemas.microsoft.com/office/drawing/2016/5/14/chartex" xmlns:mc="http://schemas.openxmlformats.org/markup-compatibility/2006" xmlns:aink="http://schemas.microsoft.com/office/drawing/2016/ink" xmlns:am3d="http://schemas.microsoft.com/office/drawing/2017/model3d" xmlns:o="urn:schemas-microsoft-com:office:office" xmlns:oel="http://schemas.microsoft.com/office/2019/extlst" xmlns:r="http://schemas.openxmlformats.org/officeDocument/2006/relationships" xmlns:m="http://schemas.openxmlformats.org/officeDocument/2006/math" xmlns:v="urn:schemas-microsoft-com:vml" xmlns:wp14="http://schemas.microsoft.com/office/word/2010/wordprocessingDrawing" xmlns:wp="http://schemas.openxmlformats.org/drawingml/2006/wordprocessingDrawing" xmlns:w10="urn:schemas-microsoft-com:office:word" xmlns:w="http://schemas.openxmlformats.org/wordprocessingml/2006/main" xmlns:w14="http://schemas.microsoft.com/office/word/2010/wordml" xmlns:w15="http://schemas.microsoft.com/office/word/2012/wordml" xmlns:w16cex="http://schemas.microsoft.com/office/word/2018/wordml/cex" xmlns:w16cid="http://schemas.microsoft.com/office/word/2016/wordml/cid" xmlns:w16="http://schemas.microsoft.com/office/word/2018/wordml" xmlns:w16sdtdh="http://schemas.microsoft.com/office/word/2020/wordml/sdtdatahash" xmlns:w16se="http://schemas.microsoft.com/office/word/2015/wordml/symex" xmlns:wpg="http://schemas.microsoft.com/office/word/2010/wordprocessingGroup" xmlns:wpi="http://schemas.microsoft.com/office/word/2010/wordprocessingInk" xmlns:wne="http://schemas.microsoft.com/office/word/2006/wordml" xmlns:wps="http://schemas.microsoft.com/office/word/2010/wordprocessingShape" mc:Ignorable="w14 w15 w16se w16cid w16 w16cex w16sdtdh wp14">
+<w:footnotes xmlns:wpc="http://schemas.microsoft.com/office/word/2010/wordprocessingCanvas" xmlns:mc="http://schemas.openxmlformats.org/markup-compatibility/2006" xmlns:o="urn:schemas-microsoft-com:office:office" xmlns:r="http://schemas.openxmlformats.org/officeDocument/2006/relationships" xmlns:m="http://schemas.openxmlformats.org/officeDocument/2006/math" xmlns:v="urn:schemas-microsoft-com:vml" xmlns:wp14="http://schemas.microsoft.com/office/word/2010/wordprocessingDrawing" xmlns:wp="http://schemas.openxmlformats.org/drawingml/2006/wordprocessingDrawing" xmlns:w10="urn:schemas-microsoft-com:office:word" xmlns:w="http://schemas.openxmlformats.org/wordprocessingml/2006/main" xmlns:w14="http://schemas.microsoft.com/office/word/2010/wordml" xmlns:w15="http://schemas.microsoft.com/office/word/2012/wordml" xmlns:wpg="http://schemas.microsoft.com/office/word/2010/wordprocessingGroup" xmlns:wpi="http://schemas.microsoft.com/office/word/2010/wordprocessingInk" xmlns:wne="http://schemas.microsoft.com/office/word/2006/wordml" xmlns:wps="http://schemas.microsoft.com/office/word/2010/wordprocessingShape" mc:Ignorable="w14 w15 wp14">
   <w:footnote w:type="separator" w:id="-1">
     <w:p>
       <w:pPr>
@@ -5472,7 +6044,7 @@
 </file>
 
 <file path=word/numbering.xml><?xml version="1.0" encoding="utf-8"?>
-<w:numbering xmlns:wpc="http://schemas.microsoft.com/office/word/2010/wordprocessingCanvas" xmlns:cx="http://schemas.microsoft.com/office/drawing/2014/chartex" xmlns:cx1="http://schemas.microsoft.com/office/drawing/2015/9/8/chartex" xmlns:cx2="http://schemas.microsoft.com/office/drawing/2015/10/21/chartex" xmlns:cx3="http://schemas.microsoft.com/office/drawing/2016/5/9/chartex" xmlns:cx4="http://schemas.microsoft.com/office/drawing/2016/5/10/chartex" xmlns:cx5="http://schemas.microsoft.com/office/drawing/2016/5/11/chartex" xmlns:cx6="http://schemas.microsoft.com/office/drawing/2016/5/12/chartex" xmlns:cx7="http://schemas.microsoft.com/office/drawing/2016/5/13/chartex" xmlns:cx8="http://schemas.microsoft.com/office/drawing/2016/5/14/chartex" xmlns:mc="http://schemas.openxmlformats.org/markup-compatibility/2006" xmlns:aink="http://schemas.microsoft.com/office/drawing/2016/ink" xmlns:am3d="http://schemas.microsoft.com/office/drawing/2017/model3d" xmlns:o="urn:schemas-microsoft-com:office:office" xmlns:oel="http://schemas.microsoft.com/office/2019/extlst" xmlns:r="http://schemas.openxmlformats.org/officeDocument/2006/relationships" xmlns:m="http://schemas.openxmlformats.org/officeDocument/2006/math" xmlns:v="urn:schemas-microsoft-com:vml" xmlns:wp14="http://schemas.microsoft.com/office/word/2010/wordprocessingDrawing" xmlns:wp="http://schemas.openxmlformats.org/drawingml/2006/wordprocessingDrawing" xmlns:w10="urn:schemas-microsoft-com:office:word" xmlns:w="http://schemas.openxmlformats.org/wordprocessingml/2006/main" xmlns:w14="http://schemas.microsoft.com/office/word/2010/wordml" xmlns:w15="http://schemas.microsoft.com/office/word/2012/wordml" xmlns:w16cex="http://schemas.microsoft.com/office/word/2018/wordml/cex" xmlns:w16cid="http://schemas.microsoft.com/office/word/2016/wordml/cid" xmlns:w16="http://schemas.microsoft.com/office/word/2018/wordml" xmlns:w16sdtdh="http://schemas.microsoft.com/office/word/2020/wordml/sdtdatahash" xmlns:w16se="http://schemas.microsoft.com/office/word/2015/wordml/symex" xmlns:wpg="http://schemas.microsoft.com/office/word/2010/wordprocessingGroup" xmlns:wpi="http://schemas.microsoft.com/office/word/2010/wordprocessingInk" xmlns:wne="http://schemas.microsoft.com/office/word/2006/wordml" xmlns:wps="http://schemas.microsoft.com/office/word/2010/wordprocessingShape" mc:Ignorable="w14 w15 w16se w16cid w16 w16cex w16sdtdh wp14">
+<w:numbering xmlns:wpc="http://schemas.microsoft.com/office/word/2010/wordprocessingCanvas" xmlns:mc="http://schemas.openxmlformats.org/markup-compatibility/2006" xmlns:o="urn:schemas-microsoft-com:office:office" xmlns:r="http://schemas.openxmlformats.org/officeDocument/2006/relationships" xmlns:m="http://schemas.openxmlformats.org/officeDocument/2006/math" xmlns:v="urn:schemas-microsoft-com:vml" xmlns:wp14="http://schemas.microsoft.com/office/word/2010/wordprocessingDrawing" xmlns:wp="http://schemas.openxmlformats.org/drawingml/2006/wordprocessingDrawing" xmlns:w10="urn:schemas-microsoft-com:office:word" xmlns:w="http://schemas.openxmlformats.org/wordprocessingml/2006/main" xmlns:w14="http://schemas.microsoft.com/office/word/2010/wordml" xmlns:w15="http://schemas.microsoft.com/office/word/2012/wordml" xmlns:wpg="http://schemas.microsoft.com/office/word/2010/wordprocessingGroup" xmlns:wpi="http://schemas.microsoft.com/office/word/2010/wordprocessingInk" xmlns:wne="http://schemas.microsoft.com/office/word/2006/wordml" xmlns:wps="http://schemas.microsoft.com/office/word/2010/wordprocessingShape" mc:Ignorable="w14 w15 wp14">
   <w:abstractNum w:abstractNumId="0" w15:restartNumberingAfterBreak="0">
     <w:nsid w:val="0D7B5573"/>
     <w:multiLevelType w:val="multilevel"/>
@@ -7266,59 +7838,59 @@
       </w:rPr>
     </w:lvl>
   </w:abstractNum>
-  <w:num w:numId="1" w16cid:durableId="556749167">
+  <w:num w:numId="1">
     <w:abstractNumId w:val="11"/>
   </w:num>
-  <w:num w:numId="2" w16cid:durableId="966164302">
+  <w:num w:numId="2">
     <w:abstractNumId w:val="8"/>
   </w:num>
-  <w:num w:numId="3" w16cid:durableId="1370375773">
+  <w:num w:numId="3">
     <w:abstractNumId w:val="2"/>
   </w:num>
-  <w:num w:numId="4" w16cid:durableId="326397068">
+  <w:num w:numId="4">
     <w:abstractNumId w:val="3"/>
   </w:num>
-  <w:num w:numId="5" w16cid:durableId="2063097153">
+  <w:num w:numId="5">
     <w:abstractNumId w:val="0"/>
   </w:num>
-  <w:num w:numId="6" w16cid:durableId="1588268780">
+  <w:num w:numId="6">
     <w:abstractNumId w:val="9"/>
   </w:num>
-  <w:num w:numId="7" w16cid:durableId="252131690">
+  <w:num w:numId="7">
     <w:abstractNumId w:val="6"/>
   </w:num>
-  <w:num w:numId="8" w16cid:durableId="1028021364">
+  <w:num w:numId="8">
     <w:abstractNumId w:val="4"/>
   </w:num>
-  <w:num w:numId="9" w16cid:durableId="357043421">
+  <w:num w:numId="9">
     <w:abstractNumId w:val="7"/>
   </w:num>
-  <w:num w:numId="10" w16cid:durableId="1218320357">
+  <w:num w:numId="10">
     <w:abstractNumId w:val="14"/>
   </w:num>
-  <w:num w:numId="11" w16cid:durableId="58791515">
+  <w:num w:numId="11">
     <w:abstractNumId w:val="5"/>
   </w:num>
-  <w:num w:numId="12" w16cid:durableId="1944457666">
+  <w:num w:numId="12">
     <w:abstractNumId w:val="15"/>
   </w:num>
-  <w:num w:numId="13" w16cid:durableId="253442923">
+  <w:num w:numId="13">
     <w:abstractNumId w:val="10"/>
   </w:num>
-  <w:num w:numId="14" w16cid:durableId="147137802">
+  <w:num w:numId="14">
     <w:abstractNumId w:val="1"/>
   </w:num>
-  <w:num w:numId="15" w16cid:durableId="510418674">
+  <w:num w:numId="15">
     <w:abstractNumId w:val="13"/>
   </w:num>
-  <w:num w:numId="16" w16cid:durableId="457258125">
+  <w:num w:numId="16">
     <w:abstractNumId w:val="12"/>
   </w:num>
 </w:numbering>
 </file>
 
 <file path=word/styles.xml><?xml version="1.0" encoding="utf-8"?>
-<w:styles xmlns:mc="http://schemas.openxmlformats.org/markup-compatibility/2006" xmlns:r="http://schemas.openxmlformats.org/officeDocument/2006/relationships" xmlns:w="http://schemas.openxmlformats.org/wordprocessingml/2006/main" xmlns:w14="http://schemas.microsoft.com/office/word/2010/wordml" xmlns:w15="http://schemas.microsoft.com/office/word/2012/wordml" xmlns:w16cex="http://schemas.microsoft.com/office/word/2018/wordml/cex" xmlns:w16cid="http://schemas.microsoft.com/office/word/2016/wordml/cid" xmlns:w16="http://schemas.microsoft.com/office/word/2018/wordml" xmlns:w16sdtdh="http://schemas.microsoft.com/office/word/2020/wordml/sdtdatahash" xmlns:w16se="http://schemas.microsoft.com/office/word/2015/wordml/symex" mc:Ignorable="w14 w15 w16se w16cid w16 w16cex w16sdtdh">
+<w:styles xmlns:mc="http://schemas.openxmlformats.org/markup-compatibility/2006" xmlns:r="http://schemas.openxmlformats.org/officeDocument/2006/relationships" xmlns:w="http://schemas.openxmlformats.org/wordprocessingml/2006/main" xmlns:w14="http://schemas.microsoft.com/office/word/2010/wordml" xmlns:w15="http://schemas.microsoft.com/office/word/2012/wordml" mc:Ignorable="w14 w15">
   <w:docDefaults>
     <w:rPrDefault>
       <w:rPr>
@@ -7328,7 +7900,7 @@
     </w:rPrDefault>
     <w:pPrDefault/>
   </w:docDefaults>
-  <w:latentStyles w:defLockedState="0" w:defUIPriority="99" w:defSemiHidden="0" w:defUnhideWhenUsed="0" w:defQFormat="0" w:count="376">
+  <w:latentStyles w:defLockedState="0" w:defUIPriority="99" w:defSemiHidden="0" w:defUnhideWhenUsed="0" w:defQFormat="0" w:count="371">
     <w:lsdException w:name="Normal" w:locked="1" w:uiPriority="0" w:qFormat="1"/>
     <w:lsdException w:name="heading 1" w:locked="1" w:uiPriority="0" w:qFormat="1"/>
     <w:lsdException w:name="heading 2" w:locked="1" w:semiHidden="1" w:uiPriority="0" w:unhideWhenUsed="1" w:qFormat="1"/>
@@ -7700,11 +8272,6 @@
     <w:lsdException w:name="List Table 5 Dark Accent 6" w:uiPriority="50"/>
     <w:lsdException w:name="List Table 6 Colorful Accent 6" w:uiPriority="51"/>
     <w:lsdException w:name="List Table 7 Colorful Accent 6" w:uiPriority="52"/>
-    <w:lsdException w:name="Mention" w:semiHidden="1" w:unhideWhenUsed="1"/>
-    <w:lsdException w:name="Smart Hyperlink" w:semiHidden="1" w:unhideWhenUsed="1"/>
-    <w:lsdException w:name="Hashtag" w:semiHidden="1" w:unhideWhenUsed="1"/>
-    <w:lsdException w:name="Unresolved Mention" w:semiHidden="1" w:unhideWhenUsed="1"/>
-    <w:lsdException w:name="Smart Link" w:semiHidden="1" w:unhideWhenUsed="1"/>
   </w:latentStyles>
   <w:style w:type="paragraph" w:default="1" w:styleId="Normal">
     <w:name w:val="Normal"/>
@@ -8517,7 +9084,7 @@
 </file>
 
 <file path=customXml/itemProps1.xml><?xml version="1.0" encoding="utf-8"?>
-<ds:datastoreItem xmlns:ds="http://schemas.openxmlformats.org/officeDocument/2006/customXml" ds:itemID="{E72351B8-14C0-4721-AED9-1E441705C056}">
+<ds:datastoreItem xmlns:ds="http://schemas.openxmlformats.org/officeDocument/2006/customXml" ds:itemID="{696F7E06-2BE3-4164-9F4D-EBD8F7E9D04E}">
   <ds:schemaRefs>
     <ds:schemaRef ds:uri="http://schemas.openxmlformats.org/officeDocument/2006/bibliography"/>
   </ds:schemaRefs>

</xml_diff>

<commit_message>
fully address use case
</commit_message>
<xml_diff>
--- a/Docs/SimplyApply_Thesis.docx
+++ b/Docs/SimplyApply_Thesis.docx
@@ -1,6 +1,6 @@
 
 <file path=word/document.xml><?xml version="1.0" encoding="utf-8"?>
-<w:document xmlns:wpc="http://schemas.microsoft.com/office/word/2010/wordprocessingCanvas" xmlns:mc="http://schemas.openxmlformats.org/markup-compatibility/2006" xmlns:o="urn:schemas-microsoft-com:office:office" xmlns:r="http://schemas.openxmlformats.org/officeDocument/2006/relationships" xmlns:m="http://schemas.openxmlformats.org/officeDocument/2006/math" xmlns:v="urn:schemas-microsoft-com:vml" xmlns:wp14="http://schemas.microsoft.com/office/word/2010/wordprocessingDrawing" xmlns:wp="http://schemas.openxmlformats.org/drawingml/2006/wordprocessingDrawing" xmlns:w10="urn:schemas-microsoft-com:office:word" xmlns:w="http://schemas.openxmlformats.org/wordprocessingml/2006/main" xmlns:w14="http://schemas.microsoft.com/office/word/2010/wordml" xmlns:w15="http://schemas.microsoft.com/office/word/2012/wordml" xmlns:wpg="http://schemas.microsoft.com/office/word/2010/wordprocessingGroup" xmlns:wpi="http://schemas.microsoft.com/office/word/2010/wordprocessingInk" xmlns:wne="http://schemas.microsoft.com/office/word/2006/wordml" xmlns:wps="http://schemas.microsoft.com/office/word/2010/wordprocessingShape" mc:Ignorable="w14 w15 wp14">
+<w:document xmlns:wpc="http://schemas.microsoft.com/office/word/2010/wordprocessingCanvas" xmlns:cx="http://schemas.microsoft.com/office/drawing/2014/chartex" xmlns:cx1="http://schemas.microsoft.com/office/drawing/2015/9/8/chartex" xmlns:cx2="http://schemas.microsoft.com/office/drawing/2015/10/21/chartex" xmlns:cx3="http://schemas.microsoft.com/office/drawing/2016/5/9/chartex" xmlns:cx4="http://schemas.microsoft.com/office/drawing/2016/5/10/chartex" xmlns:cx5="http://schemas.microsoft.com/office/drawing/2016/5/11/chartex" xmlns:cx6="http://schemas.microsoft.com/office/drawing/2016/5/12/chartex" xmlns:cx7="http://schemas.microsoft.com/office/drawing/2016/5/13/chartex" xmlns:cx8="http://schemas.microsoft.com/office/drawing/2016/5/14/chartex" xmlns:mc="http://schemas.openxmlformats.org/markup-compatibility/2006" xmlns:aink="http://schemas.microsoft.com/office/drawing/2016/ink" xmlns:am3d="http://schemas.microsoft.com/office/drawing/2017/model3d" xmlns:o="urn:schemas-microsoft-com:office:office" xmlns:oel="http://schemas.microsoft.com/office/2019/extlst" xmlns:r="http://schemas.openxmlformats.org/officeDocument/2006/relationships" xmlns:m="http://schemas.openxmlformats.org/officeDocument/2006/math" xmlns:v="urn:schemas-microsoft-com:vml" xmlns:wp14="http://schemas.microsoft.com/office/word/2010/wordprocessingDrawing" xmlns:wp="http://schemas.openxmlformats.org/drawingml/2006/wordprocessingDrawing" xmlns:w10="urn:schemas-microsoft-com:office:word" xmlns:w="http://schemas.openxmlformats.org/wordprocessingml/2006/main" xmlns:w14="http://schemas.microsoft.com/office/word/2010/wordml" xmlns:w15="http://schemas.microsoft.com/office/word/2012/wordml" xmlns:w16cex="http://schemas.microsoft.com/office/word/2018/wordml/cex" xmlns:w16cid="http://schemas.microsoft.com/office/word/2016/wordml/cid" xmlns:w16="http://schemas.microsoft.com/office/word/2018/wordml" xmlns:w16sdtdh="http://schemas.microsoft.com/office/word/2020/wordml/sdtdatahash" xmlns:w16se="http://schemas.microsoft.com/office/word/2015/wordml/symex" xmlns:wpg="http://schemas.microsoft.com/office/word/2010/wordprocessingGroup" xmlns:wpi="http://schemas.microsoft.com/office/word/2010/wordprocessingInk" xmlns:wne="http://schemas.microsoft.com/office/word/2006/wordml" xmlns:wps="http://schemas.microsoft.com/office/word/2010/wordprocessingShape" mc:Ignorable="w14 w15 w16se w16cid w16 w16cex w16sdtdh wp14">
   <w:body>
     <w:p>
       <w:pPr>
@@ -479,12 +479,21 @@
           <w:sz w:val="24"/>
         </w:rPr>
       </w:pPr>
-      <w:r>
-        <w:rPr>
-          <w:rFonts w:ascii="Times New Roman" w:hAnsi="Times New Roman" w:cs="Times New Roman"/>
-          <w:sz w:val="24"/>
-        </w:rPr>
-        <w:t>Akhlaq Altaf (SP21-BSE-056)</w:t>
+      <w:proofErr w:type="spellStart"/>
+      <w:r>
+        <w:rPr>
+          <w:rFonts w:ascii="Times New Roman" w:hAnsi="Times New Roman" w:cs="Times New Roman"/>
+          <w:sz w:val="24"/>
+        </w:rPr>
+        <w:t>Akhlaq</w:t>
+      </w:r>
+      <w:proofErr w:type="spellEnd"/>
+      <w:r>
+        <w:rPr>
+          <w:rFonts w:ascii="Times New Roman" w:hAnsi="Times New Roman" w:cs="Times New Roman"/>
+          <w:sz w:val="24"/>
+        </w:rPr>
+        <w:t xml:space="preserve"> Altaf (SP21-BSE-056)</w:t>
       </w:r>
     </w:p>
     <w:p>
@@ -511,12 +520,21 @@
           <w:sz w:val="24"/>
         </w:rPr>
       </w:pPr>
-      <w:r>
-        <w:rPr>
-          <w:rFonts w:ascii="Times New Roman" w:hAnsi="Times New Roman" w:cs="Times New Roman"/>
-          <w:sz w:val="24"/>
-        </w:rPr>
-        <w:t>Laiba Naeem (SP21-BSE-041)</w:t>
+      <w:proofErr w:type="spellStart"/>
+      <w:r>
+        <w:rPr>
+          <w:rFonts w:ascii="Times New Roman" w:hAnsi="Times New Roman" w:cs="Times New Roman"/>
+          <w:sz w:val="24"/>
+        </w:rPr>
+        <w:t>Laiba</w:t>
+      </w:r>
+      <w:proofErr w:type="spellEnd"/>
+      <w:r>
+        <w:rPr>
+          <w:rFonts w:ascii="Times New Roman" w:hAnsi="Times New Roman" w:cs="Times New Roman"/>
+          <w:sz w:val="24"/>
+        </w:rPr>
+        <w:t xml:space="preserve"> Naeem (SP21-BSE-041)</w:t>
       </w:r>
     </w:p>
     <w:p>
@@ -527,6 +545,7 @@
           <w:sz w:val="24"/>
         </w:rPr>
       </w:pPr>
+      <w:proofErr w:type="spellStart"/>
       <w:r>
         <w:rPr>
           <w:rFonts w:ascii="Times New Roman" w:hAnsi="Times New Roman" w:cs="Times New Roman"/>
@@ -546,7 +565,15 @@
           <w:rFonts w:ascii="Times New Roman" w:hAnsi="Times New Roman" w:cs="Times New Roman"/>
           <w:sz w:val="24"/>
         </w:rPr>
-        <w:t>Khan (SP21-BSE-074)</w:t>
+        <w:t>Khan</w:t>
+      </w:r>
+      <w:proofErr w:type="spellEnd"/>
+      <w:r>
+        <w:rPr>
+          <w:rFonts w:ascii="Times New Roman" w:hAnsi="Times New Roman" w:cs="Times New Roman"/>
+          <w:sz w:val="24"/>
+        </w:rPr>
+        <w:t xml:space="preserve"> (SP21-BSE-074)</w:t>
       </w:r>
     </w:p>
     <w:p>
@@ -730,7 +757,7 @@
             </w:rPr>
             <w:fldChar w:fldCharType="separate"/>
           </w:r>
-          <w:hyperlink w:anchor="_Toc117267360" w:history="1">
+          <w:hyperlink w:anchor="_Toc117296433" w:history="1">
             <w:r>
               <w:rPr>
                 <w:rStyle w:val="Hyperlink"/>
@@ -757,7 +784,7 @@
                 <w:noProof/>
                 <w:webHidden/>
               </w:rPr>
-              <w:instrText xml:space="preserve"> PAGEREF _Toc117267360 \h </w:instrText>
+              <w:instrText xml:space="preserve"> PAGEREF _Toc117296433 \h </w:instrText>
             </w:r>
             <w:r>
               <w:rPr>
@@ -800,7 +827,7 @@
               <w:lang w:bidi="ar-SA"/>
             </w:rPr>
           </w:pPr>
-          <w:hyperlink w:anchor="_Toc117267361" w:history="1">
+          <w:hyperlink w:anchor="_Toc117296434" w:history="1">
             <w:r>
               <w:rPr>
                 <w:rStyle w:val="Hyperlink"/>
@@ -828,7 +855,7 @@
                 <w:noProof/>
                 <w:webHidden/>
               </w:rPr>
-              <w:instrText xml:space="preserve"> PAGEREF _Toc117267361 \h </w:instrText>
+              <w:instrText xml:space="preserve"> PAGEREF _Toc117296434 \h </w:instrText>
             </w:r>
             <w:r>
               <w:rPr>
@@ -871,7 +898,7 @@
               <w:lang w:bidi="ar-SA"/>
             </w:rPr>
           </w:pPr>
-          <w:hyperlink w:anchor="_Toc117267362" w:history="1">
+          <w:hyperlink w:anchor="_Toc117296435" w:history="1">
             <w:r>
               <w:rPr>
                 <w:rStyle w:val="Hyperlink"/>
@@ -899,7 +926,7 @@
                 <w:noProof/>
                 <w:webHidden/>
               </w:rPr>
-              <w:instrText xml:space="preserve"> PAGEREF _Toc117267362 \h </w:instrText>
+              <w:instrText xml:space="preserve"> PAGEREF _Toc117296435 \h </w:instrText>
             </w:r>
             <w:r>
               <w:rPr>
@@ -942,7 +969,7 @@
               <w:lang w:bidi="ar-SA"/>
             </w:rPr>
           </w:pPr>
-          <w:hyperlink w:anchor="_Toc117267363" w:history="1">
+          <w:hyperlink w:anchor="_Toc117296436" w:history="1">
             <w:r>
               <w:rPr>
                 <w:rStyle w:val="Hyperlink"/>
@@ -970,7 +997,7 @@
                 <w:noProof/>
                 <w:webHidden/>
               </w:rPr>
-              <w:instrText xml:space="preserve"> PAGEREF _Toc117267363 \h </w:instrText>
+              <w:instrText xml:space="preserve"> PAGEREF _Toc117296436 \h </w:instrText>
             </w:r>
             <w:r>
               <w:rPr>
@@ -1013,7 +1040,7 @@
               <w:lang w:bidi="ar-SA"/>
             </w:rPr>
           </w:pPr>
-          <w:hyperlink w:anchor="_Toc117267364" w:history="1">
+          <w:hyperlink w:anchor="_Toc117296437" w:history="1">
             <w:r>
               <w:rPr>
                 <w:rStyle w:val="Hyperlink"/>
@@ -1041,7 +1068,7 @@
                 <w:noProof/>
                 <w:webHidden/>
               </w:rPr>
-              <w:instrText xml:space="preserve"> PAGEREF _Toc117267364 \h </w:instrText>
+              <w:instrText xml:space="preserve"> PAGEREF _Toc117296437 \h </w:instrText>
             </w:r>
             <w:r>
               <w:rPr>
@@ -1084,7 +1111,7 @@
               <w:lang w:bidi="ar-SA"/>
             </w:rPr>
           </w:pPr>
-          <w:hyperlink w:anchor="_Toc117267365" w:history="1">
+          <w:hyperlink w:anchor="_Toc117296438" w:history="1">
             <w:r>
               <w:rPr>
                 <w:rStyle w:val="Hyperlink"/>
@@ -1112,7 +1139,7 @@
                 <w:noProof/>
                 <w:webHidden/>
               </w:rPr>
-              <w:instrText xml:space="preserve"> PAGEREF _Toc117267365 \h </w:instrText>
+              <w:instrText xml:space="preserve"> PAGEREF _Toc117296438 \h </w:instrText>
             </w:r>
             <w:r>
               <w:rPr>
@@ -1155,7 +1182,7 @@
               <w:lang w:bidi="ar-SA"/>
             </w:rPr>
           </w:pPr>
-          <w:hyperlink w:anchor="_Toc117267366" w:history="1">
+          <w:hyperlink w:anchor="_Toc117296439" w:history="1">
             <w:r>
               <w:rPr>
                 <w:rStyle w:val="Hyperlink"/>
@@ -1183,7 +1210,7 @@
                 <w:noProof/>
                 <w:webHidden/>
               </w:rPr>
-              <w:instrText xml:space="preserve"> PAGEREF _Toc117267366 \h </w:instrText>
+              <w:instrText xml:space="preserve"> PAGEREF _Toc117296439 \h </w:instrText>
             </w:r>
             <w:r>
               <w:rPr>
@@ -1226,7 +1253,7 @@
               <w:lang w:bidi="ar-SA"/>
             </w:rPr>
           </w:pPr>
-          <w:hyperlink w:anchor="_Toc117267367" w:history="1">
+          <w:hyperlink w:anchor="_Toc117296440" w:history="1">
             <w:r>
               <w:rPr>
                 <w:rStyle w:val="Hyperlink"/>
@@ -1257,7 +1284,7 @@
                 <w:noProof/>
                 <w:webHidden/>
               </w:rPr>
-              <w:instrText xml:space="preserve"> PAGEREF _Toc117267367 \h </w:instrText>
+              <w:instrText xml:space="preserve"> PAGEREF _Toc117296440 \h </w:instrText>
             </w:r>
             <w:r>
               <w:rPr>
@@ -1300,7 +1327,7 @@
               <w:lang w:bidi="ar-SA"/>
             </w:rPr>
           </w:pPr>
-          <w:hyperlink w:anchor="_Toc117267368" w:history="1">
+          <w:hyperlink w:anchor="_Toc117296441" w:history="1">
             <w:r>
               <w:rPr>
                 <w:rStyle w:val="Hyperlink"/>
@@ -1331,7 +1358,7 @@
                 <w:noProof/>
                 <w:webHidden/>
               </w:rPr>
-              <w:instrText xml:space="preserve"> PAGEREF _Toc117267368 \h </w:instrText>
+              <w:instrText xml:space="preserve"> PAGEREF _Toc117296441 \h </w:instrText>
             </w:r>
             <w:r>
               <w:rPr>
@@ -1374,7 +1401,7 @@
               <w:lang w:bidi="ar-SA"/>
             </w:rPr>
           </w:pPr>
-          <w:hyperlink w:anchor="_Toc117267369" w:history="1">
+          <w:hyperlink w:anchor="_Toc117296442" w:history="1">
             <w:r>
               <w:rPr>
                 <w:rStyle w:val="Hyperlink"/>
@@ -1405,7 +1432,7 @@
                 <w:noProof/>
                 <w:webHidden/>
               </w:rPr>
-              <w:instrText xml:space="preserve"> PAGEREF _Toc117267369 \h </w:instrText>
+              <w:instrText xml:space="preserve"> PAGEREF _Toc117296442 \h </w:instrText>
             </w:r>
             <w:r>
               <w:rPr>
@@ -1448,7 +1475,7 @@
               <w:lang w:bidi="ar-SA"/>
             </w:rPr>
           </w:pPr>
-          <w:hyperlink w:anchor="_Toc117267370" w:history="1">
+          <w:hyperlink w:anchor="_Toc117296443" w:history="1">
             <w:r>
               <w:rPr>
                 <w:rStyle w:val="Hyperlink"/>
@@ -1479,7 +1506,7 @@
                 <w:noProof/>
                 <w:webHidden/>
               </w:rPr>
-              <w:instrText xml:space="preserve"> PAGEREF _Toc117267370 \h </w:instrText>
+              <w:instrText xml:space="preserve"> PAGEREF _Toc117296443 \h </w:instrText>
             </w:r>
             <w:r>
               <w:rPr>
@@ -1522,7 +1549,7 @@
               <w:lang w:bidi="ar-SA"/>
             </w:rPr>
           </w:pPr>
-          <w:hyperlink w:anchor="_Toc117267371" w:history="1">
+          <w:hyperlink w:anchor="_Toc117296444" w:history="1">
             <w:r>
               <w:rPr>
                 <w:rStyle w:val="Hyperlink"/>
@@ -1549,7 +1576,7 @@
                 <w:noProof/>
                 <w:webHidden/>
               </w:rPr>
-              <w:instrText xml:space="preserve"> PAGEREF _Toc117267371 \h </w:instrText>
+              <w:instrText xml:space="preserve"> PAGEREF _Toc117296444 \h </w:instrText>
             </w:r>
             <w:r>
               <w:rPr>
@@ -1592,7 +1619,7 @@
               <w:lang w:bidi="ar-SA"/>
             </w:rPr>
           </w:pPr>
-          <w:hyperlink w:anchor="_Toc117267372" w:history="1">
+          <w:hyperlink w:anchor="_Toc117296445" w:history="1">
             <w:r>
               <w:rPr>
                 <w:rStyle w:val="Hyperlink"/>
@@ -1620,7 +1647,7 @@
                 <w:noProof/>
                 <w:webHidden/>
               </w:rPr>
-              <w:instrText xml:space="preserve"> PAGEREF _Toc117267372 \h </w:instrText>
+              <w:instrText xml:space="preserve"> PAGEREF _Toc117296445 \h </w:instrText>
             </w:r>
             <w:r>
               <w:rPr>
@@ -1663,7 +1690,7 @@
               <w:lang w:bidi="ar-SA"/>
             </w:rPr>
           </w:pPr>
-          <w:hyperlink w:anchor="_Toc117267373" w:history="1">
+          <w:hyperlink w:anchor="_Toc117296446" w:history="1">
             <w:r>
               <w:rPr>
                 <w:rStyle w:val="Hyperlink"/>
@@ -1691,7 +1718,7 @@
                 <w:noProof/>
                 <w:webHidden/>
               </w:rPr>
-              <w:instrText xml:space="preserve"> PAGEREF _Toc117267373 \h </w:instrText>
+              <w:instrText xml:space="preserve"> PAGEREF _Toc117296446 \h </w:instrText>
             </w:r>
             <w:r>
               <w:rPr>
@@ -1734,7 +1761,7 @@
               <w:lang w:bidi="ar-SA"/>
             </w:rPr>
           </w:pPr>
-          <w:hyperlink w:anchor="_Toc117267374" w:history="1">
+          <w:hyperlink w:anchor="_Toc117296447" w:history="1">
             <w:r>
               <w:rPr>
                 <w:rStyle w:val="Hyperlink"/>
@@ -1761,7 +1788,7 @@
                 <w:noProof/>
                 <w:webHidden/>
               </w:rPr>
-              <w:instrText xml:space="preserve"> PAGEREF _Toc117267374 \h </w:instrText>
+              <w:instrText xml:space="preserve"> PAGEREF _Toc117296447 \h </w:instrText>
             </w:r>
             <w:r>
               <w:rPr>
@@ -1804,7 +1831,7 @@
               <w:lang w:bidi="ar-SA"/>
             </w:rPr>
           </w:pPr>
-          <w:hyperlink w:anchor="_Toc117267375" w:history="1">
+          <w:hyperlink w:anchor="_Toc117296448" w:history="1">
             <w:r>
               <w:rPr>
                 <w:rStyle w:val="Hyperlink"/>
@@ -1831,7 +1858,7 @@
                 <w:noProof/>
                 <w:webHidden/>
               </w:rPr>
-              <w:instrText xml:space="preserve"> PAGEREF _Toc117267375 \h </w:instrText>
+              <w:instrText xml:space="preserve"> PAGEREF _Toc117296448 \h </w:instrText>
             </w:r>
             <w:r>
               <w:rPr>
@@ -1874,7 +1901,7 @@
               <w:lang w:bidi="ar-SA"/>
             </w:rPr>
           </w:pPr>
-          <w:hyperlink w:anchor="_Toc117267376" w:history="1">
+          <w:hyperlink w:anchor="_Toc117296449" w:history="1">
             <w:r>
               <w:rPr>
                 <w:rStyle w:val="Hyperlink"/>
@@ -1901,7 +1928,7 @@
                 <w:noProof/>
                 <w:webHidden/>
               </w:rPr>
-              <w:instrText xml:space="preserve"> PAGEREF _Toc117267376 \h </w:instrText>
+              <w:instrText xml:space="preserve"> PAGEREF _Toc117296449 \h </w:instrText>
             </w:r>
             <w:r>
               <w:rPr>
@@ -1944,7 +1971,7 @@
               <w:lang w:bidi="ar-SA"/>
             </w:rPr>
           </w:pPr>
-          <w:hyperlink w:anchor="_Toc117267377" w:history="1">
+          <w:hyperlink w:anchor="_Toc117296450" w:history="1">
             <w:r>
               <w:rPr>
                 <w:rStyle w:val="Hyperlink"/>
@@ -1971,7 +1998,7 @@
                 <w:noProof/>
                 <w:webHidden/>
               </w:rPr>
-              <w:instrText xml:space="preserve"> PAGEREF _Toc117267377 \h </w:instrText>
+              <w:instrText xml:space="preserve"> PAGEREF _Toc117296450 \h </w:instrText>
             </w:r>
             <w:r>
               <w:rPr>
@@ -2014,14 +2041,13 @@
               <w:lang w:bidi="ar-SA"/>
             </w:rPr>
           </w:pPr>
-          <w:hyperlink w:anchor="_Toc117267378" w:history="1">
+          <w:hyperlink w:anchor="_Toc117296451" w:history="1">
             <w:r>
               <w:rPr>
                 <w:rStyle w:val="Hyperlink"/>
-                <w:rFonts w:ascii="Times New Roman" w:hAnsi="Times New Roman"/>
-                <w:noProof/>
-              </w:rPr>
-              <w:t>Syed Kashif Ali Shah (SP21-BSE-062)</w:t>
+                <w:noProof/>
+              </w:rPr>
+              <w:t>Tanveer Ahmad (SP21-BSE-048)</w:t>
             </w:r>
             <w:r>
               <w:rPr>
@@ -2042,7 +2068,7 @@
                 <w:noProof/>
                 <w:webHidden/>
               </w:rPr>
-              <w:instrText xml:space="preserve"> PAGEREF _Toc117267378 \h </w:instrText>
+              <w:instrText xml:space="preserve"> PAGEREF _Toc117296451 \h </w:instrText>
             </w:r>
             <w:r>
               <w:rPr>
@@ -2075,7 +2101,7 @@
         </w:p>
         <w:p>
           <w:pPr>
-            <w:pStyle w:val="TOC2"/>
+            <w:pStyle w:val="TOC3"/>
             <w:tabs>
               <w:tab w:val="right" w:leader="dot" w:pos="9350"/>
             </w:tabs>
@@ -2085,14 +2111,13 @@
               <w:lang w:bidi="ar-SA"/>
             </w:rPr>
           </w:pPr>
-          <w:hyperlink w:anchor="_Toc117267379" w:history="1">
+          <w:hyperlink w:anchor="_Toc117296452" w:history="1">
             <w:r>
               <w:rPr>
                 <w:rStyle w:val="Hyperlink"/>
-                <w:rFonts w:ascii="Times New Roman" w:hAnsi="Times New Roman"/>
-                <w:noProof/>
-              </w:rPr>
-              <w:t>Brief Level Use Cases</w:t>
+                <w:noProof/>
+              </w:rPr>
+              <w:t>Syed Kashif Ali Shah (SP21-BSE-062)</w:t>
             </w:r>
             <w:r>
               <w:rPr>
@@ -2113,7 +2138,7 @@
                 <w:noProof/>
                 <w:webHidden/>
               </w:rPr>
-              <w:instrText xml:space="preserve"> PAGEREF _Toc117267379 \h </w:instrText>
+              <w:instrText xml:space="preserve"> PAGEREF _Toc117296452 \h </w:instrText>
             </w:r>
             <w:r>
               <w:rPr>
@@ -2133,7 +2158,7 @@
                 <w:noProof/>
                 <w:webHidden/>
               </w:rPr>
-              <w:t>10</w:t>
+              <w:t>9</w:t>
             </w:r>
             <w:r>
               <w:rPr>
@@ -2156,7 +2181,7 @@
               <w:lang w:bidi="ar-SA"/>
             </w:rPr>
           </w:pPr>
-          <w:hyperlink w:anchor="_Toc117267380" w:history="1">
+          <w:hyperlink w:anchor="_Toc117296453" w:history="1">
             <w:r>
               <w:rPr>
                 <w:rStyle w:val="Hyperlink"/>
@@ -2183,7 +2208,7 @@
                 <w:noProof/>
                 <w:webHidden/>
               </w:rPr>
-              <w:instrText xml:space="preserve"> PAGEREF _Toc117267380 \h </w:instrText>
+              <w:instrText xml:space="preserve"> PAGEREF _Toc117296453 \h </w:instrText>
             </w:r>
             <w:r>
               <w:rPr>
@@ -2203,7 +2228,7 @@
                 <w:noProof/>
                 <w:webHidden/>
               </w:rPr>
-              <w:t>10</w:t>
+              <w:t>12</w:t>
             </w:r>
             <w:r>
               <w:rPr>
@@ -2254,7 +2279,7 @@
       <w:pPr>
         <w:pStyle w:val="Heading1"/>
       </w:pPr>
-      <w:bookmarkStart w:id="2" w:name="_Toc117267360"/>
+      <w:bookmarkStart w:id="2" w:name="_Toc117296433"/>
       <w:r>
         <w:lastRenderedPageBreak/>
         <w:t>CHAPTER 1 PROJECT PROPOSAL</w:t>
@@ -2278,7 +2303,7 @@
         </w:rPr>
       </w:pPr>
       <w:bookmarkStart w:id="3" w:name="_Toc101427039"/>
-      <w:bookmarkStart w:id="4" w:name="_Toc117267361"/>
+      <w:bookmarkStart w:id="4" w:name="_Toc117296434"/>
       <w:r>
         <w:rPr>
           <w:rFonts w:ascii="Times New Roman" w:hAnsi="Times New Roman" w:cs="Times New Roman"/>
@@ -2373,7 +2398,7 @@
         </w:rPr>
       </w:pPr>
       <w:bookmarkStart w:id="5" w:name="_Toc101427040"/>
-      <w:bookmarkStart w:id="6" w:name="_Toc117267362"/>
+      <w:bookmarkStart w:id="6" w:name="_Toc117296435"/>
       <w:r>
         <w:rPr>
           <w:rFonts w:ascii="Times New Roman" w:hAnsi="Times New Roman" w:cs="Times New Roman"/>
@@ -2449,7 +2474,7 @@
         </w:rPr>
       </w:pPr>
       <w:bookmarkStart w:id="7" w:name="_Toc101427041"/>
-      <w:bookmarkStart w:id="8" w:name="_Toc117267363"/>
+      <w:bookmarkStart w:id="8" w:name="_Toc117296436"/>
       <w:r>
         <w:rPr>
           <w:rFonts w:ascii="Times New Roman" w:hAnsi="Times New Roman" w:cs="Times New Roman"/>
@@ -2729,7 +2754,7 @@
           <w:rFonts w:ascii="Times New Roman" w:hAnsi="Times New Roman" w:cs="Times New Roman"/>
         </w:rPr>
       </w:pPr>
-      <w:bookmarkStart w:id="10" w:name="_Toc117267364"/>
+      <w:bookmarkStart w:id="10" w:name="_Toc117296437"/>
       <w:r>
         <w:rPr>
           <w:rFonts w:ascii="Times New Roman" w:hAnsi="Times New Roman" w:cs="Times New Roman"/>
@@ -2773,7 +2798,7 @@
           <w:rFonts w:ascii="Times New Roman" w:hAnsi="Times New Roman" w:cs="Times New Roman"/>
         </w:rPr>
       </w:pPr>
-      <w:bookmarkStart w:id="12" w:name="_Toc117267365"/>
+      <w:bookmarkStart w:id="12" w:name="_Toc117296438"/>
       <w:r>
         <w:rPr>
           <w:rFonts w:ascii="Times New Roman" w:hAnsi="Times New Roman" w:cs="Times New Roman"/>
@@ -3160,7 +3185,7 @@
           <w:rFonts w:ascii="Times New Roman" w:hAnsi="Times New Roman" w:cs="Times New Roman"/>
         </w:rPr>
       </w:pPr>
-      <w:bookmarkStart w:id="14" w:name="_Toc117267366"/>
+      <w:bookmarkStart w:id="14" w:name="_Toc117296439"/>
       <w:r>
         <w:rPr>
           <w:rFonts w:ascii="Times New Roman" w:hAnsi="Times New Roman" w:cs="Times New Roman"/>
@@ -3186,7 +3211,7 @@
           <w:lang w:bidi="ar-SA"/>
         </w:rPr>
       </w:pPr>
-      <w:bookmarkStart w:id="15" w:name="_Toc117267367"/>
+      <w:bookmarkStart w:id="15" w:name="_Toc117296440"/>
       <w:r>
         <w:rPr>
           <w:rStyle w:val="Strong"/>
@@ -3245,7 +3270,7 @@
           <w:rFonts w:ascii="Times New Roman" w:hAnsi="Times New Roman" w:cs="Times New Roman"/>
         </w:rPr>
       </w:pPr>
-      <w:bookmarkStart w:id="16" w:name="_Toc117267368"/>
+      <w:bookmarkStart w:id="16" w:name="_Toc117296441"/>
       <w:r>
         <w:rPr>
           <w:rStyle w:val="Strong"/>
@@ -3341,7 +3366,7 @@
           <w:rFonts w:ascii="Times New Roman" w:hAnsi="Times New Roman" w:cs="Times New Roman"/>
         </w:rPr>
       </w:pPr>
-      <w:bookmarkStart w:id="17" w:name="_Toc117267369"/>
+      <w:bookmarkStart w:id="17" w:name="_Toc117296442"/>
       <w:r>
         <w:rPr>
           <w:rStyle w:val="Strong"/>
@@ -3393,7 +3418,7 @@
           <w:rFonts w:ascii="Times New Roman" w:hAnsi="Times New Roman" w:cs="Times New Roman"/>
         </w:rPr>
       </w:pPr>
-      <w:bookmarkStart w:id="18" w:name="_Toc117267370"/>
+      <w:bookmarkStart w:id="18" w:name="_Toc117296443"/>
       <w:r>
         <w:rPr>
           <w:rStyle w:val="Strong"/>
@@ -3463,7 +3488,7 @@
         <w:pStyle w:val="Heading1"/>
       </w:pPr>
       <w:bookmarkStart w:id="19" w:name="_Toc101427045"/>
-      <w:bookmarkStart w:id="20" w:name="_Toc117267371"/>
+      <w:bookmarkStart w:id="20" w:name="_Toc117296444"/>
       <w:r>
         <w:t>CHAPTER 2 USE CASES</w:t>
       </w:r>
@@ -3478,7 +3503,7 @@
         </w:rPr>
       </w:pPr>
       <w:bookmarkStart w:id="21" w:name="_Toc101427046"/>
-      <w:bookmarkStart w:id="22" w:name="_Toc117267372"/>
+      <w:bookmarkStart w:id="22" w:name="_Toc117296445"/>
       <w:r>
         <w:rPr>
           <w:rFonts w:ascii="Times New Roman" w:hAnsi="Times New Roman" w:cs="Times New Roman"/>
@@ -3551,7 +3576,7 @@
         </w:rPr>
       </w:pPr>
       <w:bookmarkStart w:id="23" w:name="_Toc101427047"/>
-      <w:bookmarkStart w:id="24" w:name="_Toc117267373"/>
+      <w:bookmarkStart w:id="24" w:name="_Toc117296446"/>
       <w:r>
         <w:rPr>
           <w:rFonts w:ascii="Times New Roman" w:hAnsi="Times New Roman" w:cs="Times New Roman"/>
@@ -3569,9 +3594,22 @@
         <w:pStyle w:val="Heading3"/>
       </w:pPr>
       <w:bookmarkStart w:id="26" w:name="_Toc117263883"/>
-      <w:bookmarkStart w:id="27" w:name="_Toc117267374"/>
-      <w:r>
-        <w:t>Laiba naeem (sp21-bse-041)</w:t>
+      <w:bookmarkStart w:id="27" w:name="_Toc117296447"/>
+      <w:proofErr w:type="spellStart"/>
+      <w:r>
+        <w:t>Laiba</w:t>
+      </w:r>
+      <w:proofErr w:type="spellEnd"/>
+      <w:r>
+        <w:t xml:space="preserve"> </w:t>
+      </w:r>
+      <w:proofErr w:type="spellStart"/>
+      <w:r>
+        <w:t>naeem</w:t>
+      </w:r>
+      <w:proofErr w:type="spellEnd"/>
+      <w:r>
+        <w:t xml:space="preserve"> (sp21-bse-041)</w:t>
       </w:r>
       <w:bookmarkEnd w:id="26"/>
       <w:bookmarkEnd w:id="27"/>
@@ -3681,7 +3719,7 @@
       <w:pPr>
         <w:pStyle w:val="Heading3"/>
       </w:pPr>
-      <w:bookmarkStart w:id="28" w:name="_Toc117267375"/>
+      <w:bookmarkStart w:id="28" w:name="_Toc117296448"/>
       <w:r>
         <w:t>Tanveer Ahmad (SP21-BSE-048)</w:t>
       </w:r>
@@ -3749,7 +3787,7 @@
       <w:pPr>
         <w:pStyle w:val="Heading3"/>
       </w:pPr>
-      <w:bookmarkStart w:id="29" w:name="_Toc117267376"/>
+      <w:bookmarkStart w:id="29" w:name="_Toc117296449"/>
       <w:r>
         <w:t>Syed Kashif Ali Shah (SP21-BSE-062</w:t>
       </w:r>
@@ -3823,35 +3861,6 @@
           <w:rFonts w:ascii="Times New Roman" w:hAnsi="Times New Roman" w:cs="Times New Roman"/>
         </w:rPr>
         <w:t xml:space="preserve">                               If visitor (student) interested in any school or college so they click on apply button and fill the requirements of school or college. And wait of response for school or college.</w:t>
-      </w:r>
-    </w:p>
-    <w:p>
-      <w:pPr>
-        <w:pStyle w:val="Heading4"/>
-        <w:rPr>
-          <w:rFonts w:ascii="Times New Roman" w:hAnsi="Times New Roman" w:cs="Times New Roman"/>
-        </w:rPr>
-      </w:pPr>
-      <w:r>
-        <w:rPr>
-          <w:rFonts w:ascii="Times New Roman" w:hAnsi="Times New Roman" w:cs="Times New Roman"/>
-        </w:rPr>
-        <w:lastRenderedPageBreak/>
-        <w:t>Rahila (SP21-BSE-095)</w:t>
-      </w:r>
-    </w:p>
-    <w:p>
-      <w:pPr>
-        <w:pStyle w:val="Heading4"/>
-        <w:rPr>
-          <w:rFonts w:ascii="Times New Roman" w:hAnsi="Times New Roman" w:cs="Times New Roman"/>
-        </w:rPr>
-      </w:pPr>
-      <w:r>
-        <w:rPr>
-          <w:rFonts w:ascii="Times New Roman" w:hAnsi="Times New Roman" w:cs="Times New Roman"/>
-        </w:rPr>
-        <w:t>Use case:                                                  Login</w:t>
       </w:r>
     </w:p>
     <w:p>
@@ -3865,47 +3874,12 @@
       </w:pPr>
       <w:r>
         <w:rPr>
-          <w:rFonts w:asciiTheme="minorHAnsi" w:hAnsiTheme="minorHAnsi"/>
-        </w:rPr>
-        <w:t xml:space="preserve">The Login use case in our project is the primary section which has to be performed by user if they want to access the admission process of the system. Meanwhile, the Login Use Case includes two basic sections that are mandatory </w:t>
-      </w:r>
-      <w:r>
-        <w:rPr>
-          <w:rFonts w:asciiTheme="minorHAnsi" w:hAnsiTheme="minorHAnsi"/>
-        </w:rPr>
-        <w:t xml:space="preserve">while accessing to system </w:t>
-      </w:r>
-      <w:r>
-        <w:rPr>
-          <w:rFonts w:asciiTheme="minorHAnsi" w:hAnsiTheme="minorHAnsi"/>
-        </w:rPr>
-        <w:t>and the sections are Enter U</w:t>
-      </w:r>
-      <w:r>
-        <w:rPr>
-          <w:rFonts w:asciiTheme="minorHAnsi" w:hAnsiTheme="minorHAnsi"/>
-        </w:rPr>
-        <w:t>sername and</w:t>
-      </w:r>
-      <w:r>
-        <w:rPr>
-          <w:rFonts w:asciiTheme="minorHAnsi" w:hAnsiTheme="minorHAnsi"/>
-        </w:rPr>
-        <w:t xml:space="preserve"> Password which require th</w:t>
-      </w:r>
-      <w:r>
-        <w:t>e basic information of the user in which user enters their name and password and further it will be authenticated by system. So that the user can continue to register process.</w:t>
-      </w:r>
-    </w:p>
-    <w:p>
-      <w:pPr>
-        <w:pStyle w:val="doclist"/>
-        <w:rPr>
           <w:rFonts w:eastAsiaTheme="majorEastAsia"/>
           <w:color w:val="243F60" w:themeColor="accent1" w:themeShade="7F"/>
           <w:lang w:bidi="ur-PK"/>
         </w:rPr>
-      </w:pPr>
+        <w:t>Student Name 2 (Registration Number 2)</w:t>
+      </w:r>
     </w:p>
     <w:p>
       <w:pPr>
@@ -3922,6 +3896,7 @@
           <w:color w:val="243F60" w:themeColor="accent1" w:themeShade="7F"/>
           <w:lang w:bidi="ur-PK"/>
         </w:rPr>
+        <w:lastRenderedPageBreak/>
         <w:t>Student Name 3 (Registration Number 3)</w:t>
       </w:r>
     </w:p>
@@ -3929,230 +3904,219 @@
       <w:pPr>
         <w:pStyle w:val="Heading1"/>
       </w:pPr>
-      <w:bookmarkStart w:id="31" w:name="_Toc117267377"/>
+      <w:bookmarkStart w:id="31" w:name="_Toc117296450"/>
       <w:r>
         <w:t>Fully Dressed Use Cases</w:t>
       </w:r>
       <w:bookmarkEnd w:id="31"/>
     </w:p>
-    <w:tbl>
-      <w:tblPr>
-        <w:tblW w:w="0" w:type="auto"/>
-        <w:tblCellSpacing w:w="0" w:type="dxa"/>
-        <w:tblCellMar>
-          <w:top w:w="75" w:type="dxa"/>
-          <w:left w:w="75" w:type="dxa"/>
-          <w:bottom w:w="75" w:type="dxa"/>
-          <w:right w:w="75" w:type="dxa"/>
-        </w:tblCellMar>
-        <w:tblLook w:val="04A0" w:firstRow="1" w:lastRow="0" w:firstColumn="1" w:lastColumn="0" w:noHBand="0" w:noVBand="1"/>
-      </w:tblPr>
-      <w:tblGrid>
-        <w:gridCol w:w="9360"/>
-      </w:tblGrid>
-      <w:tr>
-        <w:trPr>
-          <w:tblHeader/>
-          <w:tblCellSpacing w:w="0" w:type="dxa"/>
-        </w:trPr>
-        <w:tc>
-          <w:tcPr>
-            <w:tcW w:w="0" w:type="auto"/>
-            <w:hideMark/>
-          </w:tcPr>
-          <w:p>
-            <w:pPr>
-              <w:pStyle w:val="Heading4"/>
-              <w:rPr>
-                <w:rFonts w:ascii="Times New Roman" w:hAnsi="Times New Roman" w:cs="Times New Roman"/>
-              </w:rPr>
-            </w:pPr>
-            <w:r>
-              <w:rPr>
-                <w:rFonts w:ascii="Times New Roman" w:hAnsi="Times New Roman" w:cs="Times New Roman"/>
-              </w:rPr>
-              <w:t>Rahila (sp21-bse-095)</w:t>
-            </w:r>
-            <w:bookmarkStart w:id="32" w:name="_GoBack"/>
-            <w:bookmarkEnd w:id="32"/>
-          </w:p>
-          <w:p>
-            <w:pPr>
-              <w:pStyle w:val="Heading4"/>
-              <w:rPr>
-                <w:rFonts w:ascii="Times New Roman" w:hAnsi="Times New Roman" w:cs="Times New Roman"/>
-              </w:rPr>
-            </w:pPr>
-            <w:r>
-              <w:rPr>
-                <w:rFonts w:ascii="Times New Roman" w:hAnsi="Times New Roman" w:cs="Times New Roman"/>
-              </w:rPr>
-              <w:t>Use Case UCI: Login</w:t>
-            </w:r>
-          </w:p>
-          <w:p>
-            <w:pPr>
-              <w:pStyle w:val="doctext"/>
-            </w:pPr>
-            <w:r>
-              <w:rPr>
-                <w:rStyle w:val="docemphstrong"/>
-                <w:b/>
-                <w:bCs/>
-              </w:rPr>
-              <w:t>Scope</w:t>
-            </w:r>
-            <w:r>
-              <w:t xml:space="preserve">: </w:t>
-            </w:r>
-            <w:r>
-              <w:t>Register</w:t>
-            </w:r>
-          </w:p>
-          <w:p>
-            <w:pPr>
-              <w:pStyle w:val="doctext"/>
-            </w:pPr>
-            <w:r>
-              <w:rPr>
-                <w:rStyle w:val="docemphstrong"/>
-                <w:b/>
-                <w:bCs/>
-              </w:rPr>
-              <w:t>Primary</w:t>
-            </w:r>
-            <w:r>
-              <w:rPr>
-                <w:rStyle w:val="docemphstrong"/>
-              </w:rPr>
-              <w:t xml:space="preserve"> </w:t>
-            </w:r>
-            <w:r>
-              <w:rPr>
-                <w:rStyle w:val="docemphstrong"/>
-                <w:b/>
-                <w:bCs/>
-              </w:rPr>
-              <w:t>Actor</w:t>
-            </w:r>
-            <w:r>
-              <w:t>: Owner</w:t>
-            </w:r>
-          </w:p>
-          <w:p>
-            <w:pPr>
-              <w:pStyle w:val="doctext"/>
-            </w:pPr>
-            <w:r>
-              <w:rPr>
-                <w:rStyle w:val="docemphstrong"/>
-                <w:b/>
-                <w:bCs/>
-              </w:rPr>
-              <w:t>Stakeholders and Interests</w:t>
-            </w:r>
-            <w:r>
-              <w:t>:</w:t>
-            </w:r>
-          </w:p>
-          <w:p>
-            <w:pPr>
-              <w:pStyle w:val="doctext"/>
-            </w:pPr>
-            <w:r>
-              <w:rPr>
-                <w:b/>
-              </w:rPr>
-              <w:t>User:</w:t>
-            </w:r>
-            <w:r>
-              <w:t xml:space="preserve"> user is usually the students who wish to take admission in their desired institute and through login section, they can complete the primary process and will be able to access the system and take admission in selected institute.               </w:t>
-            </w:r>
-          </w:p>
-          <w:p>
-            <w:pPr>
-              <w:pStyle w:val="doctext"/>
-            </w:pPr>
-            <w:r>
-              <w:t xml:space="preserve"> </w:t>
-            </w:r>
-            <w:r>
-              <w:rPr>
-                <w:rStyle w:val="doctext1"/>
-              </w:rPr>
-              <w:t xml:space="preserve">- </w:t>
-            </w:r>
-            <w:r>
-              <w:rPr>
-                <w:rStyle w:val="docemphstrong"/>
-                <w:b/>
-                <w:bCs/>
-              </w:rPr>
-              <w:t>Preconditions</w:t>
-            </w:r>
-            <w:r>
-              <w:rPr>
-                <w:rStyle w:val="docemphstrong"/>
-              </w:rPr>
-              <w:t>:</w:t>
-            </w:r>
-            <w:r>
-              <w:t xml:space="preserve"> need to sign</w:t>
-            </w:r>
-            <w:r>
-              <w:t>.</w:t>
-            </w:r>
-          </w:p>
-        </w:tc>
-      </w:tr>
-    </w:tbl>
+    <w:p>
+      <w:pPr>
+        <w:pStyle w:val="Heading2"/>
+      </w:pPr>
+      <w:bookmarkStart w:id="32" w:name="_Toc117296451"/>
+      <w:r>
+        <w:t>Tanveer Ahmad (SP21-BSE-048)</w:t>
+      </w:r>
+      <w:bookmarkEnd w:id="32"/>
+    </w:p>
+    <w:p>
+      <w:pPr>
+        <w:tabs>
+          <w:tab w:val="left" w:pos="1215"/>
+        </w:tabs>
+        <w:rPr>
+          <w:b/>
+          <w:bCs/>
+          <w:color w:val="17365D" w:themeColor="text2" w:themeShade="BF"/>
+          <w:sz w:val="24"/>
+          <w:szCs w:val="24"/>
+          <w:lang w:bidi="ar-SA"/>
+        </w:rPr>
+      </w:pPr>
+      <w:r>
+        <w:rPr>
+          <w:b/>
+          <w:bCs/>
+          <w:sz w:val="24"/>
+          <w:szCs w:val="24"/>
+          <w:lang w:bidi="ar-SA"/>
+        </w:rPr>
+        <w:t>Use Case</w:t>
+      </w:r>
+      <w:r>
+        <w:rPr>
+          <w:lang w:bidi="ar-SA"/>
+        </w:rPr>
+        <w:t xml:space="preserve">: </w:t>
+      </w:r>
+      <w:r>
+        <w:rPr>
+          <w:b/>
+          <w:bCs/>
+          <w:color w:val="17365D" w:themeColor="text2" w:themeShade="BF"/>
+          <w:sz w:val="24"/>
+          <w:szCs w:val="24"/>
+          <w:lang w:bidi="ar-SA"/>
+        </w:rPr>
+        <w:t>Manage Institute</w:t>
+      </w:r>
+    </w:p>
+    <w:p>
+      <w:pPr>
+        <w:tabs>
+          <w:tab w:val="left" w:pos="1215"/>
+        </w:tabs>
+        <w:rPr>
+          <w:b/>
+          <w:bCs/>
+          <w:sz w:val="24"/>
+          <w:szCs w:val="24"/>
+          <w:lang w:bidi="ar-SA"/>
+        </w:rPr>
+      </w:pPr>
+      <w:r>
+        <w:rPr>
+          <w:b/>
+          <w:bCs/>
+          <w:sz w:val="28"/>
+          <w:szCs w:val="28"/>
+          <w:lang w:bidi="ar-SA"/>
+        </w:rPr>
+        <w:t>Scope:</w:t>
+      </w:r>
+      <w:r>
+        <w:rPr>
+          <w:b/>
+          <w:bCs/>
+          <w:sz w:val="24"/>
+          <w:szCs w:val="24"/>
+          <w:lang w:bidi="ar-SA"/>
+        </w:rPr>
+        <w:t xml:space="preserve"> </w:t>
+      </w:r>
+      <w:r>
+        <w:rPr>
+          <w:b/>
+          <w:bCs/>
+          <w:color w:val="17365D" w:themeColor="text2" w:themeShade="BF"/>
+          <w:sz w:val="24"/>
+          <w:szCs w:val="24"/>
+          <w:lang w:bidi="ar-SA"/>
+        </w:rPr>
+        <w:t>Management</w:t>
+      </w:r>
+    </w:p>
+    <w:p>
+      <w:pPr>
+        <w:tabs>
+          <w:tab w:val="left" w:pos="1215"/>
+        </w:tabs>
+        <w:rPr>
+          <w:b/>
+          <w:bCs/>
+          <w:color w:val="548DD4" w:themeColor="text2" w:themeTint="99"/>
+          <w:lang w:bidi="ar-SA"/>
+        </w:rPr>
+      </w:pPr>
+      <w:r>
+        <w:rPr>
+          <w:b/>
+          <w:bCs/>
+          <w:sz w:val="24"/>
+          <w:szCs w:val="24"/>
+          <w:lang w:bidi="ar-SA"/>
+        </w:rPr>
+        <w:t>Primary-Actor</w:t>
+      </w:r>
+      <w:r>
+        <w:rPr>
+          <w:lang w:bidi="ar-SA"/>
+        </w:rPr>
+        <w:t xml:space="preserve">: </w:t>
+      </w:r>
+      <w:r>
+        <w:rPr>
+          <w:b/>
+          <w:bCs/>
+          <w:color w:val="548DD4" w:themeColor="text2" w:themeTint="99"/>
+          <w:lang w:bidi="ar-SA"/>
+        </w:rPr>
+        <w:t>ADMIN</w:t>
+      </w:r>
+    </w:p>
     <w:p>
       <w:pPr>
         <w:pStyle w:val="doctext"/>
+      </w:pPr>
+      <w:r>
         <w:rPr>
           <w:rStyle w:val="docemphstrong"/>
           <w:b/>
           <w:bCs/>
         </w:rPr>
-      </w:pPr>
-      <w:r>
-        <w:rPr>
-          <w:rStyle w:val="docemphstrong"/>
+        <w:t>Stakeholders and Interests</w:t>
+      </w:r>
+      <w:r>
+        <w:t>:</w:t>
+      </w:r>
+    </w:p>
+    <w:p>
+      <w:pPr>
+        <w:pStyle w:val="doctext"/>
+      </w:pPr>
+      <w:r>
+        <w:t>Institutes and Owner</w:t>
+      </w:r>
+    </w:p>
+    <w:p>
+      <w:pPr>
+        <w:pStyle w:val="doctext"/>
+      </w:pPr>
+    </w:p>
+    <w:p>
+      <w:pPr>
+        <w:pStyle w:val="doctext"/>
+      </w:pPr>
+    </w:p>
+    <w:p>
+      <w:pPr>
+        <w:tabs>
+          <w:tab w:val="left" w:pos="1215"/>
+        </w:tabs>
+        <w:rPr>
           <w:b/>
           <w:bCs/>
-        </w:rPr>
-        <w:t>Success Guarantee</w:t>
-      </w:r>
-    </w:p>
-    <w:p>
-      <w:pPr>
-        <w:pStyle w:val="doctext"/>
-      </w:pPr>
-      <w:r>
-        <w:rPr>
-          <w:rStyle w:val="docemphstrong"/>
+          <w:sz w:val="24"/>
+          <w:szCs w:val="24"/>
+          <w:lang w:bidi="ar-SA"/>
+        </w:rPr>
+      </w:pPr>
+      <w:r>
+        <w:rPr>
           <w:b/>
           <w:bCs/>
-        </w:rPr>
-        <w:t xml:space="preserve">                               </w:t>
-      </w:r>
-      <w:r>
-        <w:rPr>
-          <w:rStyle w:val="docemphstrong"/>
-        </w:rPr>
-        <w:t xml:space="preserve"> </w:t>
-      </w:r>
-      <w:r>
-        <w:rPr>
-          <w:rStyle w:val="docemphstrong"/>
-        </w:rPr>
-        <w:t xml:space="preserve">Students </w:t>
-      </w:r>
-      <w:r>
-        <w:rPr>
-          <w:rStyle w:val="docemphstrong"/>
-        </w:rPr>
-        <w:t>can apply sitting at home.</w:t>
+          <w:sz w:val="24"/>
+          <w:szCs w:val="24"/>
+          <w:lang w:bidi="ar-SA"/>
+        </w:rPr>
+        <w:t>Admin:</w:t>
+      </w:r>
+    </w:p>
+    <w:p>
+      <w:pPr>
+        <w:tabs>
+          <w:tab w:val="left" w:pos="1215"/>
+        </w:tabs>
+        <w:rPr>
+          <w:lang w:bidi="ar-SA"/>
+        </w:rPr>
+      </w:pPr>
+      <w:r>
+        <w:rPr>
+          <w:lang w:bidi="ar-SA"/>
+        </w:rPr>
+        <w:t>Admin request to Manage Institute then system response to show the ADD Institute, Delete Institute, Update Institute, and Retrieve Institute Details. Admins perform one operation at time.</w:t>
       </w:r>
     </w:p>
     <w:p>
@@ -4188,7 +4152,7 @@
         </w:numPr>
       </w:pPr>
       <w:r>
-        <w:t>Users can register in the system</w:t>
+        <w:t>Admin logged in and Request to Manage Institutes</w:t>
       </w:r>
     </w:p>
     <w:p>
@@ -4200,7 +4164,7 @@
         </w:numPr>
       </w:pPr>
       <w:r>
-        <w:t>Users can Access the system</w:t>
+        <w:t>System Response and Show ADD Institute, Remove Institute, Update Institute, retrieve Institute</w:t>
       </w:r>
     </w:p>
     <w:p>
@@ -4212,59 +4176,7 @@
         </w:numPr>
       </w:pPr>
       <w:r>
-        <w:t>Users can Apply for admission</w:t>
-      </w:r>
-    </w:p>
-    <w:p>
-      <w:pPr>
-        <w:pStyle w:val="doctext"/>
-        <w:rPr>
-          <w:rStyle w:val="docemphstrong"/>
-          <w:b/>
-          <w:bCs/>
-        </w:rPr>
-      </w:pPr>
-      <w:r>
-        <w:rPr>
-          <w:rStyle w:val="docemphstrong"/>
-          <w:b/>
-          <w:bCs/>
-        </w:rPr>
-        <w:t>Extensions (or Alternative Flows):</w:t>
-      </w:r>
-    </w:p>
-    <w:p>
-      <w:pPr>
-        <w:pStyle w:val="doctext"/>
-        <w:rPr>
-          <w:rStyle w:val="docemphstrong"/>
-          <w:bCs/>
-        </w:rPr>
-      </w:pPr>
-      <w:r>
-        <w:rPr>
-          <w:rStyle w:val="docemphstrong"/>
-          <w:bCs/>
-        </w:rPr>
-        <w:t>No alternative flow is present for login section.</w:t>
-      </w:r>
-    </w:p>
-    <w:p>
-      <w:pPr>
-        <w:pStyle w:val="doctext"/>
-        <w:rPr>
-          <w:rStyle w:val="docemphstrong"/>
-          <w:b/>
-          <w:bCs/>
-        </w:rPr>
-      </w:pPr>
-      <w:r>
-        <w:rPr>
-          <w:rStyle w:val="docemphstrong"/>
-          <w:b/>
-          <w:bCs/>
-        </w:rPr>
-        <w:t>Special Requirements:</w:t>
+        <w:t>Admin request to Add Institutes and Perform Action</w:t>
       </w:r>
     </w:p>
     <w:p>
@@ -4272,12 +4184,11 @@
         <w:pStyle w:val="doclist"/>
         <w:numPr>
           <w:ilvl w:val="0"/>
-          <w:numId w:val="15"/>
+          <w:numId w:val="12"/>
         </w:numPr>
       </w:pPr>
       <w:r>
-        <w:lastRenderedPageBreak/>
-        <w:t>Username</w:t>
+        <w:t>Admin request to Remove Institutes and Perform Action</w:t>
       </w:r>
     </w:p>
     <w:p>
@@ -4285,152 +4196,193 @@
         <w:pStyle w:val="doclist"/>
         <w:numPr>
           <w:ilvl w:val="0"/>
-          <w:numId w:val="15"/>
+          <w:numId w:val="12"/>
         </w:numPr>
       </w:pPr>
       <w:r>
-        <w:t>Password</w:t>
-      </w:r>
-    </w:p>
-    <w:p>
-      <w:pPr>
-        <w:pStyle w:val="doctext"/>
-        <w:rPr>
-          <w:rStyle w:val="docemphstrong"/>
-        </w:rPr>
-      </w:pPr>
-      <w:r>
-        <w:rPr>
-          <w:rStyle w:val="docemphstrong"/>
-          <w:b/>
-          <w:bCs/>
-        </w:rPr>
-        <w:t>Technology and Data Variations List</w:t>
-      </w:r>
-      <w:r>
-        <w:rPr>
-          <w:rStyle w:val="docemphstrong"/>
-        </w:rPr>
-        <w:t>:</w:t>
-      </w:r>
-    </w:p>
-    <w:p>
-      <w:pPr>
-        <w:pStyle w:val="doctext"/>
+        <w:t>Admin request to Update Institutes and Perform Action</w:t>
+      </w:r>
+    </w:p>
+    <w:p>
+      <w:pPr>
+        <w:pStyle w:val="doclist"/>
         <w:numPr>
           <w:ilvl w:val="0"/>
-          <w:numId w:val="15"/>
+          <w:numId w:val="12"/>
         </w:numPr>
-        <w:rPr>
-          <w:rStyle w:val="docemphstrong"/>
-        </w:rPr>
-      </w:pPr>
-      <w:r>
-        <w:rPr>
-          <w:rStyle w:val="docemphstrong"/>
-        </w:rPr>
-        <w:t>Smart Phone</w:t>
-      </w:r>
-    </w:p>
-    <w:p>
-      <w:pPr>
-        <w:pStyle w:val="doctext"/>
-        <w:numPr>
-          <w:ilvl w:val="0"/>
-          <w:numId w:val="15"/>
-        </w:numPr>
-        <w:rPr>
-          <w:rStyle w:val="docemphstrong"/>
-        </w:rPr>
-      </w:pPr>
-      <w:r>
-        <w:rPr>
-          <w:rStyle w:val="docemphstrong"/>
-        </w:rPr>
-        <w:t>IPod</w:t>
-      </w:r>
-    </w:p>
-    <w:p>
-      <w:pPr>
-        <w:pStyle w:val="doctext"/>
-        <w:numPr>
-          <w:ilvl w:val="0"/>
-          <w:numId w:val="15"/>
-        </w:numPr>
-        <w:rPr>
-          <w:rStyle w:val="docemphstrong"/>
-        </w:rPr>
-      </w:pPr>
-      <w:r>
-        <w:rPr>
-          <w:rStyle w:val="docemphstrong"/>
-        </w:rPr>
-        <w:t>Laptop</w:t>
-      </w:r>
-    </w:p>
-    <w:p>
-      <w:pPr>
-        <w:pStyle w:val="doctext"/>
-        <w:numPr>
-          <w:ilvl w:val="0"/>
-          <w:numId w:val="15"/>
-        </w:numPr>
-        <w:rPr>
-          <w:rStyle w:val="docemphstrong"/>
-        </w:rPr>
-      </w:pPr>
-      <w:r>
-        <w:rPr>
-          <w:rStyle w:val="docemphstrong"/>
-        </w:rPr>
-        <w:t>Computer</w:t>
-      </w:r>
-    </w:p>
-    <w:p>
-      <w:pPr>
-        <w:pStyle w:val="doctext"/>
-      </w:pPr>
-    </w:p>
-    <w:p>
-      <w:pPr>
-        <w:pStyle w:val="doctext"/>
+      </w:pPr>
+      <w:r>
+        <w:t>Admin request to Retrieve Institutes and Perform Action</w:t>
+      </w:r>
+    </w:p>
+    <w:p>
+      <w:pPr>
+        <w:tabs>
+          <w:tab w:val="left" w:pos="1215"/>
+        </w:tabs>
         <w:rPr>
           <w:b/>
           <w:bCs/>
-        </w:rPr>
-      </w:pPr>
-      <w:r>
-        <w:rPr>
-          <w:rStyle w:val="docemphstrong"/>
+          <w:sz w:val="24"/>
+          <w:szCs w:val="24"/>
+          <w:lang w:bidi="ar-SA"/>
+        </w:rPr>
+      </w:pPr>
+    </w:p>
+    <w:p>
+      <w:pPr>
+        <w:tabs>
+          <w:tab w:val="left" w:pos="1215"/>
+        </w:tabs>
+        <w:rPr>
           <w:b/>
           <w:bCs/>
-        </w:rPr>
-        <w:t>Open Issues</w:t>
-      </w:r>
+          <w:sz w:val="24"/>
+          <w:szCs w:val="24"/>
+          <w:lang w:bidi="ar-SA"/>
+        </w:rPr>
+      </w:pPr>
+    </w:p>
+    <w:p>
+      <w:pPr>
+        <w:tabs>
+          <w:tab w:val="left" w:pos="1215"/>
+        </w:tabs>
+        <w:rPr>
+          <w:color w:val="632423" w:themeColor="accent2" w:themeShade="80"/>
+          <w:lang w:bidi="ar-SA"/>
+        </w:rPr>
+      </w:pPr>
       <w:r>
         <w:rPr>
           <w:b/>
           <w:bCs/>
-        </w:rPr>
-        <w:t>:</w:t>
-      </w:r>
-    </w:p>
-    <w:p>
-      <w:pPr>
-        <w:pStyle w:val="doctext"/>
-        <w:numPr>
-          <w:ilvl w:val="0"/>
-          <w:numId w:val="16"/>
-        </w:numPr>
-        <w:rPr>
+          <w:sz w:val="24"/>
+          <w:szCs w:val="24"/>
+          <w:lang w:bidi="ar-SA"/>
+        </w:rPr>
+        <w:t>Use Case</w:t>
+      </w:r>
+      <w:r>
+        <w:rPr>
+          <w:lang w:bidi="ar-SA"/>
+        </w:rPr>
+        <w:t xml:space="preserve">: </w:t>
+      </w:r>
+      <w:r>
+        <w:rPr>
+          <w:color w:val="632423" w:themeColor="accent2" w:themeShade="80"/>
+          <w:lang w:bidi="ar-SA"/>
+        </w:rPr>
+        <w:t xml:space="preserve">ADD Institute </w:t>
+      </w:r>
+    </w:p>
+    <w:p>
+      <w:r>
+        <w:t xml:space="preserve">When Admin request to Add institute then the System Response to show add institution registration form and admin fill the form and request to submit. </w:t>
+      </w:r>
+    </w:p>
+    <w:p>
+      <w:pPr>
+        <w:rPr>
+          <w:color w:val="943634" w:themeColor="accent2" w:themeShade="BF"/>
+        </w:rPr>
+      </w:pPr>
+      <w:r>
+        <w:rPr>
+          <w:b/>
           <w:bCs/>
-        </w:rPr>
-      </w:pPr>
-      <w:r>
-        <w:rPr>
+          <w:sz w:val="24"/>
+          <w:szCs w:val="24"/>
+        </w:rPr>
+        <w:t>Use Case</w:t>
+      </w:r>
+      <w:r>
+        <w:t xml:space="preserve">: </w:t>
+      </w:r>
+      <w:r>
+        <w:rPr>
+          <w:color w:val="943634" w:themeColor="accent2" w:themeShade="BF"/>
+        </w:rPr>
+        <w:t>Delete Institute:</w:t>
+      </w:r>
+    </w:p>
+    <w:p>
+      <w:r>
+        <w:lastRenderedPageBreak/>
+        <w:t>admin request to deleted account then system response to show deletion form in which have institute name and id to be deleted and institute will be deleted from database. In future information of institute will not be shown on SimplyApply.</w:t>
+      </w:r>
+    </w:p>
+    <w:p>
+      <w:pPr>
+        <w:rPr>
+          <w:color w:val="943634" w:themeColor="accent2" w:themeShade="BF"/>
+        </w:rPr>
+      </w:pPr>
+      <w:r>
+        <w:rPr>
+          <w:b/>
           <w:bCs/>
-        </w:rPr>
-        <w:t>Board verification</w:t>
+          <w:sz w:val="24"/>
+          <w:szCs w:val="24"/>
+        </w:rPr>
+        <w:t>Use Case</w:t>
+      </w:r>
+      <w:r>
+        <w:t xml:space="preserve">: </w:t>
+      </w:r>
+      <w:r>
+        <w:rPr>
+          <w:color w:val="943634" w:themeColor="accent2" w:themeShade="BF"/>
+        </w:rPr>
+        <w:t>Update</w:t>
+      </w:r>
+      <w:r>
+        <w:rPr>
+          <w:color w:val="943634" w:themeColor="accent2" w:themeShade="BF"/>
+        </w:rPr>
+        <w:t xml:space="preserve"> Institute:</w:t>
+      </w:r>
+    </w:p>
+    <w:p>
+      <w:r>
+        <w:t>admin request to Update account then system response to show updating institute and change will occur in Database.</w:t>
+      </w:r>
+    </w:p>
+    <w:p>
+      <w:pPr>
+        <w:rPr>
+          <w:color w:val="943634" w:themeColor="accent2" w:themeShade="BF"/>
+        </w:rPr>
+      </w:pPr>
+      <w:r>
+        <w:rPr>
+          <w:b/>
+          <w:bCs/>
+          <w:sz w:val="24"/>
+          <w:szCs w:val="24"/>
+        </w:rPr>
+        <w:t>Use Case</w:t>
+      </w:r>
+      <w:r>
+        <w:t xml:space="preserve">: </w:t>
+      </w:r>
+      <w:r>
+        <w:rPr>
+          <w:color w:val="943634" w:themeColor="accent2" w:themeShade="BF"/>
+        </w:rPr>
+        <w:t>Retrieve</w:t>
+      </w:r>
+      <w:r>
+        <w:rPr>
+          <w:color w:val="943634" w:themeColor="accent2" w:themeShade="BF"/>
+        </w:rPr>
+        <w:t xml:space="preserve"> Institute:</w:t>
+      </w:r>
+    </w:p>
+    <w:p>
+      <w:r>
+        <w:t xml:space="preserve">admin request to retrieve  institute information and System show all information about institutes </w:t>
       </w:r>
     </w:p>
     <w:p>
@@ -4442,23 +4394,14 @@
     </w:p>
     <w:p>
       <w:pPr>
-        <w:pStyle w:val="Heading2"/>
-        <w:rPr>
-          <w:rFonts w:ascii="Times New Roman" w:hAnsi="Times New Roman" w:cs="Times New Roman"/>
-        </w:rPr>
+        <w:pStyle w:val="Heading3"/>
       </w:pPr>
       <w:bookmarkStart w:id="33" w:name="_Toc101427050"/>
-      <w:bookmarkStart w:id="34" w:name="_Toc117267378"/>
-      <w:r>
-        <w:rPr>
-          <w:rFonts w:ascii="Times New Roman" w:hAnsi="Times New Roman" w:cs="Times New Roman"/>
-        </w:rPr>
+      <w:bookmarkStart w:id="34" w:name="_Toc117296452"/>
+      <w:r>
         <w:t>Syed Kashif Ali Shah (SP21-BSE-062</w:t>
       </w:r>
       <w:r>
-        <w:rPr>
-          <w:rFonts w:ascii="Times New Roman" w:hAnsi="Times New Roman" w:cs="Times New Roman"/>
-        </w:rPr>
         <w:t>)</w:t>
       </w:r>
       <w:bookmarkEnd w:id="33"/>
@@ -4800,7 +4743,6 @@
         </w:numPr>
       </w:pPr>
       <w:r>
-        <w:lastRenderedPageBreak/>
         <w:t xml:space="preserve">Visitor </w:t>
       </w:r>
       <w:r>
@@ -4868,6 +4810,7 @@
         <w:rPr>
           <w:bCs/>
         </w:rPr>
+        <w:lastRenderedPageBreak/>
         <w:t>If visitor already known about your interested institute so, they can apply directly from home page.</w:t>
       </w:r>
     </w:p>
@@ -4971,12 +4914,14 @@
           <w:rStyle w:val="docemphstrong"/>
         </w:rPr>
       </w:pPr>
+      <w:proofErr w:type="spellStart"/>
       <w:r>
         <w:rPr>
           <w:rStyle w:val="docemphstrong"/>
         </w:rPr>
         <w:t>IPod</w:t>
       </w:r>
+      <w:proofErr w:type="spellEnd"/>
     </w:p>
     <w:p>
       <w:pPr>
@@ -5072,7 +5017,6 @@
       <w:r>
         <w:rPr>
           <w:noProof/>
-          <w:lang/>
         </w:rPr>
         <w:lastRenderedPageBreak/>
         <w:drawing>
@@ -5233,627 +5177,21 @@
     </w:p>
     <w:p>
       <w:pPr>
-        <w:tabs>
-          <w:tab w:val="left" w:pos="1215"/>
-        </w:tabs>
-        <w:rPr>
-          <w:lang w:bidi="ar-SA"/>
-        </w:rPr>
-      </w:pPr>
-    </w:p>
-    <w:p>
-      <w:pPr>
         <w:pStyle w:val="Heading2"/>
         <w:rPr>
           <w:rFonts w:ascii="Times New Roman" w:hAnsi="Times New Roman" w:cs="Times New Roman"/>
         </w:rPr>
       </w:pPr>
-      <w:bookmarkStart w:id="36" w:name="_Toc117267379"/>
-      <w:r>
-        <w:rPr>
-          <w:rFonts w:ascii="Times New Roman" w:hAnsi="Times New Roman" w:cs="Times New Roman"/>
-        </w:rPr>
-        <w:lastRenderedPageBreak/>
-        <w:t>Brief Level Use Cases</w:t>
+    </w:p>
+    <w:p>
+      <w:pPr>
+        <w:pStyle w:val="Heading1"/>
+      </w:pPr>
+      <w:bookmarkStart w:id="36" w:name="_Toc117296453"/>
+      <w:r>
+        <w:t>Fully Dressed Use Cases</w:t>
       </w:r>
       <w:bookmarkEnd w:id="36"/>
-    </w:p>
-    <w:p>
-      <w:pPr>
-        <w:pStyle w:val="Heading1"/>
-      </w:pPr>
-      <w:bookmarkStart w:id="37" w:name="_Toc117267380"/>
-      <w:r>
-        <w:t>Fully Dressed Use Cases</w:t>
-      </w:r>
-      <w:bookmarkEnd w:id="37"/>
-    </w:p>
-    <w:p>
-      <w:pPr>
-        <w:rPr>
-          <w:b/>
-          <w:bCs/>
-          <w:color w:val="943634" w:themeColor="accent2" w:themeShade="BF"/>
-        </w:rPr>
-      </w:pPr>
-      <w:r>
-        <w:rPr>
-          <w:b/>
-          <w:bCs/>
-          <w:color w:val="943634" w:themeColor="accent2" w:themeShade="BF"/>
-        </w:rPr>
-        <w:t xml:space="preserve"> Tanveer </w:t>
-      </w:r>
-      <w:r>
-        <w:rPr>
-          <w:b/>
-          <w:bCs/>
-          <w:color w:val="943634" w:themeColor="accent2" w:themeShade="BF"/>
-        </w:rPr>
-        <w:t>Ahmad (</w:t>
-      </w:r>
-      <w:r>
-        <w:rPr>
-          <w:b/>
-          <w:bCs/>
-          <w:color w:val="943634" w:themeColor="accent2" w:themeShade="BF"/>
-        </w:rPr>
-        <w:t>SP21-BSE-048</w:t>
-      </w:r>
-      <w:r>
-        <w:rPr>
-          <w:b/>
-          <w:bCs/>
-          <w:color w:val="943634" w:themeColor="accent2" w:themeShade="BF"/>
-        </w:rPr>
-        <w:t>)</w:t>
-      </w:r>
-    </w:p>
-    <w:p>
-      <w:pPr>
-        <w:tabs>
-          <w:tab w:val="left" w:pos="1215"/>
-        </w:tabs>
-        <w:rPr>
-          <w:b/>
-          <w:bCs/>
-          <w:color w:val="17365D" w:themeColor="text2" w:themeShade="BF"/>
-          <w:sz w:val="24"/>
-          <w:szCs w:val="24"/>
-          <w:lang w:bidi="ar-SA"/>
-        </w:rPr>
-      </w:pPr>
-      <w:r>
-        <w:rPr>
-          <w:b/>
-          <w:bCs/>
-          <w:sz w:val="24"/>
-          <w:szCs w:val="24"/>
-          <w:lang w:bidi="ar-SA"/>
-        </w:rPr>
-        <w:t>Use Case</w:t>
-      </w:r>
-      <w:r>
-        <w:rPr>
-          <w:lang w:bidi="ar-SA"/>
-        </w:rPr>
-        <w:t xml:space="preserve">: </w:t>
-      </w:r>
-      <w:r>
-        <w:rPr>
-          <w:b/>
-          <w:bCs/>
-          <w:color w:val="17365D" w:themeColor="text2" w:themeShade="BF"/>
-          <w:sz w:val="24"/>
-          <w:szCs w:val="24"/>
-          <w:lang w:bidi="ar-SA"/>
-        </w:rPr>
-        <w:t>Manage Institute</w:t>
-      </w:r>
-    </w:p>
-    <w:p>
-      <w:pPr>
-        <w:tabs>
-          <w:tab w:val="left" w:pos="1215"/>
-        </w:tabs>
-        <w:rPr>
-          <w:b/>
-          <w:bCs/>
-          <w:sz w:val="24"/>
-          <w:szCs w:val="24"/>
-          <w:lang w:bidi="ar-SA"/>
-        </w:rPr>
-      </w:pPr>
-      <w:r>
-        <w:rPr>
-          <w:b/>
-          <w:bCs/>
-          <w:sz w:val="28"/>
-          <w:szCs w:val="28"/>
-          <w:lang w:bidi="ar-SA"/>
-        </w:rPr>
-        <w:t>Scope:</w:t>
-      </w:r>
-      <w:r>
-        <w:rPr>
-          <w:b/>
-          <w:bCs/>
-          <w:sz w:val="24"/>
-          <w:szCs w:val="24"/>
-          <w:lang w:bidi="ar-SA"/>
-        </w:rPr>
-        <w:t xml:space="preserve"> </w:t>
-      </w:r>
-      <w:r>
-        <w:rPr>
-          <w:b/>
-          <w:bCs/>
-          <w:color w:val="17365D" w:themeColor="text2" w:themeShade="BF"/>
-          <w:sz w:val="24"/>
-          <w:szCs w:val="24"/>
-          <w:lang w:bidi="ar-SA"/>
-        </w:rPr>
-        <w:t>Management</w:t>
-      </w:r>
-    </w:p>
-    <w:p>
-      <w:pPr>
-        <w:tabs>
-          <w:tab w:val="left" w:pos="1215"/>
-        </w:tabs>
-        <w:rPr>
-          <w:b/>
-          <w:bCs/>
-          <w:color w:val="548DD4" w:themeColor="text2" w:themeTint="99"/>
-          <w:lang w:bidi="ar-SA"/>
-        </w:rPr>
-      </w:pPr>
-      <w:r>
-        <w:rPr>
-          <w:b/>
-          <w:bCs/>
-          <w:sz w:val="24"/>
-          <w:szCs w:val="24"/>
-          <w:lang w:bidi="ar-SA"/>
-        </w:rPr>
-        <w:t>Primary-Actor</w:t>
-      </w:r>
-      <w:r>
-        <w:rPr>
-          <w:lang w:bidi="ar-SA"/>
-        </w:rPr>
-        <w:t xml:space="preserve">: </w:t>
-      </w:r>
-      <w:r>
-        <w:rPr>
-          <w:b/>
-          <w:bCs/>
-          <w:color w:val="548DD4" w:themeColor="text2" w:themeTint="99"/>
-          <w:lang w:bidi="ar-SA"/>
-        </w:rPr>
-        <w:t>ADMIN</w:t>
-      </w:r>
-    </w:p>
-    <w:p>
-      <w:pPr>
-        <w:pStyle w:val="doctext"/>
-      </w:pPr>
-      <w:r>
-        <w:rPr>
-          <w:rStyle w:val="docemphstrong"/>
-          <w:b/>
-          <w:bCs/>
-        </w:rPr>
-        <w:t>Stakeholders and Interests</w:t>
-      </w:r>
-      <w:r>
-        <w:t>:</w:t>
-      </w:r>
-    </w:p>
-    <w:p>
-      <w:pPr>
-        <w:pStyle w:val="doctext"/>
-      </w:pPr>
-      <w:r>
-        <w:t>Institutes and Owner</w:t>
-      </w:r>
-    </w:p>
-    <w:p>
-      <w:pPr>
-        <w:pStyle w:val="doctext"/>
-      </w:pPr>
-    </w:p>
-    <w:p>
-      <w:pPr>
-        <w:pStyle w:val="doctext"/>
-      </w:pPr>
-    </w:p>
-    <w:p>
-      <w:pPr>
-        <w:tabs>
-          <w:tab w:val="left" w:pos="1215"/>
-        </w:tabs>
-        <w:rPr>
-          <w:b/>
-          <w:bCs/>
-          <w:sz w:val="24"/>
-          <w:szCs w:val="24"/>
-          <w:lang w:bidi="ar-SA"/>
-        </w:rPr>
-      </w:pPr>
-      <w:r>
-        <w:rPr>
-          <w:b/>
-          <w:bCs/>
-          <w:sz w:val="24"/>
-          <w:szCs w:val="24"/>
-          <w:lang w:bidi="ar-SA"/>
-        </w:rPr>
-        <w:t>Admin:</w:t>
-      </w:r>
-    </w:p>
-    <w:p>
-      <w:pPr>
-        <w:tabs>
-          <w:tab w:val="left" w:pos="1215"/>
-        </w:tabs>
-        <w:rPr>
-          <w:lang w:bidi="ar-SA"/>
-        </w:rPr>
-      </w:pPr>
-      <w:r>
-        <w:rPr>
-          <w:lang w:bidi="ar-SA"/>
-        </w:rPr>
-        <w:t xml:space="preserve">Admin request to Manage Institute then system response to </w:t>
-      </w:r>
-      <w:r>
-        <w:rPr>
-          <w:lang w:bidi="ar-SA"/>
-        </w:rPr>
-        <w:t xml:space="preserve">show the ADD Institute, Delete Institute, Update Institute, and Retrieve Institute Details. </w:t>
-      </w:r>
-      <w:r>
-        <w:rPr>
-          <w:lang w:bidi="ar-SA"/>
-        </w:rPr>
-        <w:t>Admins</w:t>
-      </w:r>
-      <w:r>
-        <w:rPr>
-          <w:lang w:bidi="ar-SA"/>
-        </w:rPr>
-        <w:t xml:space="preserve"> perform one operation at </w:t>
-      </w:r>
-      <w:r>
-        <w:rPr>
-          <w:lang w:bidi="ar-SA"/>
-        </w:rPr>
-        <w:t>time.</w:t>
-      </w:r>
-    </w:p>
-    <w:p>
-      <w:pPr>
-        <w:pStyle w:val="doctext"/>
-        <w:rPr>
-          <w:b/>
-          <w:bCs/>
-        </w:rPr>
-      </w:pPr>
-      <w:r>
-        <w:rPr>
-          <w:rStyle w:val="docemphstrong"/>
-          <w:b/>
-          <w:bCs/>
-        </w:rPr>
-        <w:t>Main Success Scenario (or Basic Flow)</w:t>
-      </w:r>
-      <w:r>
-        <w:rPr>
-          <w:b/>
-          <w:bCs/>
-        </w:rPr>
-        <w:t>:</w:t>
-      </w:r>
-    </w:p>
-    <w:p>
-      <w:pPr>
-        <w:pStyle w:val="doclist"/>
-        <w:numPr>
-          <w:ilvl w:val="0"/>
-          <w:numId w:val="12"/>
-        </w:numPr>
-      </w:pPr>
-      <w:r>
-        <w:t xml:space="preserve">Admin logged in and </w:t>
-      </w:r>
-      <w:r>
-        <w:t>Request to Manage Institutes</w:t>
-      </w:r>
-    </w:p>
-    <w:p>
-      <w:pPr>
-        <w:pStyle w:val="doclist"/>
-        <w:numPr>
-          <w:ilvl w:val="0"/>
-          <w:numId w:val="12"/>
-        </w:numPr>
-      </w:pPr>
-      <w:r>
-        <w:t xml:space="preserve">System Response and Show ADD Institute, Remove </w:t>
-      </w:r>
-      <w:r>
-        <w:t>Institute, Update</w:t>
-      </w:r>
-      <w:r>
-        <w:t xml:space="preserve"> Institute, retrieve </w:t>
-      </w:r>
-      <w:r>
-        <w:t>Institute</w:t>
-      </w:r>
-    </w:p>
-    <w:p>
-      <w:pPr>
-        <w:pStyle w:val="doclist"/>
-        <w:numPr>
-          <w:ilvl w:val="0"/>
-          <w:numId w:val="12"/>
-        </w:numPr>
-      </w:pPr>
-      <w:r>
-        <w:t>Admin request to Add Institutes and Perform Action</w:t>
-      </w:r>
-    </w:p>
-    <w:p>
-      <w:pPr>
-        <w:pStyle w:val="doclist"/>
-        <w:numPr>
-          <w:ilvl w:val="0"/>
-          <w:numId w:val="12"/>
-        </w:numPr>
-      </w:pPr>
-      <w:r>
-        <w:t>Admin request to Remove Institutes and Perform Action</w:t>
-      </w:r>
-    </w:p>
-    <w:p>
-      <w:pPr>
-        <w:pStyle w:val="doclist"/>
-        <w:numPr>
-          <w:ilvl w:val="0"/>
-          <w:numId w:val="12"/>
-        </w:numPr>
-      </w:pPr>
-      <w:r>
-        <w:t>Admin request to Update Institutes and Perform Action</w:t>
-      </w:r>
-    </w:p>
-    <w:p>
-      <w:pPr>
-        <w:pStyle w:val="doclist"/>
-        <w:numPr>
-          <w:ilvl w:val="0"/>
-          <w:numId w:val="12"/>
-        </w:numPr>
-      </w:pPr>
-      <w:r>
-        <w:t xml:space="preserve">Admin request to </w:t>
-      </w:r>
-      <w:r>
-        <w:t>Retrieve</w:t>
-      </w:r>
-      <w:r>
-        <w:t xml:space="preserve"> Institutes and Perform Action</w:t>
-      </w:r>
-    </w:p>
-    <w:p>
-      <w:pPr>
-        <w:tabs>
-          <w:tab w:val="left" w:pos="1215"/>
-        </w:tabs>
-        <w:rPr>
-          <w:b/>
-          <w:bCs/>
-          <w:sz w:val="24"/>
-          <w:szCs w:val="24"/>
-          <w:lang w:bidi="ar-SA"/>
-        </w:rPr>
-      </w:pPr>
-    </w:p>
-    <w:p>
-      <w:pPr>
-        <w:tabs>
-          <w:tab w:val="left" w:pos="1215"/>
-        </w:tabs>
-        <w:rPr>
-          <w:b/>
-          <w:bCs/>
-          <w:sz w:val="24"/>
-          <w:szCs w:val="24"/>
-          <w:lang w:bidi="ar-SA"/>
-        </w:rPr>
-      </w:pPr>
-    </w:p>
-    <w:p>
-      <w:pPr>
-        <w:tabs>
-          <w:tab w:val="left" w:pos="1215"/>
-        </w:tabs>
-        <w:rPr>
-          <w:color w:val="632423" w:themeColor="accent2" w:themeShade="80"/>
-          <w:lang w:bidi="ar-SA"/>
-        </w:rPr>
-      </w:pPr>
-      <w:r>
-        <w:rPr>
-          <w:b/>
-          <w:bCs/>
-          <w:sz w:val="24"/>
-          <w:szCs w:val="24"/>
-          <w:lang w:bidi="ar-SA"/>
-        </w:rPr>
-        <w:t>Use Case</w:t>
-      </w:r>
-      <w:r>
-        <w:rPr>
-          <w:lang w:bidi="ar-SA"/>
-        </w:rPr>
-        <w:t xml:space="preserve">: </w:t>
-      </w:r>
-      <w:r>
-        <w:rPr>
-          <w:color w:val="632423" w:themeColor="accent2" w:themeShade="80"/>
-          <w:lang w:bidi="ar-SA"/>
-        </w:rPr>
-        <w:t xml:space="preserve">ADD Institute </w:t>
-      </w:r>
-    </w:p>
-    <w:p>
-      <w:r>
-        <w:t xml:space="preserve">When Admin request to Add institute then the System Response to show add institution registration </w:t>
-      </w:r>
-      <w:r>
-        <w:t>form and</w:t>
-      </w:r>
-      <w:r>
-        <w:t xml:space="preserve"> admin fill the form and request to submit. </w:t>
-      </w:r>
-    </w:p>
-    <w:p>
-      <w:pPr>
-        <w:rPr>
-          <w:color w:val="943634" w:themeColor="accent2" w:themeShade="BF"/>
-        </w:rPr>
-      </w:pPr>
-      <w:r>
-        <w:rPr>
-          <w:b/>
-          <w:bCs/>
-          <w:sz w:val="24"/>
-          <w:szCs w:val="24"/>
-        </w:rPr>
-        <w:t>Use Case</w:t>
-      </w:r>
-      <w:r>
-        <w:t xml:space="preserve">: </w:t>
-      </w:r>
-      <w:r>
-        <w:rPr>
-          <w:color w:val="943634" w:themeColor="accent2" w:themeShade="BF"/>
-        </w:rPr>
-        <w:t>Delete Institute</w:t>
-      </w:r>
-      <w:r>
-        <w:rPr>
-          <w:color w:val="943634" w:themeColor="accent2" w:themeShade="BF"/>
-        </w:rPr>
-        <w:t>:</w:t>
-      </w:r>
-    </w:p>
-    <w:p>
-      <w:r>
-        <w:lastRenderedPageBreak/>
-        <w:t xml:space="preserve">admin request to deleted account then system response to show </w:t>
-      </w:r>
-      <w:r>
-        <w:t xml:space="preserve">deletion </w:t>
-      </w:r>
-      <w:r>
-        <w:t>form in which have institute name and id to be deleted</w:t>
-      </w:r>
-      <w:r>
-        <w:t xml:space="preserve"> and </w:t>
-      </w:r>
-      <w:r>
-        <w:t>institute will be deleted from database. In future</w:t>
-      </w:r>
-      <w:r>
-        <w:t xml:space="preserve"> information of institute will not be shown on SimplyApply</w:t>
-      </w:r>
-      <w:r>
-        <w:t>.</w:t>
-      </w:r>
-    </w:p>
-    <w:p>
-      <w:pPr>
-        <w:rPr>
-          <w:color w:val="943634" w:themeColor="accent2" w:themeShade="BF"/>
-        </w:rPr>
-      </w:pPr>
-      <w:r>
-        <w:rPr>
-          <w:b/>
-          <w:bCs/>
-          <w:sz w:val="24"/>
-          <w:szCs w:val="24"/>
-        </w:rPr>
-        <w:t>Use Case</w:t>
-      </w:r>
-      <w:r>
-        <w:t xml:space="preserve">: </w:t>
-      </w:r>
-      <w:r>
-        <w:rPr>
-          <w:color w:val="943634" w:themeColor="accent2" w:themeShade="BF"/>
-        </w:rPr>
-        <w:t>Update</w:t>
-      </w:r>
-      <w:r>
-        <w:rPr>
-          <w:color w:val="943634" w:themeColor="accent2" w:themeShade="BF"/>
-        </w:rPr>
-        <w:t xml:space="preserve"> Institute:</w:t>
-      </w:r>
-    </w:p>
-    <w:p>
-      <w:r>
-        <w:t xml:space="preserve">admin request to Update account then system response to show </w:t>
-      </w:r>
-      <w:r>
-        <w:t>updating institute</w:t>
-      </w:r>
-      <w:r>
-        <w:t xml:space="preserve"> </w:t>
-      </w:r>
-      <w:r>
-        <w:t>and change will occur in Database.</w:t>
-      </w:r>
-    </w:p>
-    <w:p>
-      <w:pPr>
-        <w:rPr>
-          <w:color w:val="943634" w:themeColor="accent2" w:themeShade="BF"/>
-        </w:rPr>
-      </w:pPr>
-      <w:r>
-        <w:rPr>
-          <w:b/>
-          <w:bCs/>
-          <w:sz w:val="24"/>
-          <w:szCs w:val="24"/>
-        </w:rPr>
-        <w:t>Use Case</w:t>
-      </w:r>
-      <w:r>
-        <w:t xml:space="preserve">: </w:t>
-      </w:r>
-      <w:r>
-        <w:rPr>
-          <w:color w:val="943634" w:themeColor="accent2" w:themeShade="BF"/>
-        </w:rPr>
-        <w:t>Retrieve</w:t>
-      </w:r>
-      <w:r>
-        <w:rPr>
-          <w:color w:val="943634" w:themeColor="accent2" w:themeShade="BF"/>
-        </w:rPr>
-        <w:t xml:space="preserve"> Institute:</w:t>
-      </w:r>
-    </w:p>
-    <w:p>
-      <w:r>
-        <w:t xml:space="preserve">admin request to retrieve  institute information and System show all information about institutes </w:t>
-      </w:r>
     </w:p>
     <w:p>
       <w:pPr>
@@ -5899,7 +5237,6 @@
           <w:noProof/>
           <w:sz w:val="24"/>
           <w:szCs w:val="24"/>
-          <w:lang w:bidi="ar-SA"/>
         </w:rPr>
         <w:drawing>
           <wp:anchor distT="0" distB="0" distL="114300" distR="114300" simplePos="0" relativeHeight="251659776" behindDoc="1" locked="0" layoutInCell="1" allowOverlap="1" wp14:anchorId="1C6EE9A8" wp14:editId="1F66E117">
@@ -5994,7 +5331,7 @@
 </file>
 
 <file path=word/endnotes.xml><?xml version="1.0" encoding="utf-8"?>
-<w:endnotes xmlns:wpc="http://schemas.microsoft.com/office/word/2010/wordprocessingCanvas" xmlns:mc="http://schemas.openxmlformats.org/markup-compatibility/2006" xmlns:o="urn:schemas-microsoft-com:office:office" xmlns:r="http://schemas.openxmlformats.org/officeDocument/2006/relationships" xmlns:m="http://schemas.openxmlformats.org/officeDocument/2006/math" xmlns:v="urn:schemas-microsoft-com:vml" xmlns:wp14="http://schemas.microsoft.com/office/word/2010/wordprocessingDrawing" xmlns:wp="http://schemas.openxmlformats.org/drawingml/2006/wordprocessingDrawing" xmlns:w10="urn:schemas-microsoft-com:office:word" xmlns:w="http://schemas.openxmlformats.org/wordprocessingml/2006/main" xmlns:w14="http://schemas.microsoft.com/office/word/2010/wordml" xmlns:w15="http://schemas.microsoft.com/office/word/2012/wordml" xmlns:wpg="http://schemas.microsoft.com/office/word/2010/wordprocessingGroup" xmlns:wpi="http://schemas.microsoft.com/office/word/2010/wordprocessingInk" xmlns:wne="http://schemas.microsoft.com/office/word/2006/wordml" xmlns:wps="http://schemas.microsoft.com/office/word/2010/wordprocessingShape" mc:Ignorable="w14 w15 wp14">
+<w:endnotes xmlns:wpc="http://schemas.microsoft.com/office/word/2010/wordprocessingCanvas" xmlns:cx="http://schemas.microsoft.com/office/drawing/2014/chartex" xmlns:cx1="http://schemas.microsoft.com/office/drawing/2015/9/8/chartex" xmlns:cx2="http://schemas.microsoft.com/office/drawing/2015/10/21/chartex" xmlns:cx3="http://schemas.microsoft.com/office/drawing/2016/5/9/chartex" xmlns:cx4="http://schemas.microsoft.com/office/drawing/2016/5/10/chartex" xmlns:cx5="http://schemas.microsoft.com/office/drawing/2016/5/11/chartex" xmlns:cx6="http://schemas.microsoft.com/office/drawing/2016/5/12/chartex" xmlns:cx7="http://schemas.microsoft.com/office/drawing/2016/5/13/chartex" xmlns:cx8="http://schemas.microsoft.com/office/drawing/2016/5/14/chartex" xmlns:mc="http://schemas.openxmlformats.org/markup-compatibility/2006" xmlns:aink="http://schemas.microsoft.com/office/drawing/2016/ink" xmlns:am3d="http://schemas.microsoft.com/office/drawing/2017/model3d" xmlns:o="urn:schemas-microsoft-com:office:office" xmlns:oel="http://schemas.microsoft.com/office/2019/extlst" xmlns:r="http://schemas.openxmlformats.org/officeDocument/2006/relationships" xmlns:m="http://schemas.openxmlformats.org/officeDocument/2006/math" xmlns:v="urn:schemas-microsoft-com:vml" xmlns:wp14="http://schemas.microsoft.com/office/word/2010/wordprocessingDrawing" xmlns:wp="http://schemas.openxmlformats.org/drawingml/2006/wordprocessingDrawing" xmlns:w10="urn:schemas-microsoft-com:office:word" xmlns:w="http://schemas.openxmlformats.org/wordprocessingml/2006/main" xmlns:w14="http://schemas.microsoft.com/office/word/2010/wordml" xmlns:w15="http://schemas.microsoft.com/office/word/2012/wordml" xmlns:w16cex="http://schemas.microsoft.com/office/word/2018/wordml/cex" xmlns:w16cid="http://schemas.microsoft.com/office/word/2016/wordml/cid" xmlns:w16="http://schemas.microsoft.com/office/word/2018/wordml" xmlns:w16sdtdh="http://schemas.microsoft.com/office/word/2020/wordml/sdtdatahash" xmlns:w16se="http://schemas.microsoft.com/office/word/2015/wordml/symex" xmlns:wpg="http://schemas.microsoft.com/office/word/2010/wordprocessingGroup" xmlns:wpi="http://schemas.microsoft.com/office/word/2010/wordprocessingInk" xmlns:wne="http://schemas.microsoft.com/office/word/2006/wordml" xmlns:wps="http://schemas.microsoft.com/office/word/2010/wordprocessingShape" mc:Ignorable="w14 w15 w16se w16cid w16 w16cex w16sdtdh wp14">
   <w:endnote w:type="separator" w:id="-1">
     <w:p>
       <w:pPr>
@@ -6019,7 +5356,7 @@
 </file>
 
 <file path=word/footnotes.xml><?xml version="1.0" encoding="utf-8"?>
-<w:footnotes xmlns:wpc="http://schemas.microsoft.com/office/word/2010/wordprocessingCanvas" xmlns:mc="http://schemas.openxmlformats.org/markup-compatibility/2006" xmlns:o="urn:schemas-microsoft-com:office:office" xmlns:r="http://schemas.openxmlformats.org/officeDocument/2006/relationships" xmlns:m="http://schemas.openxmlformats.org/officeDocument/2006/math" xmlns:v="urn:schemas-microsoft-com:vml" xmlns:wp14="http://schemas.microsoft.com/office/word/2010/wordprocessingDrawing" xmlns:wp="http://schemas.openxmlformats.org/drawingml/2006/wordprocessingDrawing" xmlns:w10="urn:schemas-microsoft-com:office:word" xmlns:w="http://schemas.openxmlformats.org/wordprocessingml/2006/main" xmlns:w14="http://schemas.microsoft.com/office/word/2010/wordml" xmlns:w15="http://schemas.microsoft.com/office/word/2012/wordml" xmlns:wpg="http://schemas.microsoft.com/office/word/2010/wordprocessingGroup" xmlns:wpi="http://schemas.microsoft.com/office/word/2010/wordprocessingInk" xmlns:wne="http://schemas.microsoft.com/office/word/2006/wordml" xmlns:wps="http://schemas.microsoft.com/office/word/2010/wordprocessingShape" mc:Ignorable="w14 w15 wp14">
+<w:footnotes xmlns:wpc="http://schemas.microsoft.com/office/word/2010/wordprocessingCanvas" xmlns:cx="http://schemas.microsoft.com/office/drawing/2014/chartex" xmlns:cx1="http://schemas.microsoft.com/office/drawing/2015/9/8/chartex" xmlns:cx2="http://schemas.microsoft.com/office/drawing/2015/10/21/chartex" xmlns:cx3="http://schemas.microsoft.com/office/drawing/2016/5/9/chartex" xmlns:cx4="http://schemas.microsoft.com/office/drawing/2016/5/10/chartex" xmlns:cx5="http://schemas.microsoft.com/office/drawing/2016/5/11/chartex" xmlns:cx6="http://schemas.microsoft.com/office/drawing/2016/5/12/chartex" xmlns:cx7="http://schemas.microsoft.com/office/drawing/2016/5/13/chartex" xmlns:cx8="http://schemas.microsoft.com/office/drawing/2016/5/14/chartex" xmlns:mc="http://schemas.openxmlformats.org/markup-compatibility/2006" xmlns:aink="http://schemas.microsoft.com/office/drawing/2016/ink" xmlns:am3d="http://schemas.microsoft.com/office/drawing/2017/model3d" xmlns:o="urn:schemas-microsoft-com:office:office" xmlns:oel="http://schemas.microsoft.com/office/2019/extlst" xmlns:r="http://schemas.openxmlformats.org/officeDocument/2006/relationships" xmlns:m="http://schemas.openxmlformats.org/officeDocument/2006/math" xmlns:v="urn:schemas-microsoft-com:vml" xmlns:wp14="http://schemas.microsoft.com/office/word/2010/wordprocessingDrawing" xmlns:wp="http://schemas.openxmlformats.org/drawingml/2006/wordprocessingDrawing" xmlns:w10="urn:schemas-microsoft-com:office:word" xmlns:w="http://schemas.openxmlformats.org/wordprocessingml/2006/main" xmlns:w14="http://schemas.microsoft.com/office/word/2010/wordml" xmlns:w15="http://schemas.microsoft.com/office/word/2012/wordml" xmlns:w16cex="http://schemas.microsoft.com/office/word/2018/wordml/cex" xmlns:w16cid="http://schemas.microsoft.com/office/word/2016/wordml/cid" xmlns:w16="http://schemas.microsoft.com/office/word/2018/wordml" xmlns:w16sdtdh="http://schemas.microsoft.com/office/word/2020/wordml/sdtdatahash" xmlns:w16se="http://schemas.microsoft.com/office/word/2015/wordml/symex" xmlns:wpg="http://schemas.microsoft.com/office/word/2010/wordprocessingGroup" xmlns:wpi="http://schemas.microsoft.com/office/word/2010/wordprocessingInk" xmlns:wne="http://schemas.microsoft.com/office/word/2006/wordml" xmlns:wps="http://schemas.microsoft.com/office/word/2010/wordprocessingShape" mc:Ignorable="w14 w15 w16se w16cid w16 w16cex w16sdtdh wp14">
   <w:footnote w:type="separator" w:id="-1">
     <w:p>
       <w:pPr>
@@ -6044,7 +5381,7 @@
 </file>
 
 <file path=word/numbering.xml><?xml version="1.0" encoding="utf-8"?>
-<w:numbering xmlns:wpc="http://schemas.microsoft.com/office/word/2010/wordprocessingCanvas" xmlns:mc="http://schemas.openxmlformats.org/markup-compatibility/2006" xmlns:o="urn:schemas-microsoft-com:office:office" xmlns:r="http://schemas.openxmlformats.org/officeDocument/2006/relationships" xmlns:m="http://schemas.openxmlformats.org/officeDocument/2006/math" xmlns:v="urn:schemas-microsoft-com:vml" xmlns:wp14="http://schemas.microsoft.com/office/word/2010/wordprocessingDrawing" xmlns:wp="http://schemas.openxmlformats.org/drawingml/2006/wordprocessingDrawing" xmlns:w10="urn:schemas-microsoft-com:office:word" xmlns:w="http://schemas.openxmlformats.org/wordprocessingml/2006/main" xmlns:w14="http://schemas.microsoft.com/office/word/2010/wordml" xmlns:w15="http://schemas.microsoft.com/office/word/2012/wordml" xmlns:wpg="http://schemas.microsoft.com/office/word/2010/wordprocessingGroup" xmlns:wpi="http://schemas.microsoft.com/office/word/2010/wordprocessingInk" xmlns:wne="http://schemas.microsoft.com/office/word/2006/wordml" xmlns:wps="http://schemas.microsoft.com/office/word/2010/wordprocessingShape" mc:Ignorable="w14 w15 wp14">
+<w:numbering xmlns:wpc="http://schemas.microsoft.com/office/word/2010/wordprocessingCanvas" xmlns:cx="http://schemas.microsoft.com/office/drawing/2014/chartex" xmlns:cx1="http://schemas.microsoft.com/office/drawing/2015/9/8/chartex" xmlns:cx2="http://schemas.microsoft.com/office/drawing/2015/10/21/chartex" xmlns:cx3="http://schemas.microsoft.com/office/drawing/2016/5/9/chartex" xmlns:cx4="http://schemas.microsoft.com/office/drawing/2016/5/10/chartex" xmlns:cx5="http://schemas.microsoft.com/office/drawing/2016/5/11/chartex" xmlns:cx6="http://schemas.microsoft.com/office/drawing/2016/5/12/chartex" xmlns:cx7="http://schemas.microsoft.com/office/drawing/2016/5/13/chartex" xmlns:cx8="http://schemas.microsoft.com/office/drawing/2016/5/14/chartex" xmlns:mc="http://schemas.openxmlformats.org/markup-compatibility/2006" xmlns:aink="http://schemas.microsoft.com/office/drawing/2016/ink" xmlns:am3d="http://schemas.microsoft.com/office/drawing/2017/model3d" xmlns:o="urn:schemas-microsoft-com:office:office" xmlns:oel="http://schemas.microsoft.com/office/2019/extlst" xmlns:r="http://schemas.openxmlformats.org/officeDocument/2006/relationships" xmlns:m="http://schemas.openxmlformats.org/officeDocument/2006/math" xmlns:v="urn:schemas-microsoft-com:vml" xmlns:wp14="http://schemas.microsoft.com/office/word/2010/wordprocessingDrawing" xmlns:wp="http://schemas.openxmlformats.org/drawingml/2006/wordprocessingDrawing" xmlns:w10="urn:schemas-microsoft-com:office:word" xmlns:w="http://schemas.openxmlformats.org/wordprocessingml/2006/main" xmlns:w14="http://schemas.microsoft.com/office/word/2010/wordml" xmlns:w15="http://schemas.microsoft.com/office/word/2012/wordml" xmlns:w16cex="http://schemas.microsoft.com/office/word/2018/wordml/cex" xmlns:w16cid="http://schemas.microsoft.com/office/word/2016/wordml/cid" xmlns:w16="http://schemas.microsoft.com/office/word/2018/wordml" xmlns:w16sdtdh="http://schemas.microsoft.com/office/word/2020/wordml/sdtdatahash" xmlns:w16se="http://schemas.microsoft.com/office/word/2015/wordml/symex" xmlns:wpg="http://schemas.microsoft.com/office/word/2010/wordprocessingGroup" xmlns:wpi="http://schemas.microsoft.com/office/word/2010/wordprocessingInk" xmlns:wne="http://schemas.microsoft.com/office/word/2006/wordml" xmlns:wps="http://schemas.microsoft.com/office/word/2010/wordprocessingShape" mc:Ignorable="w14 w15 w16se w16cid w16 w16cex w16sdtdh wp14">
   <w:abstractNum w:abstractNumId="0" w15:restartNumberingAfterBreak="0">
     <w:nsid w:val="0D7B5573"/>
     <w:multiLevelType w:val="multilevel"/>
@@ -7838,59 +7175,59 @@
       </w:rPr>
     </w:lvl>
   </w:abstractNum>
-  <w:num w:numId="1">
+  <w:num w:numId="1" w16cid:durableId="556749167">
     <w:abstractNumId w:val="11"/>
   </w:num>
-  <w:num w:numId="2">
+  <w:num w:numId="2" w16cid:durableId="966164302">
     <w:abstractNumId w:val="8"/>
   </w:num>
-  <w:num w:numId="3">
+  <w:num w:numId="3" w16cid:durableId="1370375773">
     <w:abstractNumId w:val="2"/>
   </w:num>
-  <w:num w:numId="4">
+  <w:num w:numId="4" w16cid:durableId="326397068">
     <w:abstractNumId w:val="3"/>
   </w:num>
-  <w:num w:numId="5">
+  <w:num w:numId="5" w16cid:durableId="2063097153">
     <w:abstractNumId w:val="0"/>
   </w:num>
-  <w:num w:numId="6">
+  <w:num w:numId="6" w16cid:durableId="1588268780">
     <w:abstractNumId w:val="9"/>
   </w:num>
-  <w:num w:numId="7">
+  <w:num w:numId="7" w16cid:durableId="252131690">
     <w:abstractNumId w:val="6"/>
   </w:num>
-  <w:num w:numId="8">
+  <w:num w:numId="8" w16cid:durableId="1028021364">
     <w:abstractNumId w:val="4"/>
   </w:num>
-  <w:num w:numId="9">
+  <w:num w:numId="9" w16cid:durableId="357043421">
     <w:abstractNumId w:val="7"/>
   </w:num>
-  <w:num w:numId="10">
+  <w:num w:numId="10" w16cid:durableId="1218320357">
     <w:abstractNumId w:val="14"/>
   </w:num>
-  <w:num w:numId="11">
+  <w:num w:numId="11" w16cid:durableId="58791515">
     <w:abstractNumId w:val="5"/>
   </w:num>
-  <w:num w:numId="12">
+  <w:num w:numId="12" w16cid:durableId="1944457666">
     <w:abstractNumId w:val="15"/>
   </w:num>
-  <w:num w:numId="13">
+  <w:num w:numId="13" w16cid:durableId="253442923">
     <w:abstractNumId w:val="10"/>
   </w:num>
-  <w:num w:numId="14">
+  <w:num w:numId="14" w16cid:durableId="147137802">
     <w:abstractNumId w:val="1"/>
   </w:num>
-  <w:num w:numId="15">
+  <w:num w:numId="15" w16cid:durableId="510418674">
     <w:abstractNumId w:val="13"/>
   </w:num>
-  <w:num w:numId="16">
+  <w:num w:numId="16" w16cid:durableId="457258125">
     <w:abstractNumId w:val="12"/>
   </w:num>
 </w:numbering>
 </file>
 
 <file path=word/styles.xml><?xml version="1.0" encoding="utf-8"?>
-<w:styles xmlns:mc="http://schemas.openxmlformats.org/markup-compatibility/2006" xmlns:r="http://schemas.openxmlformats.org/officeDocument/2006/relationships" xmlns:w="http://schemas.openxmlformats.org/wordprocessingml/2006/main" xmlns:w14="http://schemas.microsoft.com/office/word/2010/wordml" xmlns:w15="http://schemas.microsoft.com/office/word/2012/wordml" mc:Ignorable="w14 w15">
+<w:styles xmlns:mc="http://schemas.openxmlformats.org/markup-compatibility/2006" xmlns:r="http://schemas.openxmlformats.org/officeDocument/2006/relationships" xmlns:w="http://schemas.openxmlformats.org/wordprocessingml/2006/main" xmlns:w14="http://schemas.microsoft.com/office/word/2010/wordml" xmlns:w15="http://schemas.microsoft.com/office/word/2012/wordml" xmlns:w16cex="http://schemas.microsoft.com/office/word/2018/wordml/cex" xmlns:w16cid="http://schemas.microsoft.com/office/word/2016/wordml/cid" xmlns:w16="http://schemas.microsoft.com/office/word/2018/wordml" xmlns:w16sdtdh="http://schemas.microsoft.com/office/word/2020/wordml/sdtdatahash" xmlns:w16se="http://schemas.microsoft.com/office/word/2015/wordml/symex" mc:Ignorable="w14 w15 w16se w16cid w16 w16cex w16sdtdh">
   <w:docDefaults>
     <w:rPrDefault>
       <w:rPr>
@@ -7900,7 +7237,7 @@
     </w:rPrDefault>
     <w:pPrDefault/>
   </w:docDefaults>
-  <w:latentStyles w:defLockedState="0" w:defUIPriority="99" w:defSemiHidden="0" w:defUnhideWhenUsed="0" w:defQFormat="0" w:count="371">
+  <w:latentStyles w:defLockedState="0" w:defUIPriority="99" w:defSemiHidden="0" w:defUnhideWhenUsed="0" w:defQFormat="0" w:count="376">
     <w:lsdException w:name="Normal" w:locked="1" w:uiPriority="0" w:qFormat="1"/>
     <w:lsdException w:name="heading 1" w:locked="1" w:uiPriority="0" w:qFormat="1"/>
     <w:lsdException w:name="heading 2" w:locked="1" w:semiHidden="1" w:uiPriority="0" w:unhideWhenUsed="1" w:qFormat="1"/>
@@ -8272,6 +7609,11 @@
     <w:lsdException w:name="List Table 5 Dark Accent 6" w:uiPriority="50"/>
     <w:lsdException w:name="List Table 6 Colorful Accent 6" w:uiPriority="51"/>
     <w:lsdException w:name="List Table 7 Colorful Accent 6" w:uiPriority="52"/>
+    <w:lsdException w:name="Mention" w:semiHidden="1" w:unhideWhenUsed="1"/>
+    <w:lsdException w:name="Smart Hyperlink" w:semiHidden="1" w:unhideWhenUsed="1"/>
+    <w:lsdException w:name="Hashtag" w:semiHidden="1" w:unhideWhenUsed="1"/>
+    <w:lsdException w:name="Unresolved Mention" w:semiHidden="1" w:unhideWhenUsed="1"/>
+    <w:lsdException w:name="Smart Link" w:semiHidden="1" w:unhideWhenUsed="1"/>
   </w:latentStyles>
   <w:style w:type="paragraph" w:default="1" w:styleId="Normal">
     <w:name w:val="Normal"/>
@@ -9084,7 +8426,7 @@
 </file>
 
 <file path=customXml/itemProps1.xml><?xml version="1.0" encoding="utf-8"?>
-<ds:datastoreItem xmlns:ds="http://schemas.openxmlformats.org/officeDocument/2006/customXml" ds:itemID="{696F7E06-2BE3-4164-9F4D-EBD8F7E9D04E}">
+<ds:datastoreItem xmlns:ds="http://schemas.openxmlformats.org/officeDocument/2006/customXml" ds:itemID="{E72351B8-14C0-4721-AED9-1E441705C056}">
   <ds:schemaRefs>
     <ds:schemaRef ds:uri="http://schemas.openxmlformats.org/officeDocument/2006/bibliography"/>
   </ds:schemaRefs>

</xml_diff>

<commit_message>
breif or fully dressed level use case
</commit_message>
<xml_diff>
--- a/Docs/SimplyApply_Thesis.docx
+++ b/Docs/SimplyApply_Thesis.docx
@@ -1,6 +1,6 @@
 
 <file path=word/document.xml><?xml version="1.0" encoding="utf-8"?>
-<w:document xmlns:wpc="http://schemas.microsoft.com/office/word/2010/wordprocessingCanvas" xmlns:cx="http://schemas.microsoft.com/office/drawing/2014/chartex" xmlns:cx1="http://schemas.microsoft.com/office/drawing/2015/9/8/chartex" xmlns:cx2="http://schemas.microsoft.com/office/drawing/2015/10/21/chartex" xmlns:cx3="http://schemas.microsoft.com/office/drawing/2016/5/9/chartex" xmlns:cx4="http://schemas.microsoft.com/office/drawing/2016/5/10/chartex" xmlns:cx5="http://schemas.microsoft.com/office/drawing/2016/5/11/chartex" xmlns:cx6="http://schemas.microsoft.com/office/drawing/2016/5/12/chartex" xmlns:cx7="http://schemas.microsoft.com/office/drawing/2016/5/13/chartex" xmlns:cx8="http://schemas.microsoft.com/office/drawing/2016/5/14/chartex" xmlns:mc="http://schemas.openxmlformats.org/markup-compatibility/2006" xmlns:aink="http://schemas.microsoft.com/office/drawing/2016/ink" xmlns:am3d="http://schemas.microsoft.com/office/drawing/2017/model3d" xmlns:o="urn:schemas-microsoft-com:office:office" xmlns:oel="http://schemas.microsoft.com/office/2019/extlst" xmlns:r="http://schemas.openxmlformats.org/officeDocument/2006/relationships" xmlns:m="http://schemas.openxmlformats.org/officeDocument/2006/math" xmlns:v="urn:schemas-microsoft-com:vml" xmlns:wp14="http://schemas.microsoft.com/office/word/2010/wordprocessingDrawing" xmlns:wp="http://schemas.openxmlformats.org/drawingml/2006/wordprocessingDrawing" xmlns:w10="urn:schemas-microsoft-com:office:word" xmlns:w="http://schemas.openxmlformats.org/wordprocessingml/2006/main" xmlns:w14="http://schemas.microsoft.com/office/word/2010/wordml" xmlns:w15="http://schemas.microsoft.com/office/word/2012/wordml" xmlns:w16cex="http://schemas.microsoft.com/office/word/2018/wordml/cex" xmlns:w16cid="http://schemas.microsoft.com/office/word/2016/wordml/cid" xmlns:w16="http://schemas.microsoft.com/office/word/2018/wordml" xmlns:w16sdtdh="http://schemas.microsoft.com/office/word/2020/wordml/sdtdatahash" xmlns:w16se="http://schemas.microsoft.com/office/word/2015/wordml/symex" xmlns:wpg="http://schemas.microsoft.com/office/word/2010/wordprocessingGroup" xmlns:wpi="http://schemas.microsoft.com/office/word/2010/wordprocessingInk" xmlns:wne="http://schemas.microsoft.com/office/word/2006/wordml" xmlns:wps="http://schemas.microsoft.com/office/word/2010/wordprocessingShape" mc:Ignorable="w14 w15 w16se w16cid w16 w16cex w16sdtdh wp14">
+<w:document xmlns:wpc="http://schemas.microsoft.com/office/word/2010/wordprocessingCanvas" xmlns:cx="http://schemas.microsoft.com/office/drawing/2014/chartex" xmlns:mc="http://schemas.openxmlformats.org/markup-compatibility/2006" xmlns:o="urn:schemas-microsoft-com:office:office" xmlns:r="http://schemas.openxmlformats.org/officeDocument/2006/relationships" xmlns:m="http://schemas.openxmlformats.org/officeDocument/2006/math" xmlns:v="urn:schemas-microsoft-com:vml" xmlns:wp14="http://schemas.microsoft.com/office/word/2010/wordprocessingDrawing" xmlns:wp="http://schemas.openxmlformats.org/drawingml/2006/wordprocessingDrawing" xmlns:w10="urn:schemas-microsoft-com:office:word" xmlns:w="http://schemas.openxmlformats.org/wordprocessingml/2006/main" xmlns:w14="http://schemas.microsoft.com/office/word/2010/wordml" xmlns:w15="http://schemas.microsoft.com/office/word/2012/wordml" xmlns:w16se="http://schemas.microsoft.com/office/word/2015/wordml/symex" xmlns:wpg="http://schemas.microsoft.com/office/word/2010/wordprocessingGroup" xmlns:wpi="http://schemas.microsoft.com/office/word/2010/wordprocessingInk" xmlns:wne="http://schemas.microsoft.com/office/word/2006/wordml" xmlns:wps="http://schemas.microsoft.com/office/word/2010/wordprocessingShape" mc:Ignorable="w14 w15 w16se wp14">
   <w:body>
     <w:p>
       <w:pPr>
@@ -479,21 +479,12 @@
           <w:sz w:val="24"/>
         </w:rPr>
       </w:pPr>
-      <w:proofErr w:type="spellStart"/>
-      <w:r>
-        <w:rPr>
-          <w:rFonts w:ascii="Times New Roman" w:hAnsi="Times New Roman" w:cs="Times New Roman"/>
-          <w:sz w:val="24"/>
-        </w:rPr>
-        <w:t>Akhlaq</w:t>
-      </w:r>
-      <w:proofErr w:type="spellEnd"/>
-      <w:r>
-        <w:rPr>
-          <w:rFonts w:ascii="Times New Roman" w:hAnsi="Times New Roman" w:cs="Times New Roman"/>
-          <w:sz w:val="24"/>
-        </w:rPr>
-        <w:t xml:space="preserve"> Altaf (SP21-BSE-056)</w:t>
+      <w:r>
+        <w:rPr>
+          <w:rFonts w:ascii="Times New Roman" w:hAnsi="Times New Roman" w:cs="Times New Roman"/>
+          <w:sz w:val="24"/>
+        </w:rPr>
+        <w:t>Akhlaq Altaf (SP21-BSE-056)</w:t>
       </w:r>
     </w:p>
     <w:p>
@@ -520,21 +511,12 @@
           <w:sz w:val="24"/>
         </w:rPr>
       </w:pPr>
-      <w:proofErr w:type="spellStart"/>
-      <w:r>
-        <w:rPr>
-          <w:rFonts w:ascii="Times New Roman" w:hAnsi="Times New Roman" w:cs="Times New Roman"/>
-          <w:sz w:val="24"/>
-        </w:rPr>
-        <w:t>Laiba</w:t>
-      </w:r>
-      <w:proofErr w:type="spellEnd"/>
-      <w:r>
-        <w:rPr>
-          <w:rFonts w:ascii="Times New Roman" w:hAnsi="Times New Roman" w:cs="Times New Roman"/>
-          <w:sz w:val="24"/>
-        </w:rPr>
-        <w:t xml:space="preserve"> Naeem (SP21-BSE-041)</w:t>
+      <w:r>
+        <w:rPr>
+          <w:rFonts w:ascii="Times New Roman" w:hAnsi="Times New Roman" w:cs="Times New Roman"/>
+          <w:sz w:val="24"/>
+        </w:rPr>
+        <w:t>Laiba Naeem (SP21-BSE-041)</w:t>
       </w:r>
     </w:p>
     <w:p>
@@ -545,7 +527,6 @@
           <w:sz w:val="24"/>
         </w:rPr>
       </w:pPr>
-      <w:proofErr w:type="spellStart"/>
       <w:r>
         <w:rPr>
           <w:rFonts w:ascii="Times New Roman" w:hAnsi="Times New Roman" w:cs="Times New Roman"/>
@@ -565,15 +546,7 @@
           <w:rFonts w:ascii="Times New Roman" w:hAnsi="Times New Roman" w:cs="Times New Roman"/>
           <w:sz w:val="24"/>
         </w:rPr>
-        <w:t>Khan</w:t>
-      </w:r>
-      <w:proofErr w:type="spellEnd"/>
-      <w:r>
-        <w:rPr>
-          <w:rFonts w:ascii="Times New Roman" w:hAnsi="Times New Roman" w:cs="Times New Roman"/>
-          <w:sz w:val="24"/>
-        </w:rPr>
-        <w:t xml:space="preserve"> (SP21-BSE-074)</w:t>
+        <w:t>Khan (SP21-BSE-074)</w:t>
       </w:r>
     </w:p>
     <w:p>
@@ -730,9 +703,6 @@
         <w:p>
           <w:pPr>
             <w:pStyle w:val="TOC1"/>
-            <w:tabs>
-              <w:tab w:val="right" w:leader="dot" w:pos="9350"/>
-            </w:tabs>
             <w:rPr>
               <w:rFonts w:asciiTheme="minorHAnsi" w:eastAsiaTheme="minorEastAsia" w:hAnsiTheme="minorHAnsi" w:cstheme="minorBidi"/>
               <w:noProof/>
@@ -757,7 +727,7 @@
             </w:rPr>
             <w:fldChar w:fldCharType="separate"/>
           </w:r>
-          <w:hyperlink w:anchor="_Toc117296433" w:history="1">
+          <w:hyperlink w:anchor="_Toc117502846" w:history="1">
             <w:r>
               <w:rPr>
                 <w:rStyle w:val="Hyperlink"/>
@@ -784,7 +754,7 @@
                 <w:noProof/>
                 <w:webHidden/>
               </w:rPr>
-              <w:instrText xml:space="preserve"> PAGEREF _Toc117296433 \h </w:instrText>
+              <w:instrText xml:space="preserve"> PAGEREF _Toc117502846 \h </w:instrText>
             </w:r>
             <w:r>
               <w:rPr>
@@ -827,7 +797,7 @@
               <w:lang w:bidi="ar-SA"/>
             </w:rPr>
           </w:pPr>
-          <w:hyperlink w:anchor="_Toc117296434" w:history="1">
+          <w:hyperlink w:anchor="_Toc117502847" w:history="1">
             <w:r>
               <w:rPr>
                 <w:rStyle w:val="Hyperlink"/>
@@ -855,7 +825,7 @@
                 <w:noProof/>
                 <w:webHidden/>
               </w:rPr>
-              <w:instrText xml:space="preserve"> PAGEREF _Toc117296434 \h </w:instrText>
+              <w:instrText xml:space="preserve"> PAGEREF _Toc117502847 \h </w:instrText>
             </w:r>
             <w:r>
               <w:rPr>
@@ -898,7 +868,7 @@
               <w:lang w:bidi="ar-SA"/>
             </w:rPr>
           </w:pPr>
-          <w:hyperlink w:anchor="_Toc117296435" w:history="1">
+          <w:hyperlink w:anchor="_Toc117502848" w:history="1">
             <w:r>
               <w:rPr>
                 <w:rStyle w:val="Hyperlink"/>
@@ -926,7 +896,7 @@
                 <w:noProof/>
                 <w:webHidden/>
               </w:rPr>
-              <w:instrText xml:space="preserve"> PAGEREF _Toc117296435 \h </w:instrText>
+              <w:instrText xml:space="preserve"> PAGEREF _Toc117502848 \h </w:instrText>
             </w:r>
             <w:r>
               <w:rPr>
@@ -969,7 +939,7 @@
               <w:lang w:bidi="ar-SA"/>
             </w:rPr>
           </w:pPr>
-          <w:hyperlink w:anchor="_Toc117296436" w:history="1">
+          <w:hyperlink w:anchor="_Toc117502849" w:history="1">
             <w:r>
               <w:rPr>
                 <w:rStyle w:val="Hyperlink"/>
@@ -997,7 +967,7 @@
                 <w:noProof/>
                 <w:webHidden/>
               </w:rPr>
-              <w:instrText xml:space="preserve"> PAGEREF _Toc117296436 \h </w:instrText>
+              <w:instrText xml:space="preserve"> PAGEREF _Toc117502849 \h </w:instrText>
             </w:r>
             <w:r>
               <w:rPr>
@@ -1040,7 +1010,7 @@
               <w:lang w:bidi="ar-SA"/>
             </w:rPr>
           </w:pPr>
-          <w:hyperlink w:anchor="_Toc117296437" w:history="1">
+          <w:hyperlink w:anchor="_Toc117502850" w:history="1">
             <w:r>
               <w:rPr>
                 <w:rStyle w:val="Hyperlink"/>
@@ -1068,7 +1038,7 @@
                 <w:noProof/>
                 <w:webHidden/>
               </w:rPr>
-              <w:instrText xml:space="preserve"> PAGEREF _Toc117296437 \h </w:instrText>
+              <w:instrText xml:space="preserve"> PAGEREF _Toc117502850 \h </w:instrText>
             </w:r>
             <w:r>
               <w:rPr>
@@ -1111,7 +1081,7 @@
               <w:lang w:bidi="ar-SA"/>
             </w:rPr>
           </w:pPr>
-          <w:hyperlink w:anchor="_Toc117296438" w:history="1">
+          <w:hyperlink w:anchor="_Toc117502851" w:history="1">
             <w:r>
               <w:rPr>
                 <w:rStyle w:val="Hyperlink"/>
@@ -1139,7 +1109,7 @@
                 <w:noProof/>
                 <w:webHidden/>
               </w:rPr>
-              <w:instrText xml:space="preserve"> PAGEREF _Toc117296438 \h </w:instrText>
+              <w:instrText xml:space="preserve"> PAGEREF _Toc117502851 \h </w:instrText>
             </w:r>
             <w:r>
               <w:rPr>
@@ -1182,7 +1152,7 @@
               <w:lang w:bidi="ar-SA"/>
             </w:rPr>
           </w:pPr>
-          <w:hyperlink w:anchor="_Toc117296439" w:history="1">
+          <w:hyperlink w:anchor="_Toc117502852" w:history="1">
             <w:r>
               <w:rPr>
                 <w:rStyle w:val="Hyperlink"/>
@@ -1210,7 +1180,7 @@
                 <w:noProof/>
                 <w:webHidden/>
               </w:rPr>
-              <w:instrText xml:space="preserve"> PAGEREF _Toc117296439 \h </w:instrText>
+              <w:instrText xml:space="preserve"> PAGEREF _Toc117502852 \h </w:instrText>
             </w:r>
             <w:r>
               <w:rPr>
@@ -1253,7 +1223,7 @@
               <w:lang w:bidi="ar-SA"/>
             </w:rPr>
           </w:pPr>
-          <w:hyperlink w:anchor="_Toc117296440" w:history="1">
+          <w:hyperlink w:anchor="_Toc117502853" w:history="1">
             <w:r>
               <w:rPr>
                 <w:rStyle w:val="Hyperlink"/>
@@ -1284,7 +1254,7 @@
                 <w:noProof/>
                 <w:webHidden/>
               </w:rPr>
-              <w:instrText xml:space="preserve"> PAGEREF _Toc117296440 \h </w:instrText>
+              <w:instrText xml:space="preserve"> PAGEREF _Toc117502853 \h </w:instrText>
             </w:r>
             <w:r>
               <w:rPr>
@@ -1327,7 +1297,7 @@
               <w:lang w:bidi="ar-SA"/>
             </w:rPr>
           </w:pPr>
-          <w:hyperlink w:anchor="_Toc117296441" w:history="1">
+          <w:hyperlink w:anchor="_Toc117502854" w:history="1">
             <w:r>
               <w:rPr>
                 <w:rStyle w:val="Hyperlink"/>
@@ -1358,7 +1328,7 @@
                 <w:noProof/>
                 <w:webHidden/>
               </w:rPr>
-              <w:instrText xml:space="preserve"> PAGEREF _Toc117296441 \h </w:instrText>
+              <w:instrText xml:space="preserve"> PAGEREF _Toc117502854 \h </w:instrText>
             </w:r>
             <w:r>
               <w:rPr>
@@ -1401,7 +1371,7 @@
               <w:lang w:bidi="ar-SA"/>
             </w:rPr>
           </w:pPr>
-          <w:hyperlink w:anchor="_Toc117296442" w:history="1">
+          <w:hyperlink w:anchor="_Toc117502855" w:history="1">
             <w:r>
               <w:rPr>
                 <w:rStyle w:val="Hyperlink"/>
@@ -1432,7 +1402,7 @@
                 <w:noProof/>
                 <w:webHidden/>
               </w:rPr>
-              <w:instrText xml:space="preserve"> PAGEREF _Toc117296442 \h </w:instrText>
+              <w:instrText xml:space="preserve"> PAGEREF _Toc117502855 \h </w:instrText>
             </w:r>
             <w:r>
               <w:rPr>
@@ -1475,7 +1445,7 @@
               <w:lang w:bidi="ar-SA"/>
             </w:rPr>
           </w:pPr>
-          <w:hyperlink w:anchor="_Toc117296443" w:history="1">
+          <w:hyperlink w:anchor="_Toc117502856" w:history="1">
             <w:r>
               <w:rPr>
                 <w:rStyle w:val="Hyperlink"/>
@@ -1506,7 +1476,7 @@
                 <w:noProof/>
                 <w:webHidden/>
               </w:rPr>
-              <w:instrText xml:space="preserve"> PAGEREF _Toc117296443 \h </w:instrText>
+              <w:instrText xml:space="preserve"> PAGEREF _Toc117502856 \h </w:instrText>
             </w:r>
             <w:r>
               <w:rPr>
@@ -1540,16 +1510,13 @@
         <w:p>
           <w:pPr>
             <w:pStyle w:val="TOC1"/>
-            <w:tabs>
-              <w:tab w:val="right" w:leader="dot" w:pos="9350"/>
-            </w:tabs>
             <w:rPr>
               <w:rFonts w:asciiTheme="minorHAnsi" w:eastAsiaTheme="minorEastAsia" w:hAnsiTheme="minorHAnsi" w:cstheme="minorBidi"/>
               <w:noProof/>
               <w:lang w:bidi="ar-SA"/>
             </w:rPr>
           </w:pPr>
-          <w:hyperlink w:anchor="_Toc117296444" w:history="1">
+          <w:hyperlink w:anchor="_Toc117502857" w:history="1">
             <w:r>
               <w:rPr>
                 <w:rStyle w:val="Hyperlink"/>
@@ -1576,7 +1543,7 @@
                 <w:noProof/>
                 <w:webHidden/>
               </w:rPr>
-              <w:instrText xml:space="preserve"> PAGEREF _Toc117296444 \h </w:instrText>
+              <w:instrText xml:space="preserve"> PAGEREF _Toc117502857 \h </w:instrText>
             </w:r>
             <w:r>
               <w:rPr>
@@ -1619,7 +1586,7 @@
               <w:lang w:bidi="ar-SA"/>
             </w:rPr>
           </w:pPr>
-          <w:hyperlink w:anchor="_Toc117296445" w:history="1">
+          <w:hyperlink w:anchor="_Toc117502858" w:history="1">
             <w:r>
               <w:rPr>
                 <w:rStyle w:val="Hyperlink"/>
@@ -1647,7 +1614,7 @@
                 <w:noProof/>
                 <w:webHidden/>
               </w:rPr>
-              <w:instrText xml:space="preserve"> PAGEREF _Toc117296445 \h </w:instrText>
+              <w:instrText xml:space="preserve"> PAGEREF _Toc117502858 \h </w:instrText>
             </w:r>
             <w:r>
               <w:rPr>
@@ -1690,7 +1657,7 @@
               <w:lang w:bidi="ar-SA"/>
             </w:rPr>
           </w:pPr>
-          <w:hyperlink w:anchor="_Toc117296446" w:history="1">
+          <w:hyperlink w:anchor="_Toc117502859" w:history="1">
             <w:r>
               <w:rPr>
                 <w:rStyle w:val="Hyperlink"/>
@@ -1718,7 +1685,7 @@
                 <w:noProof/>
                 <w:webHidden/>
               </w:rPr>
-              <w:instrText xml:space="preserve"> PAGEREF _Toc117296446 \h </w:instrText>
+              <w:instrText xml:space="preserve"> PAGEREF _Toc117502859 \h </w:instrText>
             </w:r>
             <w:r>
               <w:rPr>
@@ -1761,13 +1728,13 @@
               <w:lang w:bidi="ar-SA"/>
             </w:rPr>
           </w:pPr>
-          <w:hyperlink w:anchor="_Toc117296447" w:history="1">
+          <w:hyperlink w:anchor="_Toc117502860" w:history="1">
             <w:r>
               <w:rPr>
                 <w:rStyle w:val="Hyperlink"/>
                 <w:noProof/>
               </w:rPr>
-              <w:t>Laiba naeem (sp21-bse-041)</w:t>
+              <w:t>Shabbir Hussain  (SP21-BSE-047)</w:t>
             </w:r>
             <w:r>
               <w:rPr>
@@ -1788,7 +1755,7 @@
                 <w:noProof/>
                 <w:webHidden/>
               </w:rPr>
-              <w:instrText xml:space="preserve"> PAGEREF _Toc117296447 \h </w:instrText>
+              <w:instrText xml:space="preserve"> PAGEREF _Toc117502860 \h </w:instrText>
             </w:r>
             <w:r>
               <w:rPr>
@@ -1831,13 +1798,13 @@
               <w:lang w:bidi="ar-SA"/>
             </w:rPr>
           </w:pPr>
-          <w:hyperlink w:anchor="_Toc117296448" w:history="1">
+          <w:hyperlink w:anchor="_Toc117502861" w:history="1">
             <w:r>
               <w:rPr>
                 <w:rStyle w:val="Hyperlink"/>
                 <w:noProof/>
               </w:rPr>
-              <w:t>Tanveer Ahmad (SP21-BSE-048)</w:t>
+              <w:t>Laiba naeem (sp21-bse-041)</w:t>
             </w:r>
             <w:r>
               <w:rPr>
@@ -1858,7 +1825,7 @@
                 <w:noProof/>
                 <w:webHidden/>
               </w:rPr>
-              <w:instrText xml:space="preserve"> PAGEREF _Toc117296448 \h </w:instrText>
+              <w:instrText xml:space="preserve"> PAGEREF _Toc117502861 \h </w:instrText>
             </w:r>
             <w:r>
               <w:rPr>
@@ -1901,13 +1868,13 @@
               <w:lang w:bidi="ar-SA"/>
             </w:rPr>
           </w:pPr>
-          <w:hyperlink w:anchor="_Toc117296449" w:history="1">
+          <w:hyperlink w:anchor="_Toc117502862" w:history="1">
             <w:r>
               <w:rPr>
                 <w:rStyle w:val="Hyperlink"/>
                 <w:noProof/>
               </w:rPr>
-              <w:t>Syed Kashif Ali Shah (SP21-BSE-062)</w:t>
+              <w:t>Tanveer Ahmad (SP21-BSE-048)</w:t>
             </w:r>
             <w:r>
               <w:rPr>
@@ -1928,7 +1895,7 @@
                 <w:noProof/>
                 <w:webHidden/>
               </w:rPr>
-              <w:instrText xml:space="preserve"> PAGEREF _Toc117296449 \h </w:instrText>
+              <w:instrText xml:space="preserve"> PAGEREF _Toc117502862 \h </w:instrText>
             </w:r>
             <w:r>
               <w:rPr>
@@ -1961,7 +1928,7 @@
         </w:p>
         <w:p>
           <w:pPr>
-            <w:pStyle w:val="TOC1"/>
+            <w:pStyle w:val="TOC3"/>
             <w:tabs>
               <w:tab w:val="right" w:leader="dot" w:pos="9350"/>
             </w:tabs>
@@ -1971,12 +1938,79 @@
               <w:lang w:bidi="ar-SA"/>
             </w:rPr>
           </w:pPr>
-          <w:hyperlink w:anchor="_Toc117296450" w:history="1">
+          <w:hyperlink w:anchor="_Toc117502863" w:history="1">
             <w:r>
               <w:rPr>
                 <w:rStyle w:val="Hyperlink"/>
                 <w:noProof/>
               </w:rPr>
+              <w:t>Syed Kashif Ali Shah (SP21-BSE-062)</w:t>
+            </w:r>
+            <w:r>
+              <w:rPr>
+                <w:noProof/>
+                <w:webHidden/>
+              </w:rPr>
+              <w:tab/>
+            </w:r>
+            <w:r>
+              <w:rPr>
+                <w:noProof/>
+                <w:webHidden/>
+              </w:rPr>
+              <w:fldChar w:fldCharType="begin"/>
+            </w:r>
+            <w:r>
+              <w:rPr>
+                <w:noProof/>
+                <w:webHidden/>
+              </w:rPr>
+              <w:instrText xml:space="preserve"> PAGEREF _Toc117502863 \h </w:instrText>
+            </w:r>
+            <w:r>
+              <w:rPr>
+                <w:noProof/>
+                <w:webHidden/>
+              </w:rPr>
+            </w:r>
+            <w:r>
+              <w:rPr>
+                <w:noProof/>
+                <w:webHidden/>
+              </w:rPr>
+              <w:fldChar w:fldCharType="separate"/>
+            </w:r>
+            <w:r>
+              <w:rPr>
+                <w:noProof/>
+                <w:webHidden/>
+              </w:rPr>
+              <w:t>8</w:t>
+            </w:r>
+            <w:r>
+              <w:rPr>
+                <w:noProof/>
+                <w:webHidden/>
+              </w:rPr>
+              <w:fldChar w:fldCharType="end"/>
+            </w:r>
+          </w:hyperlink>
+        </w:p>
+        <w:p>
+          <w:pPr>
+            <w:pStyle w:val="TOC1"/>
+            <w:rPr>
+              <w:rFonts w:asciiTheme="minorHAnsi" w:eastAsiaTheme="minorEastAsia" w:hAnsiTheme="minorHAnsi" w:cstheme="minorBidi"/>
+              <w:noProof/>
+              <w:lang w:bidi="ar-SA"/>
+            </w:rPr>
+          </w:pPr>
+          <w:hyperlink w:anchor="_Toc117502864" w:history="1">
+            <w:r>
+              <w:rPr>
+                <w:rStyle w:val="Hyperlink"/>
+                <w:noProof/>
+              </w:rPr>
               <w:t>Fully Dressed Use Cases</w:t>
             </w:r>
             <w:r>
@@ -1998,7 +2032,7 @@
                 <w:noProof/>
                 <w:webHidden/>
               </w:rPr>
-              <w:instrText xml:space="preserve"> PAGEREF _Toc117296450 \h </w:instrText>
+              <w:instrText xml:space="preserve"> PAGEREF _Toc117502864 \h </w:instrText>
             </w:r>
             <w:r>
               <w:rPr>
@@ -2041,7 +2075,7 @@
               <w:lang w:bidi="ar-SA"/>
             </w:rPr>
           </w:pPr>
-          <w:hyperlink w:anchor="_Toc117296451" w:history="1">
+          <w:hyperlink w:anchor="_Toc117502865" w:history="1">
             <w:r>
               <w:rPr>
                 <w:rStyle w:val="Hyperlink"/>
@@ -2068,7 +2102,7 @@
                 <w:noProof/>
                 <w:webHidden/>
               </w:rPr>
-              <w:instrText xml:space="preserve"> PAGEREF _Toc117296451 \h </w:instrText>
+              <w:instrText xml:space="preserve"> PAGEREF _Toc117502865 \h </w:instrText>
             </w:r>
             <w:r>
               <w:rPr>
@@ -2101,7 +2135,7 @@
         </w:p>
         <w:p>
           <w:pPr>
-            <w:pStyle w:val="TOC3"/>
+            <w:pStyle w:val="TOC2"/>
             <w:tabs>
               <w:tab w:val="right" w:leader="dot" w:pos="9350"/>
             </w:tabs>
@@ -2111,7 +2145,7 @@
               <w:lang w:bidi="ar-SA"/>
             </w:rPr>
           </w:pPr>
-          <w:hyperlink w:anchor="_Toc117296452" w:history="1">
+          <w:hyperlink w:anchor="_Toc117502866" w:history="1">
             <w:r>
               <w:rPr>
                 <w:rStyle w:val="Hyperlink"/>
@@ -2138,7 +2172,7 @@
                 <w:noProof/>
                 <w:webHidden/>
               </w:rPr>
-              <w:instrText xml:space="preserve"> PAGEREF _Toc117296452 \h </w:instrText>
+              <w:instrText xml:space="preserve"> PAGEREF _Toc117502866 \h </w:instrText>
             </w:r>
             <w:r>
               <w:rPr>
@@ -2158,7 +2192,7 @@
                 <w:noProof/>
                 <w:webHidden/>
               </w:rPr>
-              <w:t>9</w:t>
+              <w:t>10</w:t>
             </w:r>
             <w:r>
               <w:rPr>
@@ -2171,7 +2205,7 @@
         </w:p>
         <w:p>
           <w:pPr>
-            <w:pStyle w:val="TOC1"/>
+            <w:pStyle w:val="TOC2"/>
             <w:tabs>
               <w:tab w:val="right" w:leader="dot" w:pos="9350"/>
             </w:tabs>
@@ -2181,13 +2215,13 @@
               <w:lang w:bidi="ar-SA"/>
             </w:rPr>
           </w:pPr>
-          <w:hyperlink w:anchor="_Toc117296453" w:history="1">
+          <w:hyperlink w:anchor="_Toc117502867" w:history="1">
             <w:r>
               <w:rPr>
                 <w:rStyle w:val="Hyperlink"/>
                 <w:noProof/>
               </w:rPr>
-              <w:t>Fully Dressed Use Cases</w:t>
+              <w:t>Shabbir Hussain (SP21-BSE-047)</w:t>
             </w:r>
             <w:r>
               <w:rPr>
@@ -2208,7 +2242,7 @@
                 <w:noProof/>
                 <w:webHidden/>
               </w:rPr>
-              <w:instrText xml:space="preserve"> PAGEREF _Toc117296453 \h </w:instrText>
+              <w:instrText xml:space="preserve"> PAGEREF _Toc117502867 \h </w:instrText>
             </w:r>
             <w:r>
               <w:rPr>
@@ -2268,6 +2302,8 @@
           <w:lang w:bidi="ar-SA"/>
         </w:rPr>
       </w:pPr>
+      <w:bookmarkStart w:id="2" w:name="_GoBack"/>
+      <w:bookmarkEnd w:id="2"/>
       <w:r>
         <w:rPr>
           <w:rFonts w:ascii="Times New Roman" w:hAnsi="Times New Roman" w:cs="Times New Roman"/>
@@ -2279,13 +2315,13 @@
       <w:pPr>
         <w:pStyle w:val="Heading1"/>
       </w:pPr>
-      <w:bookmarkStart w:id="2" w:name="_Toc117296433"/>
+      <w:bookmarkStart w:id="3" w:name="_Toc117502846"/>
       <w:r>
         <w:lastRenderedPageBreak/>
         <w:t>CHAPTER 1 PROJECT PROPOSAL</w:t>
       </w:r>
       <w:bookmarkEnd w:id="1"/>
-      <w:bookmarkEnd w:id="2"/>
+      <w:bookmarkEnd w:id="3"/>
     </w:p>
     <w:p>
       <w:pPr>
@@ -2302,16 +2338,16 @@
           <w:rFonts w:ascii="Times New Roman" w:hAnsi="Times New Roman" w:cs="Times New Roman"/>
         </w:rPr>
       </w:pPr>
-      <w:bookmarkStart w:id="3" w:name="_Toc101427039"/>
-      <w:bookmarkStart w:id="4" w:name="_Toc117296434"/>
+      <w:bookmarkStart w:id="4" w:name="_Toc101427039"/>
+      <w:bookmarkStart w:id="5" w:name="_Toc117502847"/>
       <w:r>
         <w:rPr>
           <w:rFonts w:ascii="Times New Roman" w:hAnsi="Times New Roman" w:cs="Times New Roman"/>
         </w:rPr>
         <w:t>Introduction</w:t>
       </w:r>
-      <w:bookmarkEnd w:id="3"/>
       <w:bookmarkEnd w:id="4"/>
+      <w:bookmarkEnd w:id="5"/>
     </w:p>
     <w:p>
       <w:pPr>
@@ -2397,16 +2433,16 @@
           <w:rFonts w:ascii="Times New Roman" w:hAnsi="Times New Roman" w:cs="Times New Roman"/>
         </w:rPr>
       </w:pPr>
-      <w:bookmarkStart w:id="5" w:name="_Toc101427040"/>
-      <w:bookmarkStart w:id="6" w:name="_Toc117296435"/>
+      <w:bookmarkStart w:id="6" w:name="_Toc101427040"/>
+      <w:bookmarkStart w:id="7" w:name="_Toc117502848"/>
       <w:r>
         <w:rPr>
           <w:rFonts w:ascii="Times New Roman" w:hAnsi="Times New Roman" w:cs="Times New Roman"/>
         </w:rPr>
         <w:t>Vision and Business Case</w:t>
       </w:r>
-      <w:bookmarkEnd w:id="5"/>
       <w:bookmarkEnd w:id="6"/>
+      <w:bookmarkEnd w:id="7"/>
     </w:p>
     <w:p>
       <w:pPr>
@@ -2473,16 +2509,16 @@
           <w:rFonts w:ascii="Times New Roman" w:hAnsi="Times New Roman" w:cs="Times New Roman"/>
         </w:rPr>
       </w:pPr>
-      <w:bookmarkStart w:id="7" w:name="_Toc101427041"/>
-      <w:bookmarkStart w:id="8" w:name="_Toc117296436"/>
+      <w:bookmarkStart w:id="8" w:name="_Toc101427041"/>
+      <w:bookmarkStart w:id="9" w:name="_Toc117502849"/>
       <w:r>
         <w:rPr>
           <w:rFonts w:ascii="Times New Roman" w:hAnsi="Times New Roman" w:cs="Times New Roman"/>
         </w:rPr>
         <w:t>Use-Case Model</w:t>
       </w:r>
-      <w:bookmarkEnd w:id="7"/>
       <w:bookmarkEnd w:id="8"/>
+      <w:bookmarkEnd w:id="9"/>
       <w:r>
         <w:rPr>
           <w:rFonts w:ascii="Times New Roman" w:hAnsi="Times New Roman" w:cs="Times New Roman"/>
@@ -2497,7 +2533,7 @@
           <w:sz w:val="24"/>
         </w:rPr>
       </w:pPr>
-      <w:bookmarkStart w:id="9" w:name="_Toc101427042"/>
+      <w:bookmarkStart w:id="10" w:name="_Toc101427042"/>
       <w:r>
         <w:rPr>
           <w:rFonts w:ascii="Times New Roman" w:hAnsi="Times New Roman" w:cs="Times New Roman"/>
@@ -2754,25 +2790,25 @@
           <w:rFonts w:ascii="Times New Roman" w:hAnsi="Times New Roman" w:cs="Times New Roman"/>
         </w:rPr>
       </w:pPr>
-      <w:bookmarkStart w:id="10" w:name="_Toc117296437"/>
+      <w:bookmarkStart w:id="11" w:name="_Toc117502850"/>
       <w:r>
         <w:rPr>
           <w:rFonts w:ascii="Times New Roman" w:hAnsi="Times New Roman" w:cs="Times New Roman"/>
         </w:rPr>
         <w:t>Supplementary Specification</w:t>
       </w:r>
-      <w:bookmarkEnd w:id="9"/>
       <w:bookmarkEnd w:id="10"/>
-    </w:p>
-    <w:p>
-      <w:pPr>
-        <w:rPr>
-          <w:rFonts w:ascii="Times New Roman" w:hAnsi="Times New Roman" w:cs="Times New Roman"/>
-          <w:sz w:val="24"/>
-          <w:szCs w:val="24"/>
-        </w:rPr>
-      </w:pPr>
-      <w:bookmarkStart w:id="11" w:name="_Toc101427043"/>
+      <w:bookmarkEnd w:id="11"/>
+    </w:p>
+    <w:p>
+      <w:pPr>
+        <w:rPr>
+          <w:rFonts w:ascii="Times New Roman" w:hAnsi="Times New Roman" w:cs="Times New Roman"/>
+          <w:sz w:val="24"/>
+          <w:szCs w:val="24"/>
+        </w:rPr>
+      </w:pPr>
+      <w:bookmarkStart w:id="12" w:name="_Toc101427043"/>
       <w:r>
         <w:rPr>
           <w:rFonts w:ascii="Times New Roman" w:hAnsi="Times New Roman" w:cs="Times New Roman"/>
@@ -2798,33 +2834,33 @@
           <w:rFonts w:ascii="Times New Roman" w:hAnsi="Times New Roman" w:cs="Times New Roman"/>
         </w:rPr>
       </w:pPr>
-      <w:bookmarkStart w:id="12" w:name="_Toc117296438"/>
+      <w:bookmarkStart w:id="13" w:name="_Toc117502851"/>
       <w:r>
         <w:rPr>
           <w:rFonts w:ascii="Times New Roman" w:hAnsi="Times New Roman" w:cs="Times New Roman"/>
         </w:rPr>
         <w:t>Glossary</w:t>
       </w:r>
-      <w:bookmarkEnd w:id="11"/>
       <w:bookmarkEnd w:id="12"/>
-    </w:p>
-    <w:p>
-      <w:pPr>
-        <w:rPr>
-          <w:rFonts w:ascii="Times New Roman" w:hAnsi="Times New Roman" w:cs="Times New Roman"/>
-        </w:rPr>
-      </w:pPr>
-    </w:p>
-    <w:p>
-      <w:pPr>
-        <w:rPr>
-          <w:rFonts w:ascii="Times New Roman" w:hAnsi="Times New Roman" w:cs="Times New Roman"/>
-          <w:b/>
-          <w:sz w:val="24"/>
-          <w:szCs w:val="24"/>
-        </w:rPr>
-      </w:pPr>
-      <w:bookmarkStart w:id="13" w:name="_Toc101427044"/>
+      <w:bookmarkEnd w:id="13"/>
+    </w:p>
+    <w:p>
+      <w:pPr>
+        <w:rPr>
+          <w:rFonts w:ascii="Times New Roman" w:hAnsi="Times New Roman" w:cs="Times New Roman"/>
+        </w:rPr>
+      </w:pPr>
+    </w:p>
+    <w:p>
+      <w:pPr>
+        <w:rPr>
+          <w:rFonts w:ascii="Times New Roman" w:hAnsi="Times New Roman" w:cs="Times New Roman"/>
+          <w:b/>
+          <w:sz w:val="24"/>
+          <w:szCs w:val="24"/>
+        </w:rPr>
+      </w:pPr>
+      <w:bookmarkStart w:id="14" w:name="_Toc101427044"/>
       <w:r>
         <w:rPr>
           <w:rFonts w:ascii="Times New Roman" w:hAnsi="Times New Roman" w:cs="Times New Roman"/>
@@ -3185,7 +3221,7 @@
           <w:rFonts w:ascii="Times New Roman" w:hAnsi="Times New Roman" w:cs="Times New Roman"/>
         </w:rPr>
       </w:pPr>
-      <w:bookmarkStart w:id="14" w:name="_Toc117296439"/>
+      <w:bookmarkStart w:id="15" w:name="_Toc117502852"/>
       <w:r>
         <w:rPr>
           <w:rFonts w:ascii="Times New Roman" w:hAnsi="Times New Roman" w:cs="Times New Roman"/>
@@ -3193,8 +3229,8 @@
         <w:lastRenderedPageBreak/>
         <w:t>Risk List &amp; Risk Management Plan</w:t>
       </w:r>
-      <w:bookmarkEnd w:id="13"/>
       <w:bookmarkEnd w:id="14"/>
+      <w:bookmarkEnd w:id="15"/>
     </w:p>
     <w:p>
       <w:pPr>
@@ -3211,7 +3247,7 @@
           <w:lang w:bidi="ar-SA"/>
         </w:rPr>
       </w:pPr>
-      <w:bookmarkStart w:id="15" w:name="_Toc117296440"/>
+      <w:bookmarkStart w:id="16" w:name="_Toc117502853"/>
       <w:r>
         <w:rPr>
           <w:rStyle w:val="Strong"/>
@@ -3223,7 +3259,7 @@
         </w:rPr>
         <w:t>1. Malware</w:t>
       </w:r>
-      <w:bookmarkEnd w:id="15"/>
+      <w:bookmarkEnd w:id="16"/>
     </w:p>
     <w:p>
       <w:pPr>
@@ -3270,7 +3306,7 @@
           <w:rFonts w:ascii="Times New Roman" w:hAnsi="Times New Roman" w:cs="Times New Roman"/>
         </w:rPr>
       </w:pPr>
-      <w:bookmarkStart w:id="16" w:name="_Toc117296441"/>
+      <w:bookmarkStart w:id="17" w:name="_Toc117502854"/>
       <w:r>
         <w:rPr>
           <w:rStyle w:val="Strong"/>
@@ -3282,7 +3318,7 @@
         </w:rPr>
         <w:t>2. Theft &amp; Loss</w:t>
       </w:r>
-      <w:bookmarkEnd w:id="16"/>
+      <w:bookmarkEnd w:id="17"/>
     </w:p>
     <w:p>
       <w:pPr>
@@ -3366,7 +3402,7 @@
           <w:rFonts w:ascii="Times New Roman" w:hAnsi="Times New Roman" w:cs="Times New Roman"/>
         </w:rPr>
       </w:pPr>
-      <w:bookmarkStart w:id="17" w:name="_Toc117296442"/>
+      <w:bookmarkStart w:id="18" w:name="_Toc117502855"/>
       <w:r>
         <w:rPr>
           <w:rStyle w:val="Strong"/>
@@ -3378,7 +3414,7 @@
         </w:rPr>
         <w:t>3. Unsafe data</w:t>
       </w:r>
-      <w:bookmarkEnd w:id="17"/>
+      <w:bookmarkEnd w:id="18"/>
     </w:p>
     <w:p>
       <w:pPr>
@@ -3418,7 +3454,7 @@
           <w:rFonts w:ascii="Times New Roman" w:hAnsi="Times New Roman" w:cs="Times New Roman"/>
         </w:rPr>
       </w:pPr>
-      <w:bookmarkStart w:id="18" w:name="_Toc117296443"/>
+      <w:bookmarkStart w:id="19" w:name="_Toc117502856"/>
       <w:r>
         <w:rPr>
           <w:rStyle w:val="Strong"/>
@@ -3431,7 +3467,7 @@
         <w:lastRenderedPageBreak/>
         <w:t>4. Negligence</w:t>
       </w:r>
-      <w:bookmarkEnd w:id="18"/>
+      <w:bookmarkEnd w:id="19"/>
     </w:p>
     <w:p>
       <w:pPr>
@@ -3487,13 +3523,13 @@
       <w:pPr>
         <w:pStyle w:val="Heading1"/>
       </w:pPr>
-      <w:bookmarkStart w:id="19" w:name="_Toc101427045"/>
-      <w:bookmarkStart w:id="20" w:name="_Toc117296444"/>
+      <w:bookmarkStart w:id="20" w:name="_Toc101427045"/>
+      <w:bookmarkStart w:id="21" w:name="_Toc117502857"/>
       <w:r>
         <w:t>CHAPTER 2 USE CASES</w:t>
       </w:r>
-      <w:bookmarkEnd w:id="19"/>
       <w:bookmarkEnd w:id="20"/>
+      <w:bookmarkEnd w:id="21"/>
     </w:p>
     <w:p>
       <w:pPr>
@@ -3502,16 +3538,16 @@
           <w:rFonts w:ascii="Times New Roman" w:hAnsi="Times New Roman" w:cs="Times New Roman"/>
         </w:rPr>
       </w:pPr>
-      <w:bookmarkStart w:id="21" w:name="_Toc101427046"/>
-      <w:bookmarkStart w:id="22" w:name="_Toc117296445"/>
+      <w:bookmarkStart w:id="22" w:name="_Toc101427046"/>
+      <w:bookmarkStart w:id="23" w:name="_Toc117502858"/>
       <w:r>
         <w:rPr>
           <w:rFonts w:ascii="Times New Roman" w:hAnsi="Times New Roman" w:cs="Times New Roman"/>
         </w:rPr>
         <w:t>Use Case Diagram</w:t>
       </w:r>
-      <w:bookmarkEnd w:id="21"/>
       <w:bookmarkEnd w:id="22"/>
+      <w:bookmarkEnd w:id="23"/>
     </w:p>
     <w:p>
       <w:pPr>
@@ -3575,8 +3611,8 @@
           <w:rFonts w:ascii="Times New Roman" w:hAnsi="Times New Roman" w:cs="Times New Roman"/>
         </w:rPr>
       </w:pPr>
-      <w:bookmarkStart w:id="23" w:name="_Toc101427047"/>
-      <w:bookmarkStart w:id="24" w:name="_Toc117296446"/>
+      <w:bookmarkStart w:id="24" w:name="_Toc101427047"/>
+      <w:bookmarkStart w:id="25" w:name="_Toc117502859"/>
       <w:r>
         <w:rPr>
           <w:rFonts w:ascii="Times New Roman" w:hAnsi="Times New Roman" w:cs="Times New Roman"/>
@@ -3584,35 +3620,70 @@
         <w:lastRenderedPageBreak/>
         <w:t>Brief Level Use Cases</w:t>
       </w:r>
-      <w:bookmarkStart w:id="25" w:name="_Toc101427048"/>
-      <w:bookmarkEnd w:id="23"/>
+      <w:bookmarkStart w:id="26" w:name="_Toc101427048"/>
       <w:bookmarkEnd w:id="24"/>
+      <w:bookmarkEnd w:id="25"/>
+    </w:p>
+    <w:p>
+      <w:pPr>
+        <w:pStyle w:val="Heading3"/>
+      </w:pPr>
+      <w:bookmarkStart w:id="27" w:name="_Toc117502860"/>
+      <w:r>
+        <w:t>Shabbir Hussain  (SP21-BSE-047</w:t>
+      </w:r>
+      <w:r>
+        <w:t>)</w:t>
+      </w:r>
+      <w:bookmarkEnd w:id="27"/>
+    </w:p>
+    <w:p>
+      <w:pPr>
+        <w:pStyle w:val="doclist"/>
+        <w:rPr>
+          <w:rFonts w:eastAsiaTheme="majorEastAsia"/>
+          <w:color w:val="243F60" w:themeColor="accent1" w:themeShade="7F"/>
+          <w:lang w:bidi="ur-PK"/>
+        </w:rPr>
+      </w:pPr>
+      <w:r>
+        <w:rPr>
+          <w:rFonts w:eastAsiaTheme="majorEastAsia"/>
+          <w:color w:val="243F60" w:themeColor="accent1" w:themeShade="7F"/>
+          <w:lang w:bidi="ur-PK"/>
+        </w:rPr>
+        <w:t xml:space="preserve">Use Case: Register Account </w:t>
+      </w:r>
+    </w:p>
+    <w:p>
+      <w:pPr>
+        <w:rPr>
+          <w:rFonts w:asciiTheme="majorBidi" w:hAnsiTheme="majorBidi" w:cstheme="majorBidi"/>
+          <w:sz w:val="32"/>
+          <w:szCs w:val="32"/>
+        </w:rPr>
+      </w:pPr>
+      <w:r>
+        <w:rPr>
+          <w:rFonts w:asciiTheme="majorBidi" w:hAnsiTheme="majorBidi" w:cstheme="majorBidi"/>
+          <w:sz w:val="28"/>
+          <w:szCs w:val="28"/>
+        </w:rPr>
+        <w:t xml:space="preserve">The use case starts when the user clicks the “Sign Up” tab on the navigation bar. The system displays the signup page that allow users to fill in their username/email address, first and last name and their password. The user keys in the details and clicks “Sign Up” button. The system displays the user’s profile page. </w:t>
+      </w:r>
     </w:p>
     <w:p/>
     <w:p>
       <w:pPr>
         <w:pStyle w:val="Heading3"/>
       </w:pPr>
-      <w:bookmarkStart w:id="26" w:name="_Toc117263883"/>
-      <w:bookmarkStart w:id="27" w:name="_Toc117296447"/>
-      <w:proofErr w:type="spellStart"/>
-      <w:r>
-        <w:t>Laiba</w:t>
-      </w:r>
-      <w:proofErr w:type="spellEnd"/>
-      <w:r>
-        <w:t xml:space="preserve"> </w:t>
-      </w:r>
-      <w:proofErr w:type="spellStart"/>
-      <w:r>
-        <w:t>naeem</w:t>
-      </w:r>
-      <w:proofErr w:type="spellEnd"/>
-      <w:r>
-        <w:t xml:space="preserve"> (sp21-bse-041)</w:t>
-      </w:r>
-      <w:bookmarkEnd w:id="26"/>
-      <w:bookmarkEnd w:id="27"/>
+      <w:bookmarkStart w:id="28" w:name="_Toc117263883"/>
+      <w:bookmarkStart w:id="29" w:name="_Toc117502861"/>
+      <w:r>
+        <w:t>Laiba naeem (sp21-bse-041)</w:t>
+      </w:r>
+      <w:bookmarkEnd w:id="28"/>
+      <w:bookmarkEnd w:id="29"/>
     </w:p>
     <w:p>
       <w:pPr>
@@ -3719,11 +3790,11 @@
       <w:pPr>
         <w:pStyle w:val="Heading3"/>
       </w:pPr>
-      <w:bookmarkStart w:id="28" w:name="_Toc117296448"/>
+      <w:bookmarkStart w:id="30" w:name="_Toc117502862"/>
       <w:r>
         <w:t>Tanveer Ahmad (SP21-BSE-048)</w:t>
       </w:r>
-      <w:bookmarkEnd w:id="28"/>
+      <w:bookmarkEnd w:id="30"/>
     </w:p>
     <w:p>
       <w:pPr>
@@ -3787,15 +3858,15 @@
       <w:pPr>
         <w:pStyle w:val="Heading3"/>
       </w:pPr>
-      <w:bookmarkStart w:id="29" w:name="_Toc117296449"/>
+      <w:bookmarkStart w:id="31" w:name="_Toc117502863"/>
       <w:r>
         <w:t>Syed Kashif Ali Shah (SP21-BSE-062</w:t>
       </w:r>
       <w:r>
         <w:t>)</w:t>
       </w:r>
-      <w:bookmarkEnd w:id="25"/>
-      <w:bookmarkEnd w:id="29"/>
+      <w:bookmarkEnd w:id="26"/>
+      <w:bookmarkEnd w:id="31"/>
     </w:p>
     <w:p>
       <w:pPr>
@@ -3804,14 +3875,14 @@
           <w:rFonts w:ascii="Times New Roman" w:hAnsi="Times New Roman" w:cs="Times New Roman"/>
         </w:rPr>
       </w:pPr>
-      <w:bookmarkStart w:id="30" w:name="_Toc101427049"/>
+      <w:bookmarkStart w:id="32" w:name="_Toc101427049"/>
       <w:r>
         <w:rPr>
           <w:rFonts w:ascii="Times New Roman" w:hAnsi="Times New Roman" w:cs="Times New Roman"/>
         </w:rPr>
         <w:t xml:space="preserve">Use Case: </w:t>
       </w:r>
-      <w:bookmarkEnd w:id="30"/>
+      <w:bookmarkEnd w:id="32"/>
       <w:r>
         <w:rPr>
           <w:rFonts w:ascii="Times New Roman" w:hAnsi="Times New Roman" w:cs="Times New Roman"/>
@@ -3872,14 +3943,16 @@
           <w:lang w:bidi="ur-PK"/>
         </w:rPr>
       </w:pPr>
-      <w:r>
+    </w:p>
+    <w:p>
+      <w:pPr>
+        <w:pStyle w:val="doclist"/>
         <w:rPr>
           <w:rFonts w:eastAsiaTheme="majorEastAsia"/>
           <w:color w:val="243F60" w:themeColor="accent1" w:themeShade="7F"/>
           <w:lang w:bidi="ur-PK"/>
         </w:rPr>
-        <w:t>Student Name 2 (Registration Number 2)</w:t>
-      </w:r>
+      </w:pPr>
     </w:p>
     <w:p>
       <w:pPr>
@@ -3896,7 +3969,6 @@
           <w:color w:val="243F60" w:themeColor="accent1" w:themeShade="7F"/>
           <w:lang w:bidi="ur-PK"/>
         </w:rPr>
-        <w:lastRenderedPageBreak/>
         <w:t>Student Name 3 (Registration Number 3)</w:t>
       </w:r>
     </w:p>
@@ -3904,21 +3976,21 @@
       <w:pPr>
         <w:pStyle w:val="Heading1"/>
       </w:pPr>
-      <w:bookmarkStart w:id="31" w:name="_Toc117296450"/>
+      <w:bookmarkStart w:id="33" w:name="_Toc117502864"/>
       <w:r>
         <w:t>Fully Dressed Use Cases</w:t>
       </w:r>
-      <w:bookmarkEnd w:id="31"/>
+      <w:bookmarkEnd w:id="33"/>
     </w:p>
     <w:p>
       <w:pPr>
         <w:pStyle w:val="Heading2"/>
       </w:pPr>
-      <w:bookmarkStart w:id="32" w:name="_Toc117296451"/>
+      <w:bookmarkStart w:id="34" w:name="_Toc117502865"/>
       <w:r>
         <w:t>Tanveer Ahmad (SP21-BSE-048)</w:t>
       </w:r>
-      <w:bookmarkEnd w:id="32"/>
+      <w:bookmarkEnd w:id="34"/>
     </w:p>
     <w:p>
       <w:pPr>
@@ -4188,6 +4260,7 @@
         </w:numPr>
       </w:pPr>
       <w:r>
+        <w:lastRenderedPageBreak/>
         <w:t>Admin request to Remove Institutes and Perform Action</w:t>
       </w:r>
     </w:p>
@@ -4309,103 +4382,103 @@
     </w:p>
     <w:p>
       <w:r>
+        <w:t>admin request to deleted account then system response to show deletion form in which have institute name and id to be deleted and institute will be deleted from database. In future information of institute will not be shown on SimplyApply.</w:t>
+      </w:r>
+    </w:p>
+    <w:p>
+      <w:pPr>
+        <w:rPr>
+          <w:color w:val="943634" w:themeColor="accent2" w:themeShade="BF"/>
+        </w:rPr>
+      </w:pPr>
+      <w:r>
+        <w:rPr>
+          <w:b/>
+          <w:bCs/>
+          <w:sz w:val="24"/>
+          <w:szCs w:val="24"/>
+        </w:rPr>
+        <w:t>Use Case</w:t>
+      </w:r>
+      <w:r>
+        <w:t xml:space="preserve">: </w:t>
+      </w:r>
+      <w:r>
+        <w:rPr>
+          <w:color w:val="943634" w:themeColor="accent2" w:themeShade="BF"/>
+        </w:rPr>
+        <w:t>Update</w:t>
+      </w:r>
+      <w:r>
+        <w:rPr>
+          <w:color w:val="943634" w:themeColor="accent2" w:themeShade="BF"/>
+        </w:rPr>
+        <w:t xml:space="preserve"> Institute:</w:t>
+      </w:r>
+    </w:p>
+    <w:p>
+      <w:r>
+        <w:t>admin request to Update account then system response to show updating institute and change will occur in Database.</w:t>
+      </w:r>
+    </w:p>
+    <w:p>
+      <w:pPr>
+        <w:rPr>
+          <w:color w:val="943634" w:themeColor="accent2" w:themeShade="BF"/>
+        </w:rPr>
+      </w:pPr>
+      <w:r>
+        <w:rPr>
+          <w:b/>
+          <w:bCs/>
+          <w:sz w:val="24"/>
+          <w:szCs w:val="24"/>
+        </w:rPr>
+        <w:t>Use Case</w:t>
+      </w:r>
+      <w:r>
+        <w:t xml:space="preserve">: </w:t>
+      </w:r>
+      <w:r>
+        <w:rPr>
+          <w:color w:val="943634" w:themeColor="accent2" w:themeShade="BF"/>
+        </w:rPr>
+        <w:t>Retrieve</w:t>
+      </w:r>
+      <w:r>
+        <w:rPr>
+          <w:color w:val="943634" w:themeColor="accent2" w:themeShade="BF"/>
+        </w:rPr>
+        <w:t xml:space="preserve"> Institute:</w:t>
+      </w:r>
+    </w:p>
+    <w:p>
+      <w:r>
+        <w:t xml:space="preserve">admin request to retrieve  institute information and System show all information about institutes </w:t>
+      </w:r>
+    </w:p>
+    <w:p>
+      <w:pPr>
+        <w:rPr>
+          <w:lang w:bidi="ar-SA"/>
+        </w:rPr>
+      </w:pPr>
+    </w:p>
+    <w:p>
+      <w:pPr>
+        <w:pStyle w:val="Heading2"/>
+      </w:pPr>
+      <w:bookmarkStart w:id="35" w:name="_Toc101427050"/>
+      <w:bookmarkStart w:id="36" w:name="_Toc117502866"/>
+      <w:r>
         <w:lastRenderedPageBreak/>
-        <w:t>admin request to deleted account then system response to show deletion form in which have institute name and id to be deleted and institute will be deleted from database. In future information of institute will not be shown on SimplyApply.</w:t>
-      </w:r>
-    </w:p>
-    <w:p>
-      <w:pPr>
-        <w:rPr>
-          <w:color w:val="943634" w:themeColor="accent2" w:themeShade="BF"/>
-        </w:rPr>
-      </w:pPr>
-      <w:r>
-        <w:rPr>
-          <w:b/>
-          <w:bCs/>
-          <w:sz w:val="24"/>
-          <w:szCs w:val="24"/>
-        </w:rPr>
-        <w:t>Use Case</w:t>
-      </w:r>
-      <w:r>
-        <w:t xml:space="preserve">: </w:t>
-      </w:r>
-      <w:r>
-        <w:rPr>
-          <w:color w:val="943634" w:themeColor="accent2" w:themeShade="BF"/>
-        </w:rPr>
-        <w:t>Update</w:t>
-      </w:r>
-      <w:r>
-        <w:rPr>
-          <w:color w:val="943634" w:themeColor="accent2" w:themeShade="BF"/>
-        </w:rPr>
-        <w:t xml:space="preserve"> Institute:</w:t>
-      </w:r>
-    </w:p>
-    <w:p>
-      <w:r>
-        <w:t>admin request to Update account then system response to show updating institute and change will occur in Database.</w:t>
-      </w:r>
-    </w:p>
-    <w:p>
-      <w:pPr>
-        <w:rPr>
-          <w:color w:val="943634" w:themeColor="accent2" w:themeShade="BF"/>
-        </w:rPr>
-      </w:pPr>
-      <w:r>
-        <w:rPr>
-          <w:b/>
-          <w:bCs/>
-          <w:sz w:val="24"/>
-          <w:szCs w:val="24"/>
-        </w:rPr>
-        <w:t>Use Case</w:t>
-      </w:r>
-      <w:r>
-        <w:t xml:space="preserve">: </w:t>
-      </w:r>
-      <w:r>
-        <w:rPr>
-          <w:color w:val="943634" w:themeColor="accent2" w:themeShade="BF"/>
-        </w:rPr>
-        <w:t>Retrieve</w:t>
-      </w:r>
-      <w:r>
-        <w:rPr>
-          <w:color w:val="943634" w:themeColor="accent2" w:themeShade="BF"/>
-        </w:rPr>
-        <w:t xml:space="preserve"> Institute:</w:t>
-      </w:r>
-    </w:p>
-    <w:p>
-      <w:r>
-        <w:t xml:space="preserve">admin request to retrieve  institute information and System show all information about institutes </w:t>
-      </w:r>
-    </w:p>
-    <w:p>
-      <w:pPr>
-        <w:rPr>
-          <w:lang w:bidi="ar-SA"/>
-        </w:rPr>
-      </w:pPr>
-    </w:p>
-    <w:p>
-      <w:pPr>
-        <w:pStyle w:val="Heading3"/>
-      </w:pPr>
-      <w:bookmarkStart w:id="33" w:name="_Toc101427050"/>
-      <w:bookmarkStart w:id="34" w:name="_Toc117296452"/>
-      <w:r>
         <w:t>Syed Kashif Ali Shah (SP21-BSE-062</w:t>
       </w:r>
       <w:r>
         <w:t>)</w:t>
       </w:r>
-      <w:bookmarkEnd w:id="33"/>
-      <w:bookmarkEnd w:id="34"/>
+      <w:bookmarkEnd w:id="35"/>
+      <w:bookmarkEnd w:id="36"/>
     </w:p>
     <w:tbl>
       <w:tblPr>
@@ -4446,14 +4519,14 @@
                 <w:rFonts w:ascii="Times New Roman" w:hAnsi="Times New Roman" w:cs="Times New Roman"/>
               </w:rPr>
             </w:pPr>
-            <w:bookmarkStart w:id="35" w:name="_Toc101427051"/>
+            <w:bookmarkStart w:id="37" w:name="_Toc101427051"/>
             <w:r>
               <w:rPr>
                 <w:rFonts w:ascii="Times New Roman" w:hAnsi="Times New Roman" w:cs="Times New Roman"/>
               </w:rPr>
               <w:t xml:space="preserve">Use Case UC1: </w:t>
             </w:r>
-            <w:bookmarkEnd w:id="35"/>
+            <w:bookmarkEnd w:id="37"/>
             <w:r>
               <w:rPr>
                 <w:rFonts w:ascii="Times New Roman" w:hAnsi="Times New Roman" w:cs="Times New Roman"/>
@@ -4810,7 +4883,6 @@
         <w:rPr>
           <w:bCs/>
         </w:rPr>
-        <w:lastRenderedPageBreak/>
         <w:t>If visitor already known about your interested institute so, they can apply directly from home page.</w:t>
       </w:r>
     </w:p>
@@ -4914,14 +4986,13 @@
           <w:rStyle w:val="docemphstrong"/>
         </w:rPr>
       </w:pPr>
-      <w:proofErr w:type="spellStart"/>
       <w:r>
         <w:rPr>
           <w:rStyle w:val="docemphstrong"/>
         </w:rPr>
+        <w:lastRenderedPageBreak/>
         <w:t>IPod</w:t>
       </w:r>
-      <w:proofErr w:type="spellEnd"/>
     </w:p>
     <w:p>
       <w:pPr>
@@ -5018,7 +5089,6 @@
         <w:rPr>
           <w:noProof/>
         </w:rPr>
-        <w:lastRenderedPageBreak/>
         <w:drawing>
           <wp:anchor distT="0" distB="0" distL="114300" distR="114300" simplePos="0" relativeHeight="251658752" behindDoc="1" locked="0" layoutInCell="1" allowOverlap="1" wp14:anchorId="00657CE6" wp14:editId="55928C4A">
             <wp:simplePos x="0" y="0"/>
@@ -5167,98 +5237,588 @@
     </w:p>
     <w:p>
       <w:pPr>
+        <w:rPr>
+          <w:b/>
+          <w:bCs/>
+          <w:sz w:val="24"/>
+          <w:szCs w:val="24"/>
+        </w:rPr>
+      </w:pPr>
+    </w:p>
+    <w:p>
+      <w:pPr>
         <w:tabs>
-          <w:tab w:val="left" w:pos="1215"/>
+          <w:tab w:val="left" w:pos="1628"/>
         </w:tabs>
-        <w:rPr>
+      </w:pPr>
+    </w:p>
+    <w:p/>
+    <w:p>
+      <w:pPr>
+        <w:pStyle w:val="Heading2"/>
+      </w:pPr>
+      <w:bookmarkStart w:id="38" w:name="_Toc117502867"/>
+      <w:r>
+        <w:t xml:space="preserve">Shabbir </w:t>
+      </w:r>
+      <w:r>
+        <w:t>Hussain (</w:t>
+      </w:r>
+      <w:r>
+        <w:t>SP21-BSE-047</w:t>
+      </w:r>
+      <w:r>
+        <w:t>)</w:t>
+      </w:r>
+      <w:bookmarkEnd w:id="38"/>
+    </w:p>
+    <w:p/>
+    <w:p>
+      <w:pPr>
+        <w:tabs>
+          <w:tab w:val="left" w:pos="702"/>
+        </w:tabs>
+        <w:rPr>
+          <w:rFonts w:asciiTheme="majorBidi" w:hAnsiTheme="majorBidi" w:cstheme="majorBidi"/>
+          <w:b/>
+          <w:bCs/>
+          <w:sz w:val="24"/>
+          <w:szCs w:val="24"/>
+        </w:rPr>
+      </w:pPr>
+      <w:r>
+        <w:rPr>
+          <w:rFonts w:asciiTheme="majorBidi" w:hAnsiTheme="majorBidi" w:cstheme="majorBidi"/>
+          <w:b/>
+          <w:bCs/>
+          <w:sz w:val="24"/>
+          <w:szCs w:val="24"/>
+        </w:rPr>
+        <w:t xml:space="preserve">Use Case: </w:t>
+      </w:r>
+    </w:p>
+    <w:p>
+      <w:pPr>
+        <w:tabs>
+          <w:tab w:val="left" w:pos="702"/>
+        </w:tabs>
+        <w:rPr>
+          <w:rFonts w:asciiTheme="majorBidi" w:hAnsiTheme="majorBidi" w:cstheme="majorBidi"/>
+          <w:sz w:val="24"/>
+          <w:szCs w:val="24"/>
+        </w:rPr>
+      </w:pPr>
+      <w:r>
+        <w:rPr>
+          <w:rFonts w:asciiTheme="majorBidi" w:hAnsiTheme="majorBidi" w:cstheme="majorBidi"/>
+          <w:sz w:val="24"/>
+          <w:szCs w:val="24"/>
+        </w:rPr>
+        <w:t>Register Account</w:t>
+      </w:r>
+    </w:p>
+    <w:p>
+      <w:pPr>
+        <w:rPr>
+          <w:rFonts w:asciiTheme="majorBidi" w:hAnsiTheme="majorBidi" w:cstheme="majorBidi"/>
+          <w:b/>
+          <w:bCs/>
+          <w:sz w:val="24"/>
+          <w:szCs w:val="24"/>
+        </w:rPr>
+      </w:pPr>
+      <w:r>
+        <w:rPr>
+          <w:rFonts w:asciiTheme="majorBidi" w:hAnsiTheme="majorBidi" w:cstheme="majorBidi"/>
+          <w:b/>
+          <w:bCs/>
+          <w:sz w:val="24"/>
+          <w:szCs w:val="24"/>
+        </w:rPr>
+        <w:t xml:space="preserve">Description: </w:t>
+      </w:r>
+    </w:p>
+    <w:p>
+      <w:pPr>
+        <w:rPr>
+          <w:rFonts w:asciiTheme="majorBidi" w:hAnsiTheme="majorBidi" w:cstheme="majorBidi"/>
+          <w:sz w:val="24"/>
+          <w:szCs w:val="24"/>
+        </w:rPr>
+      </w:pPr>
+      <w:r>
+        <w:rPr>
+          <w:rFonts w:asciiTheme="majorBidi" w:hAnsiTheme="majorBidi" w:cstheme="majorBidi"/>
+          <w:sz w:val="24"/>
+          <w:szCs w:val="24"/>
+        </w:rPr>
+        <w:t>The</w:t>
+      </w:r>
+      <w:r>
+        <w:rPr>
+          <w:rFonts w:asciiTheme="majorBidi" w:hAnsiTheme="majorBidi" w:cstheme="majorBidi"/>
+          <w:sz w:val="24"/>
+          <w:szCs w:val="24"/>
+        </w:rPr>
+        <w:t xml:space="preserve"> use case describes how an owner can register their institute. </w:t>
+      </w:r>
+    </w:p>
+    <w:p>
+      <w:pPr>
+        <w:rPr>
+          <w:rFonts w:asciiTheme="majorBidi" w:hAnsiTheme="majorBidi" w:cstheme="majorBidi"/>
+          <w:b/>
+          <w:bCs/>
+          <w:sz w:val="24"/>
+          <w:szCs w:val="24"/>
+        </w:rPr>
+      </w:pPr>
+      <w:r>
+        <w:rPr>
+          <w:rFonts w:asciiTheme="majorBidi" w:hAnsiTheme="majorBidi" w:cstheme="majorBidi"/>
+          <w:sz w:val="24"/>
+          <w:szCs w:val="24"/>
+        </w:rPr>
+        <w:t xml:space="preserve"> </w:t>
+      </w:r>
+      <w:r>
+        <w:rPr>
+          <w:rFonts w:asciiTheme="majorBidi" w:hAnsiTheme="majorBidi" w:cstheme="majorBidi"/>
+          <w:b/>
+          <w:bCs/>
+          <w:sz w:val="24"/>
+          <w:szCs w:val="24"/>
+        </w:rPr>
+        <w:t xml:space="preserve">Primary Actors: </w:t>
+      </w:r>
+    </w:p>
+    <w:p>
+      <w:pPr>
+        <w:rPr>
+          <w:rFonts w:asciiTheme="majorBidi" w:hAnsiTheme="majorBidi" w:cstheme="majorBidi"/>
+          <w:sz w:val="24"/>
+          <w:szCs w:val="24"/>
+        </w:rPr>
+      </w:pPr>
+      <w:r>
+        <w:rPr>
+          <w:rFonts w:asciiTheme="majorBidi" w:hAnsiTheme="majorBidi" w:cstheme="majorBidi"/>
+          <w:sz w:val="24"/>
+          <w:szCs w:val="24"/>
+        </w:rPr>
+        <w:t xml:space="preserve">Companies, academics and students </w:t>
+      </w:r>
+    </w:p>
+    <w:p>
+      <w:pPr>
+        <w:rPr>
+          <w:rFonts w:asciiTheme="majorBidi" w:hAnsiTheme="majorBidi" w:cstheme="majorBidi"/>
+          <w:b/>
+          <w:bCs/>
+          <w:sz w:val="24"/>
+          <w:szCs w:val="24"/>
+        </w:rPr>
+      </w:pPr>
+      <w:r>
+        <w:rPr>
+          <w:rFonts w:asciiTheme="majorBidi" w:hAnsiTheme="majorBidi" w:cstheme="majorBidi"/>
+          <w:b/>
+          <w:bCs/>
+          <w:sz w:val="24"/>
+          <w:szCs w:val="24"/>
+        </w:rPr>
+        <w:t xml:space="preserve">Secondary Actors: </w:t>
+      </w:r>
+    </w:p>
+    <w:p>
+      <w:pPr>
+        <w:rPr>
+          <w:rFonts w:asciiTheme="majorBidi" w:hAnsiTheme="majorBidi" w:cstheme="majorBidi"/>
+          <w:sz w:val="24"/>
+          <w:szCs w:val="24"/>
+        </w:rPr>
+      </w:pPr>
+      <w:r>
+        <w:rPr>
+          <w:rFonts w:asciiTheme="majorBidi" w:hAnsiTheme="majorBidi" w:cstheme="majorBidi"/>
+          <w:sz w:val="24"/>
+          <w:szCs w:val="24"/>
+        </w:rPr>
+        <w:t>None</w:t>
+      </w:r>
+    </w:p>
+    <w:p>
+      <w:pPr>
+        <w:rPr>
+          <w:rFonts w:asciiTheme="majorBidi" w:hAnsiTheme="majorBidi" w:cstheme="majorBidi"/>
+          <w:b/>
+          <w:bCs/>
+          <w:sz w:val="24"/>
+          <w:szCs w:val="24"/>
+        </w:rPr>
+      </w:pPr>
+      <w:r>
+        <w:rPr>
+          <w:rFonts w:asciiTheme="majorBidi" w:hAnsiTheme="majorBidi" w:cstheme="majorBidi"/>
+          <w:sz w:val="24"/>
+          <w:szCs w:val="24"/>
+        </w:rPr>
+        <w:t xml:space="preserve"> </w:t>
+      </w:r>
+      <w:r>
+        <w:rPr>
+          <w:rFonts w:asciiTheme="majorBidi" w:hAnsiTheme="majorBidi" w:cstheme="majorBidi"/>
+          <w:b/>
+          <w:bCs/>
+          <w:sz w:val="24"/>
+          <w:szCs w:val="24"/>
+        </w:rPr>
+        <w:t>Preconditions:</w:t>
+      </w:r>
+    </w:p>
+    <w:p>
+      <w:pPr>
+        <w:rPr>
+          <w:rFonts w:asciiTheme="majorBidi" w:hAnsiTheme="majorBidi" w:cstheme="majorBidi"/>
+          <w:sz w:val="24"/>
+          <w:szCs w:val="24"/>
+        </w:rPr>
+      </w:pPr>
+      <w:r>
+        <w:rPr>
+          <w:rFonts w:asciiTheme="majorBidi" w:hAnsiTheme="majorBidi" w:cstheme="majorBidi"/>
+          <w:sz w:val="24"/>
+          <w:szCs w:val="24"/>
+        </w:rPr>
+        <w:t xml:space="preserve"> </w:t>
+      </w:r>
+      <w:r>
+        <w:rPr>
+          <w:rFonts w:asciiTheme="majorBidi" w:hAnsiTheme="majorBidi" w:cstheme="majorBidi"/>
+          <w:sz w:val="24"/>
+          <w:szCs w:val="24"/>
+        </w:rPr>
+        <w:t>The</w:t>
+      </w:r>
+      <w:r>
+        <w:rPr>
+          <w:rFonts w:asciiTheme="majorBidi" w:hAnsiTheme="majorBidi" w:cstheme="majorBidi"/>
+          <w:sz w:val="24"/>
+          <w:szCs w:val="24"/>
+        </w:rPr>
+        <w:t xml:space="preserve"> institute registration web page is displayed to the owner. The institute is not registered </w:t>
+      </w:r>
+    </w:p>
+    <w:p>
+      <w:pPr>
+        <w:rPr>
+          <w:rFonts w:asciiTheme="majorBidi" w:hAnsiTheme="majorBidi" w:cstheme="majorBidi"/>
+          <w:b/>
+          <w:bCs/>
+          <w:sz w:val="24"/>
+          <w:szCs w:val="24"/>
+        </w:rPr>
+      </w:pPr>
+      <w:r>
+        <w:rPr>
+          <w:rFonts w:asciiTheme="majorBidi" w:hAnsiTheme="majorBidi" w:cstheme="majorBidi"/>
+          <w:b/>
+          <w:bCs/>
+          <w:sz w:val="24"/>
+          <w:szCs w:val="24"/>
+        </w:rPr>
+        <w:t>Main</w:t>
+      </w:r>
+      <w:r>
+        <w:rPr>
+          <w:rFonts w:asciiTheme="majorBidi" w:hAnsiTheme="majorBidi" w:cstheme="majorBidi"/>
+          <w:b/>
+          <w:bCs/>
+          <w:sz w:val="24"/>
+          <w:szCs w:val="24"/>
+        </w:rPr>
+        <w:t xml:space="preserve"> success Scenario</w:t>
+      </w:r>
+      <w:r>
+        <w:rPr>
+          <w:rFonts w:asciiTheme="majorBidi" w:hAnsiTheme="majorBidi" w:cstheme="majorBidi"/>
+          <w:b/>
+          <w:bCs/>
+          <w:sz w:val="24"/>
+          <w:szCs w:val="24"/>
+        </w:rPr>
+        <w:t>:</w:t>
+      </w:r>
+    </w:p>
+    <w:p>
+      <w:pPr>
+        <w:pStyle w:val="ListParagraph"/>
+        <w:numPr>
+          <w:ilvl w:val="0"/>
+          <w:numId w:val="17"/>
+        </w:numPr>
+        <w:rPr>
+          <w:rFonts w:asciiTheme="majorBidi" w:hAnsiTheme="majorBidi" w:cstheme="majorBidi"/>
+          <w:sz w:val="24"/>
+          <w:szCs w:val="24"/>
+        </w:rPr>
+      </w:pPr>
+      <w:r>
+        <w:rPr>
+          <w:rFonts w:asciiTheme="majorBidi" w:hAnsiTheme="majorBidi" w:cstheme="majorBidi"/>
+          <w:sz w:val="24"/>
+          <w:szCs w:val="24"/>
+        </w:rPr>
+        <w:t xml:space="preserve">The use case starts when the user clicks the “Sign Up” tab on the navigation bar. </w:t>
+      </w:r>
+    </w:p>
+    <w:p>
+      <w:pPr>
+        <w:pStyle w:val="ListParagraph"/>
+        <w:numPr>
+          <w:ilvl w:val="0"/>
+          <w:numId w:val="17"/>
+        </w:numPr>
+        <w:rPr>
+          <w:rFonts w:asciiTheme="majorBidi" w:hAnsiTheme="majorBidi" w:cstheme="majorBidi"/>
+          <w:sz w:val="24"/>
+          <w:szCs w:val="24"/>
+        </w:rPr>
+      </w:pPr>
+      <w:r>
+        <w:rPr>
+          <w:rFonts w:asciiTheme="majorBidi" w:hAnsiTheme="majorBidi" w:cstheme="majorBidi"/>
+          <w:sz w:val="24"/>
+          <w:szCs w:val="24"/>
+        </w:rPr>
+        <w:t xml:space="preserve">The system displays the signup page that allow users to fill in their username/email address, first and last name and their password. </w:t>
+      </w:r>
+    </w:p>
+    <w:p>
+      <w:pPr>
+        <w:pStyle w:val="ListParagraph"/>
+        <w:numPr>
+          <w:ilvl w:val="0"/>
+          <w:numId w:val="17"/>
+        </w:numPr>
+        <w:rPr>
+          <w:rFonts w:asciiTheme="majorBidi" w:hAnsiTheme="majorBidi" w:cstheme="majorBidi"/>
+          <w:sz w:val="24"/>
+          <w:szCs w:val="24"/>
+        </w:rPr>
+      </w:pPr>
+      <w:r>
+        <w:rPr>
+          <w:rFonts w:asciiTheme="majorBidi" w:hAnsiTheme="majorBidi" w:cstheme="majorBidi"/>
+          <w:sz w:val="24"/>
+          <w:szCs w:val="24"/>
+        </w:rPr>
+        <w:t xml:space="preserve">The user keys in the details and clicks “Sign Up” button. </w:t>
+      </w:r>
+    </w:p>
+    <w:p>
+      <w:pPr>
+        <w:pStyle w:val="ListParagraph"/>
+        <w:numPr>
+          <w:ilvl w:val="0"/>
+          <w:numId w:val="17"/>
+        </w:numPr>
+        <w:rPr>
+          <w:rFonts w:asciiTheme="majorBidi" w:hAnsiTheme="majorBidi" w:cstheme="majorBidi"/>
+          <w:sz w:val="24"/>
+          <w:szCs w:val="24"/>
+        </w:rPr>
+      </w:pPr>
+      <w:r>
+        <w:rPr>
+          <w:rFonts w:asciiTheme="majorBidi" w:hAnsiTheme="majorBidi" w:cstheme="majorBidi"/>
+          <w:sz w:val="24"/>
+          <w:szCs w:val="24"/>
+        </w:rPr>
+        <w:t xml:space="preserve">The system displays the user’s profile page. </w:t>
+      </w:r>
+    </w:p>
+    <w:p>
+      <w:pPr>
+        <w:rPr>
+          <w:rFonts w:asciiTheme="majorBidi" w:hAnsiTheme="majorBidi" w:cstheme="majorBidi"/>
+          <w:b/>
+          <w:bCs/>
+          <w:sz w:val="24"/>
+          <w:szCs w:val="24"/>
+        </w:rPr>
+      </w:pPr>
+      <w:r>
+        <w:rPr>
+          <w:rFonts w:asciiTheme="majorBidi" w:hAnsiTheme="majorBidi" w:cstheme="majorBidi"/>
+          <w:b/>
+          <w:bCs/>
+          <w:sz w:val="24"/>
+          <w:szCs w:val="24"/>
+        </w:rPr>
+        <w:t xml:space="preserve">Alternative Flow: </w:t>
+      </w:r>
+    </w:p>
+    <w:p>
+      <w:pPr>
+        <w:pStyle w:val="ListParagraph"/>
+        <w:numPr>
+          <w:ilvl w:val="0"/>
+          <w:numId w:val="18"/>
+        </w:numPr>
+        <w:rPr>
+          <w:rFonts w:asciiTheme="majorBidi" w:hAnsiTheme="majorBidi" w:cstheme="majorBidi"/>
+          <w:sz w:val="24"/>
+          <w:szCs w:val="24"/>
+        </w:rPr>
+      </w:pPr>
+      <w:r>
+        <w:rPr>
+          <w:rFonts w:asciiTheme="majorBidi" w:hAnsiTheme="majorBidi" w:cstheme="majorBidi"/>
+          <w:sz w:val="24"/>
+          <w:szCs w:val="24"/>
+        </w:rPr>
+        <w:t>If the user name is invalid, the owner is asked to choose another username.</w:t>
+      </w:r>
+    </w:p>
+    <w:p>
+      <w:pPr>
+        <w:pStyle w:val="ListParagraph"/>
+        <w:numPr>
+          <w:ilvl w:val="0"/>
+          <w:numId w:val="18"/>
+        </w:numPr>
+        <w:rPr>
+          <w:rFonts w:asciiTheme="majorBidi" w:hAnsiTheme="majorBidi" w:cstheme="majorBidi"/>
+          <w:sz w:val="24"/>
+          <w:szCs w:val="24"/>
+        </w:rPr>
+      </w:pPr>
+      <w:r>
+        <w:rPr>
+          <w:rFonts w:asciiTheme="majorBidi" w:hAnsiTheme="majorBidi" w:cstheme="majorBidi"/>
+          <w:sz w:val="24"/>
+          <w:szCs w:val="24"/>
+        </w:rPr>
+        <w:lastRenderedPageBreak/>
+        <w:t>If owner enter incomplete details, system displays “please complete personal details” message.</w:t>
+      </w:r>
+    </w:p>
+    <w:p>
+      <w:pPr>
+        <w:rPr>
+          <w:rFonts w:asciiTheme="majorBidi" w:hAnsiTheme="majorBidi" w:cstheme="majorBidi"/>
+          <w:b/>
+          <w:bCs/>
+          <w:sz w:val="24"/>
+          <w:szCs w:val="24"/>
+        </w:rPr>
+      </w:pPr>
+      <w:r>
+        <w:rPr>
+          <w:rFonts w:asciiTheme="majorBidi" w:hAnsiTheme="majorBidi" w:cstheme="majorBidi"/>
+          <w:b/>
+          <w:bCs/>
+          <w:sz w:val="24"/>
+          <w:szCs w:val="24"/>
+        </w:rPr>
+        <w:t>Post Conditions:</w:t>
+      </w:r>
+    </w:p>
+    <w:p>
+      <w:pPr>
+        <w:rPr>
+          <w:rFonts w:asciiTheme="majorBidi" w:hAnsiTheme="majorBidi" w:cstheme="majorBidi"/>
+          <w:sz w:val="24"/>
+          <w:szCs w:val="24"/>
+        </w:rPr>
+      </w:pPr>
+      <w:r>
+        <w:rPr>
+          <w:rFonts w:asciiTheme="majorBidi" w:hAnsiTheme="majorBidi" w:cstheme="majorBidi"/>
+          <w:sz w:val="24"/>
+          <w:szCs w:val="24"/>
+        </w:rPr>
+        <w:t xml:space="preserve"> </w:t>
+      </w:r>
+      <w:r>
+        <w:rPr>
+          <w:rFonts w:asciiTheme="majorBidi" w:hAnsiTheme="majorBidi" w:cstheme="majorBidi"/>
+          <w:sz w:val="24"/>
+          <w:szCs w:val="24"/>
+        </w:rPr>
+        <w:t>Owner</w:t>
+      </w:r>
+      <w:r>
+        <w:rPr>
+          <w:rFonts w:asciiTheme="majorBidi" w:hAnsiTheme="majorBidi" w:cstheme="majorBidi"/>
+          <w:sz w:val="24"/>
+          <w:szCs w:val="24"/>
+        </w:rPr>
+        <w:t xml:space="preserve"> and institute registered .The</w:t>
+      </w:r>
+      <w:r>
+        <w:rPr>
+          <w:rFonts w:asciiTheme="majorBidi" w:hAnsiTheme="majorBidi" w:cstheme="majorBidi"/>
+          <w:sz w:val="24"/>
+          <w:szCs w:val="24"/>
+        </w:rPr>
+        <w:t xml:space="preserve"> grooming web page is displayed.</w:t>
+      </w:r>
+    </w:p>
+    <w:p>
+      <w:pPr>
+        <w:rPr>
+          <w:sz w:val="18"/>
+          <w:szCs w:val="18"/>
+        </w:rPr>
+      </w:pPr>
+    </w:p>
+    <w:p>
+      <w:pPr>
+        <w:rPr>
+          <w:color w:val="943634" w:themeColor="accent2" w:themeShade="BF"/>
+        </w:rPr>
+      </w:pPr>
+    </w:p>
+    <w:p>
+      <w:pPr>
+        <w:rPr>
+          <w:b/>
+          <w:bCs/>
+          <w:sz w:val="32"/>
+          <w:szCs w:val="32"/>
+        </w:rPr>
+      </w:pPr>
+      <w:r>
+        <w:rPr>
+          <w:b/>
+          <w:bCs/>
+          <w:sz w:val="32"/>
+          <w:szCs w:val="32"/>
+        </w:rPr>
+        <w:t>ScreenShot :</w:t>
+      </w:r>
+    </w:p>
+    <w:p>
+      <w:r>
+        <w:rPr>
+          <w:noProof/>
           <w:lang w:bidi="ar-SA"/>
         </w:rPr>
-      </w:pPr>
-    </w:p>
-    <w:p>
-      <w:pPr>
-        <w:pStyle w:val="Heading2"/>
-        <w:rPr>
-          <w:rFonts w:ascii="Times New Roman" w:hAnsi="Times New Roman" w:cs="Times New Roman"/>
-        </w:rPr>
-      </w:pPr>
-    </w:p>
-    <w:p>
-      <w:pPr>
-        <w:pStyle w:val="Heading1"/>
-      </w:pPr>
-      <w:bookmarkStart w:id="36" w:name="_Toc117296453"/>
-      <w:r>
-        <w:t>Fully Dressed Use Cases</w:t>
-      </w:r>
-      <w:bookmarkEnd w:id="36"/>
-    </w:p>
-    <w:p>
-      <w:pPr>
-        <w:rPr>
-          <w:b/>
-          <w:bCs/>
-          <w:sz w:val="24"/>
-          <w:szCs w:val="24"/>
-        </w:rPr>
-      </w:pPr>
-      <w:r>
-        <w:rPr>
-          <w:b/>
-          <w:bCs/>
-          <w:sz w:val="24"/>
-          <w:szCs w:val="24"/>
-        </w:rPr>
-        <w:t>Screenshots</w:t>
-      </w:r>
-      <w:r>
-        <w:rPr>
-          <w:b/>
-          <w:bCs/>
-          <w:sz w:val="24"/>
-          <w:szCs w:val="24"/>
-        </w:rPr>
-        <w:t>:</w:t>
-      </w:r>
-      <w:r>
-        <w:rPr>
-          <w:b/>
-          <w:bCs/>
-          <w:noProof/>
-          <w:sz w:val="24"/>
-          <w:szCs w:val="24"/>
-        </w:rPr>
-        <w:t xml:space="preserve"> </w:t>
-      </w:r>
-      <w:r>
-        <w:rPr>
-          <w:b/>
-          <w:bCs/>
-          <w:noProof/>
-          <w:sz w:val="24"/>
-          <w:szCs w:val="24"/>
-        </w:rPr>
         <w:drawing>
-          <wp:anchor distT="0" distB="0" distL="114300" distR="114300" simplePos="0" relativeHeight="251659776" behindDoc="1" locked="0" layoutInCell="1" allowOverlap="1" wp14:anchorId="1C6EE9A8" wp14:editId="1F66E117">
+          <wp:anchor distT="0" distB="0" distL="114300" distR="114300" simplePos="0" relativeHeight="251660800" behindDoc="0" locked="0" layoutInCell="1" allowOverlap="1" wp14:anchorId="55019BF2" wp14:editId="23170159">
             <wp:simplePos x="0" y="0"/>
-            <wp:positionH relativeFrom="column">
-              <wp:posOffset>0</wp:posOffset>
+            <wp:positionH relativeFrom="margin">
+              <wp:align>right</wp:align>
             </wp:positionH>
-            <wp:positionV relativeFrom="page">
-              <wp:posOffset>1123950</wp:posOffset>
+            <wp:positionV relativeFrom="paragraph">
+              <wp:posOffset>486410</wp:posOffset>
             </wp:positionV>
-            <wp:extent cx="5943600" cy="4882515"/>
+            <wp:extent cx="5943600" cy="5048250"/>
             <wp:effectExtent l="0" t="0" r="0" b="0"/>
-            <wp:wrapTight wrapText="bothSides">
-              <wp:wrapPolygon edited="0">
-                <wp:start x="0" y="0"/>
-                <wp:lineTo x="0" y="21490"/>
-                <wp:lineTo x="21531" y="21490"/>
-                <wp:lineTo x="21531" y="0"/>
-                <wp:lineTo x="0" y="0"/>
-              </wp:wrapPolygon>
-            </wp:wrapTight>
-            <wp:docPr id="1" name="Picture 1" descr="Graphical user interface, text, application&#10;&#10;Description automatically generated"/>
+            <wp:wrapNone/>
+            <wp:docPr id="4" name="Picture 4"/>
             <wp:cNvGraphicFramePr>
               <a:graphicFrameLocks xmlns:a="http://schemas.openxmlformats.org/drawingml/2006/main" noChangeAspect="1"/>
             </wp:cNvGraphicFramePr>
@@ -5266,11 +5826,17 @@
               <a:graphicData uri="http://schemas.openxmlformats.org/drawingml/2006/picture">
                 <pic:pic xmlns:pic="http://schemas.openxmlformats.org/drawingml/2006/picture">
                   <pic:nvPicPr>
-                    <pic:cNvPr id="1" name="Picture 1" descr="Graphical user interface, text, application&#10;&#10;Description automatically generated"/>
+                    <pic:cNvPr id="4" name="WhatsApp Image 2022-10-21 at 5.09.47 PM.jpeg"/>
                     <pic:cNvPicPr/>
                   </pic:nvPicPr>
                   <pic:blipFill>
-                    <a:blip r:embed="rId11"/>
+                    <a:blip r:embed="rId11">
+                      <a:extLst>
+                        <a:ext uri="{28A0092B-C50C-407E-A947-70E740481C1C}">
+                          <a14:useLocalDpi xmlns:a14="http://schemas.microsoft.com/office/drawing/2010/main" val="0"/>
+                        </a:ext>
+                      </a:extLst>
+                    </a:blip>
                     <a:stretch>
                       <a:fillRect/>
                     </a:stretch>
@@ -5278,7 +5844,7 @@
                   <pic:spPr>
                     <a:xfrm>
                       <a:off x="0" y="0"/>
-                      <a:ext cx="5943600" cy="4882515"/>
+                      <a:ext cx="5943600" cy="5048250"/>
                     </a:xfrm>
                     <a:prstGeom prst="rect">
                       <a:avLst/>
@@ -5291,35 +5857,6 @@
         </w:drawing>
       </w:r>
     </w:p>
-    <w:p>
-      <w:pPr>
-        <w:rPr>
-          <w:b/>
-          <w:bCs/>
-          <w:sz w:val="24"/>
-          <w:szCs w:val="24"/>
-        </w:rPr>
-      </w:pPr>
-    </w:p>
-    <w:p>
-      <w:pPr>
-        <w:rPr>
-          <w:color w:val="943634" w:themeColor="accent2" w:themeShade="BF"/>
-        </w:rPr>
-      </w:pPr>
-    </w:p>
-    <w:p/>
-    <w:p/>
-    <w:p/>
-    <w:p/>
-    <w:p>
-      <w:pPr>
-        <w:rPr>
-          <w:color w:val="943634" w:themeColor="accent2" w:themeShade="BF"/>
-        </w:rPr>
-      </w:pPr>
-    </w:p>
-    <w:p/>
     <w:sectPr>
       <w:pgSz w:w="12240" w:h="15840"/>
       <w:pgMar w:top="1440" w:right="1440" w:bottom="1440" w:left="1440" w:header="720" w:footer="720" w:gutter="0"/>
@@ -5331,7 +5868,7 @@
 </file>
 
 <file path=word/endnotes.xml><?xml version="1.0" encoding="utf-8"?>
-<w:endnotes xmlns:wpc="http://schemas.microsoft.com/office/word/2010/wordprocessingCanvas" xmlns:cx="http://schemas.microsoft.com/office/drawing/2014/chartex" xmlns:cx1="http://schemas.microsoft.com/office/drawing/2015/9/8/chartex" xmlns:cx2="http://schemas.microsoft.com/office/drawing/2015/10/21/chartex" xmlns:cx3="http://schemas.microsoft.com/office/drawing/2016/5/9/chartex" xmlns:cx4="http://schemas.microsoft.com/office/drawing/2016/5/10/chartex" xmlns:cx5="http://schemas.microsoft.com/office/drawing/2016/5/11/chartex" xmlns:cx6="http://schemas.microsoft.com/office/drawing/2016/5/12/chartex" xmlns:cx7="http://schemas.microsoft.com/office/drawing/2016/5/13/chartex" xmlns:cx8="http://schemas.microsoft.com/office/drawing/2016/5/14/chartex" xmlns:mc="http://schemas.openxmlformats.org/markup-compatibility/2006" xmlns:aink="http://schemas.microsoft.com/office/drawing/2016/ink" xmlns:am3d="http://schemas.microsoft.com/office/drawing/2017/model3d" xmlns:o="urn:schemas-microsoft-com:office:office" xmlns:oel="http://schemas.microsoft.com/office/2019/extlst" xmlns:r="http://schemas.openxmlformats.org/officeDocument/2006/relationships" xmlns:m="http://schemas.openxmlformats.org/officeDocument/2006/math" xmlns:v="urn:schemas-microsoft-com:vml" xmlns:wp14="http://schemas.microsoft.com/office/word/2010/wordprocessingDrawing" xmlns:wp="http://schemas.openxmlformats.org/drawingml/2006/wordprocessingDrawing" xmlns:w10="urn:schemas-microsoft-com:office:word" xmlns:w="http://schemas.openxmlformats.org/wordprocessingml/2006/main" xmlns:w14="http://schemas.microsoft.com/office/word/2010/wordml" xmlns:w15="http://schemas.microsoft.com/office/word/2012/wordml" xmlns:w16cex="http://schemas.microsoft.com/office/word/2018/wordml/cex" xmlns:w16cid="http://schemas.microsoft.com/office/word/2016/wordml/cid" xmlns:w16="http://schemas.microsoft.com/office/word/2018/wordml" xmlns:w16sdtdh="http://schemas.microsoft.com/office/word/2020/wordml/sdtdatahash" xmlns:w16se="http://schemas.microsoft.com/office/word/2015/wordml/symex" xmlns:wpg="http://schemas.microsoft.com/office/word/2010/wordprocessingGroup" xmlns:wpi="http://schemas.microsoft.com/office/word/2010/wordprocessingInk" xmlns:wne="http://schemas.microsoft.com/office/word/2006/wordml" xmlns:wps="http://schemas.microsoft.com/office/word/2010/wordprocessingShape" mc:Ignorable="w14 w15 w16se w16cid w16 w16cex w16sdtdh wp14">
+<w:endnotes xmlns:wpc="http://schemas.microsoft.com/office/word/2010/wordprocessingCanvas" xmlns:cx="http://schemas.microsoft.com/office/drawing/2014/chartex" xmlns:mc="http://schemas.openxmlformats.org/markup-compatibility/2006" xmlns:o="urn:schemas-microsoft-com:office:office" xmlns:r="http://schemas.openxmlformats.org/officeDocument/2006/relationships" xmlns:m="http://schemas.openxmlformats.org/officeDocument/2006/math" xmlns:v="urn:schemas-microsoft-com:vml" xmlns:wp14="http://schemas.microsoft.com/office/word/2010/wordprocessingDrawing" xmlns:wp="http://schemas.openxmlformats.org/drawingml/2006/wordprocessingDrawing" xmlns:w10="urn:schemas-microsoft-com:office:word" xmlns:w="http://schemas.openxmlformats.org/wordprocessingml/2006/main" xmlns:w14="http://schemas.microsoft.com/office/word/2010/wordml" xmlns:w15="http://schemas.microsoft.com/office/word/2012/wordml" xmlns:w16se="http://schemas.microsoft.com/office/word/2015/wordml/symex" xmlns:wpg="http://schemas.microsoft.com/office/word/2010/wordprocessingGroup" xmlns:wpi="http://schemas.microsoft.com/office/word/2010/wordprocessingInk" xmlns:wne="http://schemas.microsoft.com/office/word/2006/wordml" xmlns:wps="http://schemas.microsoft.com/office/word/2010/wordprocessingShape" mc:Ignorable="w14 w15 w16se wp14">
   <w:endnote w:type="separator" w:id="-1">
     <w:p>
       <w:pPr>
@@ -5356,7 +5893,7 @@
 </file>
 
 <file path=word/footnotes.xml><?xml version="1.0" encoding="utf-8"?>
-<w:footnotes xmlns:wpc="http://schemas.microsoft.com/office/word/2010/wordprocessingCanvas" xmlns:cx="http://schemas.microsoft.com/office/drawing/2014/chartex" xmlns:cx1="http://schemas.microsoft.com/office/drawing/2015/9/8/chartex" xmlns:cx2="http://schemas.microsoft.com/office/drawing/2015/10/21/chartex" xmlns:cx3="http://schemas.microsoft.com/office/drawing/2016/5/9/chartex" xmlns:cx4="http://schemas.microsoft.com/office/drawing/2016/5/10/chartex" xmlns:cx5="http://schemas.microsoft.com/office/drawing/2016/5/11/chartex" xmlns:cx6="http://schemas.microsoft.com/office/drawing/2016/5/12/chartex" xmlns:cx7="http://schemas.microsoft.com/office/drawing/2016/5/13/chartex" xmlns:cx8="http://schemas.microsoft.com/office/drawing/2016/5/14/chartex" xmlns:mc="http://schemas.openxmlformats.org/markup-compatibility/2006" xmlns:aink="http://schemas.microsoft.com/office/drawing/2016/ink" xmlns:am3d="http://schemas.microsoft.com/office/drawing/2017/model3d" xmlns:o="urn:schemas-microsoft-com:office:office" xmlns:oel="http://schemas.microsoft.com/office/2019/extlst" xmlns:r="http://schemas.openxmlformats.org/officeDocument/2006/relationships" xmlns:m="http://schemas.openxmlformats.org/officeDocument/2006/math" xmlns:v="urn:schemas-microsoft-com:vml" xmlns:wp14="http://schemas.microsoft.com/office/word/2010/wordprocessingDrawing" xmlns:wp="http://schemas.openxmlformats.org/drawingml/2006/wordprocessingDrawing" xmlns:w10="urn:schemas-microsoft-com:office:word" xmlns:w="http://schemas.openxmlformats.org/wordprocessingml/2006/main" xmlns:w14="http://schemas.microsoft.com/office/word/2010/wordml" xmlns:w15="http://schemas.microsoft.com/office/word/2012/wordml" xmlns:w16cex="http://schemas.microsoft.com/office/word/2018/wordml/cex" xmlns:w16cid="http://schemas.microsoft.com/office/word/2016/wordml/cid" xmlns:w16="http://schemas.microsoft.com/office/word/2018/wordml" xmlns:w16sdtdh="http://schemas.microsoft.com/office/word/2020/wordml/sdtdatahash" xmlns:w16se="http://schemas.microsoft.com/office/word/2015/wordml/symex" xmlns:wpg="http://schemas.microsoft.com/office/word/2010/wordprocessingGroup" xmlns:wpi="http://schemas.microsoft.com/office/word/2010/wordprocessingInk" xmlns:wne="http://schemas.microsoft.com/office/word/2006/wordml" xmlns:wps="http://schemas.microsoft.com/office/word/2010/wordprocessingShape" mc:Ignorable="w14 w15 w16se w16cid w16 w16cex w16sdtdh wp14">
+<w:footnotes xmlns:wpc="http://schemas.microsoft.com/office/word/2010/wordprocessingCanvas" xmlns:cx="http://schemas.microsoft.com/office/drawing/2014/chartex" xmlns:mc="http://schemas.openxmlformats.org/markup-compatibility/2006" xmlns:o="urn:schemas-microsoft-com:office:office" xmlns:r="http://schemas.openxmlformats.org/officeDocument/2006/relationships" xmlns:m="http://schemas.openxmlformats.org/officeDocument/2006/math" xmlns:v="urn:schemas-microsoft-com:vml" xmlns:wp14="http://schemas.microsoft.com/office/word/2010/wordprocessingDrawing" xmlns:wp="http://schemas.openxmlformats.org/drawingml/2006/wordprocessingDrawing" xmlns:w10="urn:schemas-microsoft-com:office:word" xmlns:w="http://schemas.openxmlformats.org/wordprocessingml/2006/main" xmlns:w14="http://schemas.microsoft.com/office/word/2010/wordml" xmlns:w15="http://schemas.microsoft.com/office/word/2012/wordml" xmlns:w16se="http://schemas.microsoft.com/office/word/2015/wordml/symex" xmlns:wpg="http://schemas.microsoft.com/office/word/2010/wordprocessingGroup" xmlns:wpi="http://schemas.microsoft.com/office/word/2010/wordprocessingInk" xmlns:wne="http://schemas.microsoft.com/office/word/2006/wordml" xmlns:wps="http://schemas.microsoft.com/office/word/2010/wordprocessingShape" mc:Ignorable="w14 w15 w16se wp14">
   <w:footnote w:type="separator" w:id="-1">
     <w:p>
       <w:pPr>
@@ -5381,7 +5918,7 @@
 </file>
 
 <file path=word/numbering.xml><?xml version="1.0" encoding="utf-8"?>
-<w:numbering xmlns:wpc="http://schemas.microsoft.com/office/word/2010/wordprocessingCanvas" xmlns:cx="http://schemas.microsoft.com/office/drawing/2014/chartex" xmlns:cx1="http://schemas.microsoft.com/office/drawing/2015/9/8/chartex" xmlns:cx2="http://schemas.microsoft.com/office/drawing/2015/10/21/chartex" xmlns:cx3="http://schemas.microsoft.com/office/drawing/2016/5/9/chartex" xmlns:cx4="http://schemas.microsoft.com/office/drawing/2016/5/10/chartex" xmlns:cx5="http://schemas.microsoft.com/office/drawing/2016/5/11/chartex" xmlns:cx6="http://schemas.microsoft.com/office/drawing/2016/5/12/chartex" xmlns:cx7="http://schemas.microsoft.com/office/drawing/2016/5/13/chartex" xmlns:cx8="http://schemas.microsoft.com/office/drawing/2016/5/14/chartex" xmlns:mc="http://schemas.openxmlformats.org/markup-compatibility/2006" xmlns:aink="http://schemas.microsoft.com/office/drawing/2016/ink" xmlns:am3d="http://schemas.microsoft.com/office/drawing/2017/model3d" xmlns:o="urn:schemas-microsoft-com:office:office" xmlns:oel="http://schemas.microsoft.com/office/2019/extlst" xmlns:r="http://schemas.openxmlformats.org/officeDocument/2006/relationships" xmlns:m="http://schemas.openxmlformats.org/officeDocument/2006/math" xmlns:v="urn:schemas-microsoft-com:vml" xmlns:wp14="http://schemas.microsoft.com/office/word/2010/wordprocessingDrawing" xmlns:wp="http://schemas.openxmlformats.org/drawingml/2006/wordprocessingDrawing" xmlns:w10="urn:schemas-microsoft-com:office:word" xmlns:w="http://schemas.openxmlformats.org/wordprocessingml/2006/main" xmlns:w14="http://schemas.microsoft.com/office/word/2010/wordml" xmlns:w15="http://schemas.microsoft.com/office/word/2012/wordml" xmlns:w16cex="http://schemas.microsoft.com/office/word/2018/wordml/cex" xmlns:w16cid="http://schemas.microsoft.com/office/word/2016/wordml/cid" xmlns:w16="http://schemas.microsoft.com/office/word/2018/wordml" xmlns:w16sdtdh="http://schemas.microsoft.com/office/word/2020/wordml/sdtdatahash" xmlns:w16se="http://schemas.microsoft.com/office/word/2015/wordml/symex" xmlns:wpg="http://schemas.microsoft.com/office/word/2010/wordprocessingGroup" xmlns:wpi="http://schemas.microsoft.com/office/word/2010/wordprocessingInk" xmlns:wne="http://schemas.microsoft.com/office/word/2006/wordml" xmlns:wps="http://schemas.microsoft.com/office/word/2010/wordprocessingShape" mc:Ignorable="w14 w15 w16se w16cid w16 w16cex w16sdtdh wp14">
+<w:numbering xmlns:wpc="http://schemas.microsoft.com/office/word/2010/wordprocessingCanvas" xmlns:cx="http://schemas.microsoft.com/office/drawing/2014/chartex" xmlns:mc="http://schemas.openxmlformats.org/markup-compatibility/2006" xmlns:o="urn:schemas-microsoft-com:office:office" xmlns:r="http://schemas.openxmlformats.org/officeDocument/2006/relationships" xmlns:m="http://schemas.openxmlformats.org/officeDocument/2006/math" xmlns:v="urn:schemas-microsoft-com:vml" xmlns:wp14="http://schemas.microsoft.com/office/word/2010/wordprocessingDrawing" xmlns:wp="http://schemas.openxmlformats.org/drawingml/2006/wordprocessingDrawing" xmlns:w10="urn:schemas-microsoft-com:office:word" xmlns:w="http://schemas.openxmlformats.org/wordprocessingml/2006/main" xmlns:w14="http://schemas.microsoft.com/office/word/2010/wordml" xmlns:w15="http://schemas.microsoft.com/office/word/2012/wordml" xmlns:w16se="http://schemas.microsoft.com/office/word/2015/wordml/symex" xmlns:wpg="http://schemas.microsoft.com/office/word/2010/wordprocessingGroup" xmlns:wpi="http://schemas.microsoft.com/office/word/2010/wordprocessingInk" xmlns:wne="http://schemas.microsoft.com/office/word/2006/wordml" xmlns:wps="http://schemas.microsoft.com/office/word/2010/wordprocessingShape" mc:Ignorable="w14 w15 w16se wp14">
   <w:abstractNum w:abstractNumId="0" w15:restartNumberingAfterBreak="0">
     <w:nsid w:val="0D7B5573"/>
     <w:multiLevelType w:val="multilevel"/>
@@ -5758,6 +6295,119 @@
     </w:lvl>
   </w:abstractNum>
   <w:abstractNum w:abstractNumId="3" w15:restartNumberingAfterBreak="0">
+    <w:nsid w:val="1C593514"/>
+    <w:multiLevelType w:val="hybridMultilevel"/>
+    <w:tmpl w:val="229AC460"/>
+    <w:lvl w:ilvl="0" w:tplc="04090001">
+      <w:start w:val="1"/>
+      <w:numFmt w:val="bullet"/>
+      <w:lvlText w:val=""/>
+      <w:lvlJc w:val="left"/>
+      <w:pPr>
+        <w:ind w:left="720" w:hanging="360"/>
+      </w:pPr>
+      <w:rPr>
+        <w:rFonts w:ascii="Symbol" w:hAnsi="Symbol" w:hint="default"/>
+      </w:rPr>
+    </w:lvl>
+    <w:lvl w:ilvl="1" w:tplc="04090003" w:tentative="1">
+      <w:start w:val="1"/>
+      <w:numFmt w:val="bullet"/>
+      <w:lvlText w:val="o"/>
+      <w:lvlJc w:val="left"/>
+      <w:pPr>
+        <w:ind w:left="1440" w:hanging="360"/>
+      </w:pPr>
+      <w:rPr>
+        <w:rFonts w:ascii="Courier New" w:hAnsi="Courier New" w:cs="Courier New" w:hint="default"/>
+      </w:rPr>
+    </w:lvl>
+    <w:lvl w:ilvl="2" w:tplc="04090005" w:tentative="1">
+      <w:start w:val="1"/>
+      <w:numFmt w:val="bullet"/>
+      <w:lvlText w:val=""/>
+      <w:lvlJc w:val="left"/>
+      <w:pPr>
+        <w:ind w:left="2160" w:hanging="360"/>
+      </w:pPr>
+      <w:rPr>
+        <w:rFonts w:ascii="Wingdings" w:hAnsi="Wingdings" w:hint="default"/>
+      </w:rPr>
+    </w:lvl>
+    <w:lvl w:ilvl="3" w:tplc="04090001" w:tentative="1">
+      <w:start w:val="1"/>
+      <w:numFmt w:val="bullet"/>
+      <w:lvlText w:val=""/>
+      <w:lvlJc w:val="left"/>
+      <w:pPr>
+        <w:ind w:left="2880" w:hanging="360"/>
+      </w:pPr>
+      <w:rPr>
+        <w:rFonts w:ascii="Symbol" w:hAnsi="Symbol" w:hint="default"/>
+      </w:rPr>
+    </w:lvl>
+    <w:lvl w:ilvl="4" w:tplc="04090003" w:tentative="1">
+      <w:start w:val="1"/>
+      <w:numFmt w:val="bullet"/>
+      <w:lvlText w:val="o"/>
+      <w:lvlJc w:val="left"/>
+      <w:pPr>
+        <w:ind w:left="3600" w:hanging="360"/>
+      </w:pPr>
+      <w:rPr>
+        <w:rFonts w:ascii="Courier New" w:hAnsi="Courier New" w:cs="Courier New" w:hint="default"/>
+      </w:rPr>
+    </w:lvl>
+    <w:lvl w:ilvl="5" w:tplc="04090005" w:tentative="1">
+      <w:start w:val="1"/>
+      <w:numFmt w:val="bullet"/>
+      <w:lvlText w:val=""/>
+      <w:lvlJc w:val="left"/>
+      <w:pPr>
+        <w:ind w:left="4320" w:hanging="360"/>
+      </w:pPr>
+      <w:rPr>
+        <w:rFonts w:ascii="Wingdings" w:hAnsi="Wingdings" w:hint="default"/>
+      </w:rPr>
+    </w:lvl>
+    <w:lvl w:ilvl="6" w:tplc="04090001" w:tentative="1">
+      <w:start w:val="1"/>
+      <w:numFmt w:val="bullet"/>
+      <w:lvlText w:val=""/>
+      <w:lvlJc w:val="left"/>
+      <w:pPr>
+        <w:ind w:left="5040" w:hanging="360"/>
+      </w:pPr>
+      <w:rPr>
+        <w:rFonts w:ascii="Symbol" w:hAnsi="Symbol" w:hint="default"/>
+      </w:rPr>
+    </w:lvl>
+    <w:lvl w:ilvl="7" w:tplc="04090003" w:tentative="1">
+      <w:start w:val="1"/>
+      <w:numFmt w:val="bullet"/>
+      <w:lvlText w:val="o"/>
+      <w:lvlJc w:val="left"/>
+      <w:pPr>
+        <w:ind w:left="5760" w:hanging="360"/>
+      </w:pPr>
+      <w:rPr>
+        <w:rFonts w:ascii="Courier New" w:hAnsi="Courier New" w:cs="Courier New" w:hint="default"/>
+      </w:rPr>
+    </w:lvl>
+    <w:lvl w:ilvl="8" w:tplc="04090005" w:tentative="1">
+      <w:start w:val="1"/>
+      <w:numFmt w:val="bullet"/>
+      <w:lvlText w:val=""/>
+      <w:lvlJc w:val="left"/>
+      <w:pPr>
+        <w:ind w:left="6480" w:hanging="360"/>
+      </w:pPr>
+      <w:rPr>
+        <w:rFonts w:ascii="Wingdings" w:hAnsi="Wingdings" w:hint="default"/>
+      </w:rPr>
+    </w:lvl>
+  </w:abstractNum>
+  <w:abstractNum w:abstractNumId="4" w15:restartNumberingAfterBreak="0">
     <w:nsid w:val="1CF23723"/>
     <w:multiLevelType w:val="hybridMultilevel"/>
     <w:tmpl w:val="7B749C66"/>
@@ -5846,7 +6496,7 @@
       </w:pPr>
     </w:lvl>
   </w:abstractNum>
-  <w:abstractNum w:abstractNumId="4" w15:restartNumberingAfterBreak="0">
+  <w:abstractNum w:abstractNumId="5" w15:restartNumberingAfterBreak="0">
     <w:nsid w:val="1EB9605C"/>
     <w:multiLevelType w:val="multilevel"/>
     <w:tmpl w:val="C762AB70"/>
@@ -5959,7 +6609,7 @@
       </w:pPr>
     </w:lvl>
   </w:abstractNum>
-  <w:abstractNum w:abstractNumId="5" w15:restartNumberingAfterBreak="0">
+  <w:abstractNum w:abstractNumId="6" w15:restartNumberingAfterBreak="0">
     <w:nsid w:val="22AF3E11"/>
     <w:multiLevelType w:val="hybridMultilevel"/>
     <w:tmpl w:val="8D6E5CB8"/>
@@ -6045,7 +6695,7 @@
       </w:pPr>
     </w:lvl>
   </w:abstractNum>
-  <w:abstractNum w:abstractNumId="6" w15:restartNumberingAfterBreak="0">
+  <w:abstractNum w:abstractNumId="7" w15:restartNumberingAfterBreak="0">
     <w:nsid w:val="2A49621B"/>
     <w:multiLevelType w:val="multilevel"/>
     <w:tmpl w:val="D7D2458E"/>
@@ -6158,7 +6808,7 @@
       </w:pPr>
     </w:lvl>
   </w:abstractNum>
-  <w:abstractNum w:abstractNumId="7" w15:restartNumberingAfterBreak="0">
+  <w:abstractNum w:abstractNumId="8" w15:restartNumberingAfterBreak="0">
     <w:nsid w:val="35D30F61"/>
     <w:multiLevelType w:val="multilevel"/>
     <w:tmpl w:val="6FEC261A"/>
@@ -6271,7 +6921,7 @@
       </w:pPr>
     </w:lvl>
   </w:abstractNum>
-  <w:abstractNum w:abstractNumId="8" w15:restartNumberingAfterBreak="0">
+  <w:abstractNum w:abstractNumId="9" w15:restartNumberingAfterBreak="0">
     <w:nsid w:val="3E7257F0"/>
     <w:multiLevelType w:val="hybridMultilevel"/>
     <w:tmpl w:val="D64226AA"/>
@@ -6384,7 +7034,7 @@
       </w:rPr>
     </w:lvl>
   </w:abstractNum>
-  <w:abstractNum w:abstractNumId="9" w15:restartNumberingAfterBreak="0">
+  <w:abstractNum w:abstractNumId="10" w15:restartNumberingAfterBreak="0">
     <w:nsid w:val="3EA45B91"/>
     <w:multiLevelType w:val="multilevel"/>
     <w:tmpl w:val="1CBA7C9A"/>
@@ -6497,7 +7147,7 @@
       </w:pPr>
     </w:lvl>
   </w:abstractNum>
-  <w:abstractNum w:abstractNumId="10" w15:restartNumberingAfterBreak="0">
+  <w:abstractNum w:abstractNumId="11" w15:restartNumberingAfterBreak="0">
     <w:nsid w:val="482E47C5"/>
     <w:multiLevelType w:val="hybridMultilevel"/>
     <w:tmpl w:val="09DC8986"/>
@@ -6610,7 +7260,120 @@
       </w:rPr>
     </w:lvl>
   </w:abstractNum>
-  <w:abstractNum w:abstractNumId="11" w15:restartNumberingAfterBreak="0">
+  <w:abstractNum w:abstractNumId="12" w15:restartNumberingAfterBreak="0">
+    <w:nsid w:val="48A22382"/>
+    <w:multiLevelType w:val="hybridMultilevel"/>
+    <w:tmpl w:val="FA1C8BE4"/>
+    <w:lvl w:ilvl="0" w:tplc="04090001">
+      <w:start w:val="1"/>
+      <w:numFmt w:val="bullet"/>
+      <w:lvlText w:val=""/>
+      <w:lvlJc w:val="left"/>
+      <w:pPr>
+        <w:ind w:left="720" w:hanging="360"/>
+      </w:pPr>
+      <w:rPr>
+        <w:rFonts w:ascii="Symbol" w:hAnsi="Symbol" w:hint="default"/>
+      </w:rPr>
+    </w:lvl>
+    <w:lvl w:ilvl="1" w:tplc="04090003" w:tentative="1">
+      <w:start w:val="1"/>
+      <w:numFmt w:val="bullet"/>
+      <w:lvlText w:val="o"/>
+      <w:lvlJc w:val="left"/>
+      <w:pPr>
+        <w:ind w:left="1440" w:hanging="360"/>
+      </w:pPr>
+      <w:rPr>
+        <w:rFonts w:ascii="Courier New" w:hAnsi="Courier New" w:cs="Courier New" w:hint="default"/>
+      </w:rPr>
+    </w:lvl>
+    <w:lvl w:ilvl="2" w:tplc="04090005" w:tentative="1">
+      <w:start w:val="1"/>
+      <w:numFmt w:val="bullet"/>
+      <w:lvlText w:val=""/>
+      <w:lvlJc w:val="left"/>
+      <w:pPr>
+        <w:ind w:left="2160" w:hanging="360"/>
+      </w:pPr>
+      <w:rPr>
+        <w:rFonts w:ascii="Wingdings" w:hAnsi="Wingdings" w:hint="default"/>
+      </w:rPr>
+    </w:lvl>
+    <w:lvl w:ilvl="3" w:tplc="04090001" w:tentative="1">
+      <w:start w:val="1"/>
+      <w:numFmt w:val="bullet"/>
+      <w:lvlText w:val=""/>
+      <w:lvlJc w:val="left"/>
+      <w:pPr>
+        <w:ind w:left="2880" w:hanging="360"/>
+      </w:pPr>
+      <w:rPr>
+        <w:rFonts w:ascii="Symbol" w:hAnsi="Symbol" w:hint="default"/>
+      </w:rPr>
+    </w:lvl>
+    <w:lvl w:ilvl="4" w:tplc="04090003" w:tentative="1">
+      <w:start w:val="1"/>
+      <w:numFmt w:val="bullet"/>
+      <w:lvlText w:val="o"/>
+      <w:lvlJc w:val="left"/>
+      <w:pPr>
+        <w:ind w:left="3600" w:hanging="360"/>
+      </w:pPr>
+      <w:rPr>
+        <w:rFonts w:ascii="Courier New" w:hAnsi="Courier New" w:cs="Courier New" w:hint="default"/>
+      </w:rPr>
+    </w:lvl>
+    <w:lvl w:ilvl="5" w:tplc="04090005" w:tentative="1">
+      <w:start w:val="1"/>
+      <w:numFmt w:val="bullet"/>
+      <w:lvlText w:val=""/>
+      <w:lvlJc w:val="left"/>
+      <w:pPr>
+        <w:ind w:left="4320" w:hanging="360"/>
+      </w:pPr>
+      <w:rPr>
+        <w:rFonts w:ascii="Wingdings" w:hAnsi="Wingdings" w:hint="default"/>
+      </w:rPr>
+    </w:lvl>
+    <w:lvl w:ilvl="6" w:tplc="04090001" w:tentative="1">
+      <w:start w:val="1"/>
+      <w:numFmt w:val="bullet"/>
+      <w:lvlText w:val=""/>
+      <w:lvlJc w:val="left"/>
+      <w:pPr>
+        <w:ind w:left="5040" w:hanging="360"/>
+      </w:pPr>
+      <w:rPr>
+        <w:rFonts w:ascii="Symbol" w:hAnsi="Symbol" w:hint="default"/>
+      </w:rPr>
+    </w:lvl>
+    <w:lvl w:ilvl="7" w:tplc="04090003" w:tentative="1">
+      <w:start w:val="1"/>
+      <w:numFmt w:val="bullet"/>
+      <w:lvlText w:val="o"/>
+      <w:lvlJc w:val="left"/>
+      <w:pPr>
+        <w:ind w:left="5760" w:hanging="360"/>
+      </w:pPr>
+      <w:rPr>
+        <w:rFonts w:ascii="Courier New" w:hAnsi="Courier New" w:cs="Courier New" w:hint="default"/>
+      </w:rPr>
+    </w:lvl>
+    <w:lvl w:ilvl="8" w:tplc="04090005" w:tentative="1">
+      <w:start w:val="1"/>
+      <w:numFmt w:val="bullet"/>
+      <w:lvlText w:val=""/>
+      <w:lvlJc w:val="left"/>
+      <w:pPr>
+        <w:ind w:left="6480" w:hanging="360"/>
+      </w:pPr>
+      <w:rPr>
+        <w:rFonts w:ascii="Wingdings" w:hAnsi="Wingdings" w:hint="default"/>
+      </w:rPr>
+    </w:lvl>
+  </w:abstractNum>
+  <w:abstractNum w:abstractNumId="13" w15:restartNumberingAfterBreak="0">
     <w:nsid w:val="5907338E"/>
     <w:multiLevelType w:val="hybridMultilevel"/>
     <w:tmpl w:val="4EC8C3E8"/>
@@ -6723,7 +7486,7 @@
       </w:rPr>
     </w:lvl>
   </w:abstractNum>
-  <w:abstractNum w:abstractNumId="12" w15:restartNumberingAfterBreak="0">
+  <w:abstractNum w:abstractNumId="14" w15:restartNumberingAfterBreak="0">
     <w:nsid w:val="6B2401EC"/>
     <w:multiLevelType w:val="hybridMultilevel"/>
     <w:tmpl w:val="B6D802B4"/>
@@ -6836,7 +7599,7 @@
       </w:rPr>
     </w:lvl>
   </w:abstractNum>
-  <w:abstractNum w:abstractNumId="13" w15:restartNumberingAfterBreak="0">
+  <w:abstractNum w:abstractNumId="15" w15:restartNumberingAfterBreak="0">
     <w:nsid w:val="775C4655"/>
     <w:multiLevelType w:val="hybridMultilevel"/>
     <w:tmpl w:val="67FE18B2"/>
@@ -6949,7 +7712,7 @@
       </w:rPr>
     </w:lvl>
   </w:abstractNum>
-  <w:abstractNum w:abstractNumId="14" w15:restartNumberingAfterBreak="0">
+  <w:abstractNum w:abstractNumId="16" w15:restartNumberingAfterBreak="0">
     <w:nsid w:val="7D8D52E4"/>
     <w:multiLevelType w:val="multilevel"/>
     <w:tmpl w:val="82DE24C6"/>
@@ -7062,7 +7825,7 @@
       </w:pPr>
     </w:lvl>
   </w:abstractNum>
-  <w:abstractNum w:abstractNumId="15" w15:restartNumberingAfterBreak="0">
+  <w:abstractNum w:abstractNumId="17" w15:restartNumberingAfterBreak="0">
     <w:nsid w:val="7F7D3DA1"/>
     <w:multiLevelType w:val="hybridMultilevel"/>
     <w:tmpl w:val="21D2F9D4"/>
@@ -7175,59 +7938,65 @@
       </w:rPr>
     </w:lvl>
   </w:abstractNum>
-  <w:num w:numId="1" w16cid:durableId="556749167">
+  <w:num w:numId="1">
+    <w:abstractNumId w:val="13"/>
+  </w:num>
+  <w:num w:numId="2">
+    <w:abstractNumId w:val="9"/>
+  </w:num>
+  <w:num w:numId="3">
+    <w:abstractNumId w:val="2"/>
+  </w:num>
+  <w:num w:numId="4">
+    <w:abstractNumId w:val="4"/>
+  </w:num>
+  <w:num w:numId="5">
+    <w:abstractNumId w:val="0"/>
+  </w:num>
+  <w:num w:numId="6">
+    <w:abstractNumId w:val="10"/>
+  </w:num>
+  <w:num w:numId="7">
+    <w:abstractNumId w:val="7"/>
+  </w:num>
+  <w:num w:numId="8">
+    <w:abstractNumId w:val="5"/>
+  </w:num>
+  <w:num w:numId="9">
+    <w:abstractNumId w:val="8"/>
+  </w:num>
+  <w:num w:numId="10">
+    <w:abstractNumId w:val="16"/>
+  </w:num>
+  <w:num w:numId="11">
+    <w:abstractNumId w:val="6"/>
+  </w:num>
+  <w:num w:numId="12">
+    <w:abstractNumId w:val="17"/>
+  </w:num>
+  <w:num w:numId="13">
     <w:abstractNumId w:val="11"/>
   </w:num>
-  <w:num w:numId="2" w16cid:durableId="966164302">
-    <w:abstractNumId w:val="8"/>
+  <w:num w:numId="14">
+    <w:abstractNumId w:val="1"/>
   </w:num>
-  <w:num w:numId="3" w16cid:durableId="1370375773">
-    <w:abstractNumId w:val="2"/>
+  <w:num w:numId="15">
+    <w:abstractNumId w:val="15"/>
   </w:num>
-  <w:num w:numId="4" w16cid:durableId="326397068">
-    <w:abstractNumId w:val="3"/>
-  </w:num>
-  <w:num w:numId="5" w16cid:durableId="2063097153">
-    <w:abstractNumId w:val="0"/>
-  </w:num>
-  <w:num w:numId="6" w16cid:durableId="1588268780">
-    <w:abstractNumId w:val="9"/>
-  </w:num>
-  <w:num w:numId="7" w16cid:durableId="252131690">
-    <w:abstractNumId w:val="6"/>
-  </w:num>
-  <w:num w:numId="8" w16cid:durableId="1028021364">
-    <w:abstractNumId w:val="4"/>
-  </w:num>
-  <w:num w:numId="9" w16cid:durableId="357043421">
-    <w:abstractNumId w:val="7"/>
-  </w:num>
-  <w:num w:numId="10" w16cid:durableId="1218320357">
+  <w:num w:numId="16">
     <w:abstractNumId w:val="14"/>
   </w:num>
-  <w:num w:numId="11" w16cid:durableId="58791515">
-    <w:abstractNumId w:val="5"/>
+  <w:num w:numId="17">
+    <w:abstractNumId w:val="12"/>
   </w:num>
-  <w:num w:numId="12" w16cid:durableId="1944457666">
-    <w:abstractNumId w:val="15"/>
-  </w:num>
-  <w:num w:numId="13" w16cid:durableId="253442923">
-    <w:abstractNumId w:val="10"/>
-  </w:num>
-  <w:num w:numId="14" w16cid:durableId="147137802">
-    <w:abstractNumId w:val="1"/>
-  </w:num>
-  <w:num w:numId="15" w16cid:durableId="510418674">
-    <w:abstractNumId w:val="13"/>
-  </w:num>
-  <w:num w:numId="16" w16cid:durableId="457258125">
-    <w:abstractNumId w:val="12"/>
+  <w:num w:numId="18">
+    <w:abstractNumId w:val="3"/>
   </w:num>
 </w:numbering>
 </file>
 
 <file path=word/styles.xml><?xml version="1.0" encoding="utf-8"?>
-<w:styles xmlns:mc="http://schemas.openxmlformats.org/markup-compatibility/2006" xmlns:r="http://schemas.openxmlformats.org/officeDocument/2006/relationships" xmlns:w="http://schemas.openxmlformats.org/wordprocessingml/2006/main" xmlns:w14="http://schemas.microsoft.com/office/word/2010/wordml" xmlns:w15="http://schemas.microsoft.com/office/word/2012/wordml" xmlns:w16cex="http://schemas.microsoft.com/office/word/2018/wordml/cex" xmlns:w16cid="http://schemas.microsoft.com/office/word/2016/wordml/cid" xmlns:w16="http://schemas.microsoft.com/office/word/2018/wordml" xmlns:w16sdtdh="http://schemas.microsoft.com/office/word/2020/wordml/sdtdatahash" xmlns:w16se="http://schemas.microsoft.com/office/word/2015/wordml/symex" mc:Ignorable="w14 w15 w16se w16cid w16 w16cex w16sdtdh">
+<w:styles xmlns:mc="http://schemas.openxmlformats.org/markup-compatibility/2006" xmlns:r="http://schemas.openxmlformats.org/officeDocument/2006/relationships" xmlns:w="http://schemas.openxmlformats.org/wordprocessingml/2006/main" xmlns:w14="http://schemas.microsoft.com/office/word/2010/wordml" xmlns:w15="http://schemas.microsoft.com/office/word/2012/wordml" xmlns:w16se="http://schemas.microsoft.com/office/word/2015/wordml/symex" mc:Ignorable="w14 w15 w16se">
   <w:docDefaults>
     <w:rPrDefault>
       <w:rPr>
@@ -7237,7 +8006,7 @@
     </w:rPrDefault>
     <w:pPrDefault/>
   </w:docDefaults>
-  <w:latentStyles w:defLockedState="0" w:defUIPriority="99" w:defSemiHidden="0" w:defUnhideWhenUsed="0" w:defQFormat="0" w:count="376">
+  <w:latentStyles w:defLockedState="0" w:defUIPriority="99" w:defSemiHidden="0" w:defUnhideWhenUsed="0" w:defQFormat="0" w:count="371">
     <w:lsdException w:name="Normal" w:locked="1" w:uiPriority="0" w:qFormat="1"/>
     <w:lsdException w:name="heading 1" w:locked="1" w:uiPriority="0" w:qFormat="1"/>
     <w:lsdException w:name="heading 2" w:locked="1" w:semiHidden="1" w:uiPriority="0" w:unhideWhenUsed="1" w:qFormat="1"/>
@@ -7609,11 +8378,6 @@
     <w:lsdException w:name="List Table 5 Dark Accent 6" w:uiPriority="50"/>
     <w:lsdException w:name="List Table 6 Colorful Accent 6" w:uiPriority="51"/>
     <w:lsdException w:name="List Table 7 Colorful Accent 6" w:uiPriority="52"/>
-    <w:lsdException w:name="Mention" w:semiHidden="1" w:unhideWhenUsed="1"/>
-    <w:lsdException w:name="Smart Hyperlink" w:semiHidden="1" w:unhideWhenUsed="1"/>
-    <w:lsdException w:name="Hashtag" w:semiHidden="1" w:unhideWhenUsed="1"/>
-    <w:lsdException w:name="Unresolved Mention" w:semiHidden="1" w:unhideWhenUsed="1"/>
-    <w:lsdException w:name="Smart Link" w:semiHidden="1" w:unhideWhenUsed="1"/>
   </w:latentStyles>
   <w:style w:type="paragraph" w:default="1" w:styleId="Normal">
     <w:name w:val="Normal"/>
@@ -8041,8 +8805,12 @@
     <w:autoRedefine/>
     <w:uiPriority w:val="39"/>
     <w:locked/>
-    <w:rsid w:val="00427A6B"/>
+    <w:rsid w:val="00263028"/>
     <w:pPr>
+      <w:tabs>
+        <w:tab w:val="left" w:pos="1440"/>
+        <w:tab w:val="right" w:leader="dot" w:pos="9350"/>
+      </w:tabs>
       <w:spacing w:after="100"/>
     </w:pPr>
   </w:style>
@@ -8426,7 +9194,7 @@
 </file>
 
 <file path=customXml/itemProps1.xml><?xml version="1.0" encoding="utf-8"?>
-<ds:datastoreItem xmlns:ds="http://schemas.openxmlformats.org/officeDocument/2006/customXml" ds:itemID="{E72351B8-14C0-4721-AED9-1E441705C056}">
+<ds:datastoreItem xmlns:ds="http://schemas.openxmlformats.org/officeDocument/2006/customXml" ds:itemID="{28DE0C10-4E80-47D3-9615-AE1586426F30}">
   <ds:schemaRefs>
     <ds:schemaRef ds:uri="http://schemas.openxmlformats.org/officeDocument/2006/bibliography"/>
   </ds:schemaRefs>

</xml_diff>

<commit_message>
ADD Institue -- SSD
</commit_message>
<xml_diff>
--- a/Docs/SimplyApply_Thesis.docx
+++ b/Docs/SimplyApply_Thesis.docx
@@ -1,6 +1,6 @@
 
 <file path=word/document.xml><?xml version="1.0" encoding="utf-8"?>
-<w:document xmlns:wpc="http://schemas.microsoft.com/office/word/2010/wordprocessingCanvas" xmlns:mc="http://schemas.openxmlformats.org/markup-compatibility/2006" xmlns:o="urn:schemas-microsoft-com:office:office" xmlns:r="http://schemas.openxmlformats.org/officeDocument/2006/relationships" xmlns:m="http://schemas.openxmlformats.org/officeDocument/2006/math" xmlns:v="urn:schemas-microsoft-com:vml" xmlns:wp14="http://schemas.microsoft.com/office/word/2010/wordprocessingDrawing" xmlns:wp="http://schemas.openxmlformats.org/drawingml/2006/wordprocessingDrawing" xmlns:w10="urn:schemas-microsoft-com:office:word" xmlns:w="http://schemas.openxmlformats.org/wordprocessingml/2006/main" xmlns:w14="http://schemas.microsoft.com/office/word/2010/wordml" xmlns:w15="http://schemas.microsoft.com/office/word/2012/wordml" xmlns:wpg="http://schemas.microsoft.com/office/word/2010/wordprocessingGroup" xmlns:wpi="http://schemas.microsoft.com/office/word/2010/wordprocessingInk" xmlns:wne="http://schemas.microsoft.com/office/word/2006/wordml" xmlns:wps="http://schemas.microsoft.com/office/word/2010/wordprocessingShape" mc:Ignorable="w14 w15 wp14">
+<w:document xmlns:wpc="http://schemas.microsoft.com/office/word/2010/wordprocessingCanvas" xmlns:cx="http://schemas.microsoft.com/office/drawing/2014/chartex" xmlns:cx1="http://schemas.microsoft.com/office/drawing/2015/9/8/chartex" xmlns:cx2="http://schemas.microsoft.com/office/drawing/2015/10/21/chartex" xmlns:cx3="http://schemas.microsoft.com/office/drawing/2016/5/9/chartex" xmlns:cx4="http://schemas.microsoft.com/office/drawing/2016/5/10/chartex" xmlns:cx5="http://schemas.microsoft.com/office/drawing/2016/5/11/chartex" xmlns:cx6="http://schemas.microsoft.com/office/drawing/2016/5/12/chartex" xmlns:cx7="http://schemas.microsoft.com/office/drawing/2016/5/13/chartex" xmlns:cx8="http://schemas.microsoft.com/office/drawing/2016/5/14/chartex" xmlns:mc="http://schemas.openxmlformats.org/markup-compatibility/2006" xmlns:aink="http://schemas.microsoft.com/office/drawing/2016/ink" xmlns:am3d="http://schemas.microsoft.com/office/drawing/2017/model3d" xmlns:o="urn:schemas-microsoft-com:office:office" xmlns:oel="http://schemas.microsoft.com/office/2019/extlst" xmlns:r="http://schemas.openxmlformats.org/officeDocument/2006/relationships" xmlns:m="http://schemas.openxmlformats.org/officeDocument/2006/math" xmlns:v="urn:schemas-microsoft-com:vml" xmlns:wp14="http://schemas.microsoft.com/office/word/2010/wordprocessingDrawing" xmlns:wp="http://schemas.openxmlformats.org/drawingml/2006/wordprocessingDrawing" xmlns:w10="urn:schemas-microsoft-com:office:word" xmlns:w="http://schemas.openxmlformats.org/wordprocessingml/2006/main" xmlns:w14="http://schemas.microsoft.com/office/word/2010/wordml" xmlns:w15="http://schemas.microsoft.com/office/word/2012/wordml" xmlns:w16cex="http://schemas.microsoft.com/office/word/2018/wordml/cex" xmlns:w16cid="http://schemas.microsoft.com/office/word/2016/wordml/cid" xmlns:w16="http://schemas.microsoft.com/office/word/2018/wordml" xmlns:w16sdtdh="http://schemas.microsoft.com/office/word/2020/wordml/sdtdatahash" xmlns:w16se="http://schemas.microsoft.com/office/word/2015/wordml/symex" xmlns:wpg="http://schemas.microsoft.com/office/word/2010/wordprocessingGroup" xmlns:wpi="http://schemas.microsoft.com/office/word/2010/wordprocessingInk" xmlns:wne="http://schemas.microsoft.com/office/word/2006/wordml" xmlns:wps="http://schemas.microsoft.com/office/word/2010/wordprocessingShape" mc:Ignorable="w14 w15 w16se w16cid w16 w16cex w16sdtdh wp14">
   <w:body>
     <w:p>
       <w:pPr>
@@ -527,6 +527,7 @@
           <w:sz w:val="24"/>
         </w:rPr>
       </w:pPr>
+      <w:proofErr w:type="spellStart"/>
       <w:r>
         <w:rPr>
           <w:rFonts w:ascii="Times New Roman" w:hAnsi="Times New Roman" w:cs="Times New Roman"/>
@@ -546,7 +547,15 @@
           <w:rFonts w:ascii="Times New Roman" w:hAnsi="Times New Roman" w:cs="Times New Roman"/>
           <w:sz w:val="24"/>
         </w:rPr>
-        <w:t>Khan (SP21-BSE-074)</w:t>
+        <w:t>Khan</w:t>
+      </w:r>
+      <w:proofErr w:type="spellEnd"/>
+      <w:r>
+        <w:rPr>
+          <w:rFonts w:ascii="Times New Roman" w:hAnsi="Times New Roman" w:cs="Times New Roman"/>
+          <w:sz w:val="24"/>
+        </w:rPr>
+        <w:t xml:space="preserve"> (SP21-BSE-074)</w:t>
       </w:r>
     </w:p>
     <w:p>
@@ -730,131 +739,13 @@
             </w:rPr>
             <w:fldChar w:fldCharType="separate"/>
           </w:r>
-          <w:bookmarkStart w:id="2" w:name="_GoBack"/>
-          <w:bookmarkEnd w:id="2"/>
-          <w:r>
-            <w:rPr>
-              <w:rStyle w:val="Hyperlink"/>
-              <w:noProof/>
-            </w:rPr>
-            <w:fldChar w:fldCharType="begin"/>
-          </w:r>
-          <w:r>
-            <w:rPr>
-              <w:rStyle w:val="Hyperlink"/>
-              <w:noProof/>
-            </w:rPr>
-            <w:instrText xml:space="preserve"> </w:instrText>
-          </w:r>
-          <w:r>
-            <w:rPr>
-              <w:noProof/>
-            </w:rPr>
-            <w:instrText>HYPERLINK \l "_Toc117497380"</w:instrText>
-          </w:r>
-          <w:r>
-            <w:rPr>
-              <w:rStyle w:val="Hyperlink"/>
-              <w:noProof/>
-            </w:rPr>
-            <w:instrText xml:space="preserve"> </w:instrText>
-          </w:r>
-          <w:r>
-            <w:rPr>
-              <w:rStyle w:val="Hyperlink"/>
-              <w:noProof/>
-            </w:rPr>
-          </w:r>
-          <w:r>
-            <w:rPr>
-              <w:rStyle w:val="Hyperlink"/>
-              <w:noProof/>
-            </w:rPr>
-            <w:fldChar w:fldCharType="separate"/>
-          </w:r>
-          <w:r>
-            <w:rPr>
-              <w:rStyle w:val="Hyperlink"/>
-              <w:noProof/>
-            </w:rPr>
-            <w:t>CHAPTER 1 PROJECT PROPOSAL</w:t>
-          </w:r>
-          <w:r>
-            <w:rPr>
-              <w:noProof/>
-              <w:webHidden/>
-            </w:rPr>
-            <w:tab/>
-          </w:r>
-          <w:r>
-            <w:rPr>
-              <w:noProof/>
-              <w:webHidden/>
-            </w:rPr>
-            <w:fldChar w:fldCharType="begin"/>
-          </w:r>
-          <w:r>
-            <w:rPr>
-              <w:noProof/>
-              <w:webHidden/>
-            </w:rPr>
-            <w:instrText xml:space="preserve"> PAGEREF _Toc117497380 \h </w:instrText>
-          </w:r>
-          <w:r>
-            <w:rPr>
-              <w:noProof/>
-              <w:webHidden/>
-            </w:rPr>
-          </w:r>
-          <w:r>
-            <w:rPr>
-              <w:noProof/>
-              <w:webHidden/>
-            </w:rPr>
-            <w:fldChar w:fldCharType="separate"/>
-          </w:r>
-          <w:r>
-            <w:rPr>
-              <w:noProof/>
-              <w:webHidden/>
-            </w:rPr>
-            <w:t>4</w:t>
-          </w:r>
-          <w:r>
-            <w:rPr>
-              <w:noProof/>
-              <w:webHidden/>
-            </w:rPr>
-            <w:fldChar w:fldCharType="end"/>
-          </w:r>
-          <w:r>
-            <w:rPr>
-              <w:rStyle w:val="Hyperlink"/>
-              <w:noProof/>
-            </w:rPr>
-            <w:fldChar w:fldCharType="end"/>
-          </w:r>
-        </w:p>
-        <w:p>
-          <w:pPr>
-            <w:pStyle w:val="TOC2"/>
-            <w:tabs>
-              <w:tab w:val="right" w:leader="dot" w:pos="9350"/>
-            </w:tabs>
-            <w:rPr>
-              <w:rFonts w:asciiTheme="minorHAnsi" w:eastAsiaTheme="minorEastAsia" w:hAnsiTheme="minorHAnsi" w:cstheme="minorBidi"/>
-              <w:noProof/>
-              <w:lang w:bidi="ar-SA"/>
-            </w:rPr>
-          </w:pPr>
-          <w:hyperlink w:anchor="_Toc117497381" w:history="1">
+          <w:hyperlink w:anchor="_Toc117542333" w:history="1">
             <w:r>
               <w:rPr>
                 <w:rStyle w:val="Hyperlink"/>
-                <w:rFonts w:ascii="Times New Roman" w:hAnsi="Times New Roman"/>
-                <w:noProof/>
-              </w:rPr>
-              <w:t>Introduction</w:t>
+                <w:noProof/>
+              </w:rPr>
+              <w:t>CHAPTER 1 PROJECT PROPOSAL</w:t>
             </w:r>
             <w:r>
               <w:rPr>
@@ -875,7 +766,7 @@
                 <w:noProof/>
                 <w:webHidden/>
               </w:rPr>
-              <w:instrText xml:space="preserve"> PAGEREF _Toc117497381 \h </w:instrText>
+              <w:instrText xml:space="preserve"> PAGEREF _Toc117542333 \h </w:instrText>
             </w:r>
             <w:r>
               <w:rPr>
@@ -918,14 +809,14 @@
               <w:lang w:bidi="ar-SA"/>
             </w:rPr>
           </w:pPr>
-          <w:hyperlink w:anchor="_Toc117497382" w:history="1">
+          <w:hyperlink w:anchor="_Toc117542334" w:history="1">
             <w:r>
               <w:rPr>
                 <w:rStyle w:val="Hyperlink"/>
                 <w:rFonts w:ascii="Times New Roman" w:hAnsi="Times New Roman"/>
                 <w:noProof/>
               </w:rPr>
-              <w:t>Vision and Business Case</w:t>
+              <w:t>Introduction</w:t>
             </w:r>
             <w:r>
               <w:rPr>
@@ -946,7 +837,7 @@
                 <w:noProof/>
                 <w:webHidden/>
               </w:rPr>
-              <w:instrText xml:space="preserve"> PAGEREF _Toc117497382 \h </w:instrText>
+              <w:instrText xml:space="preserve"> PAGEREF _Toc117542334 \h </w:instrText>
             </w:r>
             <w:r>
               <w:rPr>
@@ -989,14 +880,14 @@
               <w:lang w:bidi="ar-SA"/>
             </w:rPr>
           </w:pPr>
-          <w:hyperlink w:anchor="_Toc117497383" w:history="1">
+          <w:hyperlink w:anchor="_Toc117542335" w:history="1">
             <w:r>
               <w:rPr>
                 <w:rStyle w:val="Hyperlink"/>
                 <w:rFonts w:ascii="Times New Roman" w:hAnsi="Times New Roman"/>
                 <w:noProof/>
               </w:rPr>
-              <w:t>Use-Case Model</w:t>
+              <w:t>Vision and Business Case</w:t>
             </w:r>
             <w:r>
               <w:rPr>
@@ -1017,7 +908,7 @@
                 <w:noProof/>
                 <w:webHidden/>
               </w:rPr>
-              <w:instrText xml:space="preserve"> PAGEREF _Toc117497383 \h </w:instrText>
+              <w:instrText xml:space="preserve"> PAGEREF _Toc117542335 \h </w:instrText>
             </w:r>
             <w:r>
               <w:rPr>
@@ -1060,14 +951,14 @@
               <w:lang w:bidi="ar-SA"/>
             </w:rPr>
           </w:pPr>
-          <w:hyperlink w:anchor="_Toc117497384" w:history="1">
+          <w:hyperlink w:anchor="_Toc117542336" w:history="1">
             <w:r>
               <w:rPr>
                 <w:rStyle w:val="Hyperlink"/>
                 <w:rFonts w:ascii="Times New Roman" w:hAnsi="Times New Roman"/>
                 <w:noProof/>
               </w:rPr>
-              <w:t>Supplementary Specification</w:t>
+              <w:t>Use-Case Model</w:t>
             </w:r>
             <w:r>
               <w:rPr>
@@ -1088,7 +979,7 @@
                 <w:noProof/>
                 <w:webHidden/>
               </w:rPr>
-              <w:instrText xml:space="preserve"> PAGEREF _Toc117497384 \h </w:instrText>
+              <w:instrText xml:space="preserve"> PAGEREF _Toc117542336 \h </w:instrText>
             </w:r>
             <w:r>
               <w:rPr>
@@ -1131,14 +1022,14 @@
               <w:lang w:bidi="ar-SA"/>
             </w:rPr>
           </w:pPr>
-          <w:hyperlink w:anchor="_Toc117497385" w:history="1">
+          <w:hyperlink w:anchor="_Toc117542337" w:history="1">
             <w:r>
               <w:rPr>
                 <w:rStyle w:val="Hyperlink"/>
                 <w:rFonts w:ascii="Times New Roman" w:hAnsi="Times New Roman"/>
                 <w:noProof/>
               </w:rPr>
-              <w:t>Glossary</w:t>
+              <w:t>Supplementary Specification</w:t>
             </w:r>
             <w:r>
               <w:rPr>
@@ -1159,7 +1050,7 @@
                 <w:noProof/>
                 <w:webHidden/>
               </w:rPr>
-              <w:instrText xml:space="preserve"> PAGEREF _Toc117497385 \h </w:instrText>
+              <w:instrText xml:space="preserve"> PAGEREF _Toc117542337 \h </w:instrText>
             </w:r>
             <w:r>
               <w:rPr>
@@ -1179,7 +1070,7 @@
                 <w:noProof/>
                 <w:webHidden/>
               </w:rPr>
-              <w:t>5</w:t>
+              <w:t>4</w:t>
             </w:r>
             <w:r>
               <w:rPr>
@@ -1202,13 +1093,84 @@
               <w:lang w:bidi="ar-SA"/>
             </w:rPr>
           </w:pPr>
-          <w:hyperlink w:anchor="_Toc117497386" w:history="1">
+          <w:hyperlink w:anchor="_Toc117542338" w:history="1">
             <w:r>
               <w:rPr>
                 <w:rStyle w:val="Hyperlink"/>
                 <w:rFonts w:ascii="Times New Roman" w:hAnsi="Times New Roman"/>
                 <w:noProof/>
               </w:rPr>
+              <w:t>Glossary</w:t>
+            </w:r>
+            <w:r>
+              <w:rPr>
+                <w:noProof/>
+                <w:webHidden/>
+              </w:rPr>
+              <w:tab/>
+            </w:r>
+            <w:r>
+              <w:rPr>
+                <w:noProof/>
+                <w:webHidden/>
+              </w:rPr>
+              <w:fldChar w:fldCharType="begin"/>
+            </w:r>
+            <w:r>
+              <w:rPr>
+                <w:noProof/>
+                <w:webHidden/>
+              </w:rPr>
+              <w:instrText xml:space="preserve"> PAGEREF _Toc117542338 \h </w:instrText>
+            </w:r>
+            <w:r>
+              <w:rPr>
+                <w:noProof/>
+                <w:webHidden/>
+              </w:rPr>
+            </w:r>
+            <w:r>
+              <w:rPr>
+                <w:noProof/>
+                <w:webHidden/>
+              </w:rPr>
+              <w:fldChar w:fldCharType="separate"/>
+            </w:r>
+            <w:r>
+              <w:rPr>
+                <w:noProof/>
+                <w:webHidden/>
+              </w:rPr>
+              <w:t>5</w:t>
+            </w:r>
+            <w:r>
+              <w:rPr>
+                <w:noProof/>
+                <w:webHidden/>
+              </w:rPr>
+              <w:fldChar w:fldCharType="end"/>
+            </w:r>
+          </w:hyperlink>
+        </w:p>
+        <w:p>
+          <w:pPr>
+            <w:pStyle w:val="TOC2"/>
+            <w:tabs>
+              <w:tab w:val="right" w:leader="dot" w:pos="9350"/>
+            </w:tabs>
+            <w:rPr>
+              <w:rFonts w:asciiTheme="minorHAnsi" w:eastAsiaTheme="minorEastAsia" w:hAnsiTheme="minorHAnsi" w:cstheme="minorBidi"/>
+              <w:noProof/>
+              <w:lang w:bidi="ar-SA"/>
+            </w:rPr>
+          </w:pPr>
+          <w:hyperlink w:anchor="_Toc117542339" w:history="1">
+            <w:r>
+              <w:rPr>
+                <w:rStyle w:val="Hyperlink"/>
+                <w:rFonts w:ascii="Times New Roman" w:hAnsi="Times New Roman"/>
+                <w:noProof/>
+              </w:rPr>
               <w:t>Risk List &amp; Risk Management Plan</w:t>
             </w:r>
             <w:r>
@@ -1230,7 +1192,7 @@
                 <w:noProof/>
                 <w:webHidden/>
               </w:rPr>
-              <w:instrText xml:space="preserve"> PAGEREF _Toc117497386 \h </w:instrText>
+              <w:instrText xml:space="preserve"> PAGEREF _Toc117542339 \h </w:instrText>
             </w:r>
             <w:r>
               <w:rPr>
@@ -1273,7 +1235,7 @@
               <w:lang w:bidi="ar-SA"/>
             </w:rPr>
           </w:pPr>
-          <w:hyperlink w:anchor="_Toc117497387" w:history="1">
+          <w:hyperlink w:anchor="_Toc117542340" w:history="1">
             <w:r>
               <w:rPr>
                 <w:rStyle w:val="Hyperlink"/>
@@ -1304,7 +1266,7 @@
                 <w:noProof/>
                 <w:webHidden/>
               </w:rPr>
-              <w:instrText xml:space="preserve"> PAGEREF _Toc117497387 \h </w:instrText>
+              <w:instrText xml:space="preserve"> PAGEREF _Toc117542340 \h </w:instrText>
             </w:r>
             <w:r>
               <w:rPr>
@@ -1347,7 +1309,7 @@
               <w:lang w:bidi="ar-SA"/>
             </w:rPr>
           </w:pPr>
-          <w:hyperlink w:anchor="_Toc117497388" w:history="1">
+          <w:hyperlink w:anchor="_Toc117542341" w:history="1">
             <w:r>
               <w:rPr>
                 <w:rStyle w:val="Hyperlink"/>
@@ -1378,7 +1340,7 @@
                 <w:noProof/>
                 <w:webHidden/>
               </w:rPr>
-              <w:instrText xml:space="preserve"> PAGEREF _Toc117497388 \h </w:instrText>
+              <w:instrText xml:space="preserve"> PAGEREF _Toc117542341 \h </w:instrText>
             </w:r>
             <w:r>
               <w:rPr>
@@ -1421,7 +1383,7 @@
               <w:lang w:bidi="ar-SA"/>
             </w:rPr>
           </w:pPr>
-          <w:hyperlink w:anchor="_Toc117497389" w:history="1">
+          <w:hyperlink w:anchor="_Toc117542342" w:history="1">
             <w:r>
               <w:rPr>
                 <w:rStyle w:val="Hyperlink"/>
@@ -1452,7 +1414,7 @@
                 <w:noProof/>
                 <w:webHidden/>
               </w:rPr>
-              <w:instrText xml:space="preserve"> PAGEREF _Toc117497389 \h </w:instrText>
+              <w:instrText xml:space="preserve"> PAGEREF _Toc117542342 \h </w:instrText>
             </w:r>
             <w:r>
               <w:rPr>
@@ -1495,7 +1457,7 @@
               <w:lang w:bidi="ar-SA"/>
             </w:rPr>
           </w:pPr>
-          <w:hyperlink w:anchor="_Toc117497390" w:history="1">
+          <w:hyperlink w:anchor="_Toc117542343" w:history="1">
             <w:r>
               <w:rPr>
                 <w:rStyle w:val="Hyperlink"/>
@@ -1526,7 +1488,7 @@
                 <w:noProof/>
                 <w:webHidden/>
               </w:rPr>
-              <w:instrText xml:space="preserve"> PAGEREF _Toc117497390 \h </w:instrText>
+              <w:instrText xml:space="preserve"> PAGEREF _Toc117542343 \h </w:instrText>
             </w:r>
             <w:r>
               <w:rPr>
@@ -1569,7 +1531,7 @@
               <w:lang w:bidi="ar-SA"/>
             </w:rPr>
           </w:pPr>
-          <w:hyperlink w:anchor="_Toc117497391" w:history="1">
+          <w:hyperlink w:anchor="_Toc117542344" w:history="1">
             <w:r>
               <w:rPr>
                 <w:rStyle w:val="Hyperlink"/>
@@ -1596,7 +1558,7 @@
                 <w:noProof/>
                 <w:webHidden/>
               </w:rPr>
-              <w:instrText xml:space="preserve"> PAGEREF _Toc117497391 \h </w:instrText>
+              <w:instrText xml:space="preserve"> PAGEREF _Toc117542344 \h </w:instrText>
             </w:r>
             <w:r>
               <w:rPr>
@@ -1639,7 +1601,7 @@
               <w:lang w:bidi="ar-SA"/>
             </w:rPr>
           </w:pPr>
-          <w:hyperlink w:anchor="_Toc117497392" w:history="1">
+          <w:hyperlink w:anchor="_Toc117542345" w:history="1">
             <w:r>
               <w:rPr>
                 <w:rStyle w:val="Hyperlink"/>
@@ -1667,7 +1629,7 @@
                 <w:noProof/>
                 <w:webHidden/>
               </w:rPr>
-              <w:instrText xml:space="preserve"> PAGEREF _Toc117497392 \h </w:instrText>
+              <w:instrText xml:space="preserve"> PAGEREF _Toc117542345 \h </w:instrText>
             </w:r>
             <w:r>
               <w:rPr>
@@ -1710,7 +1672,7 @@
               <w:lang w:bidi="ar-SA"/>
             </w:rPr>
           </w:pPr>
-          <w:hyperlink w:anchor="_Toc117497393" w:history="1">
+          <w:hyperlink w:anchor="_Toc117542346" w:history="1">
             <w:r>
               <w:rPr>
                 <w:rStyle w:val="Hyperlink"/>
@@ -1738,7 +1700,7 @@
                 <w:noProof/>
                 <w:webHidden/>
               </w:rPr>
-              <w:instrText xml:space="preserve"> PAGEREF _Toc117497393 \h </w:instrText>
+              <w:instrText xml:space="preserve"> PAGEREF _Toc117542346 \h </w:instrText>
             </w:r>
             <w:r>
               <w:rPr>
@@ -1781,7 +1743,7 @@
               <w:lang w:bidi="ar-SA"/>
             </w:rPr>
           </w:pPr>
-          <w:hyperlink w:anchor="_Toc117497394" w:history="1">
+          <w:hyperlink w:anchor="_Toc117542347" w:history="1">
             <w:r>
               <w:rPr>
                 <w:rStyle w:val="Hyperlink"/>
@@ -1808,7 +1770,7 @@
                 <w:noProof/>
                 <w:webHidden/>
               </w:rPr>
-              <w:instrText xml:space="preserve"> PAGEREF _Toc117497394 \h </w:instrText>
+              <w:instrText xml:space="preserve"> PAGEREF _Toc117542347 \h </w:instrText>
             </w:r>
             <w:r>
               <w:rPr>
@@ -1851,7 +1813,7 @@
               <w:lang w:bidi="ar-SA"/>
             </w:rPr>
           </w:pPr>
-          <w:hyperlink w:anchor="_Toc117497395" w:history="1">
+          <w:hyperlink w:anchor="_Toc117542348" w:history="1">
             <w:r>
               <w:rPr>
                 <w:rStyle w:val="Hyperlink"/>
@@ -1878,7 +1840,7 @@
                 <w:noProof/>
                 <w:webHidden/>
               </w:rPr>
-              <w:instrText xml:space="preserve"> PAGEREF _Toc117497395 \h </w:instrText>
+              <w:instrText xml:space="preserve"> PAGEREF _Toc117542348 \h </w:instrText>
             </w:r>
             <w:r>
               <w:rPr>
@@ -1921,7 +1883,7 @@
               <w:lang w:bidi="ar-SA"/>
             </w:rPr>
           </w:pPr>
-          <w:hyperlink w:anchor="_Toc117497396" w:history="1">
+          <w:hyperlink w:anchor="_Toc117542349" w:history="1">
             <w:r>
               <w:rPr>
                 <w:rStyle w:val="Hyperlink"/>
@@ -1948,7 +1910,7 @@
                 <w:noProof/>
                 <w:webHidden/>
               </w:rPr>
-              <w:instrText xml:space="preserve"> PAGEREF _Toc117497396 \h </w:instrText>
+              <w:instrText xml:space="preserve"> PAGEREF _Toc117542349 \h </w:instrText>
             </w:r>
             <w:r>
               <w:rPr>
@@ -1991,7 +1953,7 @@
               <w:lang w:bidi="ar-SA"/>
             </w:rPr>
           </w:pPr>
-          <w:hyperlink w:anchor="_Toc117497397" w:history="1">
+          <w:hyperlink w:anchor="_Toc117542350" w:history="1">
             <w:r>
               <w:rPr>
                 <w:rStyle w:val="Hyperlink"/>
@@ -2018,7 +1980,7 @@
                 <w:noProof/>
                 <w:webHidden/>
               </w:rPr>
-              <w:instrText xml:space="preserve"> PAGEREF _Toc117497397 \h </w:instrText>
+              <w:instrText xml:space="preserve"> PAGEREF _Toc117542350 \h </w:instrText>
             </w:r>
             <w:r>
               <w:rPr>
@@ -2061,7 +2023,7 @@
               <w:lang w:bidi="ar-SA"/>
             </w:rPr>
           </w:pPr>
-          <w:hyperlink w:anchor="_Toc117497398" w:history="1">
+          <w:hyperlink w:anchor="_Toc117542351" w:history="1">
             <w:r>
               <w:rPr>
                 <w:rStyle w:val="Hyperlink"/>
@@ -2088,7 +2050,7 @@
                 <w:noProof/>
                 <w:webHidden/>
               </w:rPr>
-              <w:instrText xml:space="preserve"> PAGEREF _Toc117497398 \h </w:instrText>
+              <w:instrText xml:space="preserve"> PAGEREF _Toc117542351 \h </w:instrText>
             </w:r>
             <w:r>
               <w:rPr>
@@ -2131,7 +2093,7 @@
               <w:lang w:bidi="ar-SA"/>
             </w:rPr>
           </w:pPr>
-          <w:hyperlink w:anchor="_Toc117497399" w:history="1">
+          <w:hyperlink w:anchor="_Toc117542352" w:history="1">
             <w:r>
               <w:rPr>
                 <w:rStyle w:val="Hyperlink"/>
@@ -2158,7 +2120,7 @@
                 <w:noProof/>
                 <w:webHidden/>
               </w:rPr>
-              <w:instrText xml:space="preserve"> PAGEREF _Toc117497399 \h </w:instrText>
+              <w:instrText xml:space="preserve"> PAGEREF _Toc117542352 \h </w:instrText>
             </w:r>
             <w:r>
               <w:rPr>
@@ -2201,7 +2163,7 @@
               <w:lang w:bidi="ar-SA"/>
             </w:rPr>
           </w:pPr>
-          <w:hyperlink w:anchor="_Toc117497400" w:history="1">
+          <w:hyperlink w:anchor="_Toc117542353" w:history="1">
             <w:r>
               <w:rPr>
                 <w:rStyle w:val="Hyperlink"/>
@@ -2228,7 +2190,7 @@
                 <w:noProof/>
                 <w:webHidden/>
               </w:rPr>
-              <w:instrText xml:space="preserve"> PAGEREF _Toc117497400 \h </w:instrText>
+              <w:instrText xml:space="preserve"> PAGEREF _Toc117542353 \h </w:instrText>
             </w:r>
             <w:r>
               <w:rPr>
@@ -2271,7 +2233,7 @@
               <w:lang w:bidi="ar-SA"/>
             </w:rPr>
           </w:pPr>
-          <w:hyperlink w:anchor="_Toc117497401" w:history="1">
+          <w:hyperlink w:anchor="_Toc117542354" w:history="1">
             <w:r>
               <w:rPr>
                 <w:rStyle w:val="Hyperlink"/>
@@ -2298,7 +2260,7 @@
                 <w:noProof/>
                 <w:webHidden/>
               </w:rPr>
-              <w:instrText xml:space="preserve"> PAGEREF _Toc117497401 \h </w:instrText>
+              <w:instrText xml:space="preserve"> PAGEREF _Toc117542354 \h </w:instrText>
             </w:r>
             <w:r>
               <w:rPr>
@@ -2341,7 +2303,7 @@
               <w:lang w:bidi="ar-SA"/>
             </w:rPr>
           </w:pPr>
-          <w:hyperlink w:anchor="_Toc117497402" w:history="1">
+          <w:hyperlink w:anchor="_Toc117542355" w:history="1">
             <w:r>
               <w:rPr>
                 <w:rStyle w:val="Hyperlink"/>
@@ -2368,7 +2330,7 @@
                 <w:noProof/>
                 <w:webHidden/>
               </w:rPr>
-              <w:instrText xml:space="preserve"> PAGEREF _Toc117497402 \h </w:instrText>
+              <w:instrText xml:space="preserve"> PAGEREF _Toc117542355 \h </w:instrText>
             </w:r>
             <w:r>
               <w:rPr>
@@ -2411,7 +2373,7 @@
               <w:lang w:bidi="ar-SA"/>
             </w:rPr>
           </w:pPr>
-          <w:hyperlink w:anchor="_Toc117497403" w:history="1">
+          <w:hyperlink w:anchor="_Toc117542356" w:history="1">
             <w:r>
               <w:rPr>
                 <w:rStyle w:val="Hyperlink"/>
@@ -2438,7 +2400,7 @@
                 <w:noProof/>
                 <w:webHidden/>
               </w:rPr>
-              <w:instrText xml:space="preserve"> PAGEREF _Toc117497403 \h </w:instrText>
+              <w:instrText xml:space="preserve"> PAGEREF _Toc117542356 \h </w:instrText>
             </w:r>
             <w:r>
               <w:rPr>
@@ -2481,7 +2443,7 @@
               <w:lang w:bidi="ar-SA"/>
             </w:rPr>
           </w:pPr>
-          <w:hyperlink w:anchor="_Toc117497404" w:history="1">
+          <w:hyperlink w:anchor="_Toc117542357" w:history="1">
             <w:r>
               <w:rPr>
                 <w:rStyle w:val="Hyperlink"/>
@@ -2508,7 +2470,7 @@
                 <w:noProof/>
                 <w:webHidden/>
               </w:rPr>
-              <w:instrText xml:space="preserve"> PAGEREF _Toc117497404 \h </w:instrText>
+              <w:instrText xml:space="preserve"> PAGEREF _Toc117542357 \h </w:instrText>
             </w:r>
             <w:r>
               <w:rPr>
@@ -2551,7 +2513,7 @@
               <w:lang w:bidi="ar-SA"/>
             </w:rPr>
           </w:pPr>
-          <w:hyperlink w:anchor="_Toc117497405" w:history="1">
+          <w:hyperlink w:anchor="_Toc117542358" w:history="1">
             <w:r>
               <w:rPr>
                 <w:rStyle w:val="Hyperlink"/>
@@ -2578,7 +2540,7 @@
                 <w:noProof/>
                 <w:webHidden/>
               </w:rPr>
-              <w:instrText xml:space="preserve"> PAGEREF _Toc117497405 \h </w:instrText>
+              <w:instrText xml:space="preserve"> PAGEREF _Toc117542358 \h </w:instrText>
             </w:r>
             <w:r>
               <w:rPr>
@@ -2621,7 +2583,7 @@
               <w:lang w:bidi="ar-SA"/>
             </w:rPr>
           </w:pPr>
-          <w:hyperlink w:anchor="_Toc117497406" w:history="1">
+          <w:hyperlink w:anchor="_Toc117542359" w:history="1">
             <w:r>
               <w:rPr>
                 <w:rStyle w:val="Hyperlink"/>
@@ -2648,7 +2610,7 @@
                 <w:noProof/>
                 <w:webHidden/>
               </w:rPr>
-              <w:instrText xml:space="preserve"> PAGEREF _Toc117497406 \h </w:instrText>
+              <w:instrText xml:space="preserve"> PAGEREF _Toc117542359 \h </w:instrText>
             </w:r>
             <w:r>
               <w:rPr>
@@ -2669,6 +2631,76 @@
                 <w:webHidden/>
               </w:rPr>
               <w:t>16</w:t>
+            </w:r>
+            <w:r>
+              <w:rPr>
+                <w:noProof/>
+                <w:webHidden/>
+              </w:rPr>
+              <w:fldChar w:fldCharType="end"/>
+            </w:r>
+          </w:hyperlink>
+        </w:p>
+        <w:p>
+          <w:pPr>
+            <w:pStyle w:val="TOC1"/>
+            <w:tabs>
+              <w:tab w:val="right" w:leader="dot" w:pos="9350"/>
+            </w:tabs>
+            <w:rPr>
+              <w:rFonts w:asciiTheme="minorHAnsi" w:eastAsiaTheme="minorEastAsia" w:hAnsiTheme="minorHAnsi" w:cstheme="minorBidi"/>
+              <w:noProof/>
+              <w:lang w:bidi="ar-SA"/>
+            </w:rPr>
+          </w:pPr>
+          <w:hyperlink w:anchor="_Toc117542360" w:history="1">
+            <w:r>
+              <w:rPr>
+                <w:rStyle w:val="Hyperlink"/>
+                <w:noProof/>
+              </w:rPr>
+              <w:t>CHAPTER 3 USE CASES</w:t>
+            </w:r>
+            <w:r>
+              <w:rPr>
+                <w:noProof/>
+                <w:webHidden/>
+              </w:rPr>
+              <w:tab/>
+            </w:r>
+            <w:r>
+              <w:rPr>
+                <w:noProof/>
+                <w:webHidden/>
+              </w:rPr>
+              <w:fldChar w:fldCharType="begin"/>
+            </w:r>
+            <w:r>
+              <w:rPr>
+                <w:noProof/>
+                <w:webHidden/>
+              </w:rPr>
+              <w:instrText xml:space="preserve"> PAGEREF _Toc117542360 \h </w:instrText>
+            </w:r>
+            <w:r>
+              <w:rPr>
+                <w:noProof/>
+                <w:webHidden/>
+              </w:rPr>
+            </w:r>
+            <w:r>
+              <w:rPr>
+                <w:noProof/>
+                <w:webHidden/>
+              </w:rPr>
+              <w:fldChar w:fldCharType="separate"/>
+            </w:r>
+            <w:r>
+              <w:rPr>
+                <w:noProof/>
+                <w:webHidden/>
+              </w:rPr>
+              <w:t>18</w:t>
             </w:r>
             <w:r>
               <w:rPr>
@@ -2691,7 +2723,7 @@
               <w:lang w:bidi="ar-SA"/>
             </w:rPr>
           </w:pPr>
-          <w:hyperlink w:anchor="_Toc117497407" w:history="1">
+          <w:hyperlink w:anchor="_Toc117542361" w:history="1">
             <w:r>
               <w:rPr>
                 <w:rStyle w:val="Hyperlink"/>
@@ -2718,7 +2750,7 @@
                 <w:noProof/>
                 <w:webHidden/>
               </w:rPr>
-              <w:instrText xml:space="preserve"> PAGEREF _Toc117497407 \h </w:instrText>
+              <w:instrText xml:space="preserve"> PAGEREF _Toc117542361 \h </w:instrText>
             </w:r>
             <w:r>
               <w:rPr>
@@ -2751,7 +2783,7 @@
         </w:p>
         <w:p>
           <w:pPr>
-            <w:pStyle w:val="TOC2"/>
+            <w:pStyle w:val="TOC3"/>
             <w:tabs>
               <w:tab w:val="right" w:leader="dot" w:pos="9350"/>
             </w:tabs>
@@ -2761,7 +2793,7 @@
               <w:lang w:bidi="ar-SA"/>
             </w:rPr>
           </w:pPr>
-          <w:hyperlink w:anchor="_Toc117497408" w:history="1">
+          <w:hyperlink w:anchor="_Toc117542362" w:history="1">
             <w:r>
               <w:rPr>
                 <w:rStyle w:val="Hyperlink"/>
@@ -2788,7 +2820,7 @@
                 <w:noProof/>
                 <w:webHidden/>
               </w:rPr>
-              <w:instrText xml:space="preserve"> PAGEREF _Toc117497408 \h </w:instrText>
+              <w:instrText xml:space="preserve"> PAGEREF _Toc117542362 \h </w:instrText>
             </w:r>
             <w:r>
               <w:rPr>
@@ -2821,7 +2853,7 @@
         </w:p>
         <w:p>
           <w:pPr>
-            <w:pStyle w:val="TOC2"/>
+            <w:pStyle w:val="TOC3"/>
             <w:tabs>
               <w:tab w:val="right" w:leader="dot" w:pos="9350"/>
             </w:tabs>
@@ -2831,13 +2863,13 @@
               <w:lang w:bidi="ar-SA"/>
             </w:rPr>
           </w:pPr>
-          <w:hyperlink w:anchor="_Toc117497409" w:history="1">
+          <w:hyperlink w:anchor="_Toc117542363" w:history="1">
             <w:r>
               <w:rPr>
                 <w:rStyle w:val="Hyperlink"/>
                 <w:noProof/>
               </w:rPr>
-              <w:t>Login use case:</w:t>
+              <w:t>Tanveer Ahmad (SP21-BSE-048)</w:t>
             </w:r>
             <w:r>
               <w:rPr>
@@ -2858,7 +2890,7 @@
                 <w:noProof/>
                 <w:webHidden/>
               </w:rPr>
-              <w:instrText xml:space="preserve"> PAGEREF _Toc117497409 \h </w:instrText>
+              <w:instrText xml:space="preserve"> PAGEREF _Toc117542363 \h </w:instrText>
             </w:r>
             <w:r>
               <w:rPr>
@@ -2878,7 +2910,7 @@
                 <w:noProof/>
                 <w:webHidden/>
               </w:rPr>
-              <w:t>18</w:t>
+              <w:t>19</w:t>
             </w:r>
             <w:r>
               <w:rPr>
@@ -2956,20 +2988,115 @@
       <w:pPr>
         <w:pStyle w:val="Heading1"/>
       </w:pPr>
-      <w:bookmarkStart w:id="3" w:name="_Toc117497380"/>
+      <w:bookmarkStart w:id="2" w:name="_Toc117542333"/>
       <w:r>
         <w:t>CHAPTER 1 PROJECT PROPOSAL</w:t>
       </w:r>
       <w:bookmarkEnd w:id="1"/>
+      <w:bookmarkEnd w:id="2"/>
+    </w:p>
+    <w:p>
+      <w:pPr>
+        <w:rPr>
+          <w:rFonts w:ascii="Times New Roman" w:hAnsi="Times New Roman" w:cs="Times New Roman"/>
+          <w:lang w:bidi="ar-SA"/>
+        </w:rPr>
+      </w:pPr>
+    </w:p>
+    <w:p>
+      <w:pPr>
+        <w:pStyle w:val="Heading2"/>
+        <w:rPr>
+          <w:rFonts w:ascii="Times New Roman" w:hAnsi="Times New Roman" w:cs="Times New Roman"/>
+        </w:rPr>
+      </w:pPr>
+      <w:bookmarkStart w:id="3" w:name="_Toc101427039"/>
+      <w:bookmarkStart w:id="4" w:name="_Toc117542334"/>
+      <w:r>
+        <w:rPr>
+          <w:rFonts w:ascii="Times New Roman" w:hAnsi="Times New Roman" w:cs="Times New Roman"/>
+        </w:rPr>
+        <w:t>Introduction</w:t>
+      </w:r>
       <w:bookmarkEnd w:id="3"/>
-    </w:p>
-    <w:p>
-      <w:pPr>
-        <w:rPr>
-          <w:rFonts w:ascii="Times New Roman" w:hAnsi="Times New Roman" w:cs="Times New Roman"/>
+      <w:bookmarkEnd w:id="4"/>
+    </w:p>
+    <w:p>
+      <w:pPr>
+        <w:rPr>
+          <w:rFonts w:ascii="Times New Roman" w:hAnsi="Times New Roman" w:cs="Times New Roman"/>
+          <w:sz w:val="24"/>
           <w:lang w:bidi="ar-SA"/>
         </w:rPr>
       </w:pPr>
+      <w:r>
+        <w:rPr>
+          <w:rFonts w:ascii="Times New Roman" w:hAnsi="Times New Roman" w:cs="Times New Roman"/>
+          <w:sz w:val="24"/>
+        </w:rPr>
+        <w:t xml:space="preserve">                        According to </w:t>
+      </w:r>
+      <w:r>
+        <w:rPr>
+          <w:rFonts w:ascii="Times New Roman" w:hAnsi="Times New Roman" w:cs="Times New Roman"/>
+          <w:sz w:val="24"/>
+        </w:rPr>
+        <w:t>the survey, most of the s</w:t>
+      </w:r>
+      <w:r>
+        <w:rPr>
+          <w:rFonts w:ascii="Times New Roman" w:hAnsi="Times New Roman" w:cs="Times New Roman"/>
+          <w:sz w:val="24"/>
+        </w:rPr>
+        <w:t xml:space="preserve">tudents studying in different colleges and schools of Abbottabad belong to rural areas which are far away from the desired places of study which is a problem for students because they are compelled to travel </w:t>
+      </w:r>
+      <w:r>
+        <w:rPr>
+          <w:rFonts w:ascii="Times New Roman" w:hAnsi="Times New Roman" w:cs="Times New Roman"/>
+          <w:sz w:val="24"/>
+        </w:rPr>
+        <w:t xml:space="preserve">a </w:t>
+      </w:r>
+      <w:r>
+        <w:rPr>
+          <w:rFonts w:ascii="Times New Roman" w:hAnsi="Times New Roman" w:cs="Times New Roman"/>
+          <w:sz w:val="24"/>
+        </w:rPr>
+        <w:t xml:space="preserve">long way to take admission and do other processes. so we have decided to build software </w:t>
+      </w:r>
+      <w:r>
+        <w:rPr>
+          <w:rFonts w:ascii="Times New Roman" w:hAnsi="Times New Roman" w:cs="Times New Roman"/>
+          <w:sz w:val="24"/>
+        </w:rPr>
+        <w:t>that</w:t>
+      </w:r>
+      <w:r>
+        <w:rPr>
+          <w:rFonts w:ascii="Times New Roman" w:hAnsi="Times New Roman" w:cs="Times New Roman"/>
+          <w:sz w:val="24"/>
+        </w:rPr>
+        <w:t xml:space="preserve"> can bring ease for students </w:t>
+      </w:r>
+      <w:r>
+        <w:rPr>
+          <w:rFonts w:ascii="Times New Roman" w:hAnsi="Times New Roman" w:cs="Times New Roman"/>
+          <w:sz w:val="24"/>
+        </w:rPr>
+        <w:t>to</w:t>
+      </w:r>
+      <w:r>
+        <w:rPr>
+          <w:rFonts w:ascii="Times New Roman" w:hAnsi="Times New Roman" w:cs="Times New Roman"/>
+          <w:sz w:val="24"/>
+        </w:rPr>
+        <w:t xml:space="preserve"> complete their admission process along with other primary processes through this software. </w:t>
+      </w:r>
+    </w:p>
+    <w:p>
+      <w:pPr>
+        <w:pStyle w:val="Heading1"/>
+      </w:pPr>
     </w:p>
     <w:p>
       <w:pPr>
@@ -2978,16 +3105,16 @@
           <w:rFonts w:ascii="Times New Roman" w:hAnsi="Times New Roman" w:cs="Times New Roman"/>
         </w:rPr>
       </w:pPr>
-      <w:bookmarkStart w:id="4" w:name="_Toc101427039"/>
-      <w:bookmarkStart w:id="5" w:name="_Toc117497381"/>
-      <w:r>
-        <w:rPr>
-          <w:rFonts w:ascii="Times New Roman" w:hAnsi="Times New Roman" w:cs="Times New Roman"/>
-        </w:rPr>
-        <w:t>Introduction</w:t>
-      </w:r>
-      <w:bookmarkEnd w:id="4"/>
+      <w:bookmarkStart w:id="5" w:name="_Toc101427040"/>
+      <w:bookmarkStart w:id="6" w:name="_Toc117542335"/>
+      <w:r>
+        <w:rPr>
+          <w:rFonts w:ascii="Times New Roman" w:hAnsi="Times New Roman" w:cs="Times New Roman"/>
+        </w:rPr>
+        <w:t>Vision and Business Case</w:t>
+      </w:r>
       <w:bookmarkEnd w:id="5"/>
+      <w:bookmarkEnd w:id="6"/>
     </w:p>
     <w:p>
       <w:pPr>
@@ -3000,70 +3127,51 @@
       <w:r>
         <w:rPr>
           <w:rFonts w:ascii="Times New Roman" w:hAnsi="Times New Roman" w:cs="Times New Roman"/>
-          <w:sz w:val="24"/>
-        </w:rPr>
-        <w:t xml:space="preserve">                        According to </w:t>
-      </w:r>
-      <w:r>
-        <w:rPr>
-          <w:rFonts w:ascii="Times New Roman" w:hAnsi="Times New Roman" w:cs="Times New Roman"/>
-          <w:sz w:val="24"/>
-        </w:rPr>
-        <w:t>the survey, most of the s</w:t>
-      </w:r>
-      <w:r>
-        <w:rPr>
-          <w:rFonts w:ascii="Times New Roman" w:hAnsi="Times New Roman" w:cs="Times New Roman"/>
-          <w:sz w:val="24"/>
-        </w:rPr>
-        <w:t xml:space="preserve">tudents studying in different colleges and schools of Abbottabad belong to rural areas which are far away from the desired places of study which is a problem for students because they are compelled to travel </w:t>
-      </w:r>
-      <w:r>
-        <w:rPr>
-          <w:rFonts w:ascii="Times New Roman" w:hAnsi="Times New Roman" w:cs="Times New Roman"/>
-          <w:sz w:val="24"/>
-        </w:rPr>
-        <w:t xml:space="preserve">a </w:t>
-      </w:r>
-      <w:r>
-        <w:rPr>
-          <w:rFonts w:ascii="Times New Roman" w:hAnsi="Times New Roman" w:cs="Times New Roman"/>
-          <w:sz w:val="24"/>
-        </w:rPr>
-        <w:t xml:space="preserve">long way to take admission and do other processes. so we have decided to build software </w:t>
-      </w:r>
-      <w:r>
-        <w:rPr>
-          <w:rFonts w:ascii="Times New Roman" w:hAnsi="Times New Roman" w:cs="Times New Roman"/>
-          <w:sz w:val="24"/>
-        </w:rPr>
-        <w:t>that</w:t>
-      </w:r>
-      <w:r>
-        <w:rPr>
-          <w:rFonts w:ascii="Times New Roman" w:hAnsi="Times New Roman" w:cs="Times New Roman"/>
-          <w:sz w:val="24"/>
-        </w:rPr>
-        <w:t xml:space="preserve"> can bring ease for students </w:t>
-      </w:r>
-      <w:r>
-        <w:rPr>
-          <w:rFonts w:ascii="Times New Roman" w:hAnsi="Times New Roman" w:cs="Times New Roman"/>
-          <w:sz w:val="24"/>
-        </w:rPr>
-        <w:t>to</w:t>
-      </w:r>
-      <w:r>
-        <w:rPr>
-          <w:rFonts w:ascii="Times New Roman" w:hAnsi="Times New Roman" w:cs="Times New Roman"/>
-          <w:sz w:val="24"/>
-        </w:rPr>
-        <w:t xml:space="preserve"> complete their admission process along with other primary processes through this software. </w:t>
-      </w:r>
-    </w:p>
-    <w:p>
-      <w:pPr>
-        <w:pStyle w:val="Heading1"/>
+        </w:rPr>
+        <w:t xml:space="preserve">                                                       </w:t>
+      </w:r>
+      <w:r>
+        <w:rPr>
+          <w:rFonts w:ascii="Times New Roman" w:hAnsi="Times New Roman" w:cs="Times New Roman"/>
+          <w:sz w:val="24"/>
+        </w:rPr>
+        <w:t>In this project,</w:t>
+      </w:r>
+      <w:r>
+        <w:rPr>
+          <w:rFonts w:ascii="Times New Roman" w:hAnsi="Times New Roman" w:cs="Times New Roman"/>
+        </w:rPr>
+        <w:t xml:space="preserve"> </w:t>
+      </w:r>
+      <w:r>
+        <w:rPr>
+          <w:rFonts w:ascii="Times New Roman" w:hAnsi="Times New Roman" w:cs="Times New Roman"/>
+          <w:sz w:val="24"/>
+        </w:rPr>
+        <w:t>there is a section named owner, which will be overall controlled by the institutes that provide admission for students and will allow students to access their institute’s information for primary processes. Later on</w:t>
+      </w:r>
+      <w:r>
+        <w:rPr>
+          <w:rFonts w:ascii="Times New Roman" w:hAnsi="Times New Roman" w:cs="Times New Roman"/>
+          <w:sz w:val="24"/>
+        </w:rPr>
+        <w:t>,</w:t>
+      </w:r>
+      <w:r>
+        <w:rPr>
+          <w:rFonts w:ascii="Times New Roman" w:hAnsi="Times New Roman" w:cs="Times New Roman"/>
+          <w:sz w:val="24"/>
+        </w:rPr>
+        <w:t xml:space="preserve"> we have Student section in which students can search for their desired schools and colleges and access their information regarding the admission processes and also they can take admission in that desired institute. With this, there is also a section of visitors through which users can visit the website and check about different institutes present inside this software.</w:t>
+      </w:r>
+    </w:p>
+    <w:p>
+      <w:pPr>
+        <w:rPr>
+          <w:rFonts w:ascii="Times New Roman" w:hAnsi="Times New Roman" w:cs="Times New Roman"/>
+          <w:sz w:val="24"/>
+          <w:lang w:bidi="ar-SA"/>
+        </w:rPr>
       </w:pPr>
     </w:p>
     <w:p>
@@ -3073,92 +3181,16 @@
           <w:rFonts w:ascii="Times New Roman" w:hAnsi="Times New Roman" w:cs="Times New Roman"/>
         </w:rPr>
       </w:pPr>
-      <w:bookmarkStart w:id="6" w:name="_Toc101427040"/>
-      <w:bookmarkStart w:id="7" w:name="_Toc117497382"/>
-      <w:r>
-        <w:rPr>
-          <w:rFonts w:ascii="Times New Roman" w:hAnsi="Times New Roman" w:cs="Times New Roman"/>
-        </w:rPr>
-        <w:t>Vision and Business Case</w:t>
-      </w:r>
-      <w:bookmarkEnd w:id="6"/>
+      <w:bookmarkStart w:id="7" w:name="_Toc101427041"/>
+      <w:bookmarkStart w:id="8" w:name="_Toc117542336"/>
+      <w:r>
+        <w:rPr>
+          <w:rFonts w:ascii="Times New Roman" w:hAnsi="Times New Roman" w:cs="Times New Roman"/>
+        </w:rPr>
+        <w:t>Use-Case Model</w:t>
+      </w:r>
       <w:bookmarkEnd w:id="7"/>
-    </w:p>
-    <w:p>
-      <w:pPr>
-        <w:rPr>
-          <w:rFonts w:ascii="Times New Roman" w:hAnsi="Times New Roman" w:cs="Times New Roman"/>
-          <w:sz w:val="24"/>
-          <w:lang w:bidi="ar-SA"/>
-        </w:rPr>
-      </w:pPr>
-      <w:r>
-        <w:rPr>
-          <w:rFonts w:ascii="Times New Roman" w:hAnsi="Times New Roman" w:cs="Times New Roman"/>
-        </w:rPr>
-        <w:t xml:space="preserve">                                                       </w:t>
-      </w:r>
-      <w:r>
-        <w:rPr>
-          <w:rFonts w:ascii="Times New Roman" w:hAnsi="Times New Roman" w:cs="Times New Roman"/>
-          <w:sz w:val="24"/>
-        </w:rPr>
-        <w:t>In this project,</w:t>
-      </w:r>
-      <w:r>
-        <w:rPr>
-          <w:rFonts w:ascii="Times New Roman" w:hAnsi="Times New Roman" w:cs="Times New Roman"/>
-        </w:rPr>
-        <w:t xml:space="preserve"> </w:t>
-      </w:r>
-      <w:r>
-        <w:rPr>
-          <w:rFonts w:ascii="Times New Roman" w:hAnsi="Times New Roman" w:cs="Times New Roman"/>
-          <w:sz w:val="24"/>
-        </w:rPr>
-        <w:t>there is a section named owner, which will be overall controlled by the institutes that provide admission for students and will allow students to access their institute’s information for primary processes. Later on</w:t>
-      </w:r>
-      <w:r>
-        <w:rPr>
-          <w:rFonts w:ascii="Times New Roman" w:hAnsi="Times New Roman" w:cs="Times New Roman"/>
-          <w:sz w:val="24"/>
-        </w:rPr>
-        <w:t>,</w:t>
-      </w:r>
-      <w:r>
-        <w:rPr>
-          <w:rFonts w:ascii="Times New Roman" w:hAnsi="Times New Roman" w:cs="Times New Roman"/>
-          <w:sz w:val="24"/>
-        </w:rPr>
-        <w:t xml:space="preserve"> we have Student section in which students can search for their desired schools and colleges and access their information regarding the admission processes and also they can take admission in that desired institute. With this, there is also a section of visitors through which users can visit the website and check about different institutes present inside this software.</w:t>
-      </w:r>
-    </w:p>
-    <w:p>
-      <w:pPr>
-        <w:rPr>
-          <w:rFonts w:ascii="Times New Roman" w:hAnsi="Times New Roman" w:cs="Times New Roman"/>
-          <w:sz w:val="24"/>
-          <w:lang w:bidi="ar-SA"/>
-        </w:rPr>
-      </w:pPr>
-    </w:p>
-    <w:p>
-      <w:pPr>
-        <w:pStyle w:val="Heading2"/>
-        <w:rPr>
-          <w:rFonts w:ascii="Times New Roman" w:hAnsi="Times New Roman" w:cs="Times New Roman"/>
-        </w:rPr>
-      </w:pPr>
-      <w:bookmarkStart w:id="8" w:name="_Toc101427041"/>
-      <w:bookmarkStart w:id="9" w:name="_Toc117497383"/>
-      <w:r>
-        <w:rPr>
-          <w:rFonts w:ascii="Times New Roman" w:hAnsi="Times New Roman" w:cs="Times New Roman"/>
-        </w:rPr>
-        <w:t>Use-Case Model</w:t>
-      </w:r>
       <w:bookmarkEnd w:id="8"/>
-      <w:bookmarkEnd w:id="9"/>
       <w:r>
         <w:rPr>
           <w:rFonts w:ascii="Times New Roman" w:hAnsi="Times New Roman" w:cs="Times New Roman"/>
@@ -3173,7 +3205,7 @@
           <w:sz w:val="24"/>
         </w:rPr>
       </w:pPr>
-      <w:bookmarkStart w:id="10" w:name="_Toc101427042"/>
+      <w:bookmarkStart w:id="9" w:name="_Toc101427042"/>
       <w:r>
         <w:rPr>
           <w:rFonts w:ascii="Times New Roman" w:hAnsi="Times New Roman" w:cs="Times New Roman"/>
@@ -3430,25 +3462,25 @@
           <w:rFonts w:ascii="Times New Roman" w:hAnsi="Times New Roman" w:cs="Times New Roman"/>
         </w:rPr>
       </w:pPr>
-      <w:bookmarkStart w:id="11" w:name="_Toc117497384"/>
+      <w:bookmarkStart w:id="10" w:name="_Toc117542337"/>
       <w:r>
         <w:rPr>
           <w:rFonts w:ascii="Times New Roman" w:hAnsi="Times New Roman" w:cs="Times New Roman"/>
         </w:rPr>
         <w:t>Supplementary Specification</w:t>
       </w:r>
+      <w:bookmarkEnd w:id="9"/>
       <w:bookmarkEnd w:id="10"/>
-      <w:bookmarkEnd w:id="11"/>
-    </w:p>
-    <w:p>
-      <w:pPr>
-        <w:rPr>
-          <w:rFonts w:ascii="Times New Roman" w:hAnsi="Times New Roman" w:cs="Times New Roman"/>
-          <w:sz w:val="24"/>
-          <w:szCs w:val="24"/>
-        </w:rPr>
-      </w:pPr>
-      <w:bookmarkStart w:id="12" w:name="_Toc101427043"/>
+    </w:p>
+    <w:p>
+      <w:pPr>
+        <w:rPr>
+          <w:rFonts w:ascii="Times New Roman" w:hAnsi="Times New Roman" w:cs="Times New Roman"/>
+          <w:sz w:val="24"/>
+          <w:szCs w:val="24"/>
+        </w:rPr>
+      </w:pPr>
+      <w:bookmarkStart w:id="11" w:name="_Toc101427043"/>
       <w:r>
         <w:rPr>
           <w:rFonts w:ascii="Times New Roman" w:hAnsi="Times New Roman" w:cs="Times New Roman"/>
@@ -3474,33 +3506,33 @@
           <w:rFonts w:ascii="Times New Roman" w:hAnsi="Times New Roman" w:cs="Times New Roman"/>
         </w:rPr>
       </w:pPr>
-      <w:bookmarkStart w:id="13" w:name="_Toc117497385"/>
+      <w:bookmarkStart w:id="12" w:name="_Toc117542338"/>
       <w:r>
         <w:rPr>
           <w:rFonts w:ascii="Times New Roman" w:hAnsi="Times New Roman" w:cs="Times New Roman"/>
         </w:rPr>
         <w:t>Glossary</w:t>
       </w:r>
+      <w:bookmarkEnd w:id="11"/>
       <w:bookmarkEnd w:id="12"/>
-      <w:bookmarkEnd w:id="13"/>
-    </w:p>
-    <w:p>
-      <w:pPr>
-        <w:rPr>
-          <w:rFonts w:ascii="Times New Roman" w:hAnsi="Times New Roman" w:cs="Times New Roman"/>
-        </w:rPr>
-      </w:pPr>
-    </w:p>
-    <w:p>
-      <w:pPr>
-        <w:rPr>
-          <w:rFonts w:ascii="Times New Roman" w:hAnsi="Times New Roman" w:cs="Times New Roman"/>
-          <w:b/>
-          <w:sz w:val="24"/>
-          <w:szCs w:val="24"/>
-        </w:rPr>
-      </w:pPr>
-      <w:bookmarkStart w:id="14" w:name="_Toc101427044"/>
+    </w:p>
+    <w:p>
+      <w:pPr>
+        <w:rPr>
+          <w:rFonts w:ascii="Times New Roman" w:hAnsi="Times New Roman" w:cs="Times New Roman"/>
+        </w:rPr>
+      </w:pPr>
+    </w:p>
+    <w:p>
+      <w:pPr>
+        <w:rPr>
+          <w:rFonts w:ascii="Times New Roman" w:hAnsi="Times New Roman" w:cs="Times New Roman"/>
+          <w:b/>
+          <w:sz w:val="24"/>
+          <w:szCs w:val="24"/>
+        </w:rPr>
+      </w:pPr>
+      <w:bookmarkStart w:id="13" w:name="_Toc101427044"/>
       <w:r>
         <w:rPr>
           <w:rFonts w:ascii="Times New Roman" w:hAnsi="Times New Roman" w:cs="Times New Roman"/>
@@ -3861,7 +3893,7 @@
           <w:rFonts w:ascii="Times New Roman" w:hAnsi="Times New Roman" w:cs="Times New Roman"/>
         </w:rPr>
       </w:pPr>
-      <w:bookmarkStart w:id="15" w:name="_Toc117497386"/>
+      <w:bookmarkStart w:id="14" w:name="_Toc117542339"/>
       <w:r>
         <w:rPr>
           <w:rFonts w:ascii="Times New Roman" w:hAnsi="Times New Roman" w:cs="Times New Roman"/>
@@ -3869,8 +3901,8 @@
         <w:lastRenderedPageBreak/>
         <w:t>Risk List &amp; Risk Management Plan</w:t>
       </w:r>
+      <w:bookmarkEnd w:id="13"/>
       <w:bookmarkEnd w:id="14"/>
-      <w:bookmarkEnd w:id="15"/>
     </w:p>
     <w:p>
       <w:pPr>
@@ -3887,7 +3919,7 @@
           <w:lang w:bidi="ar-SA"/>
         </w:rPr>
       </w:pPr>
-      <w:bookmarkStart w:id="16" w:name="_Toc117497387"/>
+      <w:bookmarkStart w:id="15" w:name="_Toc117542340"/>
       <w:r>
         <w:rPr>
           <w:rStyle w:val="Strong"/>
@@ -3899,7 +3931,7 @@
         </w:rPr>
         <w:t>1. Malware</w:t>
       </w:r>
-      <w:bookmarkEnd w:id="16"/>
+      <w:bookmarkEnd w:id="15"/>
     </w:p>
     <w:p>
       <w:pPr>
@@ -3946,7 +3978,7 @@
           <w:rFonts w:ascii="Times New Roman" w:hAnsi="Times New Roman" w:cs="Times New Roman"/>
         </w:rPr>
       </w:pPr>
-      <w:bookmarkStart w:id="17" w:name="_Toc117497388"/>
+      <w:bookmarkStart w:id="16" w:name="_Toc117542341"/>
       <w:r>
         <w:rPr>
           <w:rStyle w:val="Strong"/>
@@ -3958,7 +3990,7 @@
         </w:rPr>
         <w:t>2. Theft &amp; Loss</w:t>
       </w:r>
-      <w:bookmarkEnd w:id="17"/>
+      <w:bookmarkEnd w:id="16"/>
     </w:p>
     <w:p>
       <w:pPr>
@@ -4042,7 +4074,7 @@
           <w:rFonts w:ascii="Times New Roman" w:hAnsi="Times New Roman" w:cs="Times New Roman"/>
         </w:rPr>
       </w:pPr>
-      <w:bookmarkStart w:id="18" w:name="_Toc117497389"/>
+      <w:bookmarkStart w:id="17" w:name="_Toc117542342"/>
       <w:r>
         <w:rPr>
           <w:rStyle w:val="Strong"/>
@@ -4054,7 +4086,7 @@
         </w:rPr>
         <w:t>3. Unsafe data</w:t>
       </w:r>
-      <w:bookmarkEnd w:id="18"/>
+      <w:bookmarkEnd w:id="17"/>
     </w:p>
     <w:p>
       <w:pPr>
@@ -4094,7 +4126,7 @@
           <w:rFonts w:ascii="Times New Roman" w:hAnsi="Times New Roman" w:cs="Times New Roman"/>
         </w:rPr>
       </w:pPr>
-      <w:bookmarkStart w:id="19" w:name="_Toc117497390"/>
+      <w:bookmarkStart w:id="18" w:name="_Toc117542343"/>
       <w:r>
         <w:rPr>
           <w:rStyle w:val="Strong"/>
@@ -4107,7 +4139,7 @@
         <w:lastRenderedPageBreak/>
         <w:t>4. Negligence</w:t>
       </w:r>
-      <w:bookmarkEnd w:id="19"/>
+      <w:bookmarkEnd w:id="18"/>
     </w:p>
     <w:p>
       <w:pPr>
@@ -4163,31 +4195,31 @@
       <w:pPr>
         <w:pStyle w:val="Heading1"/>
       </w:pPr>
-      <w:bookmarkStart w:id="20" w:name="_Toc101427045"/>
-      <w:bookmarkStart w:id="21" w:name="_Toc117497391"/>
+      <w:bookmarkStart w:id="19" w:name="_Toc101427045"/>
+      <w:bookmarkStart w:id="20" w:name="_Toc117542344"/>
       <w:r>
         <w:t>CHAPTER 2 USE CASES</w:t>
       </w:r>
+      <w:bookmarkEnd w:id="19"/>
       <w:bookmarkEnd w:id="20"/>
+    </w:p>
+    <w:p>
+      <w:pPr>
+        <w:pStyle w:val="Heading2"/>
+        <w:rPr>
+          <w:rFonts w:ascii="Times New Roman" w:hAnsi="Times New Roman" w:cs="Times New Roman"/>
+        </w:rPr>
+      </w:pPr>
+      <w:bookmarkStart w:id="21" w:name="_Toc101427046"/>
+      <w:bookmarkStart w:id="22" w:name="_Toc117542345"/>
+      <w:r>
+        <w:rPr>
+          <w:rFonts w:ascii="Times New Roman" w:hAnsi="Times New Roman" w:cs="Times New Roman"/>
+        </w:rPr>
+        <w:t>Use Case Diagram</w:t>
+      </w:r>
       <w:bookmarkEnd w:id="21"/>
-    </w:p>
-    <w:p>
-      <w:pPr>
-        <w:pStyle w:val="Heading2"/>
-        <w:rPr>
-          <w:rFonts w:ascii="Times New Roman" w:hAnsi="Times New Roman" w:cs="Times New Roman"/>
-        </w:rPr>
-      </w:pPr>
-      <w:bookmarkStart w:id="22" w:name="_Toc101427046"/>
-      <w:bookmarkStart w:id="23" w:name="_Toc117497392"/>
-      <w:r>
-        <w:rPr>
-          <w:rFonts w:ascii="Times New Roman" w:hAnsi="Times New Roman" w:cs="Times New Roman"/>
-        </w:rPr>
-        <w:t>Use Case Diagram</w:t>
-      </w:r>
       <w:bookmarkEnd w:id="22"/>
-      <w:bookmarkEnd w:id="23"/>
     </w:p>
     <w:p>
       <w:pPr>
@@ -4251,8 +4283,8 @@
           <w:rFonts w:ascii="Times New Roman" w:hAnsi="Times New Roman" w:cs="Times New Roman"/>
         </w:rPr>
       </w:pPr>
-      <w:bookmarkStart w:id="24" w:name="_Toc101427047"/>
-      <w:bookmarkStart w:id="25" w:name="_Toc117497393"/>
+      <w:bookmarkStart w:id="23" w:name="_Toc101427047"/>
+      <w:bookmarkStart w:id="24" w:name="_Toc117542346"/>
       <w:r>
         <w:rPr>
           <w:rFonts w:ascii="Times New Roman" w:hAnsi="Times New Roman" w:cs="Times New Roman"/>
@@ -4260,22 +4292,22 @@
         <w:lastRenderedPageBreak/>
         <w:t>Brief Level Use Cases</w:t>
       </w:r>
-      <w:bookmarkStart w:id="26" w:name="_Toc101427048"/>
+      <w:bookmarkStart w:id="25" w:name="_Toc101427048"/>
+      <w:bookmarkEnd w:id="23"/>
       <w:bookmarkEnd w:id="24"/>
-      <w:bookmarkEnd w:id="25"/>
     </w:p>
     <w:p>
       <w:pPr>
         <w:pStyle w:val="Heading3"/>
       </w:pPr>
-      <w:bookmarkStart w:id="27" w:name="_Toc117497394"/>
+      <w:bookmarkStart w:id="26" w:name="_Toc117542347"/>
       <w:r>
         <w:t>Rahila (SP21-BSE-095</w:t>
       </w:r>
       <w:r>
         <w:t>)</w:t>
       </w:r>
-      <w:bookmarkEnd w:id="27"/>
+      <w:bookmarkEnd w:id="26"/>
     </w:p>
     <w:p>
       <w:pPr>
@@ -4339,16 +4371,16 @@
       <w:pPr>
         <w:pStyle w:val="Heading3"/>
       </w:pPr>
-      <w:bookmarkStart w:id="28" w:name="_Toc117502860"/>
-      <w:bookmarkStart w:id="29" w:name="_Toc117497395"/>
+      <w:bookmarkStart w:id="27" w:name="_Toc117502860"/>
+      <w:bookmarkStart w:id="28" w:name="_Toc117542348"/>
       <w:r>
         <w:t>Shabbir Hussain  (SP21-BSE-047</w:t>
       </w:r>
       <w:r>
         <w:t>)</w:t>
       </w:r>
+      <w:bookmarkEnd w:id="27"/>
       <w:bookmarkEnd w:id="28"/>
-      <w:bookmarkEnd w:id="29"/>
     </w:p>
     <w:p>
       <w:pPr>
@@ -4390,12 +4422,12 @@
       <w:pPr>
         <w:pStyle w:val="Heading3"/>
       </w:pPr>
-      <w:bookmarkStart w:id="30" w:name="_Toc117263883"/>
-      <w:bookmarkStart w:id="31" w:name="_Toc117497396"/>
+      <w:bookmarkStart w:id="29" w:name="_Toc117263883"/>
+      <w:bookmarkStart w:id="30" w:name="_Toc117542349"/>
       <w:r>
         <w:t>Mansoor Ashraf (SP21-BSE-064)</w:t>
       </w:r>
-      <w:bookmarkEnd w:id="31"/>
+      <w:bookmarkEnd w:id="30"/>
     </w:p>
     <w:p>
       <w:pPr>
@@ -4460,12 +4492,20 @@
       <w:pPr>
         <w:pStyle w:val="Heading3"/>
       </w:pPr>
-      <w:bookmarkStart w:id="32" w:name="_Toc117497397"/>
-      <w:r>
-        <w:t>Laiba naeem (sp21-bse-041)</w:t>
-      </w:r>
-      <w:bookmarkEnd w:id="30"/>
-      <w:bookmarkEnd w:id="32"/>
+      <w:bookmarkStart w:id="31" w:name="_Toc117542350"/>
+      <w:r>
+        <w:t xml:space="preserve">Laiba </w:t>
+      </w:r>
+      <w:proofErr w:type="spellStart"/>
+      <w:r>
+        <w:t>naeem</w:t>
+      </w:r>
+      <w:proofErr w:type="spellEnd"/>
+      <w:r>
+        <w:t xml:space="preserve"> (sp21-bse-041)</w:t>
+      </w:r>
+      <w:bookmarkEnd w:id="29"/>
+      <w:bookmarkEnd w:id="31"/>
     </w:p>
     <w:p>
       <w:pPr>
@@ -4573,11 +4613,11 @@
       <w:pPr>
         <w:pStyle w:val="Heading3"/>
       </w:pPr>
-      <w:bookmarkStart w:id="33" w:name="_Toc117497398"/>
+      <w:bookmarkStart w:id="32" w:name="_Toc117542351"/>
       <w:r>
         <w:t>Tanveer Ahmad (SP21-BSE-048)</w:t>
       </w:r>
-      <w:bookmarkEnd w:id="33"/>
+      <w:bookmarkEnd w:id="32"/>
     </w:p>
     <w:p>
       <w:pPr>
@@ -4641,31 +4681,31 @@
       <w:pPr>
         <w:pStyle w:val="Heading3"/>
       </w:pPr>
-      <w:bookmarkStart w:id="34" w:name="_Toc117497399"/>
+      <w:bookmarkStart w:id="33" w:name="_Toc117542352"/>
       <w:r>
         <w:t>Syed Kashif Ali Shah (SP21-BSE-062</w:t>
       </w:r>
       <w:r>
         <w:t>)</w:t>
       </w:r>
-      <w:bookmarkEnd w:id="26"/>
+      <w:bookmarkEnd w:id="25"/>
+      <w:bookmarkEnd w:id="33"/>
+    </w:p>
+    <w:p>
+      <w:pPr>
+        <w:pStyle w:val="Heading4"/>
+        <w:rPr>
+          <w:rFonts w:ascii="Times New Roman" w:hAnsi="Times New Roman" w:cs="Times New Roman"/>
+        </w:rPr>
+      </w:pPr>
+      <w:bookmarkStart w:id="34" w:name="_Toc101427049"/>
+      <w:r>
+        <w:rPr>
+          <w:rFonts w:ascii="Times New Roman" w:hAnsi="Times New Roman" w:cs="Times New Roman"/>
+        </w:rPr>
+        <w:t xml:space="preserve">Use Case: </w:t>
+      </w:r>
       <w:bookmarkEnd w:id="34"/>
-    </w:p>
-    <w:p>
-      <w:pPr>
-        <w:pStyle w:val="Heading4"/>
-        <w:rPr>
-          <w:rFonts w:ascii="Times New Roman" w:hAnsi="Times New Roman" w:cs="Times New Roman"/>
-        </w:rPr>
-      </w:pPr>
-      <w:bookmarkStart w:id="35" w:name="_Toc101427049"/>
-      <w:r>
-        <w:rPr>
-          <w:rFonts w:ascii="Times New Roman" w:hAnsi="Times New Roman" w:cs="Times New Roman"/>
-        </w:rPr>
-        <w:t xml:space="preserve">Use Case: </w:t>
-      </w:r>
-      <w:bookmarkEnd w:id="35"/>
       <w:r>
         <w:rPr>
           <w:rFonts w:ascii="Times New Roman" w:hAnsi="Times New Roman" w:cs="Times New Roman"/>
@@ -4731,14 +4771,14 @@
       <w:pPr>
         <w:pStyle w:val="Heading1"/>
       </w:pPr>
-      <w:bookmarkStart w:id="36" w:name="_Toc117421294"/>
-      <w:bookmarkStart w:id="37" w:name="_Toc117497400"/>
+      <w:bookmarkStart w:id="35" w:name="_Toc117421294"/>
+      <w:bookmarkStart w:id="36" w:name="_Toc117542353"/>
       <w:r>
         <w:lastRenderedPageBreak/>
         <w:t>Fully Dressed Use Cases</w:t>
       </w:r>
+      <w:bookmarkEnd w:id="35"/>
       <w:bookmarkEnd w:id="36"/>
-      <w:bookmarkEnd w:id="37"/>
     </w:p>
     <w:tbl>
       <w:tblPr>
@@ -4769,11 +4809,11 @@
             <w:pPr>
               <w:pStyle w:val="Heading2"/>
             </w:pPr>
-            <w:bookmarkStart w:id="38" w:name="_Toc117497401"/>
+            <w:bookmarkStart w:id="37" w:name="_Toc117542354"/>
             <w:r>
               <w:t>Rahila (sp21-bse-095)</w:t>
             </w:r>
-            <w:bookmarkEnd w:id="38"/>
+            <w:bookmarkEnd w:id="37"/>
           </w:p>
           <w:p>
             <w:pPr>
@@ -5138,12 +5178,14 @@
           <w:rStyle w:val="docemphstrong"/>
         </w:rPr>
       </w:pPr>
+      <w:proofErr w:type="spellStart"/>
       <w:r>
         <w:rPr>
           <w:rStyle w:val="docemphstrong"/>
         </w:rPr>
         <w:t>IPod</w:t>
       </w:r>
+      <w:proofErr w:type="spellEnd"/>
     </w:p>
     <w:p>
       <w:pPr>
@@ -5241,13 +5283,13 @@
       <w:pPr>
         <w:pStyle w:val="Heading2"/>
       </w:pPr>
-      <w:bookmarkStart w:id="39" w:name="_Toc117502867"/>
-      <w:bookmarkStart w:id="40" w:name="_Toc117497402"/>
+      <w:bookmarkStart w:id="38" w:name="_Toc117502867"/>
+      <w:bookmarkStart w:id="39" w:name="_Toc117542355"/>
       <w:r>
         <w:t>Shabbir Hussain (SP21-BSE-047)</w:t>
       </w:r>
+      <w:bookmarkEnd w:id="38"/>
       <w:bookmarkEnd w:id="39"/>
-      <w:bookmarkEnd w:id="40"/>
     </w:p>
     <w:p/>
     <w:p>
@@ -5699,6 +5741,7 @@
           <w:szCs w:val="32"/>
         </w:rPr>
       </w:pPr>
+      <w:proofErr w:type="spellStart"/>
       <w:r>
         <w:rPr>
           <w:b/>
@@ -5706,7 +5749,17 @@
           <w:sz w:val="32"/>
           <w:szCs w:val="32"/>
         </w:rPr>
-        <w:t>ScreenShot :</w:t>
+        <w:t>ScreenShot</w:t>
+      </w:r>
+      <w:proofErr w:type="spellEnd"/>
+      <w:r>
+        <w:rPr>
+          <w:b/>
+          <w:bCs/>
+          <w:sz w:val="32"/>
+          <w:szCs w:val="32"/>
+        </w:rPr>
+        <w:t xml:space="preserve"> :</w:t>
       </w:r>
     </w:p>
     <w:p>
@@ -5787,11 +5840,11 @@
       <w:pPr>
         <w:pStyle w:val="Heading2"/>
       </w:pPr>
-      <w:bookmarkStart w:id="41" w:name="_Toc117497403"/>
+      <w:bookmarkStart w:id="40" w:name="_Toc117542356"/>
       <w:r>
         <w:t>Mansoor Ashraf (SP21-BSE-064)</w:t>
       </w:r>
-      <w:bookmarkEnd w:id="41"/>
+      <w:bookmarkEnd w:id="40"/>
     </w:p>
     <w:tbl>
       <w:tblPr>
@@ -6072,11 +6125,11 @@
       <w:pPr>
         <w:pStyle w:val="Heading2"/>
       </w:pPr>
-      <w:bookmarkStart w:id="42" w:name="_Toc117497404"/>
+      <w:bookmarkStart w:id="41" w:name="_Toc117542357"/>
       <w:r>
         <w:t>Tanveer Ahmad (SP21-BSE-048)</w:t>
       </w:r>
-      <w:bookmarkEnd w:id="42"/>
+      <w:bookmarkEnd w:id="41"/>
     </w:p>
     <w:p>
       <w:pPr>
@@ -6554,16 +6607,16 @@
       <w:pPr>
         <w:pStyle w:val="Heading2"/>
       </w:pPr>
-      <w:bookmarkStart w:id="43" w:name="_Toc101427050"/>
-      <w:bookmarkStart w:id="44" w:name="_Toc117497405"/>
+      <w:bookmarkStart w:id="42" w:name="_Toc101427050"/>
+      <w:bookmarkStart w:id="43" w:name="_Toc117542358"/>
       <w:r>
         <w:t>Syed Kashif Ali Shah (SP21-BSE-062</w:t>
       </w:r>
       <w:r>
         <w:t>)</w:t>
       </w:r>
+      <w:bookmarkEnd w:id="42"/>
       <w:bookmarkEnd w:id="43"/>
-      <w:bookmarkEnd w:id="44"/>
     </w:p>
     <w:tbl>
       <w:tblPr>
@@ -6604,14 +6657,14 @@
                 <w:rFonts w:ascii="Times New Roman" w:hAnsi="Times New Roman" w:cs="Times New Roman"/>
               </w:rPr>
             </w:pPr>
-            <w:bookmarkStart w:id="45" w:name="_Toc101427051"/>
+            <w:bookmarkStart w:id="44" w:name="_Toc101427051"/>
             <w:r>
               <w:rPr>
                 <w:rFonts w:ascii="Times New Roman" w:hAnsi="Times New Roman" w:cs="Times New Roman"/>
               </w:rPr>
               <w:t xml:space="preserve">Use Case UC1: </w:t>
             </w:r>
-            <w:bookmarkEnd w:id="45"/>
+            <w:bookmarkEnd w:id="44"/>
             <w:r>
               <w:rPr>
                 <w:rFonts w:ascii="Times New Roman" w:hAnsi="Times New Roman" w:cs="Times New Roman"/>
@@ -7057,7 +7110,6 @@
         <w:rPr>
           <w:rStyle w:val="docemphstrong"/>
         </w:rPr>
-        <w:lastRenderedPageBreak/>
         <w:t>Smart Phone</w:t>
       </w:r>
     </w:p>
@@ -7076,6 +7128,7 @@
         <w:rPr>
           <w:rStyle w:val="docemphstrong"/>
         </w:rPr>
+        <w:lastRenderedPageBreak/>
         <w:t>iPod</w:t>
       </w:r>
     </w:p>
@@ -7180,7 +7233,6 @@
       <w:r>
         <w:rPr>
           <w:noProof/>
-          <w:lang/>
         </w:rPr>
         <w:drawing>
           <wp:anchor distT="0" distB="0" distL="114300" distR="114300" simplePos="0" relativeHeight="251658752" behindDoc="1" locked="0" layoutInCell="1" allowOverlap="1" wp14:anchorId="00657CE6" wp14:editId="55928C4A">
@@ -7454,14 +7506,14 @@
           <w:lang w:bidi="ar-SA"/>
         </w:rPr>
       </w:pPr>
-      <w:bookmarkStart w:id="46" w:name="_Toc117497406"/>
+      <w:bookmarkStart w:id="45" w:name="_Toc117542359"/>
       <w:r>
         <w:rPr>
           <w:lang w:bidi="ar-SA"/>
         </w:rPr>
         <w:t>Laiba Naeem (sp21-bse-041)</w:t>
       </w:r>
-      <w:bookmarkEnd w:id="46"/>
+      <w:bookmarkEnd w:id="45"/>
     </w:p>
     <w:p>
       <w:pPr>
@@ -7835,12 +7887,14 @@
           <w:rStyle w:val="docemphstrong"/>
         </w:rPr>
       </w:pPr>
+      <w:proofErr w:type="spellStart"/>
       <w:r>
         <w:rPr>
           <w:rStyle w:val="docemphstrong"/>
         </w:rPr>
         <w:t>IPod</w:t>
       </w:r>
+      <w:proofErr w:type="spellEnd"/>
     </w:p>
     <w:p>
       <w:pPr>
@@ -7938,32 +7992,41 @@
     </w:p>
     <w:p>
       <w:pPr>
-        <w:pStyle w:val="doctext"/>
-        <w:rPr>
-          <w:b/>
-          <w:bCs/>
-        </w:rPr>
-      </w:pPr>
+        <w:pStyle w:val="Heading1"/>
+      </w:pPr>
+      <w:bookmarkStart w:id="46" w:name="_Toc117542360"/>
+      <w:r>
+        <w:lastRenderedPageBreak/>
+        <w:t xml:space="preserve">CHAPTER </w:t>
+      </w:r>
+      <w:r>
+        <w:t>3</w:t>
+      </w:r>
+      <w:r>
+        <w:t xml:space="preserve"> USE CASES</w:t>
+      </w:r>
+      <w:bookmarkEnd w:id="46"/>
     </w:p>
     <w:p>
       <w:pPr>
         <w:pStyle w:val="Heading2"/>
       </w:pPr>
-      <w:bookmarkStart w:id="47" w:name="_Toc117497407"/>
-      <w:r>
-        <w:lastRenderedPageBreak/>
-        <w:t>Seq</w:t>
-      </w:r>
-      <w:r>
-        <w:t>uence Diagram:</w:t>
+    </w:p>
+    <w:p>
+      <w:pPr>
+        <w:pStyle w:val="Heading2"/>
+      </w:pPr>
+      <w:bookmarkStart w:id="47" w:name="_Toc117542361"/>
+      <w:r>
+        <w:t>Sequence Diagram:</w:t>
       </w:r>
       <w:bookmarkEnd w:id="47"/>
     </w:p>
     <w:p>
       <w:pPr>
-        <w:pStyle w:val="Heading2"/>
-      </w:pPr>
-      <w:bookmarkStart w:id="48" w:name="_Toc117497408"/>
+        <w:pStyle w:val="Heading3"/>
+      </w:pPr>
+      <w:bookmarkStart w:id="48" w:name="_Toc117542362"/>
       <w:r>
         <w:t>Rahila(sp21-bse-095)</w:t>
       </w:r>
@@ -7971,13 +8034,11 @@
     </w:p>
     <w:p>
       <w:pPr>
-        <w:pStyle w:val="Heading2"/>
-      </w:pPr>
-      <w:bookmarkStart w:id="49" w:name="_Toc117497409"/>
+        <w:pStyle w:val="Heading4"/>
+      </w:pPr>
       <w:r>
         <w:t>Login use case:</w:t>
       </w:r>
-      <w:bookmarkEnd w:id="49"/>
     </w:p>
     <w:p/>
     <w:p>
@@ -7994,7 +8055,6 @@
           <w:b/>
           <w:bCs/>
           <w:noProof/>
-          <w:lang/>
         </w:rPr>
         <w:drawing>
           <wp:inline distT="0" distB="0" distL="0" distR="0" wp14:anchorId="2ECCBA67" wp14:editId="1B91B336">
@@ -8063,7 +8123,108 @@
       </w:pPr>
     </w:p>
     <w:p/>
-    <w:p/>
+    <w:p>
+      <w:pPr>
+        <w:pStyle w:val="Heading2"/>
+        <w:rPr>
+          <w:lang w:bidi="ar-SA"/>
+        </w:rPr>
+      </w:pPr>
+    </w:p>
+    <w:p>
+      <w:pPr>
+        <w:pStyle w:val="Heading3"/>
+        <w:rPr>
+          <w:lang w:bidi="ar-SA"/>
+        </w:rPr>
+      </w:pPr>
+      <w:bookmarkStart w:id="49" w:name="_Toc117542363"/>
+      <w:r>
+        <w:rPr>
+          <w:lang w:bidi="ar-SA"/>
+        </w:rPr>
+        <w:t>Tanveer Ahmad (SP21-BSE-048)</w:t>
+      </w:r>
+      <w:bookmarkEnd w:id="49"/>
+    </w:p>
+    <w:p>
+      <w:pPr>
+        <w:pStyle w:val="Heading4"/>
+        <w:rPr>
+          <w:lang w:bidi="ar-SA"/>
+        </w:rPr>
+      </w:pPr>
+      <w:r>
+        <w:rPr>
+          <w:lang w:bidi="ar-SA"/>
+        </w:rPr>
+        <w:t>Add Institute: Use case Sequence Diagram</w:t>
+      </w:r>
+    </w:p>
+    <w:p>
+      <w:pPr>
+        <w:rPr>
+          <w:lang w:bidi="ar-SA"/>
+        </w:rPr>
+      </w:pPr>
+      <w:r>
+        <w:rPr>
+          <w:noProof/>
+          <w:lang w:bidi="ar-SA"/>
+        </w:rPr>
+        <w:drawing>
+          <wp:anchor distT="0" distB="0" distL="114300" distR="114300" simplePos="0" relativeHeight="251662848" behindDoc="1" locked="0" layoutInCell="1" allowOverlap="1" wp14:anchorId="41AA9B1B" wp14:editId="353ACACD">
+            <wp:simplePos x="0" y="0"/>
+            <wp:positionH relativeFrom="column">
+              <wp:posOffset>0</wp:posOffset>
+            </wp:positionH>
+            <wp:positionV relativeFrom="page">
+              <wp:posOffset>1581150</wp:posOffset>
+            </wp:positionV>
+            <wp:extent cx="5943600" cy="4918075"/>
+            <wp:effectExtent l="0" t="0" r="0" b="0"/>
+            <wp:wrapTight wrapText="bothSides">
+              <wp:wrapPolygon edited="0">
+                <wp:start x="0" y="0"/>
+                <wp:lineTo x="0" y="21502"/>
+                <wp:lineTo x="21531" y="21502"/>
+                <wp:lineTo x="21531" y="0"/>
+                <wp:lineTo x="0" y="0"/>
+              </wp:wrapPolygon>
+            </wp:wrapTight>
+            <wp:docPr id="6" name="Picture 6"/>
+            <wp:cNvGraphicFramePr>
+              <a:graphicFrameLocks xmlns:a="http://schemas.openxmlformats.org/drawingml/2006/main" noChangeAspect="1"/>
+            </wp:cNvGraphicFramePr>
+            <a:graphic xmlns:a="http://schemas.openxmlformats.org/drawingml/2006/main">
+              <a:graphicData uri="http://schemas.openxmlformats.org/drawingml/2006/picture">
+                <pic:pic xmlns:pic="http://schemas.openxmlformats.org/drawingml/2006/picture">
+                  <pic:nvPicPr>
+                    <pic:cNvPr id="6" name="Picture 6"/>
+                    <pic:cNvPicPr/>
+                  </pic:nvPicPr>
+                  <pic:blipFill>
+                    <a:blip r:embed="rId14"/>
+                    <a:stretch>
+                      <a:fillRect/>
+                    </a:stretch>
+                  </pic:blipFill>
+                  <pic:spPr>
+                    <a:xfrm>
+                      <a:off x="0" y="0"/>
+                      <a:ext cx="5943600" cy="4918075"/>
+                    </a:xfrm>
+                    <a:prstGeom prst="rect">
+                      <a:avLst/>
+                    </a:prstGeom>
+                  </pic:spPr>
+                </pic:pic>
+              </a:graphicData>
+            </a:graphic>
+          </wp:anchor>
+        </w:drawing>
+      </w:r>
+    </w:p>
     <w:p/>
     <w:p/>
     <w:p>
@@ -8085,7 +8246,7 @@
 </file>
 
 <file path=word/endnotes.xml><?xml version="1.0" encoding="utf-8"?>
-<w:endnotes xmlns:wpc="http://schemas.microsoft.com/office/word/2010/wordprocessingCanvas" xmlns:mc="http://schemas.openxmlformats.org/markup-compatibility/2006" xmlns:o="urn:schemas-microsoft-com:office:office" xmlns:r="http://schemas.openxmlformats.org/officeDocument/2006/relationships" xmlns:m="http://schemas.openxmlformats.org/officeDocument/2006/math" xmlns:v="urn:schemas-microsoft-com:vml" xmlns:wp14="http://schemas.microsoft.com/office/word/2010/wordprocessingDrawing" xmlns:wp="http://schemas.openxmlformats.org/drawingml/2006/wordprocessingDrawing" xmlns:w10="urn:schemas-microsoft-com:office:word" xmlns:w="http://schemas.openxmlformats.org/wordprocessingml/2006/main" xmlns:w14="http://schemas.microsoft.com/office/word/2010/wordml" xmlns:w15="http://schemas.microsoft.com/office/word/2012/wordml" xmlns:wpg="http://schemas.microsoft.com/office/word/2010/wordprocessingGroup" xmlns:wpi="http://schemas.microsoft.com/office/word/2010/wordprocessingInk" xmlns:wne="http://schemas.microsoft.com/office/word/2006/wordml" xmlns:wps="http://schemas.microsoft.com/office/word/2010/wordprocessingShape" mc:Ignorable="w14 w15 wp14">
+<w:endnotes xmlns:wpc="http://schemas.microsoft.com/office/word/2010/wordprocessingCanvas" xmlns:cx="http://schemas.microsoft.com/office/drawing/2014/chartex" xmlns:cx1="http://schemas.microsoft.com/office/drawing/2015/9/8/chartex" xmlns:cx2="http://schemas.microsoft.com/office/drawing/2015/10/21/chartex" xmlns:cx3="http://schemas.microsoft.com/office/drawing/2016/5/9/chartex" xmlns:cx4="http://schemas.microsoft.com/office/drawing/2016/5/10/chartex" xmlns:cx5="http://schemas.microsoft.com/office/drawing/2016/5/11/chartex" xmlns:cx6="http://schemas.microsoft.com/office/drawing/2016/5/12/chartex" xmlns:cx7="http://schemas.microsoft.com/office/drawing/2016/5/13/chartex" xmlns:cx8="http://schemas.microsoft.com/office/drawing/2016/5/14/chartex" xmlns:mc="http://schemas.openxmlformats.org/markup-compatibility/2006" xmlns:aink="http://schemas.microsoft.com/office/drawing/2016/ink" xmlns:am3d="http://schemas.microsoft.com/office/drawing/2017/model3d" xmlns:o="urn:schemas-microsoft-com:office:office" xmlns:oel="http://schemas.microsoft.com/office/2019/extlst" xmlns:r="http://schemas.openxmlformats.org/officeDocument/2006/relationships" xmlns:m="http://schemas.openxmlformats.org/officeDocument/2006/math" xmlns:v="urn:schemas-microsoft-com:vml" xmlns:wp14="http://schemas.microsoft.com/office/word/2010/wordprocessingDrawing" xmlns:wp="http://schemas.openxmlformats.org/drawingml/2006/wordprocessingDrawing" xmlns:w10="urn:schemas-microsoft-com:office:word" xmlns:w="http://schemas.openxmlformats.org/wordprocessingml/2006/main" xmlns:w14="http://schemas.microsoft.com/office/word/2010/wordml" xmlns:w15="http://schemas.microsoft.com/office/word/2012/wordml" xmlns:w16cex="http://schemas.microsoft.com/office/word/2018/wordml/cex" xmlns:w16cid="http://schemas.microsoft.com/office/word/2016/wordml/cid" xmlns:w16="http://schemas.microsoft.com/office/word/2018/wordml" xmlns:w16sdtdh="http://schemas.microsoft.com/office/word/2020/wordml/sdtdatahash" xmlns:w16se="http://schemas.microsoft.com/office/word/2015/wordml/symex" xmlns:wpg="http://schemas.microsoft.com/office/word/2010/wordprocessingGroup" xmlns:wpi="http://schemas.microsoft.com/office/word/2010/wordprocessingInk" xmlns:wne="http://schemas.microsoft.com/office/word/2006/wordml" xmlns:wps="http://schemas.microsoft.com/office/word/2010/wordprocessingShape" mc:Ignorable="w14 w15 w16se w16cid w16 w16cex w16sdtdh wp14">
   <w:endnote w:type="separator" w:id="-1">
     <w:p>
       <w:pPr>
@@ -8110,7 +8271,7 @@
 </file>
 
 <file path=word/footnotes.xml><?xml version="1.0" encoding="utf-8"?>
-<w:footnotes xmlns:wpc="http://schemas.microsoft.com/office/word/2010/wordprocessingCanvas" xmlns:mc="http://schemas.openxmlformats.org/markup-compatibility/2006" xmlns:o="urn:schemas-microsoft-com:office:office" xmlns:r="http://schemas.openxmlformats.org/officeDocument/2006/relationships" xmlns:m="http://schemas.openxmlformats.org/officeDocument/2006/math" xmlns:v="urn:schemas-microsoft-com:vml" xmlns:wp14="http://schemas.microsoft.com/office/word/2010/wordprocessingDrawing" xmlns:wp="http://schemas.openxmlformats.org/drawingml/2006/wordprocessingDrawing" xmlns:w10="urn:schemas-microsoft-com:office:word" xmlns:w="http://schemas.openxmlformats.org/wordprocessingml/2006/main" xmlns:w14="http://schemas.microsoft.com/office/word/2010/wordml" xmlns:w15="http://schemas.microsoft.com/office/word/2012/wordml" xmlns:wpg="http://schemas.microsoft.com/office/word/2010/wordprocessingGroup" xmlns:wpi="http://schemas.microsoft.com/office/word/2010/wordprocessingInk" xmlns:wne="http://schemas.microsoft.com/office/word/2006/wordml" xmlns:wps="http://schemas.microsoft.com/office/word/2010/wordprocessingShape" mc:Ignorable="w14 w15 wp14">
+<w:footnotes xmlns:wpc="http://schemas.microsoft.com/office/word/2010/wordprocessingCanvas" xmlns:cx="http://schemas.microsoft.com/office/drawing/2014/chartex" xmlns:cx1="http://schemas.microsoft.com/office/drawing/2015/9/8/chartex" xmlns:cx2="http://schemas.microsoft.com/office/drawing/2015/10/21/chartex" xmlns:cx3="http://schemas.microsoft.com/office/drawing/2016/5/9/chartex" xmlns:cx4="http://schemas.microsoft.com/office/drawing/2016/5/10/chartex" xmlns:cx5="http://schemas.microsoft.com/office/drawing/2016/5/11/chartex" xmlns:cx6="http://schemas.microsoft.com/office/drawing/2016/5/12/chartex" xmlns:cx7="http://schemas.microsoft.com/office/drawing/2016/5/13/chartex" xmlns:cx8="http://schemas.microsoft.com/office/drawing/2016/5/14/chartex" xmlns:mc="http://schemas.openxmlformats.org/markup-compatibility/2006" xmlns:aink="http://schemas.microsoft.com/office/drawing/2016/ink" xmlns:am3d="http://schemas.microsoft.com/office/drawing/2017/model3d" xmlns:o="urn:schemas-microsoft-com:office:office" xmlns:oel="http://schemas.microsoft.com/office/2019/extlst" xmlns:r="http://schemas.openxmlformats.org/officeDocument/2006/relationships" xmlns:m="http://schemas.openxmlformats.org/officeDocument/2006/math" xmlns:v="urn:schemas-microsoft-com:vml" xmlns:wp14="http://schemas.microsoft.com/office/word/2010/wordprocessingDrawing" xmlns:wp="http://schemas.openxmlformats.org/drawingml/2006/wordprocessingDrawing" xmlns:w10="urn:schemas-microsoft-com:office:word" xmlns:w="http://schemas.openxmlformats.org/wordprocessingml/2006/main" xmlns:w14="http://schemas.microsoft.com/office/word/2010/wordml" xmlns:w15="http://schemas.microsoft.com/office/word/2012/wordml" xmlns:w16cex="http://schemas.microsoft.com/office/word/2018/wordml/cex" xmlns:w16cid="http://schemas.microsoft.com/office/word/2016/wordml/cid" xmlns:w16="http://schemas.microsoft.com/office/word/2018/wordml" xmlns:w16sdtdh="http://schemas.microsoft.com/office/word/2020/wordml/sdtdatahash" xmlns:w16se="http://schemas.microsoft.com/office/word/2015/wordml/symex" xmlns:wpg="http://schemas.microsoft.com/office/word/2010/wordprocessingGroup" xmlns:wpi="http://schemas.microsoft.com/office/word/2010/wordprocessingInk" xmlns:wne="http://schemas.microsoft.com/office/word/2006/wordml" xmlns:wps="http://schemas.microsoft.com/office/word/2010/wordprocessingShape" mc:Ignorable="w14 w15 w16se w16cid w16 w16cex w16sdtdh wp14">
   <w:footnote w:type="separator" w:id="-1">
     <w:p>
       <w:pPr>
@@ -8135,7 +8296,7 @@
 </file>
 
 <file path=word/numbering.xml><?xml version="1.0" encoding="utf-8"?>
-<w:numbering xmlns:wpc="http://schemas.microsoft.com/office/word/2010/wordprocessingCanvas" xmlns:mc="http://schemas.openxmlformats.org/markup-compatibility/2006" xmlns:o="urn:schemas-microsoft-com:office:office" xmlns:r="http://schemas.openxmlformats.org/officeDocument/2006/relationships" xmlns:m="http://schemas.openxmlformats.org/officeDocument/2006/math" xmlns:v="urn:schemas-microsoft-com:vml" xmlns:wp14="http://schemas.microsoft.com/office/word/2010/wordprocessingDrawing" xmlns:wp="http://schemas.openxmlformats.org/drawingml/2006/wordprocessingDrawing" xmlns:w10="urn:schemas-microsoft-com:office:word" xmlns:w="http://schemas.openxmlformats.org/wordprocessingml/2006/main" xmlns:w14="http://schemas.microsoft.com/office/word/2010/wordml" xmlns:w15="http://schemas.microsoft.com/office/word/2012/wordml" xmlns:wpg="http://schemas.microsoft.com/office/word/2010/wordprocessingGroup" xmlns:wpi="http://schemas.microsoft.com/office/word/2010/wordprocessingInk" xmlns:wne="http://schemas.microsoft.com/office/word/2006/wordml" xmlns:wps="http://schemas.microsoft.com/office/word/2010/wordprocessingShape" mc:Ignorable="w14 w15 wp14">
+<w:numbering xmlns:wpc="http://schemas.microsoft.com/office/word/2010/wordprocessingCanvas" xmlns:cx="http://schemas.microsoft.com/office/drawing/2014/chartex" xmlns:cx1="http://schemas.microsoft.com/office/drawing/2015/9/8/chartex" xmlns:cx2="http://schemas.microsoft.com/office/drawing/2015/10/21/chartex" xmlns:cx3="http://schemas.microsoft.com/office/drawing/2016/5/9/chartex" xmlns:cx4="http://schemas.microsoft.com/office/drawing/2016/5/10/chartex" xmlns:cx5="http://schemas.microsoft.com/office/drawing/2016/5/11/chartex" xmlns:cx6="http://schemas.microsoft.com/office/drawing/2016/5/12/chartex" xmlns:cx7="http://schemas.microsoft.com/office/drawing/2016/5/13/chartex" xmlns:cx8="http://schemas.microsoft.com/office/drawing/2016/5/14/chartex" xmlns:mc="http://schemas.openxmlformats.org/markup-compatibility/2006" xmlns:aink="http://schemas.microsoft.com/office/drawing/2016/ink" xmlns:am3d="http://schemas.microsoft.com/office/drawing/2017/model3d" xmlns:o="urn:schemas-microsoft-com:office:office" xmlns:oel="http://schemas.microsoft.com/office/2019/extlst" xmlns:r="http://schemas.openxmlformats.org/officeDocument/2006/relationships" xmlns:m="http://schemas.openxmlformats.org/officeDocument/2006/math" xmlns:v="urn:schemas-microsoft-com:vml" xmlns:wp14="http://schemas.microsoft.com/office/word/2010/wordprocessingDrawing" xmlns:wp="http://schemas.openxmlformats.org/drawingml/2006/wordprocessingDrawing" xmlns:w10="urn:schemas-microsoft-com:office:word" xmlns:w="http://schemas.openxmlformats.org/wordprocessingml/2006/main" xmlns:w14="http://schemas.microsoft.com/office/word/2010/wordml" xmlns:w15="http://schemas.microsoft.com/office/word/2012/wordml" xmlns:w16cex="http://schemas.microsoft.com/office/word/2018/wordml/cex" xmlns:w16cid="http://schemas.microsoft.com/office/word/2016/wordml/cid" xmlns:w16="http://schemas.microsoft.com/office/word/2018/wordml" xmlns:w16sdtdh="http://schemas.microsoft.com/office/word/2020/wordml/sdtdatahash" xmlns:w16se="http://schemas.microsoft.com/office/word/2015/wordml/symex" xmlns:wpg="http://schemas.microsoft.com/office/word/2010/wordprocessingGroup" xmlns:wpi="http://schemas.microsoft.com/office/word/2010/wordprocessingInk" xmlns:wne="http://schemas.microsoft.com/office/word/2006/wordml" xmlns:wps="http://schemas.microsoft.com/office/word/2010/wordprocessingShape" mc:Ignorable="w14 w15 w16se w16cid w16 w16cex w16sdtdh wp14">
   <w:abstractNum w:abstractNumId="0" w15:restartNumberingAfterBreak="0">
     <w:nsid w:val="0D7B5573"/>
     <w:multiLevelType w:val="multilevel"/>
@@ -10381,83 +10542,83 @@
       </w:rPr>
     </w:lvl>
   </w:abstractNum>
-  <w:num w:numId="1">
+  <w:num w:numId="1" w16cid:durableId="1496262256">
     <w:abstractNumId w:val="15"/>
   </w:num>
-  <w:num w:numId="2">
+  <w:num w:numId="2" w16cid:durableId="1732457680">
     <w:abstractNumId w:val="9"/>
   </w:num>
-  <w:num w:numId="3">
+  <w:num w:numId="3" w16cid:durableId="2052461189">
     <w:abstractNumId w:val="2"/>
   </w:num>
-  <w:num w:numId="4">
+  <w:num w:numId="4" w16cid:durableId="187718101">
     <w:abstractNumId w:val="4"/>
   </w:num>
-  <w:num w:numId="5">
+  <w:num w:numId="5" w16cid:durableId="271203627">
     <w:abstractNumId w:val="0"/>
   </w:num>
-  <w:num w:numId="6">
+  <w:num w:numId="6" w16cid:durableId="2133280673">
     <w:abstractNumId w:val="10"/>
   </w:num>
-  <w:num w:numId="7">
+  <w:num w:numId="7" w16cid:durableId="1238704594">
     <w:abstractNumId w:val="7"/>
   </w:num>
-  <w:num w:numId="8">
+  <w:num w:numId="8" w16cid:durableId="366108921">
     <w:abstractNumId w:val="5"/>
   </w:num>
-  <w:num w:numId="9">
+  <w:num w:numId="9" w16cid:durableId="2029133188">
     <w:abstractNumId w:val="8"/>
   </w:num>
-  <w:num w:numId="10">
+  <w:num w:numId="10" w16cid:durableId="1766878598">
     <w:abstractNumId w:val="18"/>
   </w:num>
-  <w:num w:numId="11">
+  <w:num w:numId="11" w16cid:durableId="1523013729">
     <w:abstractNumId w:val="6"/>
   </w:num>
-  <w:num w:numId="12">
+  <w:num w:numId="12" w16cid:durableId="760878339">
     <w:abstractNumId w:val="19"/>
   </w:num>
-  <w:num w:numId="13">
+  <w:num w:numId="13" w16cid:durableId="2020542850">
     <w:abstractNumId w:val="12"/>
   </w:num>
-  <w:num w:numId="14">
+  <w:num w:numId="14" w16cid:durableId="962031033">
     <w:abstractNumId w:val="1"/>
   </w:num>
-  <w:num w:numId="15">
+  <w:num w:numId="15" w16cid:durableId="415715954">
     <w:abstractNumId w:val="17"/>
   </w:num>
-  <w:num w:numId="16">
+  <w:num w:numId="16" w16cid:durableId="1565532020">
     <w:abstractNumId w:val="16"/>
   </w:num>
-  <w:num w:numId="17">
+  <w:num w:numId="17" w16cid:durableId="1585996768">
     <w:abstractNumId w:val="19"/>
   </w:num>
-  <w:num w:numId="18">
+  <w:num w:numId="18" w16cid:durableId="53286177">
     <w:abstractNumId w:val="12"/>
   </w:num>
-  <w:num w:numId="19">
+  <w:num w:numId="19" w16cid:durableId="436174421">
     <w:abstractNumId w:val="17"/>
   </w:num>
-  <w:num w:numId="20">
+  <w:num w:numId="20" w16cid:durableId="1158034606">
     <w:abstractNumId w:val="16"/>
   </w:num>
-  <w:num w:numId="21">
+  <w:num w:numId="21" w16cid:durableId="1245190174">
     <w:abstractNumId w:val="13"/>
   </w:num>
-  <w:num w:numId="22">
+  <w:num w:numId="22" w16cid:durableId="888029927">
     <w:abstractNumId w:val="3"/>
   </w:num>
-  <w:num w:numId="23">
+  <w:num w:numId="23" w16cid:durableId="114374409">
     <w:abstractNumId w:val="11"/>
   </w:num>
-  <w:num w:numId="24">
+  <w:num w:numId="24" w16cid:durableId="2011907628">
     <w:abstractNumId w:val="14"/>
   </w:num>
 </w:numbering>
 </file>
 
 <file path=word/styles.xml><?xml version="1.0" encoding="utf-8"?>
-<w:styles xmlns:mc="http://schemas.openxmlformats.org/markup-compatibility/2006" xmlns:r="http://schemas.openxmlformats.org/officeDocument/2006/relationships" xmlns:w="http://schemas.openxmlformats.org/wordprocessingml/2006/main" xmlns:w14="http://schemas.microsoft.com/office/word/2010/wordml" xmlns:w15="http://schemas.microsoft.com/office/word/2012/wordml" mc:Ignorable="w14 w15">
+<w:styles xmlns:mc="http://schemas.openxmlformats.org/markup-compatibility/2006" xmlns:r="http://schemas.openxmlformats.org/officeDocument/2006/relationships" xmlns:w="http://schemas.openxmlformats.org/wordprocessingml/2006/main" xmlns:w14="http://schemas.microsoft.com/office/word/2010/wordml" xmlns:w15="http://schemas.microsoft.com/office/word/2012/wordml" xmlns:w16cex="http://schemas.microsoft.com/office/word/2018/wordml/cex" xmlns:w16cid="http://schemas.microsoft.com/office/word/2016/wordml/cid" xmlns:w16="http://schemas.microsoft.com/office/word/2018/wordml" xmlns:w16sdtdh="http://schemas.microsoft.com/office/word/2020/wordml/sdtdatahash" xmlns:w16se="http://schemas.microsoft.com/office/word/2015/wordml/symex" mc:Ignorable="w14 w15 w16se w16cid w16 w16cex w16sdtdh">
   <w:docDefaults>
     <w:rPrDefault>
       <w:rPr>
@@ -10467,7 +10628,7 @@
     </w:rPrDefault>
     <w:pPrDefault/>
   </w:docDefaults>
-  <w:latentStyles w:defLockedState="0" w:defUIPriority="99" w:defSemiHidden="0" w:defUnhideWhenUsed="0" w:defQFormat="0" w:count="371">
+  <w:latentStyles w:defLockedState="0" w:defUIPriority="99" w:defSemiHidden="0" w:defUnhideWhenUsed="0" w:defQFormat="0" w:count="376">
     <w:lsdException w:name="Normal" w:locked="1" w:uiPriority="0" w:qFormat="1"/>
     <w:lsdException w:name="heading 1" w:locked="1" w:uiPriority="0" w:qFormat="1"/>
     <w:lsdException w:name="heading 2" w:locked="1" w:semiHidden="1" w:uiPriority="0" w:unhideWhenUsed="1" w:qFormat="1"/>
@@ -10573,7 +10734,6 @@
     <w:lsdException w:name="HTML Sample" w:semiHidden="1" w:unhideWhenUsed="1"/>
     <w:lsdException w:name="HTML Typewriter" w:semiHidden="1" w:unhideWhenUsed="1"/>
     <w:lsdException w:name="HTML Variable" w:semiHidden="1" w:unhideWhenUsed="1"/>
-    <w:lsdException w:name="Normal Table" w:semiHidden="1" w:unhideWhenUsed="1"/>
     <w:lsdException w:name="annotation subject" w:semiHidden="1" w:unhideWhenUsed="1"/>
     <w:lsdException w:name="No List" w:semiHidden="1" w:unhideWhenUsed="1"/>
     <w:lsdException w:name="Outline List 1" w:semiHidden="1" w:unhideWhenUsed="1"/>
@@ -10616,11 +10776,8 @@
     <w:lsdException w:name="Table Contemporary" w:semiHidden="1" w:unhideWhenUsed="1"/>
     <w:lsdException w:name="Table Elegant" w:semiHidden="1" w:unhideWhenUsed="1"/>
     <w:lsdException w:name="Table Professional" w:semiHidden="1" w:unhideWhenUsed="1"/>
-    <w:lsdException w:name="Table Subtle 1" w:semiHidden="1" w:unhideWhenUsed="1"/>
     <w:lsdException w:name="Table Subtle 2" w:semiHidden="1" w:unhideWhenUsed="1"/>
     <w:lsdException w:name="Table Web 1" w:semiHidden="1" w:unhideWhenUsed="1"/>
-    <w:lsdException w:name="Table Web 2" w:semiHidden="1" w:unhideWhenUsed="1"/>
-    <w:lsdException w:name="Table Web 3" w:semiHidden="1" w:unhideWhenUsed="1"/>
     <w:lsdException w:name="Balloon Text" w:semiHidden="1" w:unhideWhenUsed="1"/>
     <w:lsdException w:name="Table Grid" w:locked="1" w:uiPriority="0"/>
     <w:lsdException w:name="Table Theme" w:semiHidden="1" w:unhideWhenUsed="1"/>
@@ -10839,6 +10996,11 @@
     <w:lsdException w:name="List Table 5 Dark Accent 6" w:uiPriority="50"/>
     <w:lsdException w:name="List Table 6 Colorful Accent 6" w:uiPriority="51"/>
     <w:lsdException w:name="List Table 7 Colorful Accent 6" w:uiPriority="52"/>
+    <w:lsdException w:name="Mention" w:semiHidden="1" w:unhideWhenUsed="1"/>
+    <w:lsdException w:name="Smart Hyperlink" w:semiHidden="1" w:unhideWhenUsed="1"/>
+    <w:lsdException w:name="Hashtag" w:semiHidden="1" w:unhideWhenUsed="1"/>
+    <w:lsdException w:name="Unresolved Mention" w:semiHidden="1" w:unhideWhenUsed="1"/>
+    <w:lsdException w:name="Smart Link" w:semiHidden="1" w:unhideWhenUsed="1"/>
   </w:latentStyles>
   <w:style w:type="paragraph" w:default="1" w:styleId="Normal">
     <w:name w:val="Normal"/>

</xml_diff>